<commit_message>
Remove shutdown from TCIAServlet
</commit_message>
<xml_diff>
--- a/dox/TCIAPlugin.docx
+++ b/dox/TCIAPlugin.docx
@@ -8893,7 +8893,6 @@
           <w:sz w:val="20"/>
           <w:szCs w:val="20"/>
         </w:rPr>
-        <w:lastRenderedPageBreak/>
         <w:t xml:space="preserve">            </w:t>
       </w:r>
       <w:proofErr w:type="gramStart"/>
@@ -8961,6 +8960,7 @@
           <w:sz w:val="20"/>
           <w:szCs w:val="20"/>
         </w:rPr>
+        <w:lastRenderedPageBreak/>
         <w:t xml:space="preserve">            </w:t>
       </w:r>
       <w:proofErr w:type="gramStart"/>
@@ -15479,57 +15479,14 @@
     </w:p>
     <w:p>
       <w:pPr>
-        <w:spacing w:after="0"/>
-      </w:pPr>
-      <w:r>
-        <w:t xml:space="preserve">The wizard can also shut down the server through the </w:t>
-      </w:r>
-      <w:proofErr w:type="spellStart"/>
-      <w:r>
-        <w:t>TCIAServlet</w:t>
-      </w:r>
-      <w:proofErr w:type="spellEnd"/>
-      <w:r>
-        <w:t xml:space="preserve"> by an HTTP GET to:</w:t>
-      </w:r>
-    </w:p>
-    <w:p>
-      <w:pPr>
-        <w:spacing w:after="0"/>
-        <w:rPr>
-          <w:b/>
-        </w:rPr>
-      </w:pPr>
-      <w:r>
-        <w:rPr>
-          <w:b/>
-        </w:rPr>
-        <w:tab/>
-        <w:t>/Collection/shutdown</w:t>
-      </w:r>
-    </w:p>
-    <w:p>
-      <w:r>
-        <w:t xml:space="preserve">The servlet returns an XML structure with one element &lt;OK/&gt; or &lt;NOTOK/&gt; to indicate whether the </w:t>
-      </w:r>
-      <w:r>
-        <w:t>shutdown</w:t>
-      </w:r>
-      <w:r>
-        <w:t xml:space="preserve"> was</w:t>
-      </w:r>
-      <w:r>
-        <w:t xml:space="preserve"> successful.</w:t>
-      </w:r>
-    </w:p>
-    <w:p>
-      <w:pPr>
         <w:pStyle w:val="Heading2"/>
         <w:rPr>
           <w:rFonts w:eastAsia="Times New Roman"/>
         </w:rPr>
       </w:pPr>
       <w:bookmarkStart w:id="20" w:name="_Toc498418698"/>
+      <w:bookmarkStart w:id="21" w:name="_GoBack"/>
+      <w:bookmarkEnd w:id="21"/>
       <w:r>
         <w:rPr>
           <w:rFonts w:eastAsia="Times New Roman"/>
@@ -15576,7 +15533,6 @@
           <w:b/>
         </w:rPr>
       </w:pPr>
-      <w:bookmarkStart w:id="21" w:name="_GoBack"/>
       <w:r>
         <w:rPr>
           <w:b/>
@@ -15585,7 +15541,6 @@
         <w:t>/Collection/reset</w:t>
       </w:r>
     </w:p>
-    <w:bookmarkEnd w:id="21"/>
     <w:p>
       <w:pPr>
         <w:spacing w:after="0"/>
@@ -18240,7 +18195,7 @@
 </file>
 
 <file path=customXml/itemProps1.xml><?xml version="1.0" encoding="utf-8"?>
-<ds:datastoreItem xmlns:ds="http://schemas.openxmlformats.org/officeDocument/2006/customXml" ds:itemID="{20E4BFF4-6E0D-486D-87B6-9A9240CB94ED}">
+<ds:datastoreItem xmlns:ds="http://schemas.openxmlformats.org/officeDocument/2006/customXml" ds:itemID="{7B2C5D4B-FA32-4059-8071-C397B881866E}">
   <ds:schemaRefs>
     <ds:schemaRef ds:uri="http://schemas.openxmlformats.org/officeDocument/2006/bibliography"/>
   </ds:schemaRefs>

</xml_diff>

<commit_message>
Improve error logging in getElements and getImage
</commit_message>
<xml_diff>
--- a/dox/TCIAPlugin.docx
+++ b/dox/TCIAPlugin.docx
@@ -77,7 +77,7 @@
           <w:r>
             <w:fldChar w:fldCharType="separate"/>
           </w:r>
-          <w:hyperlink w:anchor="_Toc498625231" w:history="1">
+          <w:hyperlink w:anchor="_Toc499103735" w:history="1">
             <w:r>
               <w:rPr>
                 <w:rStyle w:val="Hyperlink"/>
@@ -119,7 +119,7 @@
                 <w:noProof/>
                 <w:webHidden/>
               </w:rPr>
-              <w:instrText xml:space="preserve"> PAGEREF _Toc498625231 \h </w:instrText>
+              <w:instrText xml:space="preserve"> PAGEREF _Toc499103735 \h </w:instrText>
             </w:r>
             <w:r>
               <w:rPr>
@@ -163,7 +163,7 @@
               <w:sz w:val="22"/>
             </w:rPr>
           </w:pPr>
-          <w:hyperlink w:anchor="_Toc498625232" w:history="1">
+          <w:hyperlink w:anchor="_Toc499103736" w:history="1">
             <w:r>
               <w:rPr>
                 <w:rStyle w:val="Hyperlink"/>
@@ -207,7 +207,7 @@
                 <w:noProof/>
                 <w:webHidden/>
               </w:rPr>
-              <w:instrText xml:space="preserve"> PAGEREF _Toc498625232 \h </w:instrText>
+              <w:instrText xml:space="preserve"> PAGEREF _Toc499103736 \h </w:instrText>
             </w:r>
             <w:r>
               <w:rPr>
@@ -251,7 +251,7 @@
               <w:sz w:val="22"/>
             </w:rPr>
           </w:pPr>
-          <w:hyperlink w:anchor="_Toc498625233" w:history="1">
+          <w:hyperlink w:anchor="_Toc499103737" w:history="1">
             <w:r>
               <w:rPr>
                 <w:rStyle w:val="Hyperlink"/>
@@ -295,7 +295,7 @@
                 <w:noProof/>
                 <w:webHidden/>
               </w:rPr>
-              <w:instrText xml:space="preserve"> PAGEREF _Toc498625233 \h </w:instrText>
+              <w:instrText xml:space="preserve"> PAGEREF _Toc499103737 \h </w:instrText>
             </w:r>
             <w:r>
               <w:rPr>
@@ -339,7 +339,7 @@
               <w:sz w:val="22"/>
             </w:rPr>
           </w:pPr>
-          <w:hyperlink w:anchor="_Toc498625234" w:history="1">
+          <w:hyperlink w:anchor="_Toc499103738" w:history="1">
             <w:r>
               <w:rPr>
                 <w:rStyle w:val="Hyperlink"/>
@@ -383,7 +383,7 @@
                 <w:noProof/>
                 <w:webHidden/>
               </w:rPr>
-              <w:instrText xml:space="preserve"> PAGEREF _Toc498625234 \h </w:instrText>
+              <w:instrText xml:space="preserve"> PAGEREF _Toc499103738 \h </w:instrText>
             </w:r>
             <w:r>
               <w:rPr>
@@ -427,7 +427,7 @@
               <w:sz w:val="22"/>
             </w:rPr>
           </w:pPr>
-          <w:hyperlink w:anchor="_Toc498625235" w:history="1">
+          <w:hyperlink w:anchor="_Toc499103739" w:history="1">
             <w:r>
               <w:rPr>
                 <w:rStyle w:val="Hyperlink"/>
@@ -471,7 +471,7 @@
                 <w:noProof/>
                 <w:webHidden/>
               </w:rPr>
-              <w:instrText xml:space="preserve"> PAGEREF _Toc498625235 \h </w:instrText>
+              <w:instrText xml:space="preserve"> PAGEREF _Toc499103739 \h </w:instrText>
             </w:r>
             <w:r>
               <w:rPr>
@@ -515,7 +515,7 @@
               <w:sz w:val="22"/>
             </w:rPr>
           </w:pPr>
-          <w:hyperlink w:anchor="_Toc498625236" w:history="1">
+          <w:hyperlink w:anchor="_Toc499103740" w:history="1">
             <w:r>
               <w:rPr>
                 <w:rStyle w:val="Hyperlink"/>
@@ -559,7 +559,7 @@
                 <w:noProof/>
                 <w:webHidden/>
               </w:rPr>
-              <w:instrText xml:space="preserve"> PAGEREF _Toc498625236 \h </w:instrText>
+              <w:instrText xml:space="preserve"> PAGEREF _Toc499103740 \h </w:instrText>
             </w:r>
             <w:r>
               <w:rPr>
@@ -603,7 +603,7 @@
               <w:sz w:val="22"/>
             </w:rPr>
           </w:pPr>
-          <w:hyperlink w:anchor="_Toc498625237" w:history="1">
+          <w:hyperlink w:anchor="_Toc499103741" w:history="1">
             <w:r>
               <w:rPr>
                 <w:rStyle w:val="Hyperlink"/>
@@ -645,7 +645,7 @@
                 <w:noProof/>
                 <w:webHidden/>
               </w:rPr>
-              <w:instrText xml:space="preserve"> PAGEREF _Toc498625237 \h </w:instrText>
+              <w:instrText xml:space="preserve"> PAGEREF _Toc499103741 \h </w:instrText>
             </w:r>
             <w:r>
               <w:rPr>
@@ -689,7 +689,7 @@
               <w:sz w:val="22"/>
             </w:rPr>
           </w:pPr>
-          <w:hyperlink w:anchor="_Toc498625238" w:history="1">
+          <w:hyperlink w:anchor="_Toc499103742" w:history="1">
             <w:r>
               <w:rPr>
                 <w:rStyle w:val="Hyperlink"/>
@@ -731,7 +731,7 @@
                 <w:noProof/>
                 <w:webHidden/>
               </w:rPr>
-              <w:instrText xml:space="preserve"> PAGEREF _Toc498625238 \h </w:instrText>
+              <w:instrText xml:space="preserve"> PAGEREF _Toc499103742 \h </w:instrText>
             </w:r>
             <w:r>
               <w:rPr>
@@ -775,7 +775,7 @@
               <w:sz w:val="22"/>
             </w:rPr>
           </w:pPr>
-          <w:hyperlink w:anchor="_Toc498625239" w:history="1">
+          <w:hyperlink w:anchor="_Toc499103743" w:history="1">
             <w:r>
               <w:rPr>
                 <w:rStyle w:val="Hyperlink"/>
@@ -819,7 +819,7 @@
                 <w:noProof/>
                 <w:webHidden/>
               </w:rPr>
-              <w:instrText xml:space="preserve"> PAGEREF _Toc498625239 \h </w:instrText>
+              <w:instrText xml:space="preserve"> PAGEREF _Toc499103743 \h </w:instrText>
             </w:r>
             <w:r>
               <w:rPr>
@@ -863,7 +863,7 @@
               <w:sz w:val="22"/>
             </w:rPr>
           </w:pPr>
-          <w:hyperlink w:anchor="_Toc498625240" w:history="1">
+          <w:hyperlink w:anchor="_Toc499103744" w:history="1">
             <w:r>
               <w:rPr>
                 <w:rStyle w:val="Hyperlink"/>
@@ -907,7 +907,7 @@
                 <w:noProof/>
                 <w:webHidden/>
               </w:rPr>
-              <w:instrText xml:space="preserve"> PAGEREF _Toc498625240 \h </w:instrText>
+              <w:instrText xml:space="preserve"> PAGEREF _Toc499103744 \h </w:instrText>
             </w:r>
             <w:r>
               <w:rPr>
@@ -951,7 +951,7 @@
               <w:sz w:val="22"/>
             </w:rPr>
           </w:pPr>
-          <w:hyperlink w:anchor="_Toc498625241" w:history="1">
+          <w:hyperlink w:anchor="_Toc499103745" w:history="1">
             <w:r>
               <w:rPr>
                 <w:rStyle w:val="Hyperlink"/>
@@ -995,7 +995,7 @@
                 <w:noProof/>
                 <w:webHidden/>
               </w:rPr>
-              <w:instrText xml:space="preserve"> PAGEREF _Toc498625241 \h </w:instrText>
+              <w:instrText xml:space="preserve"> PAGEREF _Toc499103745 \h </w:instrText>
             </w:r>
             <w:r>
               <w:rPr>
@@ -1039,7 +1039,7 @@
               <w:sz w:val="22"/>
             </w:rPr>
           </w:pPr>
-          <w:hyperlink w:anchor="_Toc498625242" w:history="1">
+          <w:hyperlink w:anchor="_Toc499103746" w:history="1">
             <w:r>
               <w:rPr>
                 <w:rStyle w:val="Hyperlink"/>
@@ -1083,7 +1083,7 @@
                 <w:noProof/>
                 <w:webHidden/>
               </w:rPr>
-              <w:instrText xml:space="preserve"> PAGEREF _Toc498625242 \h </w:instrText>
+              <w:instrText xml:space="preserve"> PAGEREF _Toc499103746 \h </w:instrText>
             </w:r>
             <w:r>
               <w:rPr>
@@ -1127,7 +1127,7 @@
               <w:sz w:val="22"/>
             </w:rPr>
           </w:pPr>
-          <w:hyperlink w:anchor="_Toc498625243" w:history="1">
+          <w:hyperlink w:anchor="_Toc499103747" w:history="1">
             <w:r>
               <w:rPr>
                 <w:rStyle w:val="Hyperlink"/>
@@ -1171,7 +1171,7 @@
                 <w:noProof/>
                 <w:webHidden/>
               </w:rPr>
-              <w:instrText xml:space="preserve"> PAGEREF _Toc498625243 \h </w:instrText>
+              <w:instrText xml:space="preserve"> PAGEREF _Toc499103747 \h </w:instrText>
             </w:r>
             <w:r>
               <w:rPr>
@@ -1215,7 +1215,7 @@
               <w:sz w:val="22"/>
             </w:rPr>
           </w:pPr>
-          <w:hyperlink w:anchor="_Toc498625244" w:history="1">
+          <w:hyperlink w:anchor="_Toc499103748" w:history="1">
             <w:r>
               <w:rPr>
                 <w:rStyle w:val="Hyperlink"/>
@@ -1259,7 +1259,7 @@
                 <w:noProof/>
                 <w:webHidden/>
               </w:rPr>
-              <w:instrText xml:space="preserve"> PAGEREF _Toc498625244 \h </w:instrText>
+              <w:instrText xml:space="preserve"> PAGEREF _Toc499103748 \h </w:instrText>
             </w:r>
             <w:r>
               <w:rPr>
@@ -1303,7 +1303,7 @@
               <w:sz w:val="22"/>
             </w:rPr>
           </w:pPr>
-          <w:hyperlink w:anchor="_Toc498625245" w:history="1">
+          <w:hyperlink w:anchor="_Toc499103749" w:history="1">
             <w:r>
               <w:rPr>
                 <w:rStyle w:val="Hyperlink"/>
@@ -1345,7 +1345,7 @@
                 <w:noProof/>
                 <w:webHidden/>
               </w:rPr>
-              <w:instrText xml:space="preserve"> PAGEREF _Toc498625245 \h </w:instrText>
+              <w:instrText xml:space="preserve"> PAGEREF _Toc499103749 \h </w:instrText>
             </w:r>
             <w:r>
               <w:rPr>
@@ -1389,7 +1389,7 @@
               <w:sz w:val="22"/>
             </w:rPr>
           </w:pPr>
-          <w:hyperlink w:anchor="_Toc498625246" w:history="1">
+          <w:hyperlink w:anchor="_Toc499103750" w:history="1">
             <w:r>
               <w:rPr>
                 <w:rStyle w:val="Hyperlink"/>
@@ -1431,7 +1431,7 @@
                 <w:noProof/>
                 <w:webHidden/>
               </w:rPr>
-              <w:instrText xml:space="preserve"> PAGEREF _Toc498625246 \h </w:instrText>
+              <w:instrText xml:space="preserve"> PAGEREF _Toc499103750 \h </w:instrText>
             </w:r>
             <w:r>
               <w:rPr>
@@ -1475,7 +1475,7 @@
               <w:sz w:val="22"/>
             </w:rPr>
           </w:pPr>
-          <w:hyperlink w:anchor="_Toc498625247" w:history="1">
+          <w:hyperlink w:anchor="_Toc499103751" w:history="1">
             <w:r>
               <w:rPr>
                 <w:rStyle w:val="Hyperlink"/>
@@ -1517,7 +1517,7 @@
                 <w:noProof/>
                 <w:webHidden/>
               </w:rPr>
-              <w:instrText xml:space="preserve"> PAGEREF _Toc498625247 \h </w:instrText>
+              <w:instrText xml:space="preserve"> PAGEREF _Toc499103751 \h </w:instrText>
             </w:r>
             <w:r>
               <w:rPr>
@@ -1561,7 +1561,7 @@
               <w:sz w:val="22"/>
             </w:rPr>
           </w:pPr>
-          <w:hyperlink w:anchor="_Toc498625248" w:history="1">
+          <w:hyperlink w:anchor="_Toc499103752" w:history="1">
             <w:r>
               <w:rPr>
                 <w:rStyle w:val="Hyperlink"/>
@@ -1603,7 +1603,7 @@
                 <w:noProof/>
                 <w:webHidden/>
               </w:rPr>
-              <w:instrText xml:space="preserve"> PAGEREF _Toc498625248 \h </w:instrText>
+              <w:instrText xml:space="preserve"> PAGEREF _Toc499103752 \h </w:instrText>
             </w:r>
             <w:r>
               <w:rPr>
@@ -1647,7 +1647,7 @@
               <w:sz w:val="22"/>
             </w:rPr>
           </w:pPr>
-          <w:hyperlink w:anchor="_Toc498625249" w:history="1">
+          <w:hyperlink w:anchor="_Toc499103753" w:history="1">
             <w:r>
               <w:rPr>
                 <w:rStyle w:val="Hyperlink"/>
@@ -1691,7 +1691,7 @@
                 <w:noProof/>
                 <w:webHidden/>
               </w:rPr>
-              <w:instrText xml:space="preserve"> PAGEREF _Toc498625249 \h </w:instrText>
+              <w:instrText xml:space="preserve"> PAGEREF _Toc499103753 \h </w:instrText>
             </w:r>
             <w:r>
               <w:rPr>
@@ -1735,7 +1735,7 @@
               <w:sz w:val="22"/>
             </w:rPr>
           </w:pPr>
-          <w:hyperlink w:anchor="_Toc498625250" w:history="1">
+          <w:hyperlink w:anchor="_Toc499103754" w:history="1">
             <w:r>
               <w:rPr>
                 <w:rStyle w:val="Hyperlink"/>
@@ -1777,7 +1777,7 @@
                 <w:noProof/>
                 <w:webHidden/>
               </w:rPr>
-              <w:instrText xml:space="preserve"> PAGEREF _Toc498625250 \h </w:instrText>
+              <w:instrText xml:space="preserve"> PAGEREF _Toc499103754 \h </w:instrText>
             </w:r>
             <w:r>
               <w:rPr>
@@ -1821,7 +1821,7 @@
               <w:sz w:val="22"/>
             </w:rPr>
           </w:pPr>
-          <w:hyperlink w:anchor="_Toc498625251" w:history="1">
+          <w:hyperlink w:anchor="_Toc499103755" w:history="1">
             <w:r>
               <w:rPr>
                 <w:rStyle w:val="Hyperlink"/>
@@ -1863,7 +1863,7 @@
                 <w:noProof/>
                 <w:webHidden/>
               </w:rPr>
-              <w:instrText xml:space="preserve"> PAGEREF _Toc498625251 \h </w:instrText>
+              <w:instrText xml:space="preserve"> PAGEREF _Toc499103755 \h </w:instrText>
             </w:r>
             <w:r>
               <w:rPr>
@@ -1907,7 +1907,7 @@
               <w:sz w:val="22"/>
             </w:rPr>
           </w:pPr>
-          <w:hyperlink w:anchor="_Toc498625252" w:history="1">
+          <w:hyperlink w:anchor="_Toc499103756" w:history="1">
             <w:r>
               <w:rPr>
                 <w:rStyle w:val="Hyperlink"/>
@@ -1951,7 +1951,7 @@
                 <w:noProof/>
                 <w:webHidden/>
               </w:rPr>
-              <w:instrText xml:space="preserve"> PAGEREF _Toc498625252 \h </w:instrText>
+              <w:instrText xml:space="preserve"> PAGEREF _Toc499103756 \h </w:instrText>
             </w:r>
             <w:r>
               <w:rPr>
@@ -1995,7 +1995,7 @@
               <w:sz w:val="22"/>
             </w:rPr>
           </w:pPr>
-          <w:hyperlink w:anchor="_Toc498625253" w:history="1">
+          <w:hyperlink w:anchor="_Toc499103757" w:history="1">
             <w:r>
               <w:rPr>
                 <w:rStyle w:val="Hyperlink"/>
@@ -2037,7 +2037,7 @@
                 <w:noProof/>
                 <w:webHidden/>
               </w:rPr>
-              <w:instrText xml:space="preserve"> PAGEREF _Toc498625253 \h </w:instrText>
+              <w:instrText xml:space="preserve"> PAGEREF _Toc499103757 \h </w:instrText>
             </w:r>
             <w:r>
               <w:rPr>
@@ -2081,7 +2081,7 @@
               <w:sz w:val="22"/>
             </w:rPr>
           </w:pPr>
-          <w:hyperlink w:anchor="_Toc498625254" w:history="1">
+          <w:hyperlink w:anchor="_Toc499103758" w:history="1">
             <w:r>
               <w:rPr>
                 <w:rStyle w:val="Hyperlink"/>
@@ -2123,7 +2123,7 @@
                 <w:noProof/>
                 <w:webHidden/>
               </w:rPr>
-              <w:instrText xml:space="preserve"> PAGEREF _Toc498625254 \h </w:instrText>
+              <w:instrText xml:space="preserve"> PAGEREF _Toc499103758 \h </w:instrText>
             </w:r>
             <w:r>
               <w:rPr>
@@ -2167,7 +2167,7 @@
               <w:sz w:val="22"/>
             </w:rPr>
           </w:pPr>
-          <w:hyperlink w:anchor="_Toc498625255" w:history="1">
+          <w:hyperlink w:anchor="_Toc499103759" w:history="1">
             <w:r>
               <w:rPr>
                 <w:rStyle w:val="Hyperlink"/>
@@ -2209,7 +2209,7 @@
                 <w:noProof/>
                 <w:webHidden/>
               </w:rPr>
-              <w:instrText xml:space="preserve"> PAGEREF _Toc498625255 \h </w:instrText>
+              <w:instrText xml:space="preserve"> PAGEREF _Toc499103759 \h </w:instrText>
             </w:r>
             <w:r>
               <w:rPr>
@@ -2253,7 +2253,7 @@
               <w:sz w:val="22"/>
             </w:rPr>
           </w:pPr>
-          <w:hyperlink w:anchor="_Toc498625256" w:history="1">
+          <w:hyperlink w:anchor="_Toc499103760" w:history="1">
             <w:r>
               <w:rPr>
                 <w:rStyle w:val="Hyperlink"/>
@@ -2295,7 +2295,7 @@
                 <w:noProof/>
                 <w:webHidden/>
               </w:rPr>
-              <w:instrText xml:space="preserve"> PAGEREF _Toc498625256 \h </w:instrText>
+              <w:instrText xml:space="preserve"> PAGEREF _Toc499103760 \h </w:instrText>
             </w:r>
             <w:r>
               <w:rPr>
@@ -2339,7 +2339,7 @@
               <w:sz w:val="22"/>
             </w:rPr>
           </w:pPr>
-          <w:hyperlink w:anchor="_Toc498625257" w:history="1">
+          <w:hyperlink w:anchor="_Toc499103761" w:history="1">
             <w:r>
               <w:rPr>
                 <w:rStyle w:val="Hyperlink"/>
@@ -2383,7 +2383,7 @@
                 <w:noProof/>
                 <w:webHidden/>
               </w:rPr>
-              <w:instrText xml:space="preserve"> PAGEREF _Toc498625257 \h </w:instrText>
+              <w:instrText xml:space="preserve"> PAGEREF _Toc499103761 \h </w:instrText>
             </w:r>
             <w:r>
               <w:rPr>
@@ -2427,7 +2427,7 @@
               <w:sz w:val="22"/>
             </w:rPr>
           </w:pPr>
-          <w:hyperlink w:anchor="_Toc498625258" w:history="1">
+          <w:hyperlink w:anchor="_Toc499103762" w:history="1">
             <w:r>
               <w:rPr>
                 <w:rStyle w:val="Hyperlink"/>
@@ -2471,7 +2471,7 @@
                 <w:noProof/>
                 <w:webHidden/>
               </w:rPr>
-              <w:instrText xml:space="preserve"> PAGEREF _Toc498625258 \h </w:instrText>
+              <w:instrText xml:space="preserve"> PAGEREF _Toc499103762 \h </w:instrText>
             </w:r>
             <w:r>
               <w:rPr>
@@ -2534,7 +2534,7 @@
       <w:pPr>
         <w:pStyle w:val="Heading1"/>
       </w:pPr>
-      <w:bookmarkStart w:id="0" w:name="_Toc498625231"/>
+      <w:bookmarkStart w:id="0" w:name="_Toc499103735"/>
       <w:r>
         <w:lastRenderedPageBreak/>
         <w:t>Installing</w:t>
@@ -3204,7 +3204,7 @@
           <w:rFonts w:eastAsia="Times New Roman"/>
         </w:rPr>
       </w:pPr>
-      <w:bookmarkStart w:id="1" w:name="_Toc498625232"/>
+      <w:bookmarkStart w:id="1" w:name="_Toc499103736"/>
       <w:r>
         <w:rPr>
           <w:rFonts w:eastAsia="Times New Roman"/>
@@ -11447,7 +11447,7 @@
           <w:rFonts w:eastAsia="Times New Roman"/>
         </w:rPr>
       </w:pPr>
-      <w:bookmarkStart w:id="2" w:name="_Toc498625233"/>
+      <w:bookmarkStart w:id="2" w:name="_Toc499103737"/>
       <w:r>
         <w:rPr>
           <w:rFonts w:eastAsia="Times New Roman"/>
@@ -12309,7 +12309,7 @@
           <w:rFonts w:eastAsia="Times New Roman"/>
         </w:rPr>
       </w:pPr>
-      <w:bookmarkStart w:id="3" w:name="_Toc498625234"/>
+      <w:bookmarkStart w:id="3" w:name="_Toc499103738"/>
       <w:r>
         <w:rPr>
           <w:rFonts w:eastAsia="Times New Roman"/>
@@ -12439,7 +12439,7 @@
           <w:rFonts w:eastAsia="Times New Roman"/>
         </w:rPr>
       </w:pPr>
-      <w:bookmarkStart w:id="4" w:name="_Toc498625235"/>
+      <w:bookmarkStart w:id="4" w:name="_Toc499103739"/>
       <w:r>
         <w:rPr>
           <w:rFonts w:eastAsia="Times New Roman"/>
@@ -12832,7 +12832,7 @@
           <w:rFonts w:eastAsia="Times New Roman"/>
         </w:rPr>
       </w:pPr>
-      <w:bookmarkStart w:id="5" w:name="_Toc498625236"/>
+      <w:bookmarkStart w:id="5" w:name="_Toc499103740"/>
       <w:r>
         <w:rPr>
           <w:rFonts w:eastAsia="Times New Roman"/>
@@ -12846,7 +12846,7 @@
       <w:pPr>
         <w:pStyle w:val="Heading3"/>
       </w:pPr>
-      <w:bookmarkStart w:id="6" w:name="_Toc498625237"/>
+      <w:bookmarkStart w:id="6" w:name="_Toc499103741"/>
       <w:r>
         <w:t>Listing Files on the Server</w:t>
       </w:r>
@@ -13297,7 +13297,7 @@
       <w:pPr>
         <w:pStyle w:val="Heading3"/>
       </w:pPr>
-      <w:bookmarkStart w:id="7" w:name="_Toc498625238"/>
+      <w:bookmarkStart w:id="7" w:name="_Toc499103742"/>
       <w:r>
         <w:t xml:space="preserve">Submitting Files to the </w:t>
       </w:r>
@@ -13718,7 +13718,7 @@
           <w:rFonts w:eastAsia="Times New Roman"/>
         </w:rPr>
       </w:pPr>
-      <w:bookmarkStart w:id="8" w:name="_Toc498625239"/>
+      <w:bookmarkStart w:id="8" w:name="_Toc499103743"/>
       <w:r>
         <w:rPr>
           <w:rFonts w:eastAsia="Times New Roman"/>
@@ -13761,7 +13761,7 @@
           <w:rFonts w:eastAsia="Times New Roman"/>
         </w:rPr>
       </w:pPr>
-      <w:bookmarkStart w:id="9" w:name="_Toc498625240"/>
+      <w:bookmarkStart w:id="9" w:name="_Toc499103744"/>
       <w:r>
         <w:rPr>
           <w:rFonts w:eastAsia="Times New Roman"/>
@@ -13925,16 +13925,13 @@
       </w:r>
       <w:r>
         <w:rPr>
-          <w:rFonts w:ascii="Calibri" w:eastAsia="Times New Roman" w:hAnsi="Calibri" w:cs="Calibri"/>
           <w:noProof/>
-          <w:color w:val="000000"/>
-          <w:szCs w:val="24"/>
         </w:rPr>
         <w:drawing>
-          <wp:inline distT="0" distB="0" distL="0" distR="0" wp14:anchorId="3558E0EA" wp14:editId="2DB949F3">
-            <wp:extent cx="5943600" cy="3829685"/>
-            <wp:effectExtent l="0" t="0" r="0" b="0"/>
-            <wp:docPr id="3" name="Picture 3"/>
+          <wp:inline distT="0" distB="0" distL="0" distR="0" wp14:anchorId="0B53516B" wp14:editId="2E2C2864">
+            <wp:extent cx="5943600" cy="3785870"/>
+            <wp:effectExtent l="0" t="0" r="0" b="5080"/>
+            <wp:docPr id="4" name="Picture 4"/>
             <wp:cNvGraphicFramePr>
               <a:graphicFrameLocks xmlns:a="http://schemas.openxmlformats.org/drawingml/2006/main" noChangeAspect="1"/>
             </wp:cNvGraphicFramePr>
@@ -13942,17 +13939,11 @@
               <a:graphicData uri="http://schemas.openxmlformats.org/drawingml/2006/picture">
                 <pic:pic xmlns:pic="http://schemas.openxmlformats.org/drawingml/2006/picture">
                   <pic:nvPicPr>
-                    <pic:cNvPr id="0" name="ListImport.png"/>
+                    <pic:cNvPr id="0" name=""/>
                     <pic:cNvPicPr/>
                   </pic:nvPicPr>
                   <pic:blipFill>
-                    <a:blip r:embed="rId11">
-                      <a:extLst>
-                        <a:ext uri="{28A0092B-C50C-407E-A947-70E740481C1C}">
-                          <a14:useLocalDpi xmlns:a14="http://schemas.microsoft.com/office/drawing/2010/main" val="0"/>
-                        </a:ext>
-                      </a:extLst>
-                    </a:blip>
+                    <a:blip r:embed="rId11"/>
                     <a:stretch>
                       <a:fillRect/>
                     </a:stretch>
@@ -13960,7 +13951,7 @@
                   <pic:spPr>
                     <a:xfrm>
                       <a:off x="0" y="0"/>
-                      <a:ext cx="5943600" cy="3829685"/>
+                      <a:ext cx="5943600" cy="3785870"/>
                     </a:xfrm>
                     <a:prstGeom prst="rect">
                       <a:avLst/>
@@ -14725,7 +14716,7 @@
           <w:rFonts w:eastAsia="Times New Roman"/>
         </w:rPr>
       </w:pPr>
-      <w:bookmarkStart w:id="10" w:name="_Toc498625241"/>
+      <w:bookmarkStart w:id="10" w:name="_Toc499103745"/>
       <w:r>
         <w:rPr>
           <w:rFonts w:eastAsia="Times New Roman"/>
@@ -15092,7 +15083,7 @@
           <w:rFonts w:eastAsia="Times New Roman"/>
         </w:rPr>
       </w:pPr>
-      <w:bookmarkStart w:id="11" w:name="_Toc498625242"/>
+      <w:bookmarkStart w:id="11" w:name="_Toc499103746"/>
       <w:r>
         <w:rPr>
           <w:rFonts w:eastAsia="Times New Roman"/>
@@ -15273,16 +15264,13 @@
       </w:pPr>
       <w:r>
         <w:rPr>
-          <w:rFonts w:ascii="Calibri" w:eastAsia="Times New Roman" w:hAnsi="Calibri" w:cs="Calibri"/>
           <w:noProof/>
-          <w:color w:val="000000"/>
-          <w:szCs w:val="24"/>
         </w:rPr>
         <w:drawing>
-          <wp:inline distT="0" distB="0" distL="0" distR="0">
-            <wp:extent cx="5943600" cy="3543935"/>
-            <wp:effectExtent l="0" t="0" r="0" b="0"/>
-            <wp:docPr id="6" name="Picture 6"/>
+          <wp:inline distT="0" distB="0" distL="0" distR="0" wp14:anchorId="7A6FD485" wp14:editId="33C0B06A">
+            <wp:extent cx="5943600" cy="3421380"/>
+            <wp:effectExtent l="0" t="0" r="0" b="7620"/>
+            <wp:docPr id="8" name="Picture 8"/>
             <wp:cNvGraphicFramePr>
               <a:graphicFrameLocks xmlns:a="http://schemas.openxmlformats.org/drawingml/2006/main" noChangeAspect="1"/>
             </wp:cNvGraphicFramePr>
@@ -15290,17 +15278,11 @@
               <a:graphicData uri="http://schemas.openxmlformats.org/drawingml/2006/picture">
                 <pic:pic xmlns:pic="http://schemas.openxmlformats.org/drawingml/2006/picture">
                   <pic:nvPicPr>
-                    <pic:cNvPr id="0" name="ListAnonymized.png"/>
+                    <pic:cNvPr id="0" name=""/>
                     <pic:cNvPicPr/>
                   </pic:nvPicPr>
                   <pic:blipFill>
-                    <a:blip r:embed="rId12">
-                      <a:extLst>
-                        <a:ext uri="{28A0092B-C50C-407E-A947-70E740481C1C}">
-                          <a14:useLocalDpi xmlns:a14="http://schemas.microsoft.com/office/drawing/2010/main" val="0"/>
-                        </a:ext>
-                      </a:extLst>
-                    </a:blip>
+                    <a:blip r:embed="rId12"/>
                     <a:stretch>
                       <a:fillRect/>
                     </a:stretch>
@@ -15308,7 +15290,7 @@
                   <pic:spPr>
                     <a:xfrm>
                       <a:off x="0" y="0"/>
-                      <a:ext cx="5943600" cy="3543935"/>
+                      <a:ext cx="5943600" cy="3421380"/>
                     </a:xfrm>
                     <a:prstGeom prst="rect">
                       <a:avLst/>
@@ -15419,7 +15401,7 @@
           <w:rFonts w:eastAsia="Times New Roman"/>
         </w:rPr>
       </w:pPr>
-      <w:bookmarkStart w:id="12" w:name="_Toc498625243"/>
+      <w:bookmarkStart w:id="12" w:name="_Toc499103747"/>
       <w:r>
         <w:rPr>
           <w:rFonts w:eastAsia="Times New Roman"/>
@@ -15676,7 +15658,7 @@
           <w:rFonts w:eastAsia="Times New Roman"/>
         </w:rPr>
       </w:pPr>
-      <w:bookmarkStart w:id="13" w:name="_Toc498625244"/>
+      <w:bookmarkStart w:id="13" w:name="_Toc499103748"/>
       <w:r>
         <w:rPr>
           <w:rFonts w:eastAsia="Times New Roman"/>
@@ -15720,7 +15702,7 @@
       <w:pPr>
         <w:pStyle w:val="Heading3"/>
       </w:pPr>
-      <w:bookmarkStart w:id="14" w:name="_Toc498625245"/>
+      <w:bookmarkStart w:id="14" w:name="_Toc499103749"/>
       <w:r>
         <w:t>Clearing the M</w:t>
       </w:r>
@@ -15804,7 +15786,7 @@
       <w:pPr>
         <w:pStyle w:val="Heading3"/>
       </w:pPr>
-      <w:bookmarkStart w:id="15" w:name="_Toc498625246"/>
+      <w:bookmarkStart w:id="15" w:name="_Toc499103750"/>
       <w:r>
         <w:t>Listing the M</w:t>
       </w:r>
@@ -16014,7 +15996,7 @@
       <w:pPr>
         <w:pStyle w:val="Heading3"/>
       </w:pPr>
-      <w:bookmarkStart w:id="16" w:name="_Toc498625247"/>
+      <w:bookmarkStart w:id="16" w:name="_Toc499103751"/>
       <w:r>
         <w:t>Listing the M</w:t>
       </w:r>
@@ -16170,7 +16152,7 @@
       <w:pPr>
         <w:pStyle w:val="Heading3"/>
       </w:pPr>
-      <w:bookmarkStart w:id="17" w:name="_Toc498625248"/>
+      <w:bookmarkStart w:id="17" w:name="_Toc499103752"/>
       <w:r>
         <w:t>Exporting the M</w:t>
       </w:r>
@@ -16257,7 +16239,7 @@
           <w:rFonts w:eastAsia="Times New Roman"/>
         </w:rPr>
       </w:pPr>
-      <w:bookmarkStart w:id="18" w:name="_Toc498625249"/>
+      <w:bookmarkStart w:id="18" w:name="_Toc499103753"/>
       <w:r>
         <w:rPr>
           <w:rFonts w:eastAsia="Times New Roman"/>
@@ -16270,7 +16252,7 @@
       <w:pPr>
         <w:pStyle w:val="Heading3"/>
       </w:pPr>
-      <w:bookmarkStart w:id="19" w:name="_Toc498625250"/>
+      <w:bookmarkStart w:id="19" w:name="_Toc499103754"/>
       <w:r>
         <w:t>Listing the Elements of a DICOM File</w:t>
       </w:r>
@@ -16351,34 +16333,48 @@
         <w:spacing w:after="0"/>
       </w:pPr>
       <w:r>
-        <w:t>If the servlet cannot find the file, or if it cannot be parsed as a DICOM object, the servlet returns a 404 response code.</w:t>
+        <w:t xml:space="preserve">The servlet returns a JPEG image in the response with </w:t>
+      </w:r>
+      <w:r>
+        <w:rPr>
+          <w:b/>
+        </w:rPr>
+        <w:t>Content-Type: image/jpeg</w:t>
+      </w:r>
+      <w:r>
+        <w:t>. If the servlet cannot find the file, the servlet returns a 404 response code. If the servlet cannot parse the file, the servlet returns a 500 response</w:t>
+      </w:r>
+      <w:r>
+        <w:t xml:space="preserve"> code</w:t>
+      </w:r>
+      <w:r>
+        <w:t xml:space="preserve"> and </w:t>
+      </w:r>
+      <w:r>
+        <w:t>enters a stack trace in the log</w:t>
+      </w:r>
+      <w:bookmarkStart w:id="20" w:name="_GoBack"/>
+      <w:bookmarkEnd w:id="20"/>
+      <w:r>
+        <w:t>.</w:t>
       </w:r>
     </w:p>
     <w:p>
       <w:pPr>
         <w:pStyle w:val="Heading3"/>
       </w:pPr>
-      <w:bookmarkStart w:id="20" w:name="_Toc498625251"/>
-      <w:r>
-        <w:t>Getting a JPEG Image from</w:t>
-      </w:r>
-      <w:r>
-        <w:t xml:space="preserve"> a DICOM File</w:t>
-      </w:r>
-      <w:bookmarkEnd w:id="20"/>
-    </w:p>
-    <w:p>
-      <w:pPr>
-        <w:spacing w:after="0"/>
-      </w:pPr>
-      <w:r>
-        <w:t>The wizard can obtain a</w:t>
-      </w:r>
-      <w:r>
-        <w:t xml:space="preserve"> browser-viewable image of a DICOM </w:t>
-      </w:r>
-      <w:r>
-        <w:t xml:space="preserve">by </w:t>
+      <w:bookmarkStart w:id="21" w:name="_Toc499103755"/>
+      <w:r>
+        <w:t>Getting a JPEG Image from a DICOM File</w:t>
+      </w:r>
+      <w:bookmarkEnd w:id="21"/>
+    </w:p>
+    <w:p>
+      <w:pPr>
+        <w:spacing w:after="0"/>
+      </w:pPr>
+      <w:r>
+        <w:t xml:space="preserve">The wizard can obtain a browser-viewable image of a DICOM by </w:t>
       </w:r>
       <w:r>
         <w:rPr>
@@ -16448,12 +16444,7 @@
         <w:spacing w:after="0"/>
       </w:pPr>
       <w:r>
-        <w:t xml:space="preserve">The servlet returns a JPEG image in the response </w:t>
-      </w:r>
-      <w:bookmarkStart w:id="21" w:name="_GoBack"/>
-      <w:bookmarkEnd w:id="21"/>
-      <w:r>
-        <w:t xml:space="preserve">with </w:t>
+        <w:t xml:space="preserve">The servlet returns a JPEG image in the response with </w:t>
       </w:r>
       <w:r>
         <w:rPr>
@@ -16462,10 +16453,57 @@
         <w:t>Content-Type: image/jpeg</w:t>
       </w:r>
       <w:r>
-        <w:t xml:space="preserve">. </w:t>
-      </w:r>
-      <w:r>
-        <w:t>If the servlet cannot find the file, or if it cannot be parsed as a DICOM object, the servlet returns a 404 response code.</w:t>
+        <w:t>. If the servlet cannot find the file, the servlet returns a 404 response code.</w:t>
+      </w:r>
+      <w:r>
+        <w:t xml:space="preserve"> If the servlet cannot parse the file, the servlet returns a 500 response code and enters a stack trace in the log. If a 500 is received and the log shows a </w:t>
+      </w:r>
+      <w:r>
+        <w:rPr>
+          <w:b/>
+        </w:rPr>
+        <w:t xml:space="preserve">No class </w:t>
+      </w:r>
+      <w:proofErr w:type="spellStart"/>
+      <w:r>
+        <w:rPr>
+          <w:b/>
+        </w:rPr>
+        <w:t>def</w:t>
+      </w:r>
+      <w:proofErr w:type="spellEnd"/>
+      <w:r>
+        <w:rPr>
+          <w:b/>
+        </w:rPr>
+        <w:t xml:space="preserve"> found</w:t>
+      </w:r>
+      <w:r>
+        <w:t xml:space="preserve"> error for the </w:t>
+      </w:r>
+      <w:proofErr w:type="spellStart"/>
+      <w:r>
+        <w:t>StreamSegmentMapper</w:t>
+      </w:r>
+      <w:proofErr w:type="spellEnd"/>
+      <w:r>
+        <w:t xml:space="preserve">, it means that either the </w:t>
+      </w:r>
+      <w:proofErr w:type="spellStart"/>
+      <w:r>
+        <w:t>ImageIO</w:t>
+      </w:r>
+      <w:proofErr w:type="spellEnd"/>
+      <w:r>
+        <w:t xml:space="preserve"> Tools have not been installed, or the image has a format is not supported by the </w:t>
+      </w:r>
+      <w:proofErr w:type="spellStart"/>
+      <w:r>
+        <w:t>ImageIO</w:t>
+      </w:r>
+      <w:proofErr w:type="spellEnd"/>
+      <w:r>
+        <w:t xml:space="preserve"> Tools.</w:t>
       </w:r>
     </w:p>
     <w:p>
@@ -16475,7 +16513,7 @@
           <w:rFonts w:eastAsia="Times New Roman"/>
         </w:rPr>
       </w:pPr>
-      <w:bookmarkStart w:id="22" w:name="_Toc498625252"/>
+      <w:bookmarkStart w:id="22" w:name="_Toc499103756"/>
       <w:r>
         <w:rPr>
           <w:rFonts w:eastAsia="Times New Roman"/>
@@ -16488,7 +16526,7 @@
       <w:pPr>
         <w:pStyle w:val="Heading3"/>
       </w:pPr>
-      <w:bookmarkStart w:id="23" w:name="_Toc498625253"/>
+      <w:bookmarkStart w:id="23" w:name="_Toc499103757"/>
       <w:r>
         <w:t>Getting the Available Space on the Server</w:t>
       </w:r>
@@ -16735,7 +16773,7 @@
       <w:pPr>
         <w:pStyle w:val="Heading3"/>
       </w:pPr>
-      <w:bookmarkStart w:id="24" w:name="_Toc498625254"/>
+      <w:bookmarkStart w:id="24" w:name="_Toc499103758"/>
       <w:r>
         <w:t>Getting the Export Queue Size</w:t>
       </w:r>
@@ -16771,6 +16809,7 @@
         <w:rPr>
           <w:b/>
         </w:rPr>
+        <w:lastRenderedPageBreak/>
         <w:tab/>
         <w:t>/</w:t>
       </w:r>
@@ -16941,9 +16980,8 @@
       <w:pPr>
         <w:pStyle w:val="Heading3"/>
       </w:pPr>
-      <w:bookmarkStart w:id="25" w:name="_Toc498625255"/>
-      <w:r>
-        <w:lastRenderedPageBreak/>
+      <w:bookmarkStart w:id="25" w:name="_Toc499103759"/>
+      <w:r>
         <w:t>Getting the URL of the Quarantine Manager Servlet</w:t>
       </w:r>
       <w:bookmarkEnd w:id="25"/>
@@ -17205,7 +17243,7 @@
       <w:pPr>
         <w:pStyle w:val="Heading3"/>
       </w:pPr>
-      <w:bookmarkStart w:id="26" w:name="_Toc498625256"/>
+      <w:bookmarkStart w:id="26" w:name="_Toc499103760"/>
       <w:r>
         <w:t xml:space="preserve">Getting a Summary of the </w:t>
       </w:r>
@@ -17344,7 +17382,7 @@
           <w:rFonts w:eastAsia="Times New Roman"/>
         </w:rPr>
       </w:pPr>
-      <w:bookmarkStart w:id="27" w:name="_Toc498625257"/>
+      <w:bookmarkStart w:id="27" w:name="_Toc499103761"/>
       <w:r>
         <w:rPr>
           <w:rFonts w:eastAsia="Times New Roman"/>
@@ -17483,7 +17521,7 @@
           <w:rFonts w:eastAsia="Times New Roman"/>
         </w:rPr>
       </w:pPr>
-      <w:bookmarkStart w:id="28" w:name="_Toc498625258"/>
+      <w:bookmarkStart w:id="28" w:name="_Toc499103762"/>
       <w:r>
         <w:rPr>
           <w:rFonts w:eastAsia="Times New Roman"/>
@@ -17732,7 +17770,7 @@
                               <w:sz w:val="26"/>
                               <w:szCs w:val="26"/>
                             </w:rPr>
-                            <w:t>1</w:t>
+                            <w:t>12</w:t>
                           </w:r>
                           <w:r>
                             <w:rPr>
@@ -17813,7 +17851,7 @@
                         <w:sz w:val="26"/>
                         <w:szCs w:val="26"/>
                       </w:rPr>
-                      <w:t>1</w:t>
+                      <w:t>12</w:t>
                     </w:r>
                     <w:r>
                       <w:rPr>
@@ -20586,7 +20624,7 @@
 </file>
 
 <file path=customXml/itemProps1.xml><?xml version="1.0" encoding="utf-8"?>
-<ds:datastoreItem xmlns:ds="http://schemas.openxmlformats.org/officeDocument/2006/customXml" ds:itemID="{5C35A339-87A5-4A45-A97D-A92DD8E1639B}">
+<ds:datastoreItem xmlns:ds="http://schemas.openxmlformats.org/officeDocument/2006/customXml" ds:itemID="{115FB792-EEA4-4F6C-AE0D-480965221636}">
   <ds:schemaRefs>
     <ds:schemaRef ds:uri="http://schemas.openxmlformats.org/officeDocument/2006/bibliography"/>
   </ds:schemaRefs>

</xml_diff>

<commit_message>
Add queue status functions
</commit_message>
<xml_diff>
--- a/dox/TCIAPlugin.docx
+++ b/dox/TCIAPlugin.docx
@@ -77,7 +77,7 @@
           <w:r>
             <w:fldChar w:fldCharType="separate"/>
           </w:r>
-          <w:hyperlink w:anchor="_Toc501444959" w:history="1">
+          <w:hyperlink w:anchor="_Toc501697619" w:history="1">
             <w:r>
               <w:rPr>
                 <w:rStyle w:val="Hyperlink"/>
@@ -119,7 +119,7 @@
                 <w:noProof/>
                 <w:webHidden/>
               </w:rPr>
-              <w:instrText xml:space="preserve"> PAGEREF _Toc501444959 \h </w:instrText>
+              <w:instrText xml:space="preserve"> PAGEREF _Toc501697619 \h </w:instrText>
             </w:r>
             <w:r>
               <w:rPr>
@@ -163,7 +163,7 @@
               <w:sz w:val="22"/>
             </w:rPr>
           </w:pPr>
-          <w:hyperlink w:anchor="_Toc501444960" w:history="1">
+          <w:hyperlink w:anchor="_Toc501697620" w:history="1">
             <w:r>
               <w:rPr>
                 <w:rStyle w:val="Hyperlink"/>
@@ -207,7 +207,7 @@
                 <w:noProof/>
                 <w:webHidden/>
               </w:rPr>
-              <w:instrText xml:space="preserve"> PAGEREF _Toc501444960 \h </w:instrText>
+              <w:instrText xml:space="preserve"> PAGEREF _Toc501697620 \h </w:instrText>
             </w:r>
             <w:r>
               <w:rPr>
@@ -251,7 +251,7 @@
               <w:sz w:val="22"/>
             </w:rPr>
           </w:pPr>
-          <w:hyperlink w:anchor="_Toc501444961" w:history="1">
+          <w:hyperlink w:anchor="_Toc501697621" w:history="1">
             <w:r>
               <w:rPr>
                 <w:rStyle w:val="Hyperlink"/>
@@ -295,7 +295,7 @@
                 <w:noProof/>
                 <w:webHidden/>
               </w:rPr>
-              <w:instrText xml:space="preserve"> PAGEREF _Toc501444961 \h </w:instrText>
+              <w:instrText xml:space="preserve"> PAGEREF _Toc501697621 \h </w:instrText>
             </w:r>
             <w:r>
               <w:rPr>
@@ -339,7 +339,7 @@
               <w:sz w:val="22"/>
             </w:rPr>
           </w:pPr>
-          <w:hyperlink w:anchor="_Toc501444962" w:history="1">
+          <w:hyperlink w:anchor="_Toc501697622" w:history="1">
             <w:r>
               <w:rPr>
                 <w:rStyle w:val="Hyperlink"/>
@@ -383,7 +383,7 @@
                 <w:noProof/>
                 <w:webHidden/>
               </w:rPr>
-              <w:instrText xml:space="preserve"> PAGEREF _Toc501444962 \h </w:instrText>
+              <w:instrText xml:space="preserve"> PAGEREF _Toc501697622 \h </w:instrText>
             </w:r>
             <w:r>
               <w:rPr>
@@ -427,7 +427,7 @@
               <w:sz w:val="22"/>
             </w:rPr>
           </w:pPr>
-          <w:hyperlink w:anchor="_Toc501444963" w:history="1">
+          <w:hyperlink w:anchor="_Toc501697623" w:history="1">
             <w:r>
               <w:rPr>
                 <w:rStyle w:val="Hyperlink"/>
@@ -471,7 +471,7 @@
                 <w:noProof/>
                 <w:webHidden/>
               </w:rPr>
-              <w:instrText xml:space="preserve"> PAGEREF _Toc501444963 \h </w:instrText>
+              <w:instrText xml:space="preserve"> PAGEREF _Toc501697623 \h </w:instrText>
             </w:r>
             <w:r>
               <w:rPr>
@@ -515,7 +515,7 @@
               <w:sz w:val="22"/>
             </w:rPr>
           </w:pPr>
-          <w:hyperlink w:anchor="_Toc501444964" w:history="1">
+          <w:hyperlink w:anchor="_Toc501697624" w:history="1">
             <w:r>
               <w:rPr>
                 <w:rStyle w:val="Hyperlink"/>
@@ -559,7 +559,7 @@
                 <w:noProof/>
                 <w:webHidden/>
               </w:rPr>
-              <w:instrText xml:space="preserve"> PAGEREF _Toc501444964 \h </w:instrText>
+              <w:instrText xml:space="preserve"> PAGEREF _Toc501697624 \h </w:instrText>
             </w:r>
             <w:r>
               <w:rPr>
@@ -603,7 +603,7 @@
               <w:sz w:val="22"/>
             </w:rPr>
           </w:pPr>
-          <w:hyperlink w:anchor="_Toc501444965" w:history="1">
+          <w:hyperlink w:anchor="_Toc501697625" w:history="1">
             <w:r>
               <w:rPr>
                 <w:rStyle w:val="Hyperlink"/>
@@ -645,7 +645,7 @@
                 <w:noProof/>
                 <w:webHidden/>
               </w:rPr>
-              <w:instrText xml:space="preserve"> PAGEREF _Toc501444965 \h </w:instrText>
+              <w:instrText xml:space="preserve"> PAGEREF _Toc501697625 \h </w:instrText>
             </w:r>
             <w:r>
               <w:rPr>
@@ -689,7 +689,7 @@
               <w:sz w:val="22"/>
             </w:rPr>
           </w:pPr>
-          <w:hyperlink w:anchor="_Toc501444966" w:history="1">
+          <w:hyperlink w:anchor="_Toc501697626" w:history="1">
             <w:r>
               <w:rPr>
                 <w:rStyle w:val="Hyperlink"/>
@@ -731,7 +731,7 @@
                 <w:noProof/>
                 <w:webHidden/>
               </w:rPr>
-              <w:instrText xml:space="preserve"> PAGEREF _Toc501444966 \h </w:instrText>
+              <w:instrText xml:space="preserve"> PAGEREF _Toc501697626 \h </w:instrText>
             </w:r>
             <w:r>
               <w:rPr>
@@ -775,7 +775,7 @@
               <w:sz w:val="22"/>
             </w:rPr>
           </w:pPr>
-          <w:hyperlink w:anchor="_Toc501444967" w:history="1">
+          <w:hyperlink w:anchor="_Toc501697627" w:history="1">
             <w:r>
               <w:rPr>
                 <w:rStyle w:val="Hyperlink"/>
@@ -819,7 +819,7 @@
                 <w:noProof/>
                 <w:webHidden/>
               </w:rPr>
-              <w:instrText xml:space="preserve"> PAGEREF _Toc501444967 \h </w:instrText>
+              <w:instrText xml:space="preserve"> PAGEREF _Toc501697627 \h </w:instrText>
             </w:r>
             <w:r>
               <w:rPr>
@@ -863,7 +863,7 @@
               <w:sz w:val="22"/>
             </w:rPr>
           </w:pPr>
-          <w:hyperlink w:anchor="_Toc501444968" w:history="1">
+          <w:hyperlink w:anchor="_Toc501697628" w:history="1">
             <w:r>
               <w:rPr>
                 <w:rStyle w:val="Hyperlink"/>
@@ -886,7 +886,7 @@
                 <w:rFonts w:eastAsia="Times New Roman"/>
                 <w:noProof/>
               </w:rPr>
-              <w:t>Viewing the List of Files Ready for Anonymization</w:t>
+              <w:t>Viewing the Status of the Import Pipeline</w:t>
             </w:r>
             <w:r>
               <w:rPr>
@@ -907,7 +907,7 @@
                 <w:noProof/>
                 <w:webHidden/>
               </w:rPr>
-              <w:instrText xml:space="preserve"> PAGEREF _Toc501444968 \h </w:instrText>
+              <w:instrText xml:space="preserve"> PAGEREF _Toc501697628 \h </w:instrText>
             </w:r>
             <w:r>
               <w:rPr>
@@ -951,7 +951,7 @@
               <w:sz w:val="22"/>
             </w:rPr>
           </w:pPr>
-          <w:hyperlink w:anchor="_Toc501444969" w:history="1">
+          <w:hyperlink w:anchor="_Toc501697629" w:history="1">
             <w:r>
               <w:rPr>
                 <w:rStyle w:val="Hyperlink"/>
@@ -974,7 +974,7 @@
                 <w:rFonts w:eastAsia="Times New Roman"/>
                 <w:noProof/>
               </w:rPr>
-              <w:t>Submitting Files for Anonymization</w:t>
+              <w:t>Viewing the List of Files Ready for Anonymization</w:t>
             </w:r>
             <w:r>
               <w:rPr>
@@ -995,7 +995,7 @@
                 <w:noProof/>
                 <w:webHidden/>
               </w:rPr>
-              <w:instrText xml:space="preserve"> PAGEREF _Toc501444969 \h </w:instrText>
+              <w:instrText xml:space="preserve"> PAGEREF _Toc501697629 \h </w:instrText>
             </w:r>
             <w:r>
               <w:rPr>
@@ -1039,7 +1039,7 @@
               <w:sz w:val="22"/>
             </w:rPr>
           </w:pPr>
-          <w:hyperlink w:anchor="_Toc501444970" w:history="1">
+          <w:hyperlink w:anchor="_Toc501697630" w:history="1">
             <w:r>
               <w:rPr>
                 <w:rStyle w:val="Hyperlink"/>
@@ -1062,7 +1062,7 @@
                 <w:rFonts w:eastAsia="Times New Roman"/>
                 <w:noProof/>
               </w:rPr>
-              <w:t>Viewing the List of Files Ready for Export</w:t>
+              <w:t>Submitting Files for Anonymization</w:t>
             </w:r>
             <w:r>
               <w:rPr>
@@ -1083,7 +1083,7 @@
                 <w:noProof/>
                 <w:webHidden/>
               </w:rPr>
-              <w:instrText xml:space="preserve"> PAGEREF _Toc501444970 \h </w:instrText>
+              <w:instrText xml:space="preserve"> PAGEREF _Toc501697630 \h </w:instrText>
             </w:r>
             <w:r>
               <w:rPr>
@@ -1103,7 +1103,7 @@
                 <w:noProof/>
                 <w:webHidden/>
               </w:rPr>
-              <w:t>10</w:t>
+              <w:t>9</w:t>
             </w:r>
             <w:r>
               <w:rPr>
@@ -1127,7 +1127,7 @@
               <w:sz w:val="22"/>
             </w:rPr>
           </w:pPr>
-          <w:hyperlink w:anchor="_Toc501444971" w:history="1">
+          <w:hyperlink w:anchor="_Toc501697631" w:history="1">
             <w:r>
               <w:rPr>
                 <w:rStyle w:val="Hyperlink"/>
@@ -1150,7 +1150,7 @@
                 <w:rFonts w:eastAsia="Times New Roman"/>
                 <w:noProof/>
               </w:rPr>
-              <w:t>Exporting Files</w:t>
+              <w:t>Viewing the List of Files Ready for Export</w:t>
             </w:r>
             <w:r>
               <w:rPr>
@@ -1171,7 +1171,7 @@
                 <w:noProof/>
                 <w:webHidden/>
               </w:rPr>
-              <w:instrText xml:space="preserve"> PAGEREF _Toc501444971 \h </w:instrText>
+              <w:instrText xml:space="preserve"> PAGEREF _Toc501697631 \h </w:instrText>
             </w:r>
             <w:r>
               <w:rPr>
@@ -1215,7 +1215,7 @@
               <w:sz w:val="22"/>
             </w:rPr>
           </w:pPr>
-          <w:hyperlink w:anchor="_Toc501444972" w:history="1">
+          <w:hyperlink w:anchor="_Toc501697632" w:history="1">
             <w:r>
               <w:rPr>
                 <w:rStyle w:val="Hyperlink"/>
@@ -1238,6 +1238,94 @@
                 <w:rFonts w:eastAsia="Times New Roman"/>
                 <w:noProof/>
               </w:rPr>
+              <w:t>Exporting Files</w:t>
+            </w:r>
+            <w:r>
+              <w:rPr>
+                <w:noProof/>
+                <w:webHidden/>
+              </w:rPr>
+              <w:tab/>
+            </w:r>
+            <w:r>
+              <w:rPr>
+                <w:noProof/>
+                <w:webHidden/>
+              </w:rPr>
+              <w:fldChar w:fldCharType="begin"/>
+            </w:r>
+            <w:r>
+              <w:rPr>
+                <w:noProof/>
+                <w:webHidden/>
+              </w:rPr>
+              <w:instrText xml:space="preserve"> PAGEREF _Toc501697632 \h </w:instrText>
+            </w:r>
+            <w:r>
+              <w:rPr>
+                <w:noProof/>
+                <w:webHidden/>
+              </w:rPr>
+            </w:r>
+            <w:r>
+              <w:rPr>
+                <w:noProof/>
+                <w:webHidden/>
+              </w:rPr>
+              <w:fldChar w:fldCharType="separate"/>
+            </w:r>
+            <w:r>
+              <w:rPr>
+                <w:noProof/>
+                <w:webHidden/>
+              </w:rPr>
+              <w:t>11</w:t>
+            </w:r>
+            <w:r>
+              <w:rPr>
+                <w:noProof/>
+                <w:webHidden/>
+              </w:rPr>
+              <w:fldChar w:fldCharType="end"/>
+            </w:r>
+          </w:hyperlink>
+        </w:p>
+        <w:p>
+          <w:pPr>
+            <w:pStyle w:val="TOC2"/>
+            <w:tabs>
+              <w:tab w:val="left" w:pos="880"/>
+              <w:tab w:val="right" w:leader="dot" w:pos="9350"/>
+            </w:tabs>
+            <w:rPr>
+              <w:rFonts w:eastAsiaTheme="minorEastAsia"/>
+              <w:noProof/>
+              <w:sz w:val="22"/>
+            </w:rPr>
+          </w:pPr>
+          <w:hyperlink w:anchor="_Toc501697633" w:history="1">
+            <w:r>
+              <w:rPr>
+                <w:rStyle w:val="Hyperlink"/>
+                <w:rFonts w:eastAsia="Times New Roman"/>
+                <w:noProof/>
+              </w:rPr>
+              <w:t>4.8</w:t>
+            </w:r>
+            <w:r>
+              <w:rPr>
+                <w:rFonts w:eastAsiaTheme="minorEastAsia"/>
+                <w:noProof/>
+                <w:sz w:val="22"/>
+              </w:rPr>
+              <w:tab/>
+            </w:r>
+            <w:r>
+              <w:rPr>
+                <w:rStyle w:val="Hyperlink"/>
+                <w:rFonts w:eastAsia="Times New Roman"/>
+                <w:noProof/>
+              </w:rPr>
               <w:t>The Manifest</w:t>
             </w:r>
             <w:r>
@@ -1259,7 +1347,7 @@
                 <w:noProof/>
                 <w:webHidden/>
               </w:rPr>
-              <w:instrText xml:space="preserve"> PAGEREF _Toc501444972 \h </w:instrText>
+              <w:instrText xml:space="preserve"> PAGEREF _Toc501697633 \h </w:instrText>
             </w:r>
             <w:r>
               <w:rPr>
@@ -1303,13 +1391,13 @@
               <w:sz w:val="22"/>
             </w:rPr>
           </w:pPr>
-          <w:hyperlink w:anchor="_Toc501444973" w:history="1">
+          <w:hyperlink w:anchor="_Toc501697634" w:history="1">
             <w:r>
               <w:rPr>
                 <w:rStyle w:val="Hyperlink"/>
                 <w:noProof/>
               </w:rPr>
-              <w:t>4.7.1</w:t>
+              <w:t>4.8.1</w:t>
             </w:r>
             <w:r>
               <w:rPr>
@@ -1345,7 +1433,7 @@
                 <w:noProof/>
                 <w:webHidden/>
               </w:rPr>
-              <w:instrText xml:space="preserve"> PAGEREF _Toc501444973 \h </w:instrText>
+              <w:instrText xml:space="preserve"> PAGEREF _Toc501697634 \h </w:instrText>
             </w:r>
             <w:r>
               <w:rPr>
@@ -1389,13 +1477,13 @@
               <w:sz w:val="22"/>
             </w:rPr>
           </w:pPr>
-          <w:hyperlink w:anchor="_Toc501444974" w:history="1">
+          <w:hyperlink w:anchor="_Toc501697635" w:history="1">
             <w:r>
               <w:rPr>
                 <w:rStyle w:val="Hyperlink"/>
                 <w:noProof/>
               </w:rPr>
-              <w:t>4.7.2</w:t>
+              <w:t>4.8.2</w:t>
             </w:r>
             <w:r>
               <w:rPr>
@@ -1431,7 +1519,7 @@
                 <w:noProof/>
                 <w:webHidden/>
               </w:rPr>
-              <w:instrText xml:space="preserve"> PAGEREF _Toc501444974 \h </w:instrText>
+              <w:instrText xml:space="preserve"> PAGEREF _Toc501697635 \h </w:instrText>
             </w:r>
             <w:r>
               <w:rPr>
@@ -1475,13 +1563,13 @@
               <w:sz w:val="22"/>
             </w:rPr>
           </w:pPr>
-          <w:hyperlink w:anchor="_Toc501444975" w:history="1">
+          <w:hyperlink w:anchor="_Toc501697636" w:history="1">
             <w:r>
               <w:rPr>
                 <w:rStyle w:val="Hyperlink"/>
                 <w:noProof/>
               </w:rPr>
-              <w:t>4.7.3</w:t>
+              <w:t>4.8.3</w:t>
             </w:r>
             <w:r>
               <w:rPr>
@@ -1517,7 +1605,7 @@
                 <w:noProof/>
                 <w:webHidden/>
               </w:rPr>
-              <w:instrText xml:space="preserve"> PAGEREF _Toc501444975 \h </w:instrText>
+              <w:instrText xml:space="preserve"> PAGEREF _Toc501697636 \h </w:instrText>
             </w:r>
             <w:r>
               <w:rPr>
@@ -1561,13 +1649,13 @@
               <w:sz w:val="22"/>
             </w:rPr>
           </w:pPr>
-          <w:hyperlink w:anchor="_Toc501444976" w:history="1">
+          <w:hyperlink w:anchor="_Toc501697637" w:history="1">
             <w:r>
               <w:rPr>
                 <w:rStyle w:val="Hyperlink"/>
                 <w:noProof/>
               </w:rPr>
-              <w:t>4.7.4</w:t>
+              <w:t>4.8.4</w:t>
             </w:r>
             <w:r>
               <w:rPr>
@@ -1603,7 +1691,7 @@
                 <w:noProof/>
                 <w:webHidden/>
               </w:rPr>
-              <w:instrText xml:space="preserve"> PAGEREF _Toc501444976 \h </w:instrText>
+              <w:instrText xml:space="preserve"> PAGEREF _Toc501697637 \h </w:instrText>
             </w:r>
             <w:r>
               <w:rPr>
@@ -1647,13 +1735,13 @@
               <w:sz w:val="22"/>
             </w:rPr>
           </w:pPr>
-          <w:hyperlink w:anchor="_Toc501444977" w:history="1">
+          <w:hyperlink w:anchor="_Toc501697638" w:history="1">
             <w:r>
               <w:rPr>
                 <w:rStyle w:val="Hyperlink"/>
                 <w:noProof/>
               </w:rPr>
-              <w:t>4.7.5</w:t>
+              <w:t>4.8.5</w:t>
             </w:r>
             <w:r>
               <w:rPr>
@@ -1689,7 +1777,7 @@
                 <w:noProof/>
                 <w:webHidden/>
               </w:rPr>
-              <w:instrText xml:space="preserve"> PAGEREF _Toc501444977 \h </w:instrText>
+              <w:instrText xml:space="preserve"> PAGEREF _Toc501697638 \h </w:instrText>
             </w:r>
             <w:r>
               <w:rPr>
@@ -1733,13 +1821,13 @@
               <w:sz w:val="22"/>
             </w:rPr>
           </w:pPr>
-          <w:hyperlink w:anchor="_Toc501444978" w:history="1">
+          <w:hyperlink w:anchor="_Toc501697639" w:history="1">
             <w:r>
               <w:rPr>
                 <w:rStyle w:val="Hyperlink"/>
                 <w:noProof/>
               </w:rPr>
-              <w:t>4.7.6</w:t>
+              <w:t>4.8.6</w:t>
             </w:r>
             <w:r>
               <w:rPr>
@@ -1775,7 +1863,7 @@
                 <w:noProof/>
                 <w:webHidden/>
               </w:rPr>
-              <w:instrText xml:space="preserve"> PAGEREF _Toc501444978 \h </w:instrText>
+              <w:instrText xml:space="preserve"> PAGEREF _Toc501697639 \h </w:instrText>
             </w:r>
             <w:r>
               <w:rPr>
@@ -1819,13 +1907,13 @@
               <w:sz w:val="22"/>
             </w:rPr>
           </w:pPr>
-          <w:hyperlink w:anchor="_Toc501444979" w:history="1">
+          <w:hyperlink w:anchor="_Toc501697640" w:history="1">
             <w:r>
               <w:rPr>
                 <w:rStyle w:val="Hyperlink"/>
                 <w:noProof/>
               </w:rPr>
-              <w:t>4.7.7</w:t>
+              <w:t>4.8.7</w:t>
             </w:r>
             <w:r>
               <w:rPr>
@@ -1861,7 +1949,7 @@
                 <w:noProof/>
                 <w:webHidden/>
               </w:rPr>
-              <w:instrText xml:space="preserve"> PAGEREF _Toc501444979 \h </w:instrText>
+              <w:instrText xml:space="preserve"> PAGEREF _Toc501697640 \h </w:instrText>
             </w:r>
             <w:r>
               <w:rPr>
@@ -1905,14 +1993,14 @@
               <w:sz w:val="22"/>
             </w:rPr>
           </w:pPr>
-          <w:hyperlink w:anchor="_Toc501444980" w:history="1">
+          <w:hyperlink w:anchor="_Toc501697641" w:history="1">
             <w:r>
               <w:rPr>
                 <w:rStyle w:val="Hyperlink"/>
                 <w:rFonts w:eastAsia="Times New Roman"/>
                 <w:noProof/>
               </w:rPr>
-              <w:t>4.8</w:t>
+              <w:t>4.9</w:t>
             </w:r>
             <w:r>
               <w:rPr>
@@ -1949,7 +2037,7 @@
                 <w:noProof/>
                 <w:webHidden/>
               </w:rPr>
-              <w:instrText xml:space="preserve"> PAGEREF _Toc501444980 \h </w:instrText>
+              <w:instrText xml:space="preserve"> PAGEREF _Toc501697641 \h </w:instrText>
             </w:r>
             <w:r>
               <w:rPr>
@@ -1993,13 +2081,13 @@
               <w:sz w:val="22"/>
             </w:rPr>
           </w:pPr>
-          <w:hyperlink w:anchor="_Toc501444981" w:history="1">
+          <w:hyperlink w:anchor="_Toc501697642" w:history="1">
             <w:r>
               <w:rPr>
                 <w:rStyle w:val="Hyperlink"/>
                 <w:noProof/>
               </w:rPr>
-              <w:t>4.8.1</w:t>
+              <w:t>4.9.1</w:t>
             </w:r>
             <w:r>
               <w:rPr>
@@ -2035,7 +2123,7 @@
                 <w:noProof/>
                 <w:webHidden/>
               </w:rPr>
-              <w:instrText xml:space="preserve"> PAGEREF _Toc501444981 \h </w:instrText>
+              <w:instrText xml:space="preserve"> PAGEREF _Toc501697642 \h </w:instrText>
             </w:r>
             <w:r>
               <w:rPr>
@@ -2079,13 +2167,13 @@
               <w:sz w:val="22"/>
             </w:rPr>
           </w:pPr>
-          <w:hyperlink w:anchor="_Toc501444982" w:history="1">
+          <w:hyperlink w:anchor="_Toc501697643" w:history="1">
             <w:r>
               <w:rPr>
                 <w:rStyle w:val="Hyperlink"/>
                 <w:noProof/>
               </w:rPr>
-              <w:t>4.8.2</w:t>
+              <w:t>4.9.2</w:t>
             </w:r>
             <w:r>
               <w:rPr>
@@ -2121,7 +2209,7 @@
                 <w:noProof/>
                 <w:webHidden/>
               </w:rPr>
-              <w:instrText xml:space="preserve"> PAGEREF _Toc501444982 \h </w:instrText>
+              <w:instrText xml:space="preserve"> PAGEREF _Toc501697643 \h </w:instrText>
             </w:r>
             <w:r>
               <w:rPr>
@@ -2156,7 +2244,7 @@
           <w:pPr>
             <w:pStyle w:val="TOC2"/>
             <w:tabs>
-              <w:tab w:val="left" w:pos="880"/>
+              <w:tab w:val="left" w:pos="1100"/>
               <w:tab w:val="right" w:leader="dot" w:pos="9350"/>
             </w:tabs>
             <w:rPr>
@@ -2165,14 +2253,14 @@
               <w:sz w:val="22"/>
             </w:rPr>
           </w:pPr>
-          <w:hyperlink w:anchor="_Toc501444983" w:history="1">
+          <w:hyperlink w:anchor="_Toc501697644" w:history="1">
             <w:r>
               <w:rPr>
                 <w:rStyle w:val="Hyperlink"/>
                 <w:rFonts w:eastAsia="Times New Roman"/>
                 <w:noProof/>
               </w:rPr>
-              <w:t>4.9</w:t>
+              <w:t>4.10</w:t>
             </w:r>
             <w:r>
               <w:rPr>
@@ -2209,7 +2297,7 @@
                 <w:noProof/>
                 <w:webHidden/>
               </w:rPr>
-              <w:instrText xml:space="preserve"> PAGEREF _Toc501444983 \h </w:instrText>
+              <w:instrText xml:space="preserve"> PAGEREF _Toc501697644 \h </w:instrText>
             </w:r>
             <w:r>
               <w:rPr>
@@ -2253,13 +2341,13 @@
               <w:sz w:val="22"/>
             </w:rPr>
           </w:pPr>
-          <w:hyperlink w:anchor="_Toc501444984" w:history="1">
+          <w:hyperlink w:anchor="_Toc501697645" w:history="1">
             <w:r>
               <w:rPr>
                 <w:rStyle w:val="Hyperlink"/>
                 <w:noProof/>
               </w:rPr>
-              <w:t>4.9.1</w:t>
+              <w:t>4.10.1</w:t>
             </w:r>
             <w:r>
               <w:rPr>
@@ -2295,7 +2383,7 @@
                 <w:noProof/>
                 <w:webHidden/>
               </w:rPr>
-              <w:instrText xml:space="preserve"> PAGEREF _Toc501444984 \h </w:instrText>
+              <w:instrText xml:space="preserve"> PAGEREF _Toc501697645 \h </w:instrText>
             </w:r>
             <w:r>
               <w:rPr>
@@ -2339,13 +2427,13 @@
               <w:sz w:val="22"/>
             </w:rPr>
           </w:pPr>
-          <w:hyperlink w:anchor="_Toc501444985" w:history="1">
+          <w:hyperlink w:anchor="_Toc501697646" w:history="1">
             <w:r>
               <w:rPr>
                 <w:rStyle w:val="Hyperlink"/>
                 <w:noProof/>
               </w:rPr>
-              <w:t>4.9.2</w:t>
+              <w:t>4.10.2</w:t>
             </w:r>
             <w:r>
               <w:rPr>
@@ -2381,7 +2469,7 @@
                 <w:noProof/>
                 <w:webHidden/>
               </w:rPr>
-              <w:instrText xml:space="preserve"> PAGEREF _Toc501444985 \h </w:instrText>
+              <w:instrText xml:space="preserve"> PAGEREF _Toc501697646 \h </w:instrText>
             </w:r>
             <w:r>
               <w:rPr>
@@ -2425,13 +2513,13 @@
               <w:sz w:val="22"/>
             </w:rPr>
           </w:pPr>
-          <w:hyperlink w:anchor="_Toc501444986" w:history="1">
+          <w:hyperlink w:anchor="_Toc501697647" w:history="1">
             <w:r>
               <w:rPr>
                 <w:rStyle w:val="Hyperlink"/>
                 <w:noProof/>
               </w:rPr>
-              <w:t>4.9.3</w:t>
+              <w:t>4.10.3</w:t>
             </w:r>
             <w:r>
               <w:rPr>
@@ -2467,7 +2555,7 @@
                 <w:noProof/>
                 <w:webHidden/>
               </w:rPr>
-              <w:instrText xml:space="preserve"> PAGEREF _Toc501444986 \h </w:instrText>
+              <w:instrText xml:space="preserve"> PAGEREF _Toc501697647 \h </w:instrText>
             </w:r>
             <w:r>
               <w:rPr>
@@ -2511,13 +2599,13 @@
               <w:sz w:val="22"/>
             </w:rPr>
           </w:pPr>
-          <w:hyperlink w:anchor="_Toc501444987" w:history="1">
+          <w:hyperlink w:anchor="_Toc501697648" w:history="1">
             <w:r>
               <w:rPr>
                 <w:rStyle w:val="Hyperlink"/>
                 <w:noProof/>
               </w:rPr>
-              <w:t>4.9.4</w:t>
+              <w:t>4.10.4</w:t>
             </w:r>
             <w:r>
               <w:rPr>
@@ -2553,7 +2641,7 @@
                 <w:noProof/>
                 <w:webHidden/>
               </w:rPr>
-              <w:instrText xml:space="preserve"> PAGEREF _Toc501444987 \h </w:instrText>
+              <w:instrText xml:space="preserve"> PAGEREF _Toc501697648 \h </w:instrText>
             </w:r>
             <w:r>
               <w:rPr>
@@ -2597,13 +2685,13 @@
               <w:sz w:val="22"/>
             </w:rPr>
           </w:pPr>
-          <w:hyperlink w:anchor="_Toc501444988" w:history="1">
+          <w:hyperlink w:anchor="_Toc501697649" w:history="1">
             <w:r>
               <w:rPr>
                 <w:rStyle w:val="Hyperlink"/>
                 <w:noProof/>
               </w:rPr>
-              <w:t>4.9.5</w:t>
+              <w:t>4.10.5</w:t>
             </w:r>
             <w:r>
               <w:rPr>
@@ -2639,7 +2727,7 @@
                 <w:noProof/>
                 <w:webHidden/>
               </w:rPr>
-              <w:instrText xml:space="preserve"> PAGEREF _Toc501444988 \h </w:instrText>
+              <w:instrText xml:space="preserve"> PAGEREF _Toc501697649 \h </w:instrText>
             </w:r>
             <w:r>
               <w:rPr>
@@ -2683,14 +2771,14 @@
               <w:sz w:val="22"/>
             </w:rPr>
           </w:pPr>
-          <w:hyperlink w:anchor="_Toc501444989" w:history="1">
+          <w:hyperlink w:anchor="_Toc501697650" w:history="1">
             <w:r>
               <w:rPr>
                 <w:rStyle w:val="Hyperlink"/>
                 <w:rFonts w:eastAsia="Times New Roman"/>
                 <w:noProof/>
               </w:rPr>
-              <w:t>4.9.6</w:t>
+              <w:t>4.10.6</w:t>
             </w:r>
             <w:r>
               <w:rPr>
@@ -2727,7 +2815,7 @@
                 <w:noProof/>
                 <w:webHidden/>
               </w:rPr>
-              <w:instrText xml:space="preserve"> PAGEREF _Toc501444989 \h </w:instrText>
+              <w:instrText xml:space="preserve"> PAGEREF _Toc501697650 \h </w:instrText>
             </w:r>
             <w:r>
               <w:rPr>
@@ -2771,14 +2859,14 @@
               <w:sz w:val="22"/>
             </w:rPr>
           </w:pPr>
-          <w:hyperlink w:anchor="_Toc501444990" w:history="1">
+          <w:hyperlink w:anchor="_Toc501697651" w:history="1">
             <w:r>
               <w:rPr>
                 <w:rStyle w:val="Hyperlink"/>
                 <w:rFonts w:eastAsia="Times New Roman"/>
                 <w:noProof/>
               </w:rPr>
-              <w:t>4.10</w:t>
+              <w:t>4.11</w:t>
             </w:r>
             <w:r>
               <w:rPr>
@@ -2815,7 +2903,7 @@
                 <w:noProof/>
                 <w:webHidden/>
               </w:rPr>
-              <w:instrText xml:space="preserve"> PAGEREF _Toc501444990 \h </w:instrText>
+              <w:instrText xml:space="preserve"> PAGEREF _Toc501697651 \h </w:instrText>
             </w:r>
             <w:r>
               <w:rPr>
@@ -2877,7 +2965,7 @@
       <w:pPr>
         <w:pStyle w:val="Heading1"/>
       </w:pPr>
-      <w:bookmarkStart w:id="0" w:name="_Toc501444959"/>
+      <w:bookmarkStart w:id="0" w:name="_Toc501697619"/>
       <w:r>
         <w:lastRenderedPageBreak/>
         <w:t>Installing</w:t>
@@ -3547,7 +3635,7 @@
           <w:rFonts w:eastAsia="Times New Roman"/>
         </w:rPr>
       </w:pPr>
-      <w:bookmarkStart w:id="1" w:name="_Toc501444960"/>
+      <w:bookmarkStart w:id="1" w:name="_Toc501697620"/>
       <w:r>
         <w:rPr>
           <w:rFonts w:eastAsia="Times New Roman"/>
@@ -11883,7 +11971,7 @@
           <w:rFonts w:eastAsia="Times New Roman"/>
         </w:rPr>
       </w:pPr>
-      <w:bookmarkStart w:id="2" w:name="_Toc501444961"/>
+      <w:bookmarkStart w:id="2" w:name="_Toc501697621"/>
       <w:r>
         <w:rPr>
           <w:rFonts w:eastAsia="Times New Roman"/>
@@ -12745,7 +12833,7 @@
           <w:rFonts w:eastAsia="Times New Roman"/>
         </w:rPr>
       </w:pPr>
-      <w:bookmarkStart w:id="3" w:name="_Toc501444962"/>
+      <w:bookmarkStart w:id="3" w:name="_Toc501697622"/>
       <w:r>
         <w:rPr>
           <w:rFonts w:eastAsia="Times New Roman"/>
@@ -12875,7 +12963,7 @@
           <w:rFonts w:eastAsia="Times New Roman"/>
         </w:rPr>
       </w:pPr>
-      <w:bookmarkStart w:id="4" w:name="_Toc501444963"/>
+      <w:bookmarkStart w:id="4" w:name="_Toc501697623"/>
       <w:r>
         <w:rPr>
           <w:rFonts w:eastAsia="Times New Roman"/>
@@ -13268,7 +13356,7 @@
           <w:rFonts w:eastAsia="Times New Roman"/>
         </w:rPr>
       </w:pPr>
-      <w:bookmarkStart w:id="5" w:name="_Toc501444964"/>
+      <w:bookmarkStart w:id="5" w:name="_Toc501697624"/>
       <w:r>
         <w:rPr>
           <w:rFonts w:eastAsia="Times New Roman"/>
@@ -13282,7 +13370,7 @@
       <w:pPr>
         <w:pStyle w:val="Heading3"/>
       </w:pPr>
-      <w:bookmarkStart w:id="6" w:name="_Toc501444965"/>
+      <w:bookmarkStart w:id="6" w:name="_Toc501697625"/>
       <w:r>
         <w:t>Listing Files on the Server</w:t>
       </w:r>
@@ -13733,7 +13821,7 @@
       <w:pPr>
         <w:pStyle w:val="Heading3"/>
       </w:pPr>
-      <w:bookmarkStart w:id="7" w:name="_Toc501444966"/>
+      <w:bookmarkStart w:id="7" w:name="_Toc501697626"/>
       <w:r>
         <w:t xml:space="preserve">Submitting Files to the </w:t>
       </w:r>
@@ -14097,25 +14185,357 @@
     </w:p>
     <w:p>
       <w:pPr>
-        <w:spacing w:after="0"/>
-        <w:rPr>
-          <w:rFonts w:ascii="Calibri" w:eastAsia="Times New Roman" w:hAnsi="Calibri" w:cs="Calibri"/>
-          <w:color w:val="000000"/>
-          <w:szCs w:val="24"/>
-        </w:rPr>
-      </w:pPr>
-      <w:r>
-        <w:rPr>
-          <w:rFonts w:ascii="Calibri" w:eastAsia="Times New Roman" w:hAnsi="Calibri" w:cs="Calibri"/>
-          <w:color w:val="000000"/>
-          <w:szCs w:val="24"/>
+        <w:spacing w:before="120" w:after="0"/>
+        <w:rPr>
+          <w:rFonts w:ascii="Calibri" w:eastAsia="Times New Roman" w:hAnsi="Calibri" w:cs="Calibri"/>
+          <w:color w:val="000000"/>
+          <w:szCs w:val="24"/>
+        </w:rPr>
+      </w:pPr>
+      <w:r>
+        <w:rPr>
+          <w:rFonts w:ascii="Calibri" w:eastAsia="Times New Roman" w:hAnsi="Calibri" w:cs="Calibri"/>
+          <w:color w:val="000000"/>
+          <w:szCs w:val="24"/>
+        </w:rPr>
+        <w:t xml:space="preserve">The </w:t>
+      </w:r>
+      <w:r>
+        <w:rPr>
+          <w:rFonts w:ascii="Calibri" w:eastAsia="Times New Roman" w:hAnsi="Calibri" w:cs="Calibri"/>
+          <w:color w:val="000000"/>
+          <w:szCs w:val="24"/>
+        </w:rPr>
+        <w:t xml:space="preserve">servlet returns an XML structure </w:t>
+      </w:r>
+      <w:r>
+        <w:rPr>
+          <w:rFonts w:ascii="Calibri" w:eastAsia="Times New Roman" w:hAnsi="Calibri" w:cs="Calibri"/>
+          <w:color w:val="000000"/>
+          <w:szCs w:val="24"/>
+        </w:rPr>
+        <w:t>indicating whether the submissions all succeeded (&lt;OK/&gt;) or at least one failed (&lt;NOTOK/&gt;).</w:t>
+      </w:r>
+    </w:p>
+    <w:p>
+      <w:pPr>
+        <w:pStyle w:val="Heading3"/>
+        <w:rPr>
+          <w:rFonts w:eastAsia="Times New Roman"/>
+        </w:rPr>
+      </w:pPr>
+      <w:bookmarkStart w:id="8" w:name="_Toc501697627"/>
+      <w:r>
+        <w:rPr>
+          <w:rFonts w:eastAsia="Times New Roman"/>
+        </w:rPr>
+        <w:t xml:space="preserve">Submitting Files to the </w:t>
+      </w:r>
+      <w:proofErr w:type="spellStart"/>
+      <w:r>
+        <w:rPr>
+          <w:rFonts w:eastAsia="Times New Roman"/>
+        </w:rPr>
+        <w:t>Dicom</w:t>
+      </w:r>
+      <w:r>
+        <w:rPr>
+          <w:rFonts w:eastAsia="Times New Roman"/>
+        </w:rPr>
+        <w:t>ImportService</w:t>
+      </w:r>
+      <w:bookmarkEnd w:id="8"/>
+      <w:proofErr w:type="spellEnd"/>
+    </w:p>
+    <w:p>
+      <w:r>
+        <w:t xml:space="preserve">The </w:t>
+      </w:r>
+      <w:proofErr w:type="spellStart"/>
+      <w:r>
+        <w:t>DicomImportService</w:t>
+      </w:r>
+      <w:proofErr w:type="spellEnd"/>
+      <w:r>
+        <w:t xml:space="preserve"> receives DICOM transfers on port 104. No configuration of the AE Titles is necessary; the SCP accepts all AE Titles.</w:t>
+      </w:r>
+    </w:p>
+    <w:p>
+      <w:pPr>
+        <w:pStyle w:val="Heading2"/>
+        <w:rPr>
+          <w:rFonts w:eastAsia="Times New Roman"/>
+        </w:rPr>
+      </w:pPr>
+      <w:bookmarkStart w:id="9" w:name="_Toc501697628"/>
+      <w:r>
+        <w:rPr>
+          <w:rFonts w:eastAsia="Times New Roman"/>
+        </w:rPr>
+        <w:t xml:space="preserve">Viewing the </w:t>
+      </w:r>
+      <w:r>
+        <w:rPr>
+          <w:rFonts w:eastAsia="Times New Roman"/>
+        </w:rPr>
+        <w:t>Status of the Import Pipeline</w:t>
+      </w:r>
+      <w:bookmarkEnd w:id="9"/>
+    </w:p>
+    <w:p>
+      <w:pPr>
+        <w:spacing w:after="0"/>
+        <w:rPr>
+          <w:rFonts w:ascii="Calibri" w:eastAsia="Times New Roman" w:hAnsi="Calibri" w:cs="Calibri"/>
+          <w:color w:val="000000"/>
+          <w:szCs w:val="24"/>
+        </w:rPr>
+      </w:pPr>
+      <w:r>
+        <w:rPr>
+          <w:rFonts w:ascii="Calibri" w:eastAsia="Times New Roman" w:hAnsi="Calibri" w:cs="Calibri"/>
+          <w:color w:val="000000"/>
+          <w:szCs w:val="24"/>
+        </w:rPr>
+        <w:t>To obtain the</w:t>
+      </w:r>
+      <w:r>
+        <w:rPr>
+          <w:rFonts w:ascii="Calibri" w:eastAsia="Times New Roman" w:hAnsi="Calibri" w:cs="Calibri"/>
+          <w:color w:val="000000"/>
+          <w:szCs w:val="24"/>
+        </w:rPr>
+        <w:t xml:space="preserve"> </w:t>
+      </w:r>
+      <w:r>
+        <w:rPr>
+          <w:rFonts w:ascii="Calibri" w:eastAsia="Times New Roman" w:hAnsi="Calibri" w:cs="Calibri"/>
+          <w:color w:val="000000"/>
+          <w:szCs w:val="24"/>
+        </w:rPr>
+        <w:t>number</w:t>
+      </w:r>
+      <w:r>
+        <w:rPr>
+          <w:rFonts w:ascii="Calibri" w:eastAsia="Times New Roman" w:hAnsi="Calibri" w:cs="Calibri"/>
+          <w:color w:val="000000"/>
+          <w:szCs w:val="24"/>
+        </w:rPr>
+        <w:t xml:space="preserve"> of files that have been received but not yet </w:t>
+      </w:r>
+      <w:r>
+        <w:rPr>
+          <w:rFonts w:ascii="Calibri" w:eastAsia="Times New Roman" w:hAnsi="Calibri" w:cs="Calibri"/>
+          <w:color w:val="000000"/>
+          <w:szCs w:val="24"/>
+        </w:rPr>
+        <w:t>processed by the import pipeline</w:t>
+      </w:r>
+      <w:r>
+        <w:rPr>
+          <w:rFonts w:ascii="Calibri" w:eastAsia="Times New Roman" w:hAnsi="Calibri" w:cs="Calibri"/>
+          <w:color w:val="000000"/>
+          <w:szCs w:val="24"/>
+        </w:rPr>
+        <w:t xml:space="preserve">, </w:t>
+      </w:r>
+      <w:r>
+        <w:rPr>
+          <w:rFonts w:ascii="Calibri" w:eastAsia="Times New Roman" w:hAnsi="Calibri" w:cs="Calibri"/>
+          <w:color w:val="000000"/>
+          <w:szCs w:val="24"/>
+        </w:rPr>
+        <w:t>t</w:t>
+      </w:r>
+      <w:r>
+        <w:rPr>
+          <w:rFonts w:ascii="Calibri" w:eastAsia="Times New Roman" w:hAnsi="Calibri" w:cs="Calibri"/>
+          <w:color w:val="000000"/>
+          <w:szCs w:val="24"/>
+        </w:rPr>
+        <w:t xml:space="preserve">he </w:t>
+      </w:r>
+      <w:r>
+        <w:rPr>
+          <w:rFonts w:ascii="Calibri" w:eastAsia="Times New Roman" w:hAnsi="Calibri" w:cs="Calibri"/>
+          <w:color w:val="000000"/>
+          <w:szCs w:val="24"/>
+        </w:rPr>
+        <w:t>wizard does an HTTP GET to the</w:t>
+      </w:r>
+      <w:r>
+        <w:rPr>
+          <w:rFonts w:ascii="Calibri" w:eastAsia="Times New Roman" w:hAnsi="Calibri" w:cs="Calibri"/>
+          <w:color w:val="000000"/>
+          <w:szCs w:val="24"/>
+        </w:rPr>
+        <w:t xml:space="preserve"> URL</w:t>
+      </w:r>
+      <w:r>
+        <w:rPr>
+          <w:rFonts w:ascii="Calibri" w:eastAsia="Times New Roman" w:hAnsi="Calibri" w:cs="Calibri"/>
+          <w:color w:val="000000"/>
+          <w:szCs w:val="24"/>
+        </w:rPr>
+        <w:t>:</w:t>
+      </w:r>
+    </w:p>
+    <w:p>
+      <w:pPr>
+        <w:spacing w:after="0"/>
+        <w:ind w:firstLine="720"/>
+        <w:rPr>
+          <w:rFonts w:ascii="Calibri" w:eastAsia="Times New Roman" w:hAnsi="Calibri" w:cs="Calibri"/>
+          <w:color w:val="000000"/>
+          <w:szCs w:val="24"/>
+        </w:rPr>
+      </w:pPr>
+      <w:r>
+        <w:rPr>
+          <w:rFonts w:ascii="Calibri" w:eastAsia="Times New Roman" w:hAnsi="Calibri" w:cs="Calibri"/>
+          <w:b/>
+          <w:bCs/>
+          <w:color w:val="000000"/>
+          <w:szCs w:val="24"/>
+        </w:rPr>
+        <w:t>/Collection/</w:t>
+      </w:r>
+      <w:proofErr w:type="spellStart"/>
+      <w:r>
+        <w:rPr>
+          <w:rFonts w:ascii="Calibri" w:eastAsia="Times New Roman" w:hAnsi="Calibri" w:cs="Calibri"/>
+          <w:b/>
+          <w:bCs/>
+          <w:color w:val="000000"/>
+          <w:szCs w:val="24"/>
+        </w:rPr>
+        <w:t>get</w:t>
+      </w:r>
+      <w:r>
+        <w:rPr>
+          <w:rFonts w:ascii="Calibri" w:eastAsia="Times New Roman" w:hAnsi="Calibri" w:cs="Calibri"/>
+          <w:b/>
+          <w:bCs/>
+          <w:color w:val="000000"/>
+          <w:szCs w:val="24"/>
+        </w:rPr>
+        <w:t>Import</w:t>
+      </w:r>
+      <w:r>
+        <w:rPr>
+          <w:rFonts w:ascii="Calibri" w:eastAsia="Times New Roman" w:hAnsi="Calibri" w:cs="Calibri"/>
+          <w:b/>
+          <w:bCs/>
+          <w:color w:val="000000"/>
+          <w:szCs w:val="24"/>
+        </w:rPr>
+        <w:t>Status</w:t>
+      </w:r>
+      <w:proofErr w:type="spellEnd"/>
+    </w:p>
+    <w:p>
+      <w:pPr>
+        <w:spacing w:after="0"/>
+        <w:rPr>
+          <w:rFonts w:ascii="Calibri" w:eastAsia="Times New Roman" w:hAnsi="Calibri" w:cs="Calibri"/>
+          <w:color w:val="000000"/>
+          <w:szCs w:val="24"/>
+        </w:rPr>
+      </w:pPr>
+      <w:r>
+        <w:rPr>
+          <w:rFonts w:ascii="Calibri" w:eastAsia="Times New Roman" w:hAnsi="Calibri" w:cs="Calibri"/>
+          <w:color w:val="000000"/>
+          <w:szCs w:val="24"/>
+        </w:rPr>
+        <w:t>The AJAX call returns an XML structure like this:</w:t>
+      </w:r>
+    </w:p>
+    <w:p>
+      <w:pPr>
+        <w:spacing w:after="0"/>
+        <w:ind w:firstLine="576"/>
+        <w:rPr>
+          <w:rFonts w:ascii="Courier New" w:hAnsi="Courier New" w:cs="Courier New"/>
+          <w:b/>
+          <w:sz w:val="20"/>
+          <w:szCs w:val="20"/>
+        </w:rPr>
+      </w:pPr>
+      <w:r>
+        <w:rPr>
+          <w:rFonts w:ascii="Courier New" w:hAnsi="Courier New" w:cs="Courier New"/>
+          <w:b/>
+          <w:sz w:val="20"/>
+          <w:szCs w:val="20"/>
+        </w:rPr>
+        <w:t>&lt;status</w:t>
+      </w:r>
+      <w:r>
+        <w:rPr>
+          <w:rStyle w:val="html-attribute"/>
+          <w:rFonts w:ascii="Courier New" w:hAnsi="Courier New" w:cs="Courier New"/>
+          <w:b/>
+          <w:sz w:val="20"/>
+          <w:szCs w:val="20"/>
         </w:rPr>
         <w:t> </w:t>
       </w:r>
-    </w:p>
-    <w:p>
-      <w:pPr>
-        <w:spacing w:after="0"/>
+      <w:proofErr w:type="spellStart"/>
+      <w:r>
+        <w:rPr>
+          <w:rStyle w:val="html-attribute-name"/>
+          <w:rFonts w:ascii="Courier New" w:hAnsi="Courier New" w:cs="Courier New"/>
+          <w:b/>
+          <w:sz w:val="20"/>
+          <w:szCs w:val="20"/>
+        </w:rPr>
+        <w:t>queueSize</w:t>
+      </w:r>
+      <w:proofErr w:type="spellEnd"/>
+      <w:r>
+        <w:rPr>
+          <w:rStyle w:val="html-attribute"/>
+          <w:rFonts w:ascii="Courier New" w:hAnsi="Courier New" w:cs="Courier New"/>
+          <w:b/>
+          <w:sz w:val="20"/>
+          <w:szCs w:val="20"/>
+        </w:rPr>
+        <w:t>="</w:t>
+      </w:r>
+      <w:r>
+        <w:rPr>
+          <w:rStyle w:val="html-attribute-value"/>
+          <w:rFonts w:ascii="Courier New" w:hAnsi="Courier New" w:cs="Courier New"/>
+          <w:b/>
+          <w:sz w:val="20"/>
+          <w:szCs w:val="20"/>
+        </w:rPr>
+        <w:t>0</w:t>
+      </w:r>
+      <w:r>
+        <w:rPr>
+          <w:rStyle w:val="html-attribute"/>
+          <w:rFonts w:ascii="Courier New" w:hAnsi="Courier New" w:cs="Courier New"/>
+          <w:b/>
+          <w:sz w:val="20"/>
+          <w:szCs w:val="20"/>
+        </w:rPr>
+        <w:t>"</w:t>
+      </w:r>
+      <w:r>
+        <w:rPr>
+          <w:rFonts w:ascii="Courier New" w:hAnsi="Courier New" w:cs="Courier New"/>
+          <w:b/>
+          <w:sz w:val="20"/>
+          <w:szCs w:val="20"/>
+        </w:rPr>
+        <w:t>/&gt;</w:t>
+      </w:r>
+    </w:p>
+    <w:p>
+      <w:pPr>
+        <w:spacing w:before="120" w:after="0"/>
         <w:rPr>
           <w:rFonts w:ascii="Calibri" w:eastAsia="Times New Roman" w:hAnsi="Calibri" w:cs="Calibri"/>
           <w:color w:val="000000"/>
@@ -14130,99 +14550,103 @@
         </w:rPr>
         <w:t xml:space="preserve">The </w:t>
       </w:r>
-      <w:r>
-        <w:rPr>
-          <w:rFonts w:ascii="Calibri" w:eastAsia="Times New Roman" w:hAnsi="Calibri" w:cs="Calibri"/>
-          <w:color w:val="000000"/>
-          <w:szCs w:val="24"/>
-        </w:rPr>
-        <w:t xml:space="preserve">servlet returns an XML structure </w:t>
-      </w:r>
-      <w:r>
-        <w:rPr>
-          <w:rFonts w:ascii="Calibri" w:eastAsia="Times New Roman" w:hAnsi="Calibri" w:cs="Calibri"/>
-          <w:color w:val="000000"/>
-          <w:szCs w:val="24"/>
-        </w:rPr>
-        <w:t>indicating whether the submissions all succeeded (&lt;OK/&gt;) or at least one failed (&lt;NOTOK/&gt;).</w:t>
-      </w:r>
-    </w:p>
-    <w:p>
-      <w:pPr>
-        <w:pStyle w:val="Heading3"/>
+      <w:proofErr w:type="spellStart"/>
+      <w:r>
+        <w:rPr>
+          <w:rFonts w:ascii="Calibri" w:eastAsia="Times New Roman" w:hAnsi="Calibri" w:cs="Calibri"/>
+          <w:color w:val="000000"/>
+          <w:szCs w:val="24"/>
+        </w:rPr>
+        <w:t>queueSize</w:t>
+      </w:r>
+      <w:proofErr w:type="spellEnd"/>
+      <w:r>
+        <w:rPr>
+          <w:rFonts w:ascii="Calibri" w:eastAsia="Times New Roman" w:hAnsi="Calibri" w:cs="Calibri"/>
+          <w:color w:val="000000"/>
+          <w:szCs w:val="24"/>
+        </w:rPr>
+        <w:t xml:space="preserve"> attribute is the sum of the queue sizes of all the import services in the import pipeline</w:t>
+      </w:r>
+      <w:r>
+        <w:rPr>
+          <w:rFonts w:ascii="Calibri" w:eastAsia="Times New Roman" w:hAnsi="Calibri" w:cs="Calibri"/>
+          <w:color w:val="000000"/>
+          <w:szCs w:val="24"/>
+        </w:rPr>
+        <w:t>.</w:t>
+      </w:r>
+      <w:r>
+        <w:rPr>
+          <w:rFonts w:ascii="Calibri" w:eastAsia="Times New Roman" w:hAnsi="Calibri" w:cs="Calibri"/>
+          <w:color w:val="000000"/>
+          <w:szCs w:val="24"/>
+        </w:rPr>
+        <w:t xml:space="preserve"> When the </w:t>
+      </w:r>
+      <w:proofErr w:type="spellStart"/>
+      <w:r>
+        <w:rPr>
+          <w:rFonts w:ascii="Calibri" w:eastAsia="Times New Roman" w:hAnsi="Calibri" w:cs="Calibri"/>
+          <w:color w:val="000000"/>
+          <w:szCs w:val="24"/>
+        </w:rPr>
+        <w:t>queueSize</w:t>
+      </w:r>
+      <w:proofErr w:type="spellEnd"/>
+      <w:r>
+        <w:rPr>
+          <w:rFonts w:ascii="Calibri" w:eastAsia="Times New Roman" w:hAnsi="Calibri" w:cs="Calibri"/>
+          <w:color w:val="000000"/>
+          <w:szCs w:val="24"/>
+        </w:rPr>
+        <w:t xml:space="preserve"> attrib</w:t>
+      </w:r>
+      <w:bookmarkStart w:id="10" w:name="_GoBack"/>
+      <w:bookmarkEnd w:id="10"/>
+      <w:r>
+        <w:rPr>
+          <w:rFonts w:ascii="Calibri" w:eastAsia="Times New Roman" w:hAnsi="Calibri" w:cs="Calibri"/>
+          <w:color w:val="000000"/>
+          <w:szCs w:val="24"/>
+        </w:rPr>
+        <w:t>ute is zero, all the received files have been passed down the pipeline and are ready for anonymization.</w:t>
+      </w:r>
+    </w:p>
+    <w:p>
+      <w:pPr>
+        <w:pStyle w:val="Heading2"/>
         <w:rPr>
           <w:rFonts w:eastAsia="Times New Roman"/>
         </w:rPr>
       </w:pPr>
-      <w:bookmarkStart w:id="8" w:name="_Toc501444967"/>
+      <w:bookmarkStart w:id="11" w:name="_Toc501697629"/>
       <w:r>
         <w:rPr>
           <w:rFonts w:eastAsia="Times New Roman"/>
         </w:rPr>
-        <w:t xml:space="preserve">Submitting Files to the </w:t>
-      </w:r>
-      <w:proofErr w:type="spellStart"/>
+        <w:lastRenderedPageBreak/>
+        <w:t xml:space="preserve">Viewing the </w:t>
+      </w:r>
       <w:r>
         <w:rPr>
           <w:rFonts w:eastAsia="Times New Roman"/>
         </w:rPr>
-        <w:t>Dicom</w:t>
+        <w:t>L</w:t>
       </w:r>
       <w:r>
         <w:rPr>
           <w:rFonts w:eastAsia="Times New Roman"/>
         </w:rPr>
-        <w:t>ImportService</w:t>
-      </w:r>
-      <w:bookmarkEnd w:id="8"/>
-      <w:proofErr w:type="spellEnd"/>
-    </w:p>
-    <w:p>
-      <w:r>
-        <w:t xml:space="preserve">The </w:t>
-      </w:r>
-      <w:proofErr w:type="spellStart"/>
-      <w:r>
-        <w:t>DicomImportService</w:t>
-      </w:r>
-      <w:proofErr w:type="spellEnd"/>
-      <w:r>
-        <w:t xml:space="preserve"> receives DICOM transfers on port 104. No configuration of the AE Titles is necessary; the SCP accepts all AE Titles.</w:t>
-      </w:r>
-    </w:p>
-    <w:p>
-      <w:pPr>
-        <w:pStyle w:val="Heading2"/>
+        <w:t xml:space="preserve">ist of Files Ready for </w:t>
+      </w:r>
+      <w:r>
         <w:rPr>
           <w:rFonts w:eastAsia="Times New Roman"/>
         </w:rPr>
-      </w:pPr>
-      <w:bookmarkStart w:id="9" w:name="_Toc501444968"/>
-      <w:r>
-        <w:rPr>
-          <w:rFonts w:eastAsia="Times New Roman"/>
-        </w:rPr>
-        <w:t xml:space="preserve">Viewing the </w:t>
-      </w:r>
-      <w:r>
-        <w:rPr>
-          <w:rFonts w:eastAsia="Times New Roman"/>
-        </w:rPr>
-        <w:t>L</w:t>
-      </w:r>
-      <w:r>
-        <w:rPr>
-          <w:rFonts w:eastAsia="Times New Roman"/>
-        </w:rPr>
-        <w:t xml:space="preserve">ist of Files Ready for </w:t>
-      </w:r>
-      <w:r>
-        <w:rPr>
-          <w:rFonts w:eastAsia="Times New Roman"/>
-        </w:rPr>
         <w:t>Anonymization</w:t>
       </w:r>
-      <w:bookmarkEnd w:id="9"/>
+      <w:bookmarkEnd w:id="11"/>
     </w:p>
     <w:p>
       <w:pPr>
@@ -14356,7 +14780,6 @@
           <w:color w:val="000000"/>
           <w:szCs w:val="24"/>
         </w:rPr>
-        <w:lastRenderedPageBreak/>
         <w:t> </w:t>
       </w:r>
       <w:r>
@@ -14700,14 +15123,14 @@
           <w:rFonts w:eastAsia="Times New Roman"/>
         </w:rPr>
       </w:pPr>
-      <w:bookmarkStart w:id="10" w:name="_Toc501444969"/>
+      <w:bookmarkStart w:id="12" w:name="_Toc501697630"/>
       <w:r>
         <w:rPr>
           <w:rFonts w:eastAsia="Times New Roman"/>
         </w:rPr>
         <w:t>Submitting Files for Anonymization</w:t>
       </w:r>
-      <w:bookmarkEnd w:id="10"/>
+      <w:bookmarkEnd w:id="12"/>
     </w:p>
     <w:p>
       <w:pPr>
@@ -14827,6 +15250,7 @@
           <w:color w:val="000000"/>
           <w:szCs w:val="24"/>
         </w:rPr>
+        <w:lastRenderedPageBreak/>
         <w:t>/Collection/</w:t>
       </w:r>
       <w:proofErr w:type="spellStart"/>
@@ -15067,14 +15491,14 @@
           <w:rFonts w:eastAsia="Times New Roman"/>
         </w:rPr>
       </w:pPr>
-      <w:bookmarkStart w:id="11" w:name="_Toc501444970"/>
+      <w:bookmarkStart w:id="13" w:name="_Toc501697631"/>
       <w:r>
         <w:rPr>
           <w:rFonts w:eastAsia="Times New Roman"/>
         </w:rPr>
         <w:t>Viewing the List of Files Ready for Export</w:t>
       </w:r>
-      <w:bookmarkEnd w:id="11"/>
+      <w:bookmarkEnd w:id="13"/>
     </w:p>
     <w:p>
       <w:pPr>
@@ -15384,14 +15808,15 @@
           <w:rFonts w:eastAsia="Times New Roman"/>
         </w:rPr>
       </w:pPr>
-      <w:bookmarkStart w:id="12" w:name="_Toc501444971"/>
+      <w:bookmarkStart w:id="14" w:name="_Toc501697632"/>
       <w:r>
         <w:rPr>
           <w:rFonts w:eastAsia="Times New Roman"/>
         </w:rPr>
+        <w:lastRenderedPageBreak/>
         <w:t>Exporting Files</w:t>
       </w:r>
-      <w:bookmarkEnd w:id="12"/>
+      <w:bookmarkEnd w:id="14"/>
     </w:p>
     <w:p>
       <w:pPr>
@@ -15631,7 +16056,6 @@
           <w:color w:val="000000"/>
           <w:szCs w:val="24"/>
         </w:rPr>
-        <w:lastRenderedPageBreak/>
         <w:t>The servlet moves the files from the anonymizer pipeline to the export pipeline to start the export. The servlet returns an XML structure with one element &lt;OK/&gt; or &lt;NOTOK/&gt; to indicate whether all the moves were successful.</w:t>
       </w:r>
     </w:p>
@@ -15642,7 +16066,7 @@
           <w:rFonts w:eastAsia="Times New Roman"/>
         </w:rPr>
       </w:pPr>
-      <w:bookmarkStart w:id="13" w:name="_Toc501444972"/>
+      <w:bookmarkStart w:id="15" w:name="_Toc501697633"/>
       <w:r>
         <w:rPr>
           <w:rFonts w:eastAsia="Times New Roman"/>
@@ -15655,7 +16079,7 @@
         </w:rPr>
         <w:t>he Manifest</w:t>
       </w:r>
-      <w:bookmarkEnd w:id="13"/>
+      <w:bookmarkEnd w:id="15"/>
     </w:p>
     <w:p>
       <w:r>
@@ -15710,14 +16134,14 @@
       <w:pPr>
         <w:pStyle w:val="Heading3"/>
       </w:pPr>
-      <w:bookmarkStart w:id="14" w:name="_Toc501444973"/>
+      <w:bookmarkStart w:id="16" w:name="_Toc501697634"/>
       <w:r>
         <w:t>Clearing the M</w:t>
       </w:r>
       <w:r>
         <w:t>anifest</w:t>
       </w:r>
-      <w:bookmarkEnd w:id="14"/>
+      <w:bookmarkEnd w:id="16"/>
     </w:p>
     <w:p>
       <w:pPr>
@@ -15794,43 +16218,31 @@
       <w:pPr>
         <w:pStyle w:val="Heading3"/>
       </w:pPr>
-      <w:bookmarkStart w:id="15" w:name="_Toc501444974"/>
-      <w:r>
-        <w:t>Getting</w:t>
-      </w:r>
-      <w:r>
-        <w:t xml:space="preserve"> the Manifest</w:t>
-      </w:r>
-      <w:r>
-        <w:t xml:space="preserve"> Status</w:t>
-      </w:r>
-      <w:bookmarkEnd w:id="15"/>
-    </w:p>
-    <w:p>
-      <w:pPr>
-        <w:spacing w:after="0"/>
-      </w:pPr>
-      <w:r>
-        <w:t xml:space="preserve">The wizard can </w:t>
-      </w:r>
-      <w:r>
-        <w:t xml:space="preserve">get an XML structure containing the status of the processing of files in the </w:t>
-      </w:r>
-    </w:p>
-    <w:p>
-      <w:pPr>
-        <w:spacing w:after="0"/>
-        <w:rPr>
-          <w:rFonts w:ascii="Calibri" w:eastAsia="Times New Roman" w:hAnsi="Calibri" w:cs="Calibri"/>
-          <w:color w:val="000000"/>
-          <w:szCs w:val="24"/>
-        </w:rPr>
-      </w:pPr>
-      <w:r>
-        <w:t>Anonymizer pipeline</w:t>
-      </w:r>
-      <w:r>
-        <w:t xml:space="preserve"> by </w:t>
+      <w:bookmarkStart w:id="17" w:name="_Toc501697635"/>
+      <w:r>
+        <w:t>Getting the Manifest Status</w:t>
+      </w:r>
+      <w:bookmarkEnd w:id="17"/>
+    </w:p>
+    <w:p>
+      <w:pPr>
+        <w:spacing w:after="0"/>
+      </w:pPr>
+      <w:r>
+        <w:t xml:space="preserve">The wizard can get an XML structure containing the status of the processing of files in the </w:t>
+      </w:r>
+    </w:p>
+    <w:p>
+      <w:pPr>
+        <w:spacing w:after="0"/>
+        <w:rPr>
+          <w:rFonts w:ascii="Calibri" w:eastAsia="Times New Roman" w:hAnsi="Calibri" w:cs="Calibri"/>
+          <w:color w:val="000000"/>
+          <w:szCs w:val="24"/>
+        </w:rPr>
+      </w:pPr>
+      <w:r>
+        <w:t xml:space="preserve">Anonymizer pipeline by </w:t>
       </w:r>
       <w:r>
         <w:rPr>
@@ -15937,9 +16349,7 @@
       <w:pPr>
         <w:pStyle w:val="Heading3"/>
       </w:pPr>
-      <w:bookmarkStart w:id="16" w:name="_Toc501444975"/>
-      <w:bookmarkStart w:id="17" w:name="_GoBack"/>
-      <w:bookmarkEnd w:id="17"/>
+      <w:bookmarkStart w:id="18" w:name="_Toc501697636"/>
       <w:r>
         <w:t>Listing the M</w:t>
       </w:r>
@@ -15955,7 +16365,7 @@
       <w:r>
         <w:t>as XML</w:t>
       </w:r>
-      <w:bookmarkEnd w:id="16"/>
+      <w:bookmarkEnd w:id="18"/>
     </w:p>
     <w:p>
       <w:pPr>
@@ -16086,11 +16496,11 @@
       <w:pPr>
         <w:pStyle w:val="Heading3"/>
       </w:pPr>
-      <w:bookmarkStart w:id="18" w:name="_Toc501444976"/>
+      <w:bookmarkStart w:id="19" w:name="_Toc501697637"/>
       <w:r>
         <w:t>Listing the Manifest without PHI as XML</w:t>
       </w:r>
-      <w:bookmarkEnd w:id="18"/>
+      <w:bookmarkEnd w:id="19"/>
     </w:p>
     <w:p>
       <w:pPr>
@@ -16208,7 +16618,7 @@
       <w:pPr>
         <w:pStyle w:val="Heading3"/>
       </w:pPr>
-      <w:bookmarkStart w:id="19" w:name="_Toc501444977"/>
+      <w:bookmarkStart w:id="20" w:name="_Toc501697638"/>
       <w:r>
         <w:lastRenderedPageBreak/>
         <w:t>Listing the M</w:t>
@@ -16222,7 +16632,7 @@
       <w:r>
         <w:t>as CSV</w:t>
       </w:r>
-      <w:bookmarkEnd w:id="19"/>
+      <w:bookmarkEnd w:id="20"/>
     </w:p>
     <w:p>
       <w:pPr>
@@ -16394,7 +16804,7 @@
       <w:pPr>
         <w:pStyle w:val="Heading3"/>
       </w:pPr>
-      <w:bookmarkStart w:id="20" w:name="_Toc501444978"/>
+      <w:bookmarkStart w:id="21" w:name="_Toc501697639"/>
       <w:r>
         <w:t>Listing the Manifest with</w:t>
       </w:r>
@@ -16404,7 +16814,7 @@
       <w:r>
         <w:t xml:space="preserve"> PHI as CSV</w:t>
       </w:r>
-      <w:bookmarkEnd w:id="20"/>
+      <w:bookmarkEnd w:id="21"/>
     </w:p>
     <w:p>
       <w:pPr>
@@ -16545,14 +16955,14 @@
       <w:pPr>
         <w:pStyle w:val="Heading3"/>
       </w:pPr>
-      <w:bookmarkStart w:id="21" w:name="_Toc501444979"/>
+      <w:bookmarkStart w:id="22" w:name="_Toc501697640"/>
       <w:r>
         <w:t>Exporting the M</w:t>
       </w:r>
       <w:r>
         <w:t>anifest</w:t>
       </w:r>
-      <w:bookmarkEnd w:id="21"/>
+      <w:bookmarkEnd w:id="22"/>
     </w:p>
     <w:p>
       <w:pPr>
@@ -16644,24 +17054,24 @@
           <w:rFonts w:eastAsia="Times New Roman"/>
         </w:rPr>
       </w:pPr>
-      <w:bookmarkStart w:id="22" w:name="_Toc501444980"/>
+      <w:bookmarkStart w:id="23" w:name="_Toc501697641"/>
       <w:r>
         <w:rPr>
           <w:rFonts w:eastAsia="Times New Roman"/>
         </w:rPr>
         <w:t>Image Functions</w:t>
       </w:r>
-      <w:bookmarkEnd w:id="22"/>
+      <w:bookmarkEnd w:id="23"/>
     </w:p>
     <w:p>
       <w:pPr>
         <w:pStyle w:val="Heading3"/>
       </w:pPr>
-      <w:bookmarkStart w:id="23" w:name="_Toc501444981"/>
+      <w:bookmarkStart w:id="24" w:name="_Toc501697642"/>
       <w:r>
         <w:t>Listing the Elements of a DICOM File</w:t>
       </w:r>
-      <w:bookmarkEnd w:id="23"/>
+      <w:bookmarkEnd w:id="24"/>
     </w:p>
     <w:p>
       <w:pPr>
@@ -16763,11 +17173,11 @@
       <w:pPr>
         <w:pStyle w:val="Heading3"/>
       </w:pPr>
-      <w:bookmarkStart w:id="24" w:name="_Toc501444982"/>
+      <w:bookmarkStart w:id="25" w:name="_Toc501697643"/>
       <w:r>
         <w:t>Getting a JPEG Image from a DICOM File</w:t>
       </w:r>
-      <w:bookmarkEnd w:id="24"/>
+      <w:bookmarkEnd w:id="25"/>
     </w:p>
     <w:p>
       <w:pPr>
@@ -16913,7 +17323,7 @@
           <w:rFonts w:eastAsia="Times New Roman"/>
         </w:rPr>
       </w:pPr>
-      <w:bookmarkStart w:id="25" w:name="_Toc501444983"/>
+      <w:bookmarkStart w:id="26" w:name="_Toc501697644"/>
       <w:r>
         <w:rPr>
           <w:rFonts w:eastAsia="Times New Roman"/>
@@ -16921,17 +17331,17 @@
         <w:lastRenderedPageBreak/>
         <w:t>Special Functions</w:t>
       </w:r>
-      <w:bookmarkEnd w:id="25"/>
+      <w:bookmarkEnd w:id="26"/>
     </w:p>
     <w:p>
       <w:pPr>
         <w:pStyle w:val="Heading3"/>
       </w:pPr>
-      <w:bookmarkStart w:id="26" w:name="_Toc501444984"/>
+      <w:bookmarkStart w:id="27" w:name="_Toc501697645"/>
       <w:r>
         <w:t>Getting the List of File System Roots on the Server</w:t>
       </w:r>
-      <w:bookmarkEnd w:id="26"/>
+      <w:bookmarkEnd w:id="27"/>
     </w:p>
     <w:p>
       <w:pPr>
@@ -17064,11 +17474,11 @@
       <w:pPr>
         <w:pStyle w:val="Heading3"/>
       </w:pPr>
-      <w:bookmarkStart w:id="27" w:name="_Toc501444985"/>
+      <w:bookmarkStart w:id="28" w:name="_Toc501697646"/>
       <w:r>
         <w:t>Getting the Available Space on the Server</w:t>
       </w:r>
-      <w:bookmarkEnd w:id="27"/>
+      <w:bookmarkEnd w:id="28"/>
     </w:p>
     <w:p>
       <w:pPr>
@@ -17417,11 +17827,11 @@
       <w:pPr>
         <w:pStyle w:val="Heading3"/>
       </w:pPr>
-      <w:bookmarkStart w:id="28" w:name="_Toc501444986"/>
+      <w:bookmarkStart w:id="29" w:name="_Toc501697647"/>
       <w:r>
         <w:t>Getting the Export Queue Size</w:t>
       </w:r>
-      <w:bookmarkEnd w:id="28"/>
+      <w:bookmarkEnd w:id="29"/>
     </w:p>
     <w:p>
       <w:pPr>
@@ -17623,11 +18033,11 @@
       <w:pPr>
         <w:pStyle w:val="Heading3"/>
       </w:pPr>
-      <w:bookmarkStart w:id="29" w:name="_Toc501444987"/>
+      <w:bookmarkStart w:id="30" w:name="_Toc501697648"/>
       <w:r>
         <w:t>Getting the URL of the Quarantine Manager Servlet</w:t>
       </w:r>
-      <w:bookmarkEnd w:id="29"/>
+      <w:bookmarkEnd w:id="30"/>
     </w:p>
     <w:p>
       <w:pPr>
@@ -17886,7 +18296,7 @@
       <w:pPr>
         <w:pStyle w:val="Heading3"/>
       </w:pPr>
-      <w:bookmarkStart w:id="30" w:name="_Toc501444988"/>
+      <w:bookmarkStart w:id="31" w:name="_Toc501697649"/>
       <w:r>
         <w:t xml:space="preserve">Getting a Summary of the </w:t>
       </w:r>
@@ -17898,7 +18308,7 @@
       <w:r>
         <w:t xml:space="preserve"> Quarantine</w:t>
       </w:r>
-      <w:bookmarkEnd w:id="30"/>
+      <w:bookmarkEnd w:id="31"/>
     </w:p>
     <w:p>
       <w:pPr>
@@ -18026,14 +18436,14 @@
           <w:rFonts w:eastAsia="Times New Roman"/>
         </w:rPr>
       </w:pPr>
-      <w:bookmarkStart w:id="31" w:name="_Toc501444989"/>
+      <w:bookmarkStart w:id="32" w:name="_Toc501697650"/>
       <w:r>
         <w:rPr>
           <w:rFonts w:eastAsia="Times New Roman"/>
         </w:rPr>
         <w:t>Shutting Down the Server</w:t>
       </w:r>
-      <w:bookmarkEnd w:id="31"/>
+      <w:bookmarkEnd w:id="32"/>
     </w:p>
     <w:p>
       <w:pPr>
@@ -18165,14 +18575,14 @@
           <w:rFonts w:eastAsia="Times New Roman"/>
         </w:rPr>
       </w:pPr>
-      <w:bookmarkStart w:id="32" w:name="_Toc501444990"/>
+      <w:bookmarkStart w:id="33" w:name="_Toc501697651"/>
       <w:r>
         <w:rPr>
           <w:rFonts w:eastAsia="Times New Roman"/>
         </w:rPr>
         <w:t>Testing Functions</w:t>
       </w:r>
-      <w:bookmarkEnd w:id="32"/>
+      <w:bookmarkEnd w:id="33"/>
     </w:p>
     <w:p>
       <w:pPr>
@@ -21268,7 +21678,7 @@
 </file>
 
 <file path=customXml/itemProps1.xml><?xml version="1.0" encoding="utf-8"?>
-<ds:datastoreItem xmlns:ds="http://schemas.openxmlformats.org/officeDocument/2006/customXml" ds:itemID="{CA884A78-30C5-4D63-B04F-0F16C24C0DE7}">
+<ds:datastoreItem xmlns:ds="http://schemas.openxmlformats.org/officeDocument/2006/customXml" ds:itemID="{A03E5DED-2F7B-477B-BF11-A5BB9A7DE50D}">
   <ds:schemaRefs>
     <ds:schemaRef ds:uri="http://schemas.openxmlformats.org/officeDocument/2006/bibliography"/>
   </ds:schemaRefs>

</xml_diff>

<commit_message>
modify import manifest and lookup table template columns
</commit_message>
<xml_diff>
--- a/dox/TCIAPlugin.docx
+++ b/dox/TCIAPlugin.docx
@@ -77,7 +77,7 @@
           <w:r>
             <w:fldChar w:fldCharType="separate"/>
           </w:r>
-          <w:hyperlink w:anchor="_Toc506660233" w:history="1">
+          <w:hyperlink w:anchor="_Toc507052806" w:history="1">
             <w:r>
               <w:rPr>
                 <w:rStyle w:val="Hyperlink"/>
@@ -119,7 +119,7 @@
                 <w:noProof/>
                 <w:webHidden/>
               </w:rPr>
-              <w:instrText xml:space="preserve"> PAGEREF _Toc506660233 \h </w:instrText>
+              <w:instrText xml:space="preserve"> PAGEREF _Toc507052806 \h </w:instrText>
             </w:r>
             <w:r>
               <w:rPr>
@@ -163,7 +163,7 @@
               <w:sz w:val="22"/>
             </w:rPr>
           </w:pPr>
-          <w:hyperlink w:anchor="_Toc506660234" w:history="1">
+          <w:hyperlink w:anchor="_Toc507052807" w:history="1">
             <w:r>
               <w:rPr>
                 <w:rStyle w:val="Hyperlink"/>
@@ -207,7 +207,7 @@
                 <w:noProof/>
                 <w:webHidden/>
               </w:rPr>
-              <w:instrText xml:space="preserve"> PAGEREF _Toc506660234 \h </w:instrText>
+              <w:instrText xml:space="preserve"> PAGEREF _Toc507052807 \h </w:instrText>
             </w:r>
             <w:r>
               <w:rPr>
@@ -251,7 +251,7 @@
               <w:sz w:val="22"/>
             </w:rPr>
           </w:pPr>
-          <w:hyperlink w:anchor="_Toc506660235" w:history="1">
+          <w:hyperlink w:anchor="_Toc507052808" w:history="1">
             <w:r>
               <w:rPr>
                 <w:rStyle w:val="Hyperlink"/>
@@ -295,7 +295,7 @@
                 <w:noProof/>
                 <w:webHidden/>
               </w:rPr>
-              <w:instrText xml:space="preserve"> PAGEREF _Toc506660235 \h </w:instrText>
+              <w:instrText xml:space="preserve"> PAGEREF _Toc507052808 \h </w:instrText>
             </w:r>
             <w:r>
               <w:rPr>
@@ -339,7 +339,7 @@
               <w:sz w:val="22"/>
             </w:rPr>
           </w:pPr>
-          <w:hyperlink w:anchor="_Toc506660236" w:history="1">
+          <w:hyperlink w:anchor="_Toc507052809" w:history="1">
             <w:r>
               <w:rPr>
                 <w:rStyle w:val="Hyperlink"/>
@@ -383,7 +383,7 @@
                 <w:noProof/>
                 <w:webHidden/>
               </w:rPr>
-              <w:instrText xml:space="preserve"> PAGEREF _Toc506660236 \h </w:instrText>
+              <w:instrText xml:space="preserve"> PAGEREF _Toc507052809 \h </w:instrText>
             </w:r>
             <w:r>
               <w:rPr>
@@ -427,7 +427,7 @@
               <w:sz w:val="22"/>
             </w:rPr>
           </w:pPr>
-          <w:hyperlink w:anchor="_Toc506660237" w:history="1">
+          <w:hyperlink w:anchor="_Toc507052810" w:history="1">
             <w:r>
               <w:rPr>
                 <w:rStyle w:val="Hyperlink"/>
@@ -471,7 +471,7 @@
                 <w:noProof/>
                 <w:webHidden/>
               </w:rPr>
-              <w:instrText xml:space="preserve"> PAGEREF _Toc506660237 \h </w:instrText>
+              <w:instrText xml:space="preserve"> PAGEREF _Toc507052810 \h </w:instrText>
             </w:r>
             <w:r>
               <w:rPr>
@@ -515,7 +515,7 @@
               <w:sz w:val="22"/>
             </w:rPr>
           </w:pPr>
-          <w:hyperlink w:anchor="_Toc506660238" w:history="1">
+          <w:hyperlink w:anchor="_Toc507052811" w:history="1">
             <w:r>
               <w:rPr>
                 <w:rStyle w:val="Hyperlink"/>
@@ -557,7 +557,7 @@
                 <w:noProof/>
                 <w:webHidden/>
               </w:rPr>
-              <w:instrText xml:space="preserve"> PAGEREF _Toc506660238 \h </w:instrText>
+              <w:instrText xml:space="preserve"> PAGEREF _Toc507052811 \h </w:instrText>
             </w:r>
             <w:r>
               <w:rPr>
@@ -601,7 +601,7 @@
               <w:sz w:val="22"/>
             </w:rPr>
           </w:pPr>
-          <w:hyperlink w:anchor="_Toc506660239" w:history="1">
+          <w:hyperlink w:anchor="_Toc507052812" w:history="1">
             <w:r>
               <w:rPr>
                 <w:rStyle w:val="Hyperlink"/>
@@ -643,7 +643,7 @@
                 <w:noProof/>
                 <w:webHidden/>
               </w:rPr>
-              <w:instrText xml:space="preserve"> PAGEREF _Toc506660239 \h </w:instrText>
+              <w:instrText xml:space="preserve"> PAGEREF _Toc507052812 \h </w:instrText>
             </w:r>
             <w:r>
               <w:rPr>
@@ -687,7 +687,7 @@
               <w:sz w:val="22"/>
             </w:rPr>
           </w:pPr>
-          <w:hyperlink w:anchor="_Toc506660240" w:history="1">
+          <w:hyperlink w:anchor="_Toc507052813" w:history="1">
             <w:r>
               <w:rPr>
                 <w:rStyle w:val="Hyperlink"/>
@@ -731,7 +731,7 @@
                 <w:noProof/>
                 <w:webHidden/>
               </w:rPr>
-              <w:instrText xml:space="preserve"> PAGEREF _Toc506660240 \h </w:instrText>
+              <w:instrText xml:space="preserve"> PAGEREF _Toc507052813 \h </w:instrText>
             </w:r>
             <w:r>
               <w:rPr>
@@ -775,7 +775,7 @@
               <w:sz w:val="22"/>
             </w:rPr>
           </w:pPr>
-          <w:hyperlink w:anchor="_Toc506660241" w:history="1">
+          <w:hyperlink w:anchor="_Toc507052814" w:history="1">
             <w:r>
               <w:rPr>
                 <w:rStyle w:val="Hyperlink"/>
@@ -819,7 +819,7 @@
                 <w:noProof/>
                 <w:webHidden/>
               </w:rPr>
-              <w:instrText xml:space="preserve"> PAGEREF _Toc506660241 \h </w:instrText>
+              <w:instrText xml:space="preserve"> PAGEREF _Toc507052814 \h </w:instrText>
             </w:r>
             <w:r>
               <w:rPr>
@@ -839,7 +839,7 @@
                 <w:noProof/>
                 <w:webHidden/>
               </w:rPr>
-              <w:t>7</w:t>
+              <w:t>8</w:t>
             </w:r>
             <w:r>
               <w:rPr>
@@ -863,7 +863,7 @@
               <w:sz w:val="22"/>
             </w:rPr>
           </w:pPr>
-          <w:hyperlink w:anchor="_Toc506660242" w:history="1">
+          <w:hyperlink w:anchor="_Toc507052815" w:history="1">
             <w:r>
               <w:rPr>
                 <w:rStyle w:val="Hyperlink"/>
@@ -907,7 +907,7 @@
                 <w:noProof/>
                 <w:webHidden/>
               </w:rPr>
-              <w:instrText xml:space="preserve"> PAGEREF _Toc506660242 \h </w:instrText>
+              <w:instrText xml:space="preserve"> PAGEREF _Toc507052815 \h </w:instrText>
             </w:r>
             <w:r>
               <w:rPr>
@@ -951,7 +951,7 @@
               <w:sz w:val="22"/>
             </w:rPr>
           </w:pPr>
-          <w:hyperlink w:anchor="_Toc506660243" w:history="1">
+          <w:hyperlink w:anchor="_Toc507052816" w:history="1">
             <w:r>
               <w:rPr>
                 <w:rStyle w:val="Hyperlink"/>
@@ -993,7 +993,7 @@
                 <w:noProof/>
                 <w:webHidden/>
               </w:rPr>
-              <w:instrText xml:space="preserve"> PAGEREF _Toc506660243 \h </w:instrText>
+              <w:instrText xml:space="preserve"> PAGEREF _Toc507052816 \h </w:instrText>
             </w:r>
             <w:r>
               <w:rPr>
@@ -1037,7 +1037,7 @@
               <w:sz w:val="22"/>
             </w:rPr>
           </w:pPr>
-          <w:hyperlink w:anchor="_Toc506660244" w:history="1">
+          <w:hyperlink w:anchor="_Toc507052817" w:history="1">
             <w:r>
               <w:rPr>
                 <w:rStyle w:val="Hyperlink"/>
@@ -1079,7 +1079,7 @@
                 <w:noProof/>
                 <w:webHidden/>
               </w:rPr>
-              <w:instrText xml:space="preserve"> PAGEREF _Toc506660244 \h </w:instrText>
+              <w:instrText xml:space="preserve"> PAGEREF _Toc507052817 \h </w:instrText>
             </w:r>
             <w:r>
               <w:rPr>
@@ -1123,7 +1123,7 @@
               <w:sz w:val="22"/>
             </w:rPr>
           </w:pPr>
-          <w:hyperlink w:anchor="_Toc506660245" w:history="1">
+          <w:hyperlink w:anchor="_Toc507052818" w:history="1">
             <w:r>
               <w:rPr>
                 <w:rStyle w:val="Hyperlink"/>
@@ -1165,7 +1165,7 @@
                 <w:noProof/>
                 <w:webHidden/>
               </w:rPr>
-              <w:instrText xml:space="preserve"> PAGEREF _Toc506660245 \h </w:instrText>
+              <w:instrText xml:space="preserve"> PAGEREF _Toc507052818 \h </w:instrText>
             </w:r>
             <w:r>
               <w:rPr>
@@ -1185,7 +1185,7 @@
                 <w:noProof/>
                 <w:webHidden/>
               </w:rPr>
-              <w:t>8</w:t>
+              <w:t>9</w:t>
             </w:r>
             <w:r>
               <w:rPr>
@@ -1209,7 +1209,7 @@
               <w:sz w:val="22"/>
             </w:rPr>
           </w:pPr>
-          <w:hyperlink w:anchor="_Toc506660246" w:history="1">
+          <w:hyperlink w:anchor="_Toc507052819" w:history="1">
             <w:r>
               <w:rPr>
                 <w:rStyle w:val="Hyperlink"/>
@@ -1253,7 +1253,7 @@
                 <w:noProof/>
                 <w:webHidden/>
               </w:rPr>
-              <w:instrText xml:space="preserve"> PAGEREF _Toc506660246 \h </w:instrText>
+              <w:instrText xml:space="preserve"> PAGEREF _Toc507052819 \h </w:instrText>
             </w:r>
             <w:r>
               <w:rPr>
@@ -1297,7 +1297,7 @@
               <w:sz w:val="22"/>
             </w:rPr>
           </w:pPr>
-          <w:hyperlink w:anchor="_Toc506660247" w:history="1">
+          <w:hyperlink w:anchor="_Toc507052820" w:history="1">
             <w:r>
               <w:rPr>
                 <w:rStyle w:val="Hyperlink"/>
@@ -1339,7 +1339,7 @@
                 <w:noProof/>
                 <w:webHidden/>
               </w:rPr>
-              <w:instrText xml:space="preserve"> PAGEREF _Toc506660247 \h </w:instrText>
+              <w:instrText xml:space="preserve"> PAGEREF _Toc507052820 \h </w:instrText>
             </w:r>
             <w:r>
               <w:rPr>
@@ -1383,7 +1383,7 @@
               <w:sz w:val="22"/>
             </w:rPr>
           </w:pPr>
-          <w:hyperlink w:anchor="_Toc506660248" w:history="1">
+          <w:hyperlink w:anchor="_Toc507052821" w:history="1">
             <w:r>
               <w:rPr>
                 <w:rStyle w:val="Hyperlink"/>
@@ -1425,7 +1425,7 @@
                 <w:noProof/>
                 <w:webHidden/>
               </w:rPr>
-              <w:instrText xml:space="preserve"> PAGEREF _Toc506660248 \h </w:instrText>
+              <w:instrText xml:space="preserve"> PAGEREF _Toc507052821 \h </w:instrText>
             </w:r>
             <w:r>
               <w:rPr>
@@ -1469,7 +1469,7 @@
               <w:sz w:val="22"/>
             </w:rPr>
           </w:pPr>
-          <w:hyperlink w:anchor="_Toc506660249" w:history="1">
+          <w:hyperlink w:anchor="_Toc507052822" w:history="1">
             <w:r>
               <w:rPr>
                 <w:rStyle w:val="Hyperlink"/>
@@ -1513,7 +1513,7 @@
                 <w:noProof/>
                 <w:webHidden/>
               </w:rPr>
-              <w:instrText xml:space="preserve"> PAGEREF _Toc506660249 \h </w:instrText>
+              <w:instrText xml:space="preserve"> PAGEREF _Toc507052822 \h </w:instrText>
             </w:r>
             <w:r>
               <w:rPr>
@@ -1533,7 +1533,7 @@
                 <w:noProof/>
                 <w:webHidden/>
               </w:rPr>
-              <w:t>9</w:t>
+              <w:t>10</w:t>
             </w:r>
             <w:r>
               <w:rPr>
@@ -1557,7 +1557,7 @@
               <w:sz w:val="22"/>
             </w:rPr>
           </w:pPr>
-          <w:hyperlink w:anchor="_Toc506660250" w:history="1">
+          <w:hyperlink w:anchor="_Toc507052823" w:history="1">
             <w:r>
               <w:rPr>
                 <w:rStyle w:val="Hyperlink"/>
@@ -1601,7 +1601,7 @@
                 <w:noProof/>
                 <w:webHidden/>
               </w:rPr>
-              <w:instrText xml:space="preserve"> PAGEREF _Toc506660250 \h </w:instrText>
+              <w:instrText xml:space="preserve"> PAGEREF _Toc507052823 \h </w:instrText>
             </w:r>
             <w:r>
               <w:rPr>
@@ -1621,7 +1621,7 @@
                 <w:noProof/>
                 <w:webHidden/>
               </w:rPr>
-              <w:t>10</w:t>
+              <w:t>11</w:t>
             </w:r>
             <w:r>
               <w:rPr>
@@ -1645,7 +1645,7 @@
               <w:sz w:val="22"/>
             </w:rPr>
           </w:pPr>
-          <w:hyperlink w:anchor="_Toc506660251" w:history="1">
+          <w:hyperlink w:anchor="_Toc507052824" w:history="1">
             <w:r>
               <w:rPr>
                 <w:rStyle w:val="Hyperlink"/>
@@ -1689,7 +1689,7 @@
                 <w:noProof/>
                 <w:webHidden/>
               </w:rPr>
-              <w:instrText xml:space="preserve"> PAGEREF _Toc506660251 \h </w:instrText>
+              <w:instrText xml:space="preserve"> PAGEREF _Toc507052824 \h </w:instrText>
             </w:r>
             <w:r>
               <w:rPr>
@@ -1733,7 +1733,7 @@
               <w:sz w:val="22"/>
             </w:rPr>
           </w:pPr>
-          <w:hyperlink w:anchor="_Toc506660252" w:history="1">
+          <w:hyperlink w:anchor="_Toc507052825" w:history="1">
             <w:r>
               <w:rPr>
                 <w:rStyle w:val="Hyperlink"/>
@@ -1777,7 +1777,7 @@
                 <w:noProof/>
                 <w:webHidden/>
               </w:rPr>
-              <w:instrText xml:space="preserve"> PAGEREF _Toc506660252 \h </w:instrText>
+              <w:instrText xml:space="preserve"> PAGEREF _Toc507052825 \h </w:instrText>
             </w:r>
             <w:r>
               <w:rPr>
@@ -1797,7 +1797,7 @@
                 <w:noProof/>
                 <w:webHidden/>
               </w:rPr>
-              <w:t>11</w:t>
+              <w:t>12</w:t>
             </w:r>
             <w:r>
               <w:rPr>
@@ -1821,7 +1821,7 @@
               <w:sz w:val="22"/>
             </w:rPr>
           </w:pPr>
-          <w:hyperlink w:anchor="_Toc506660253" w:history="1">
+          <w:hyperlink w:anchor="_Toc507052826" w:history="1">
             <w:r>
               <w:rPr>
                 <w:rStyle w:val="Hyperlink"/>
@@ -1865,7 +1865,7 @@
                 <w:noProof/>
                 <w:webHidden/>
               </w:rPr>
-              <w:instrText xml:space="preserve"> PAGEREF _Toc506660253 \h </w:instrText>
+              <w:instrText xml:space="preserve"> PAGEREF _Toc507052826 \h </w:instrText>
             </w:r>
             <w:r>
               <w:rPr>
@@ -1909,7 +1909,7 @@
               <w:sz w:val="22"/>
             </w:rPr>
           </w:pPr>
-          <w:hyperlink w:anchor="_Toc506660254" w:history="1">
+          <w:hyperlink w:anchor="_Toc507052827" w:history="1">
             <w:r>
               <w:rPr>
                 <w:rStyle w:val="Hyperlink"/>
@@ -1951,7 +1951,7 @@
                 <w:noProof/>
                 <w:webHidden/>
               </w:rPr>
-              <w:instrText xml:space="preserve"> PAGEREF _Toc506660254 \h </w:instrText>
+              <w:instrText xml:space="preserve"> PAGEREF _Toc507052827 \h </w:instrText>
             </w:r>
             <w:r>
               <w:rPr>
@@ -1995,7 +1995,7 @@
               <w:sz w:val="22"/>
             </w:rPr>
           </w:pPr>
-          <w:hyperlink w:anchor="_Toc506660255" w:history="1">
+          <w:hyperlink w:anchor="_Toc507052828" w:history="1">
             <w:r>
               <w:rPr>
                 <w:rStyle w:val="Hyperlink"/>
@@ -2037,7 +2037,7 @@
                 <w:noProof/>
                 <w:webHidden/>
               </w:rPr>
-              <w:instrText xml:space="preserve"> PAGEREF _Toc506660255 \h </w:instrText>
+              <w:instrText xml:space="preserve"> PAGEREF _Toc507052828 \h </w:instrText>
             </w:r>
             <w:r>
               <w:rPr>
@@ -2081,7 +2081,7 @@
               <w:sz w:val="22"/>
             </w:rPr>
           </w:pPr>
-          <w:hyperlink w:anchor="_Toc506660256" w:history="1">
+          <w:hyperlink w:anchor="_Toc507052829" w:history="1">
             <w:r>
               <w:rPr>
                 <w:rStyle w:val="Hyperlink"/>
@@ -2123,7 +2123,7 @@
                 <w:noProof/>
                 <w:webHidden/>
               </w:rPr>
-              <w:instrText xml:space="preserve"> PAGEREF _Toc506660256 \h </w:instrText>
+              <w:instrText xml:space="preserve"> PAGEREF _Toc507052829 \h </w:instrText>
             </w:r>
             <w:r>
               <w:rPr>
@@ -2167,7 +2167,7 @@
               <w:sz w:val="22"/>
             </w:rPr>
           </w:pPr>
-          <w:hyperlink w:anchor="_Toc506660257" w:history="1">
+          <w:hyperlink w:anchor="_Toc507052830" w:history="1">
             <w:r>
               <w:rPr>
                 <w:rStyle w:val="Hyperlink"/>
@@ -2209,7 +2209,7 @@
                 <w:noProof/>
                 <w:webHidden/>
               </w:rPr>
-              <w:instrText xml:space="preserve"> PAGEREF _Toc506660257 \h </w:instrText>
+              <w:instrText xml:space="preserve"> PAGEREF _Toc507052830 \h </w:instrText>
             </w:r>
             <w:r>
               <w:rPr>
@@ -2253,7 +2253,7 @@
               <w:sz w:val="22"/>
             </w:rPr>
           </w:pPr>
-          <w:hyperlink w:anchor="_Toc506660258" w:history="1">
+          <w:hyperlink w:anchor="_Toc507052831" w:history="1">
             <w:r>
               <w:rPr>
                 <w:rStyle w:val="Hyperlink"/>
@@ -2295,7 +2295,7 @@
                 <w:noProof/>
                 <w:webHidden/>
               </w:rPr>
-              <w:instrText xml:space="preserve"> PAGEREF _Toc506660258 \h </w:instrText>
+              <w:instrText xml:space="preserve"> PAGEREF _Toc507052831 \h </w:instrText>
             </w:r>
             <w:r>
               <w:rPr>
@@ -2339,7 +2339,7 @@
               <w:sz w:val="22"/>
             </w:rPr>
           </w:pPr>
-          <w:hyperlink w:anchor="_Toc506660259" w:history="1">
+          <w:hyperlink w:anchor="_Toc507052832" w:history="1">
             <w:r>
               <w:rPr>
                 <w:rStyle w:val="Hyperlink"/>
@@ -2381,7 +2381,7 @@
                 <w:noProof/>
                 <w:webHidden/>
               </w:rPr>
-              <w:instrText xml:space="preserve"> PAGEREF _Toc506660259 \h </w:instrText>
+              <w:instrText xml:space="preserve"> PAGEREF _Toc507052832 \h </w:instrText>
             </w:r>
             <w:r>
               <w:rPr>
@@ -2401,7 +2401,7 @@
                 <w:noProof/>
                 <w:webHidden/>
               </w:rPr>
-              <w:t>13</w:t>
+              <w:t>14</w:t>
             </w:r>
             <w:r>
               <w:rPr>
@@ -2425,7 +2425,7 @@
               <w:sz w:val="22"/>
             </w:rPr>
           </w:pPr>
-          <w:hyperlink w:anchor="_Toc506660260" w:history="1">
+          <w:hyperlink w:anchor="_Toc507052833" w:history="1">
             <w:r>
               <w:rPr>
                 <w:rStyle w:val="Hyperlink"/>
@@ -2467,7 +2467,7 @@
                 <w:noProof/>
                 <w:webHidden/>
               </w:rPr>
-              <w:instrText xml:space="preserve"> PAGEREF _Toc506660260 \h </w:instrText>
+              <w:instrText xml:space="preserve"> PAGEREF _Toc507052833 \h </w:instrText>
             </w:r>
             <w:r>
               <w:rPr>
@@ -2487,7 +2487,7 @@
                 <w:noProof/>
                 <w:webHidden/>
               </w:rPr>
-              <w:t>13</w:t>
+              <w:t>14</w:t>
             </w:r>
             <w:r>
               <w:rPr>
@@ -2511,7 +2511,7 @@
               <w:sz w:val="22"/>
             </w:rPr>
           </w:pPr>
-          <w:hyperlink w:anchor="_Toc506660261" w:history="1">
+          <w:hyperlink w:anchor="_Toc507052834" w:history="1">
             <w:r>
               <w:rPr>
                 <w:rStyle w:val="Hyperlink"/>
@@ -2553,7 +2553,7 @@
                 <w:noProof/>
                 <w:webHidden/>
               </w:rPr>
-              <w:instrText xml:space="preserve"> PAGEREF _Toc506660261 \h </w:instrText>
+              <w:instrText xml:space="preserve"> PAGEREF _Toc507052834 \h </w:instrText>
             </w:r>
             <w:r>
               <w:rPr>
@@ -2597,7 +2597,7 @@
               <w:sz w:val="22"/>
             </w:rPr>
           </w:pPr>
-          <w:hyperlink w:anchor="_Toc506660262" w:history="1">
+          <w:hyperlink w:anchor="_Toc507052835" w:history="1">
             <w:r>
               <w:rPr>
                 <w:rStyle w:val="Hyperlink"/>
@@ -2639,7 +2639,7 @@
                 <w:noProof/>
                 <w:webHidden/>
               </w:rPr>
-              <w:instrText xml:space="preserve"> PAGEREF _Toc506660262 \h </w:instrText>
+              <w:instrText xml:space="preserve"> PAGEREF _Toc507052835 \h </w:instrText>
             </w:r>
             <w:r>
               <w:rPr>
@@ -2683,7 +2683,7 @@
               <w:sz w:val="22"/>
             </w:rPr>
           </w:pPr>
-          <w:hyperlink w:anchor="_Toc506660263" w:history="1">
+          <w:hyperlink w:anchor="_Toc507052836" w:history="1">
             <w:r>
               <w:rPr>
                 <w:rStyle w:val="Hyperlink"/>
@@ -2727,7 +2727,7 @@
                 <w:noProof/>
                 <w:webHidden/>
               </w:rPr>
-              <w:instrText xml:space="preserve"> PAGEREF _Toc506660263 \h </w:instrText>
+              <w:instrText xml:space="preserve"> PAGEREF _Toc507052836 \h </w:instrText>
             </w:r>
             <w:r>
               <w:rPr>
@@ -2771,7 +2771,7 @@
               <w:sz w:val="22"/>
             </w:rPr>
           </w:pPr>
-          <w:hyperlink w:anchor="_Toc506660264" w:history="1">
+          <w:hyperlink w:anchor="_Toc507052837" w:history="1">
             <w:r>
               <w:rPr>
                 <w:rStyle w:val="Hyperlink"/>
@@ -2813,7 +2813,7 @@
                 <w:noProof/>
                 <w:webHidden/>
               </w:rPr>
-              <w:instrText xml:space="preserve"> PAGEREF _Toc506660264 \h </w:instrText>
+              <w:instrText xml:space="preserve"> PAGEREF _Toc507052837 \h </w:instrText>
             </w:r>
             <w:r>
               <w:rPr>
@@ -2857,7 +2857,7 @@
               <w:sz w:val="22"/>
             </w:rPr>
           </w:pPr>
-          <w:hyperlink w:anchor="_Toc506660265" w:history="1">
+          <w:hyperlink w:anchor="_Toc507052838" w:history="1">
             <w:r>
               <w:rPr>
                 <w:rStyle w:val="Hyperlink"/>
@@ -2899,7 +2899,7 @@
                 <w:noProof/>
                 <w:webHidden/>
               </w:rPr>
-              <w:instrText xml:space="preserve"> PAGEREF _Toc506660265 \h </w:instrText>
+              <w:instrText xml:space="preserve"> PAGEREF _Toc507052838 \h </w:instrText>
             </w:r>
             <w:r>
               <w:rPr>
@@ -2943,7 +2943,7 @@
               <w:sz w:val="22"/>
             </w:rPr>
           </w:pPr>
-          <w:hyperlink w:anchor="_Toc506660266" w:history="1">
+          <w:hyperlink w:anchor="_Toc507052839" w:history="1">
             <w:r>
               <w:rPr>
                 <w:rStyle w:val="Hyperlink"/>
@@ -2987,7 +2987,7 @@
                 <w:noProof/>
                 <w:webHidden/>
               </w:rPr>
-              <w:instrText xml:space="preserve"> PAGEREF _Toc506660266 \h </w:instrText>
+              <w:instrText xml:space="preserve"> PAGEREF _Toc507052839 \h </w:instrText>
             </w:r>
             <w:r>
               <w:rPr>
@@ -3007,7 +3007,7 @@
                 <w:noProof/>
                 <w:webHidden/>
               </w:rPr>
-              <w:t>14</w:t>
+              <w:t>15</w:t>
             </w:r>
             <w:r>
               <w:rPr>
@@ -3031,7 +3031,7 @@
               <w:sz w:val="22"/>
             </w:rPr>
           </w:pPr>
-          <w:hyperlink w:anchor="_Toc506660267" w:history="1">
+          <w:hyperlink w:anchor="_Toc507052840" w:history="1">
             <w:r>
               <w:rPr>
                 <w:rStyle w:val="Hyperlink"/>
@@ -3073,7 +3073,7 @@
                 <w:noProof/>
                 <w:webHidden/>
               </w:rPr>
-              <w:instrText xml:space="preserve"> PAGEREF _Toc506660267 \h </w:instrText>
+              <w:instrText xml:space="preserve"> PAGEREF _Toc507052840 \h </w:instrText>
             </w:r>
             <w:r>
               <w:rPr>
@@ -3093,7 +3093,7 @@
                 <w:noProof/>
                 <w:webHidden/>
               </w:rPr>
-              <w:t>14</w:t>
+              <w:t>15</w:t>
             </w:r>
             <w:r>
               <w:rPr>
@@ -3117,7 +3117,7 @@
               <w:sz w:val="22"/>
             </w:rPr>
           </w:pPr>
-          <w:hyperlink w:anchor="_Toc506660268" w:history="1">
+          <w:hyperlink w:anchor="_Toc507052841" w:history="1">
             <w:r>
               <w:rPr>
                 <w:rStyle w:val="Hyperlink"/>
@@ -3159,7 +3159,7 @@
                 <w:noProof/>
                 <w:webHidden/>
               </w:rPr>
-              <w:instrText xml:space="preserve"> PAGEREF _Toc506660268 \h </w:instrText>
+              <w:instrText xml:space="preserve"> PAGEREF _Toc507052841 \h </w:instrText>
             </w:r>
             <w:r>
               <w:rPr>
@@ -3203,7 +3203,7 @@
               <w:sz w:val="22"/>
             </w:rPr>
           </w:pPr>
-          <w:hyperlink w:anchor="_Toc506660269" w:history="1">
+          <w:hyperlink w:anchor="_Toc507052842" w:history="1">
             <w:r>
               <w:rPr>
                 <w:rStyle w:val="Hyperlink"/>
@@ -3245,7 +3245,7 @@
                 <w:noProof/>
                 <w:webHidden/>
               </w:rPr>
-              <w:instrText xml:space="preserve"> PAGEREF _Toc506660269 \h </w:instrText>
+              <w:instrText xml:space="preserve"> PAGEREF _Toc507052842 \h </w:instrText>
             </w:r>
             <w:r>
               <w:rPr>
@@ -3289,7 +3289,7 @@
               <w:sz w:val="22"/>
             </w:rPr>
           </w:pPr>
-          <w:hyperlink w:anchor="_Toc506660270" w:history="1">
+          <w:hyperlink w:anchor="_Toc507052843" w:history="1">
             <w:r>
               <w:rPr>
                 <w:rStyle w:val="Hyperlink"/>
@@ -3331,7 +3331,7 @@
                 <w:noProof/>
                 <w:webHidden/>
               </w:rPr>
-              <w:instrText xml:space="preserve"> PAGEREF _Toc506660270 \h </w:instrText>
+              <w:instrText xml:space="preserve"> PAGEREF _Toc507052843 \h </w:instrText>
             </w:r>
             <w:r>
               <w:rPr>
@@ -3375,7 +3375,7 @@
               <w:sz w:val="22"/>
             </w:rPr>
           </w:pPr>
-          <w:hyperlink w:anchor="_Toc506660271" w:history="1">
+          <w:hyperlink w:anchor="_Toc507052844" w:history="1">
             <w:r>
               <w:rPr>
                 <w:rStyle w:val="Hyperlink"/>
@@ -3417,7 +3417,7 @@
                 <w:noProof/>
                 <w:webHidden/>
               </w:rPr>
-              <w:instrText xml:space="preserve"> PAGEREF _Toc506660271 \h </w:instrText>
+              <w:instrText xml:space="preserve"> PAGEREF _Toc507052844 \h </w:instrText>
             </w:r>
             <w:r>
               <w:rPr>
@@ -3437,7 +3437,7 @@
                 <w:noProof/>
                 <w:webHidden/>
               </w:rPr>
-              <w:t>15</w:t>
+              <w:t>16</w:t>
             </w:r>
             <w:r>
               <w:rPr>
@@ -3461,7 +3461,7 @@
               <w:sz w:val="22"/>
             </w:rPr>
           </w:pPr>
-          <w:hyperlink w:anchor="_Toc506660272" w:history="1">
+          <w:hyperlink w:anchor="_Toc507052845" w:history="1">
             <w:r>
               <w:rPr>
                 <w:rStyle w:val="Hyperlink"/>
@@ -3505,7 +3505,7 @@
                 <w:noProof/>
                 <w:webHidden/>
               </w:rPr>
-              <w:instrText xml:space="preserve"> PAGEREF _Toc506660272 \h </w:instrText>
+              <w:instrText xml:space="preserve"> PAGEREF _Toc507052845 \h </w:instrText>
             </w:r>
             <w:r>
               <w:rPr>
@@ -3549,7 +3549,7 @@
               <w:sz w:val="22"/>
             </w:rPr>
           </w:pPr>
-          <w:hyperlink w:anchor="_Toc506660273" w:history="1">
+          <w:hyperlink w:anchor="_Toc507052846" w:history="1">
             <w:r>
               <w:rPr>
                 <w:rStyle w:val="Hyperlink"/>
@@ -3593,7 +3593,7 @@
                 <w:noProof/>
                 <w:webHidden/>
               </w:rPr>
-              <w:instrText xml:space="preserve"> PAGEREF _Toc506660273 \h </w:instrText>
+              <w:instrText xml:space="preserve"> PAGEREF _Toc507052846 \h </w:instrText>
             </w:r>
             <w:r>
               <w:rPr>
@@ -3655,7 +3655,7 @@
       <w:pPr>
         <w:pStyle w:val="Heading1"/>
       </w:pPr>
-      <w:bookmarkStart w:id="0" w:name="_Toc506660233"/>
+      <w:bookmarkStart w:id="0" w:name="_Toc507052806"/>
       <w:r>
         <w:lastRenderedPageBreak/>
         <w:t>Installing</w:t>
@@ -3666,9 +3666,7 @@
       <w:r>
         <w:t>TCIA Software</w:t>
       </w:r>
-      <w:bookmarkStart w:id="1" w:name="_GoBack"/>
       <w:bookmarkEnd w:id="0"/>
-      <w:bookmarkEnd w:id="1"/>
     </w:p>
     <w:p>
       <w:r>
@@ -3878,14 +3876,14 @@
           <w:rFonts w:eastAsia="Times New Roman"/>
         </w:rPr>
       </w:pPr>
-      <w:bookmarkStart w:id="2" w:name="_Toc506660234"/>
+      <w:bookmarkStart w:id="1" w:name="_Toc507052807"/>
       <w:r>
         <w:rPr>
           <w:rFonts w:eastAsia="Times New Roman"/>
         </w:rPr>
         <w:t>The config.xml file</w:t>
       </w:r>
-      <w:bookmarkEnd w:id="2"/>
+      <w:bookmarkEnd w:id="1"/>
     </w:p>
     <w:p>
       <w:r>
@@ -12135,7 +12133,6 @@
           <w:sz w:val="20"/>
           <w:szCs w:val="20"/>
         </w:rPr>
-        <w:lastRenderedPageBreak/>
         <w:t xml:space="preserve">        </w:t>
       </w:r>
       <w:proofErr w:type="gramStart"/>
@@ -12183,6 +12180,7 @@
           <w:sz w:val="20"/>
           <w:szCs w:val="20"/>
         </w:rPr>
+        <w:lastRenderedPageBreak/>
         <w:t xml:space="preserve">        &lt;</w:t>
       </w:r>
       <w:proofErr w:type="spellStart"/>
@@ -12864,7 +12862,23 @@
           <w:color w:val="000000"/>
           <w:szCs w:val="24"/>
         </w:rPr>
-        <w:t>The configuration has two Plugins:</w:t>
+        <w:t xml:space="preserve">The configuration has </w:t>
+      </w:r>
+      <w:r>
+        <w:rPr>
+          <w:rFonts w:ascii="Calibri" w:eastAsia="Times New Roman" w:hAnsi="Calibri" w:cs="Calibri"/>
+          <w:color w:val="000000"/>
+          <w:szCs w:val="24"/>
+        </w:rPr>
+        <w:t>three</w:t>
+      </w:r>
+      <w:r>
+        <w:rPr>
+          <w:rFonts w:ascii="Calibri" w:eastAsia="Times New Roman" w:hAnsi="Calibri" w:cs="Calibri"/>
+          <w:color w:val="000000"/>
+          <w:szCs w:val="24"/>
+        </w:rPr>
+        <w:t xml:space="preserve"> Plugins:</w:t>
       </w:r>
     </w:p>
     <w:p>
@@ -12937,6 +12951,57 @@
           <w:color w:val="000000"/>
           <w:szCs w:val="24"/>
         </w:rPr>
+        <w:t>ImportManifestLogPlugin</w:t>
+      </w:r>
+      <w:proofErr w:type="spellEnd"/>
+      <w:r>
+        <w:rPr>
+          <w:rFonts w:ascii="Calibri" w:eastAsia="Times New Roman" w:hAnsi="Calibri" w:cs="Calibri"/>
+          <w:color w:val="000000"/>
+          <w:szCs w:val="24"/>
+        </w:rPr>
+        <w:t xml:space="preserve"> accumulates manifest information for imported files and provides the information for the Lookup Table Template file.</w:t>
+      </w:r>
+      <w:bookmarkStart w:id="2" w:name="_GoBack"/>
+      <w:bookmarkEnd w:id="2"/>
+    </w:p>
+    <w:p>
+      <w:pPr>
+        <w:pStyle w:val="ListParagraph"/>
+        <w:numPr>
+          <w:ilvl w:val="0"/>
+          <w:numId w:val="4"/>
+        </w:numPr>
+        <w:spacing w:after="0"/>
+        <w:rPr>
+          <w:rFonts w:ascii="Calibri" w:eastAsia="Times New Roman" w:hAnsi="Calibri" w:cs="Calibri"/>
+          <w:color w:val="000000"/>
+          <w:szCs w:val="24"/>
+        </w:rPr>
+      </w:pPr>
+      <w:r>
+        <w:rPr>
+          <w:rFonts w:ascii="Calibri" w:eastAsia="Times New Roman" w:hAnsi="Calibri" w:cs="Calibri"/>
+          <w:color w:val="000000"/>
+          <w:szCs w:val="24"/>
+        </w:rPr>
+        <w:t xml:space="preserve">The </w:t>
+      </w:r>
+      <w:proofErr w:type="spellStart"/>
+      <w:r>
+        <w:rPr>
+          <w:rFonts w:ascii="Calibri" w:eastAsia="Times New Roman" w:hAnsi="Calibri" w:cs="Calibri"/>
+          <w:color w:val="000000"/>
+          <w:szCs w:val="24"/>
+        </w:rPr>
+        <w:t>Export</w:t>
+      </w:r>
+      <w:r>
+        <w:rPr>
+          <w:rFonts w:ascii="Calibri" w:eastAsia="Times New Roman" w:hAnsi="Calibri" w:cs="Calibri"/>
+          <w:color w:val="000000"/>
+          <w:szCs w:val="24"/>
+        </w:rPr>
         <w:t>Manifest</w:t>
       </w:r>
       <w:r>
@@ -12962,7 +13027,39 @@
           <w:color w:val="000000"/>
           <w:szCs w:val="24"/>
         </w:rPr>
-        <w:t xml:space="preserve"> accumulates manifest information for submission to the principal investigator.</w:t>
+        <w:t xml:space="preserve"> accumulates manifest information for </w:t>
+      </w:r>
+      <w:r>
+        <w:rPr>
+          <w:rFonts w:ascii="Calibri" w:eastAsia="Times New Roman" w:hAnsi="Calibri" w:cs="Calibri"/>
+          <w:color w:val="000000"/>
+          <w:szCs w:val="24"/>
+        </w:rPr>
+        <w:t xml:space="preserve">anonymized </w:t>
+      </w:r>
+      <w:r>
+        <w:rPr>
+          <w:rFonts w:ascii="Calibri" w:eastAsia="Times New Roman" w:hAnsi="Calibri" w:cs="Calibri"/>
+          <w:color w:val="000000"/>
+          <w:szCs w:val="24"/>
+        </w:rPr>
+        <w:t>submission</w:t>
+      </w:r>
+      <w:r>
+        <w:rPr>
+          <w:rFonts w:ascii="Calibri" w:eastAsia="Times New Roman" w:hAnsi="Calibri" w:cs="Calibri"/>
+          <w:color w:val="000000"/>
+          <w:szCs w:val="24"/>
+        </w:rPr>
+        <w:t>s</w:t>
+      </w:r>
+      <w:r>
+        <w:rPr>
+          <w:rFonts w:ascii="Calibri" w:eastAsia="Times New Roman" w:hAnsi="Calibri" w:cs="Calibri"/>
+          <w:color w:val="000000"/>
+          <w:szCs w:val="24"/>
+        </w:rPr>
+        <w:t xml:space="preserve"> to the principal investigator.</w:t>
       </w:r>
     </w:p>
     <w:p>
@@ -12972,7 +13069,7 @@
           <w:rFonts w:eastAsia="Times New Roman"/>
         </w:rPr>
       </w:pPr>
-      <w:bookmarkStart w:id="3" w:name="_Toc506660235"/>
+      <w:bookmarkStart w:id="3" w:name="_Toc507052808"/>
       <w:r>
         <w:rPr>
           <w:rFonts w:eastAsia="Times New Roman"/>
@@ -13781,6 +13878,7 @@
           <w:color w:val="000000"/>
           <w:szCs w:val="24"/>
         </w:rPr>
+        <w:lastRenderedPageBreak/>
         <w:t>/login/</w:t>
       </w:r>
       <w:proofErr w:type="spellStart"/>
@@ -13821,7 +13919,6 @@
           <w:color w:val="000000"/>
           <w:szCs w:val="24"/>
         </w:rPr>
-        <w:lastRenderedPageBreak/>
         <w:t>This call always returns 200.</w:t>
       </w:r>
     </w:p>
@@ -13832,7 +13929,7 @@
           <w:rFonts w:eastAsia="Times New Roman"/>
         </w:rPr>
       </w:pPr>
-      <w:bookmarkStart w:id="4" w:name="_Toc506660236"/>
+      <w:bookmarkStart w:id="4" w:name="_Toc507052809"/>
       <w:r>
         <w:rPr>
           <w:rFonts w:eastAsia="Times New Roman"/>
@@ -13962,7 +14059,7 @@
           <w:rFonts w:eastAsia="Times New Roman"/>
         </w:rPr>
       </w:pPr>
-      <w:bookmarkStart w:id="5" w:name="_Toc506660237"/>
+      <w:bookmarkStart w:id="5" w:name="_Toc507052810"/>
       <w:r>
         <w:rPr>
           <w:rFonts w:eastAsia="Times New Roman"/>
@@ -13975,7 +14072,7 @@
       <w:pPr>
         <w:pStyle w:val="Heading3"/>
       </w:pPr>
-      <w:bookmarkStart w:id="6" w:name="_Toc506660238"/>
+      <w:bookmarkStart w:id="6" w:name="_Toc507052811"/>
       <w:r>
         <w:t>Listing Files on the Server</w:t>
       </w:r>
@@ -14426,7 +14523,7 @@
       <w:pPr>
         <w:pStyle w:val="Heading3"/>
       </w:pPr>
-      <w:bookmarkStart w:id="7" w:name="_Toc506660239"/>
+      <w:bookmarkStart w:id="7" w:name="_Toc507052812"/>
       <w:r>
         <w:t xml:space="preserve">Submitting Files to the </w:t>
       </w:r>
@@ -14829,7 +14926,7 @@
           <w:rFonts w:eastAsia="Times New Roman"/>
         </w:rPr>
       </w:pPr>
-      <w:bookmarkStart w:id="8" w:name="_Toc506660240"/>
+      <w:bookmarkStart w:id="8" w:name="_Toc507052813"/>
       <w:r>
         <w:rPr>
           <w:rFonts w:eastAsia="Times New Roman"/>
@@ -14872,11 +14969,12 @@
           <w:rFonts w:eastAsia="Times New Roman"/>
         </w:rPr>
       </w:pPr>
-      <w:bookmarkStart w:id="9" w:name="_Toc506660241"/>
+      <w:bookmarkStart w:id="9" w:name="_Toc507052814"/>
       <w:r>
         <w:rPr>
           <w:rFonts w:eastAsia="Times New Roman"/>
         </w:rPr>
+        <w:lastRenderedPageBreak/>
         <w:t>Viewing the Status of the Import Pipeline</w:t>
       </w:r>
       <w:bookmarkEnd w:id="9"/>
@@ -14997,7 +15095,6 @@
           <w:color w:val="000000"/>
           <w:szCs w:val="24"/>
         </w:rPr>
-        <w:lastRenderedPageBreak/>
         <w:t>/Collection/</w:t>
       </w:r>
       <w:proofErr w:type="spellStart"/>
@@ -15210,7 +15307,7 @@
           <w:rFonts w:eastAsia="Times New Roman"/>
         </w:rPr>
       </w:pPr>
-      <w:bookmarkStart w:id="10" w:name="_Toc506660242"/>
+      <w:bookmarkStart w:id="10" w:name="_Toc507052815"/>
       <w:r>
         <w:rPr>
           <w:rFonts w:eastAsia="Times New Roman"/>
@@ -15239,7 +15336,7 @@
       <w:pPr>
         <w:pStyle w:val="Heading3"/>
       </w:pPr>
-      <w:bookmarkStart w:id="11" w:name="_Toc506660243"/>
+      <w:bookmarkStart w:id="11" w:name="_Toc507052816"/>
       <w:r>
         <w:t>Listing the Import Manifest as XML</w:t>
       </w:r>
@@ -15364,7 +15461,7 @@
       <w:pPr>
         <w:pStyle w:val="Heading3"/>
       </w:pPr>
-      <w:bookmarkStart w:id="12" w:name="_Toc506660244"/>
+      <w:bookmarkStart w:id="12" w:name="_Toc507052817"/>
       <w:r>
         <w:t>Listing the Import Manifest as CSV</w:t>
       </w:r>
@@ -15407,6 +15504,7 @@
         <w:rPr>
           <w:b/>
         </w:rPr>
+        <w:lastRenderedPageBreak/>
         <w:tab/>
         <w:t>/Collection/</w:t>
       </w:r>
@@ -15560,9 +15658,8 @@
       <w:pPr>
         <w:pStyle w:val="Heading3"/>
       </w:pPr>
-      <w:bookmarkStart w:id="13" w:name="_Toc506660245"/>
-      <w:r>
-        <w:lastRenderedPageBreak/>
+      <w:bookmarkStart w:id="13" w:name="_Toc507052818"/>
+      <w:r>
         <w:t>Listing the Import Manifest as XLSX</w:t>
       </w:r>
       <w:bookmarkEnd w:id="13"/>
@@ -15806,7 +15903,7 @@
           <w:rFonts w:eastAsia="Times New Roman"/>
         </w:rPr>
       </w:pPr>
-      <w:bookmarkStart w:id="14" w:name="_Toc506660246"/>
+      <w:bookmarkStart w:id="14" w:name="_Toc507052819"/>
       <w:r>
         <w:rPr>
           <w:rFonts w:eastAsia="Times New Roman"/>
@@ -15833,7 +15930,7 @@
       <w:pPr>
         <w:pStyle w:val="Heading3"/>
       </w:pPr>
-      <w:bookmarkStart w:id="15" w:name="_Toc506660247"/>
+      <w:bookmarkStart w:id="15" w:name="_Toc507052820"/>
       <w:r>
         <w:t>Listing</w:t>
       </w:r>
@@ -15919,7 +16016,7 @@
           <w:color w:val="000000"/>
           <w:szCs w:val="24"/>
         </w:rPr>
-        <w:t>listImport</w:t>
+        <w:t>list</w:t>
       </w:r>
       <w:r>
         <w:rPr>
@@ -15929,7 +16026,7 @@
           <w:color w:val="000000"/>
           <w:szCs w:val="24"/>
         </w:rPr>
-        <w:t>Manifest</w:t>
+        <w:t>LookupTableTemplate</w:t>
       </w:r>
       <w:proofErr w:type="spellEnd"/>
       <w:r>
@@ -16041,7 +16138,7 @@
       <w:pPr>
         <w:pStyle w:val="Heading3"/>
       </w:pPr>
-      <w:bookmarkStart w:id="16" w:name="_Toc506660248"/>
+      <w:bookmarkStart w:id="16" w:name="_Toc507052821"/>
       <w:r>
         <w:t>Submitting the Lookup Table</w:t>
       </w:r>
@@ -16370,6 +16467,7 @@
           <w:color w:val="000000"/>
           <w:szCs w:val="24"/>
         </w:rPr>
+        <w:lastRenderedPageBreak/>
         <w:t>The second row provides a human-readable label for the column. The TCIA servlet needs the first row. It ignores the second row and starts processing rows at the third row.</w:t>
       </w:r>
     </w:p>
@@ -16380,12 +16478,11 @@
           <w:rFonts w:eastAsia="Times New Roman"/>
         </w:rPr>
       </w:pPr>
-      <w:bookmarkStart w:id="17" w:name="_Toc506660249"/>
+      <w:bookmarkStart w:id="17" w:name="_Toc507052822"/>
       <w:r>
         <w:rPr>
           <w:rFonts w:eastAsia="Times New Roman"/>
         </w:rPr>
-        <w:lastRenderedPageBreak/>
         <w:t xml:space="preserve">Viewing the </w:t>
       </w:r>
       <w:r>
@@ -16891,11 +16988,12 @@
           <w:rFonts w:eastAsia="Times New Roman"/>
         </w:rPr>
       </w:pPr>
-      <w:bookmarkStart w:id="18" w:name="_Toc506660250"/>
+      <w:bookmarkStart w:id="18" w:name="_Toc507052823"/>
       <w:r>
         <w:rPr>
           <w:rFonts w:eastAsia="Times New Roman"/>
         </w:rPr>
+        <w:lastRenderedPageBreak/>
         <w:t>Submitting Files for Anonymization</w:t>
       </w:r>
       <w:bookmarkEnd w:id="18"/>
@@ -17018,7 +17116,6 @@
           <w:color w:val="000000"/>
           <w:szCs w:val="24"/>
         </w:rPr>
-        <w:lastRenderedPageBreak/>
         <w:t>/Collection/</w:t>
       </w:r>
       <w:proofErr w:type="spellStart"/>
@@ -17259,7 +17356,7 @@
           <w:rFonts w:eastAsia="Times New Roman"/>
         </w:rPr>
       </w:pPr>
-      <w:bookmarkStart w:id="19" w:name="_Toc506660251"/>
+      <w:bookmarkStart w:id="19" w:name="_Toc507052824"/>
       <w:r>
         <w:rPr>
           <w:rFonts w:eastAsia="Times New Roman"/>
@@ -17574,6 +17671,7 @@
           <w:color w:val="000000"/>
           <w:szCs w:val="24"/>
         </w:rPr>
+        <w:lastRenderedPageBreak/>
         <w:t xml:space="preserve"> </w:t>
       </w:r>
       <w:r>
@@ -17592,12 +17690,11 @@
           <w:rFonts w:eastAsia="Times New Roman"/>
         </w:rPr>
       </w:pPr>
-      <w:bookmarkStart w:id="20" w:name="_Toc506660252"/>
+      <w:bookmarkStart w:id="20" w:name="_Toc507052825"/>
       <w:r>
         <w:rPr>
           <w:rFonts w:eastAsia="Times New Roman"/>
         </w:rPr>
-        <w:lastRenderedPageBreak/>
         <w:t>Exporting Files</w:t>
       </w:r>
       <w:bookmarkEnd w:id="20"/>
@@ -17850,7 +17947,7 @@
           <w:rFonts w:eastAsia="Times New Roman"/>
         </w:rPr>
       </w:pPr>
-      <w:bookmarkStart w:id="21" w:name="_Toc506660253"/>
+      <w:bookmarkStart w:id="21" w:name="_Toc507052826"/>
       <w:r>
         <w:rPr>
           <w:rFonts w:eastAsia="Times New Roman"/>
@@ -17930,7 +18027,7 @@
       <w:pPr>
         <w:pStyle w:val="Heading3"/>
       </w:pPr>
-      <w:bookmarkStart w:id="22" w:name="_Toc506660254"/>
+      <w:bookmarkStart w:id="22" w:name="_Toc507052827"/>
       <w:r>
         <w:t>Clearing the M</w:t>
       </w:r>
@@ -18014,7 +18111,7 @@
       <w:pPr>
         <w:pStyle w:val="Heading3"/>
       </w:pPr>
-      <w:bookmarkStart w:id="23" w:name="_Toc506660255"/>
+      <w:bookmarkStart w:id="23" w:name="_Toc507052828"/>
       <w:r>
         <w:t xml:space="preserve">Getting the </w:t>
       </w:r>
@@ -18151,7 +18248,7 @@
       <w:pPr>
         <w:pStyle w:val="Heading3"/>
       </w:pPr>
-      <w:bookmarkStart w:id="24" w:name="_Toc506660256"/>
+      <w:bookmarkStart w:id="24" w:name="_Toc507052829"/>
       <w:r>
         <w:t xml:space="preserve">Listing the </w:t>
       </w:r>
@@ -18304,7 +18401,7 @@
       <w:pPr>
         <w:pStyle w:val="Heading3"/>
       </w:pPr>
-      <w:bookmarkStart w:id="25" w:name="_Toc506660257"/>
+      <w:bookmarkStart w:id="25" w:name="_Toc507052830"/>
       <w:r>
         <w:t xml:space="preserve">Listing the </w:t>
       </w:r>
@@ -18432,7 +18529,7 @@
       <w:pPr>
         <w:pStyle w:val="Heading3"/>
       </w:pPr>
-      <w:bookmarkStart w:id="26" w:name="_Toc506660258"/>
+      <w:bookmarkStart w:id="26" w:name="_Toc507052831"/>
       <w:r>
         <w:t xml:space="preserve">Listing the </w:t>
       </w:r>
@@ -18670,7 +18767,7 @@
       <w:pPr>
         <w:pStyle w:val="Heading3"/>
       </w:pPr>
-      <w:bookmarkStart w:id="27" w:name="_Toc506660259"/>
+      <w:bookmarkStart w:id="27" w:name="_Toc507052832"/>
       <w:r>
         <w:lastRenderedPageBreak/>
         <w:t xml:space="preserve">Listing the </w:t>
@@ -18867,7 +18964,7 @@
       <w:pPr>
         <w:pStyle w:val="Heading3"/>
       </w:pPr>
-      <w:bookmarkStart w:id="28" w:name="_Toc506660260"/>
+      <w:bookmarkStart w:id="28" w:name="_Toc507052833"/>
       <w:r>
         <w:t xml:space="preserve">Listing the </w:t>
       </w:r>
@@ -19065,7 +19162,7 @@
       <w:pPr>
         <w:pStyle w:val="Heading3"/>
       </w:pPr>
-      <w:bookmarkStart w:id="29" w:name="_Toc506660261"/>
+      <w:bookmarkStart w:id="29" w:name="_Toc507052834"/>
       <w:r>
         <w:t xml:space="preserve">Listing the </w:t>
       </w:r>
@@ -19206,7 +19303,7 @@
       <w:pPr>
         <w:pStyle w:val="Heading3"/>
       </w:pPr>
-      <w:bookmarkStart w:id="30" w:name="_Toc506660262"/>
+      <w:bookmarkStart w:id="30" w:name="_Toc507052835"/>
       <w:r>
         <w:t>Exporting the M</w:t>
       </w:r>
@@ -19305,7 +19402,7 @@
           <w:rFonts w:eastAsia="Times New Roman"/>
         </w:rPr>
       </w:pPr>
-      <w:bookmarkStart w:id="31" w:name="_Toc506660263"/>
+      <w:bookmarkStart w:id="31" w:name="_Toc507052836"/>
       <w:r>
         <w:rPr>
           <w:rFonts w:eastAsia="Times New Roman"/>
@@ -19318,7 +19415,7 @@
       <w:pPr>
         <w:pStyle w:val="Heading3"/>
       </w:pPr>
-      <w:bookmarkStart w:id="32" w:name="_Toc506660264"/>
+      <w:bookmarkStart w:id="32" w:name="_Toc507052837"/>
       <w:r>
         <w:t>Listing the Elements of a DICOM File</w:t>
       </w:r>
@@ -19424,7 +19521,7 @@
       <w:pPr>
         <w:pStyle w:val="Heading3"/>
       </w:pPr>
-      <w:bookmarkStart w:id="33" w:name="_Toc506660265"/>
+      <w:bookmarkStart w:id="33" w:name="_Toc507052838"/>
       <w:r>
         <w:t>Getting a JPEG Image from a DICOM File</w:t>
       </w:r>
@@ -19578,7 +19675,7 @@
           <w:rFonts w:eastAsia="Times New Roman"/>
         </w:rPr>
       </w:pPr>
-      <w:bookmarkStart w:id="34" w:name="_Toc506660266"/>
+      <w:bookmarkStart w:id="34" w:name="_Toc507052839"/>
       <w:r>
         <w:rPr>
           <w:rFonts w:eastAsia="Times New Roman"/>
@@ -19591,7 +19688,7 @@
       <w:pPr>
         <w:pStyle w:val="Heading3"/>
       </w:pPr>
-      <w:bookmarkStart w:id="35" w:name="_Toc506660267"/>
+      <w:bookmarkStart w:id="35" w:name="_Toc507052840"/>
       <w:r>
         <w:t>Getting the List of File System Roots on the Server</w:t>
       </w:r>
@@ -19728,7 +19825,7 @@
       <w:pPr>
         <w:pStyle w:val="Heading3"/>
       </w:pPr>
-      <w:bookmarkStart w:id="36" w:name="_Toc506660268"/>
+      <w:bookmarkStart w:id="36" w:name="_Toc507052841"/>
       <w:r>
         <w:t>Getting the Available Space on the Server</w:t>
       </w:r>
@@ -20081,7 +20178,7 @@
       <w:pPr>
         <w:pStyle w:val="Heading3"/>
       </w:pPr>
-      <w:bookmarkStart w:id="37" w:name="_Toc506660269"/>
+      <w:bookmarkStart w:id="37" w:name="_Toc507052842"/>
       <w:r>
         <w:t>Getting the Export Queue Size</w:t>
       </w:r>
@@ -20287,7 +20384,7 @@
       <w:pPr>
         <w:pStyle w:val="Heading3"/>
       </w:pPr>
-      <w:bookmarkStart w:id="38" w:name="_Toc506660270"/>
+      <w:bookmarkStart w:id="38" w:name="_Toc507052843"/>
       <w:r>
         <w:t>Getting the URL of the Quarantine Manager Servlet</w:t>
       </w:r>
@@ -20550,7 +20647,7 @@
       <w:pPr>
         <w:pStyle w:val="Heading3"/>
       </w:pPr>
-      <w:bookmarkStart w:id="39" w:name="_Toc506660271"/>
+      <w:bookmarkStart w:id="39" w:name="_Toc507052844"/>
       <w:r>
         <w:lastRenderedPageBreak/>
         <w:t xml:space="preserve">Getting a Summary of the </w:t>
@@ -20690,7 +20787,7 @@
           <w:rFonts w:eastAsia="Times New Roman"/>
         </w:rPr>
       </w:pPr>
-      <w:bookmarkStart w:id="40" w:name="_Toc506660272"/>
+      <w:bookmarkStart w:id="40" w:name="_Toc507052845"/>
       <w:r>
         <w:rPr>
           <w:rFonts w:eastAsia="Times New Roman"/>
@@ -20829,7 +20926,7 @@
           <w:rFonts w:eastAsia="Times New Roman"/>
         </w:rPr>
       </w:pPr>
-      <w:bookmarkStart w:id="41" w:name="_Toc506660273"/>
+      <w:bookmarkStart w:id="41" w:name="_Toc507052846"/>
       <w:r>
         <w:rPr>
           <w:rFonts w:eastAsia="Times New Roman"/>
@@ -21084,7 +21181,7 @@
                               <w:sz w:val="26"/>
                               <w:szCs w:val="26"/>
                             </w:rPr>
-                            <w:t>1</w:t>
+                            <w:t>6</w:t>
                           </w:r>
                           <w:r>
                             <w:rPr>
@@ -21165,7 +21262,7 @@
                         <w:sz w:val="26"/>
                         <w:szCs w:val="26"/>
                       </w:rPr>
-                      <w:t>1</w:t>
+                      <w:t>6</w:t>
                     </w:r>
                     <w:r>
                       <w:rPr>
@@ -24116,7 +24213,7 @@
 </file>
 
 <file path=customXml/itemProps1.xml><?xml version="1.0" encoding="utf-8"?>
-<ds:datastoreItem xmlns:ds="http://schemas.openxmlformats.org/officeDocument/2006/customXml" ds:itemID="{D1342308-7598-4C57-B3C8-E65A205CEB30}">
+<ds:datastoreItem xmlns:ds="http://schemas.openxmlformats.org/officeDocument/2006/customXml" ds:itemID="{FCF79E0F-7D58-4EE5-BE3C-D7BF43745522}">
   <ds:schemaRefs>
     <ds:schemaRef ds:uri="http://schemas.openxmlformats.org/officeDocument/2006/bibliography"/>
   </ds:schemaRefs>

</xml_diff>

<commit_message>
Implement patient ID selection in listLookupTableTemplate
</commit_message>
<xml_diff>
--- a/dox/TCIAPlugin.docx
+++ b/dox/TCIAPlugin.docx
@@ -77,7 +77,7 @@
           <w:r>
             <w:fldChar w:fldCharType="separate"/>
           </w:r>
-          <w:hyperlink w:anchor="_Toc507052806" w:history="1">
+          <w:hyperlink w:anchor="_Toc507316667" w:history="1">
             <w:r>
               <w:rPr>
                 <w:rStyle w:val="Hyperlink"/>
@@ -119,7 +119,7 @@
                 <w:noProof/>
                 <w:webHidden/>
               </w:rPr>
-              <w:instrText xml:space="preserve"> PAGEREF _Toc507052806 \h </w:instrText>
+              <w:instrText xml:space="preserve"> PAGEREF _Toc507316667 \h </w:instrText>
             </w:r>
             <w:r>
               <w:rPr>
@@ -163,7 +163,7 @@
               <w:sz w:val="22"/>
             </w:rPr>
           </w:pPr>
-          <w:hyperlink w:anchor="_Toc507052807" w:history="1">
+          <w:hyperlink w:anchor="_Toc507316668" w:history="1">
             <w:r>
               <w:rPr>
                 <w:rStyle w:val="Hyperlink"/>
@@ -207,7 +207,7 @@
                 <w:noProof/>
                 <w:webHidden/>
               </w:rPr>
-              <w:instrText xml:space="preserve"> PAGEREF _Toc507052807 \h </w:instrText>
+              <w:instrText xml:space="preserve"> PAGEREF _Toc507316668 \h </w:instrText>
             </w:r>
             <w:r>
               <w:rPr>
@@ -251,7 +251,7 @@
               <w:sz w:val="22"/>
             </w:rPr>
           </w:pPr>
-          <w:hyperlink w:anchor="_Toc507052808" w:history="1">
+          <w:hyperlink w:anchor="_Toc507316669" w:history="1">
             <w:r>
               <w:rPr>
                 <w:rStyle w:val="Hyperlink"/>
@@ -295,7 +295,7 @@
                 <w:noProof/>
                 <w:webHidden/>
               </w:rPr>
-              <w:instrText xml:space="preserve"> PAGEREF _Toc507052808 \h </w:instrText>
+              <w:instrText xml:space="preserve"> PAGEREF _Toc507316669 \h </w:instrText>
             </w:r>
             <w:r>
               <w:rPr>
@@ -339,7 +339,7 @@
               <w:sz w:val="22"/>
             </w:rPr>
           </w:pPr>
-          <w:hyperlink w:anchor="_Toc507052809" w:history="1">
+          <w:hyperlink w:anchor="_Toc507316670" w:history="1">
             <w:r>
               <w:rPr>
                 <w:rStyle w:val="Hyperlink"/>
@@ -383,7 +383,7 @@
                 <w:noProof/>
                 <w:webHidden/>
               </w:rPr>
-              <w:instrText xml:space="preserve"> PAGEREF _Toc507052809 \h </w:instrText>
+              <w:instrText xml:space="preserve"> PAGEREF _Toc507316670 \h </w:instrText>
             </w:r>
             <w:r>
               <w:rPr>
@@ -427,7 +427,7 @@
               <w:sz w:val="22"/>
             </w:rPr>
           </w:pPr>
-          <w:hyperlink w:anchor="_Toc507052810" w:history="1">
+          <w:hyperlink w:anchor="_Toc507316671" w:history="1">
             <w:r>
               <w:rPr>
                 <w:rStyle w:val="Hyperlink"/>
@@ -471,7 +471,7 @@
                 <w:noProof/>
                 <w:webHidden/>
               </w:rPr>
-              <w:instrText xml:space="preserve"> PAGEREF _Toc507052810 \h </w:instrText>
+              <w:instrText xml:space="preserve"> PAGEREF _Toc507316671 \h </w:instrText>
             </w:r>
             <w:r>
               <w:rPr>
@@ -515,7 +515,7 @@
               <w:sz w:val="22"/>
             </w:rPr>
           </w:pPr>
-          <w:hyperlink w:anchor="_Toc507052811" w:history="1">
+          <w:hyperlink w:anchor="_Toc507316672" w:history="1">
             <w:r>
               <w:rPr>
                 <w:rStyle w:val="Hyperlink"/>
@@ -557,7 +557,7 @@
                 <w:noProof/>
                 <w:webHidden/>
               </w:rPr>
-              <w:instrText xml:space="preserve"> PAGEREF _Toc507052811 \h </w:instrText>
+              <w:instrText xml:space="preserve"> PAGEREF _Toc507316672 \h </w:instrText>
             </w:r>
             <w:r>
               <w:rPr>
@@ -601,7 +601,7 @@
               <w:sz w:val="22"/>
             </w:rPr>
           </w:pPr>
-          <w:hyperlink w:anchor="_Toc507052812" w:history="1">
+          <w:hyperlink w:anchor="_Toc507316673" w:history="1">
             <w:r>
               <w:rPr>
                 <w:rStyle w:val="Hyperlink"/>
@@ -643,7 +643,7 @@
                 <w:noProof/>
                 <w:webHidden/>
               </w:rPr>
-              <w:instrText xml:space="preserve"> PAGEREF _Toc507052812 \h </w:instrText>
+              <w:instrText xml:space="preserve"> PAGEREF _Toc507316673 \h </w:instrText>
             </w:r>
             <w:r>
               <w:rPr>
@@ -687,7 +687,7 @@
               <w:sz w:val="22"/>
             </w:rPr>
           </w:pPr>
-          <w:hyperlink w:anchor="_Toc507052813" w:history="1">
+          <w:hyperlink w:anchor="_Toc507316674" w:history="1">
             <w:r>
               <w:rPr>
                 <w:rStyle w:val="Hyperlink"/>
@@ -731,7 +731,7 @@
                 <w:noProof/>
                 <w:webHidden/>
               </w:rPr>
-              <w:instrText xml:space="preserve"> PAGEREF _Toc507052813 \h </w:instrText>
+              <w:instrText xml:space="preserve"> PAGEREF _Toc507316674 \h </w:instrText>
             </w:r>
             <w:r>
               <w:rPr>
@@ -775,7 +775,7 @@
               <w:sz w:val="22"/>
             </w:rPr>
           </w:pPr>
-          <w:hyperlink w:anchor="_Toc507052814" w:history="1">
+          <w:hyperlink w:anchor="_Toc507316675" w:history="1">
             <w:r>
               <w:rPr>
                 <w:rStyle w:val="Hyperlink"/>
@@ -819,7 +819,7 @@
                 <w:noProof/>
                 <w:webHidden/>
               </w:rPr>
-              <w:instrText xml:space="preserve"> PAGEREF _Toc507052814 \h </w:instrText>
+              <w:instrText xml:space="preserve"> PAGEREF _Toc507316675 \h </w:instrText>
             </w:r>
             <w:r>
               <w:rPr>
@@ -863,7 +863,7 @@
               <w:sz w:val="22"/>
             </w:rPr>
           </w:pPr>
-          <w:hyperlink w:anchor="_Toc507052815" w:history="1">
+          <w:hyperlink w:anchor="_Toc507316676" w:history="1">
             <w:r>
               <w:rPr>
                 <w:rStyle w:val="Hyperlink"/>
@@ -907,7 +907,7 @@
                 <w:noProof/>
                 <w:webHidden/>
               </w:rPr>
-              <w:instrText xml:space="preserve"> PAGEREF _Toc507052815 \h </w:instrText>
+              <w:instrText xml:space="preserve"> PAGEREF _Toc507316676 \h </w:instrText>
             </w:r>
             <w:r>
               <w:rPr>
@@ -951,7 +951,7 @@
               <w:sz w:val="22"/>
             </w:rPr>
           </w:pPr>
-          <w:hyperlink w:anchor="_Toc507052816" w:history="1">
+          <w:hyperlink w:anchor="_Toc507316677" w:history="1">
             <w:r>
               <w:rPr>
                 <w:rStyle w:val="Hyperlink"/>
@@ -993,7 +993,7 @@
                 <w:noProof/>
                 <w:webHidden/>
               </w:rPr>
-              <w:instrText xml:space="preserve"> PAGEREF _Toc507052816 \h </w:instrText>
+              <w:instrText xml:space="preserve"> PAGEREF _Toc507316677 \h </w:instrText>
             </w:r>
             <w:r>
               <w:rPr>
@@ -1037,7 +1037,7 @@
               <w:sz w:val="22"/>
             </w:rPr>
           </w:pPr>
-          <w:hyperlink w:anchor="_Toc507052817" w:history="1">
+          <w:hyperlink w:anchor="_Toc507316678" w:history="1">
             <w:r>
               <w:rPr>
                 <w:rStyle w:val="Hyperlink"/>
@@ -1079,7 +1079,7 @@
                 <w:noProof/>
                 <w:webHidden/>
               </w:rPr>
-              <w:instrText xml:space="preserve"> PAGEREF _Toc507052817 \h </w:instrText>
+              <w:instrText xml:space="preserve"> PAGEREF _Toc507316678 \h </w:instrText>
             </w:r>
             <w:r>
               <w:rPr>
@@ -1123,7 +1123,7 @@
               <w:sz w:val="22"/>
             </w:rPr>
           </w:pPr>
-          <w:hyperlink w:anchor="_Toc507052818" w:history="1">
+          <w:hyperlink w:anchor="_Toc507316679" w:history="1">
             <w:r>
               <w:rPr>
                 <w:rStyle w:val="Hyperlink"/>
@@ -1165,7 +1165,7 @@
                 <w:noProof/>
                 <w:webHidden/>
               </w:rPr>
-              <w:instrText xml:space="preserve"> PAGEREF _Toc507052818 \h </w:instrText>
+              <w:instrText xml:space="preserve"> PAGEREF _Toc507316679 \h </w:instrText>
             </w:r>
             <w:r>
               <w:rPr>
@@ -1209,7 +1209,7 @@
               <w:sz w:val="22"/>
             </w:rPr>
           </w:pPr>
-          <w:hyperlink w:anchor="_Toc507052819" w:history="1">
+          <w:hyperlink w:anchor="_Toc507316680" w:history="1">
             <w:r>
               <w:rPr>
                 <w:rStyle w:val="Hyperlink"/>
@@ -1253,7 +1253,7 @@
                 <w:noProof/>
                 <w:webHidden/>
               </w:rPr>
-              <w:instrText xml:space="preserve"> PAGEREF _Toc507052819 \h </w:instrText>
+              <w:instrText xml:space="preserve"> PAGEREF _Toc507316680 \h </w:instrText>
             </w:r>
             <w:r>
               <w:rPr>
@@ -1297,7 +1297,7 @@
               <w:sz w:val="22"/>
             </w:rPr>
           </w:pPr>
-          <w:hyperlink w:anchor="_Toc507052820" w:history="1">
+          <w:hyperlink w:anchor="_Toc507316681" w:history="1">
             <w:r>
               <w:rPr>
                 <w:rStyle w:val="Hyperlink"/>
@@ -1339,7 +1339,7 @@
                 <w:noProof/>
                 <w:webHidden/>
               </w:rPr>
-              <w:instrText xml:space="preserve"> PAGEREF _Toc507052820 \h </w:instrText>
+              <w:instrText xml:space="preserve"> PAGEREF _Toc507316681 \h </w:instrText>
             </w:r>
             <w:r>
               <w:rPr>
@@ -1383,7 +1383,7 @@
               <w:sz w:val="22"/>
             </w:rPr>
           </w:pPr>
-          <w:hyperlink w:anchor="_Toc507052821" w:history="1">
+          <w:hyperlink w:anchor="_Toc507316682" w:history="1">
             <w:r>
               <w:rPr>
                 <w:rStyle w:val="Hyperlink"/>
@@ -1425,7 +1425,7 @@
                 <w:noProof/>
                 <w:webHidden/>
               </w:rPr>
-              <w:instrText xml:space="preserve"> PAGEREF _Toc507052821 \h </w:instrText>
+              <w:instrText xml:space="preserve"> PAGEREF _Toc507316682 \h </w:instrText>
             </w:r>
             <w:r>
               <w:rPr>
@@ -1469,7 +1469,7 @@
               <w:sz w:val="22"/>
             </w:rPr>
           </w:pPr>
-          <w:hyperlink w:anchor="_Toc507052822" w:history="1">
+          <w:hyperlink w:anchor="_Toc507316683" w:history="1">
             <w:r>
               <w:rPr>
                 <w:rStyle w:val="Hyperlink"/>
@@ -1513,7 +1513,7 @@
                 <w:noProof/>
                 <w:webHidden/>
               </w:rPr>
-              <w:instrText xml:space="preserve"> PAGEREF _Toc507052822 \h </w:instrText>
+              <w:instrText xml:space="preserve"> PAGEREF _Toc507316683 \h </w:instrText>
             </w:r>
             <w:r>
               <w:rPr>
@@ -1557,7 +1557,7 @@
               <w:sz w:val="22"/>
             </w:rPr>
           </w:pPr>
-          <w:hyperlink w:anchor="_Toc507052823" w:history="1">
+          <w:hyperlink w:anchor="_Toc507316684" w:history="1">
             <w:r>
               <w:rPr>
                 <w:rStyle w:val="Hyperlink"/>
@@ -1601,7 +1601,7 @@
                 <w:noProof/>
                 <w:webHidden/>
               </w:rPr>
-              <w:instrText xml:space="preserve"> PAGEREF _Toc507052823 \h </w:instrText>
+              <w:instrText xml:space="preserve"> PAGEREF _Toc507316684 \h </w:instrText>
             </w:r>
             <w:r>
               <w:rPr>
@@ -1645,7 +1645,7 @@
               <w:sz w:val="22"/>
             </w:rPr>
           </w:pPr>
-          <w:hyperlink w:anchor="_Toc507052824" w:history="1">
+          <w:hyperlink w:anchor="_Toc507316685" w:history="1">
             <w:r>
               <w:rPr>
                 <w:rStyle w:val="Hyperlink"/>
@@ -1689,7 +1689,7 @@
                 <w:noProof/>
                 <w:webHidden/>
               </w:rPr>
-              <w:instrText xml:space="preserve"> PAGEREF _Toc507052824 \h </w:instrText>
+              <w:instrText xml:space="preserve"> PAGEREF _Toc507316685 \h </w:instrText>
             </w:r>
             <w:r>
               <w:rPr>
@@ -1733,7 +1733,7 @@
               <w:sz w:val="22"/>
             </w:rPr>
           </w:pPr>
-          <w:hyperlink w:anchor="_Toc507052825" w:history="1">
+          <w:hyperlink w:anchor="_Toc507316686" w:history="1">
             <w:r>
               <w:rPr>
                 <w:rStyle w:val="Hyperlink"/>
@@ -1777,7 +1777,7 @@
                 <w:noProof/>
                 <w:webHidden/>
               </w:rPr>
-              <w:instrText xml:space="preserve"> PAGEREF _Toc507052825 \h </w:instrText>
+              <w:instrText xml:space="preserve"> PAGEREF _Toc507316686 \h </w:instrText>
             </w:r>
             <w:r>
               <w:rPr>
@@ -1821,7 +1821,7 @@
               <w:sz w:val="22"/>
             </w:rPr>
           </w:pPr>
-          <w:hyperlink w:anchor="_Toc507052826" w:history="1">
+          <w:hyperlink w:anchor="_Toc507316687" w:history="1">
             <w:r>
               <w:rPr>
                 <w:rStyle w:val="Hyperlink"/>
@@ -1865,7 +1865,7 @@
                 <w:noProof/>
                 <w:webHidden/>
               </w:rPr>
-              <w:instrText xml:space="preserve"> PAGEREF _Toc507052826 \h </w:instrText>
+              <w:instrText xml:space="preserve"> PAGEREF _Toc507316687 \h </w:instrText>
             </w:r>
             <w:r>
               <w:rPr>
@@ -1909,7 +1909,7 @@
               <w:sz w:val="22"/>
             </w:rPr>
           </w:pPr>
-          <w:hyperlink w:anchor="_Toc507052827" w:history="1">
+          <w:hyperlink w:anchor="_Toc507316688" w:history="1">
             <w:r>
               <w:rPr>
                 <w:rStyle w:val="Hyperlink"/>
@@ -1951,7 +1951,7 @@
                 <w:noProof/>
                 <w:webHidden/>
               </w:rPr>
-              <w:instrText xml:space="preserve"> PAGEREF _Toc507052827 \h </w:instrText>
+              <w:instrText xml:space="preserve"> PAGEREF _Toc507316688 \h </w:instrText>
             </w:r>
             <w:r>
               <w:rPr>
@@ -1995,7 +1995,7 @@
               <w:sz w:val="22"/>
             </w:rPr>
           </w:pPr>
-          <w:hyperlink w:anchor="_Toc507052828" w:history="1">
+          <w:hyperlink w:anchor="_Toc507316689" w:history="1">
             <w:r>
               <w:rPr>
                 <w:rStyle w:val="Hyperlink"/>
@@ -2037,7 +2037,7 @@
                 <w:noProof/>
                 <w:webHidden/>
               </w:rPr>
-              <w:instrText xml:space="preserve"> PAGEREF _Toc507052828 \h </w:instrText>
+              <w:instrText xml:space="preserve"> PAGEREF _Toc507316689 \h </w:instrText>
             </w:r>
             <w:r>
               <w:rPr>
@@ -2081,7 +2081,7 @@
               <w:sz w:val="22"/>
             </w:rPr>
           </w:pPr>
-          <w:hyperlink w:anchor="_Toc507052829" w:history="1">
+          <w:hyperlink w:anchor="_Toc507316690" w:history="1">
             <w:r>
               <w:rPr>
                 <w:rStyle w:val="Hyperlink"/>
@@ -2123,7 +2123,7 @@
                 <w:noProof/>
                 <w:webHidden/>
               </w:rPr>
-              <w:instrText xml:space="preserve"> PAGEREF _Toc507052829 \h </w:instrText>
+              <w:instrText xml:space="preserve"> PAGEREF _Toc507316690 \h </w:instrText>
             </w:r>
             <w:r>
               <w:rPr>
@@ -2167,7 +2167,7 @@
               <w:sz w:val="22"/>
             </w:rPr>
           </w:pPr>
-          <w:hyperlink w:anchor="_Toc507052830" w:history="1">
+          <w:hyperlink w:anchor="_Toc507316691" w:history="1">
             <w:r>
               <w:rPr>
                 <w:rStyle w:val="Hyperlink"/>
@@ -2209,7 +2209,7 @@
                 <w:noProof/>
                 <w:webHidden/>
               </w:rPr>
-              <w:instrText xml:space="preserve"> PAGEREF _Toc507052830 \h </w:instrText>
+              <w:instrText xml:space="preserve"> PAGEREF _Toc507316691 \h </w:instrText>
             </w:r>
             <w:r>
               <w:rPr>
@@ -2253,7 +2253,7 @@
               <w:sz w:val="22"/>
             </w:rPr>
           </w:pPr>
-          <w:hyperlink w:anchor="_Toc507052831" w:history="1">
+          <w:hyperlink w:anchor="_Toc507316692" w:history="1">
             <w:r>
               <w:rPr>
                 <w:rStyle w:val="Hyperlink"/>
@@ -2295,7 +2295,7 @@
                 <w:noProof/>
                 <w:webHidden/>
               </w:rPr>
-              <w:instrText xml:space="preserve"> PAGEREF _Toc507052831 \h </w:instrText>
+              <w:instrText xml:space="preserve"> PAGEREF _Toc507316692 \h </w:instrText>
             </w:r>
             <w:r>
               <w:rPr>
@@ -2339,7 +2339,7 @@
               <w:sz w:val="22"/>
             </w:rPr>
           </w:pPr>
-          <w:hyperlink w:anchor="_Toc507052832" w:history="1">
+          <w:hyperlink w:anchor="_Toc507316693" w:history="1">
             <w:r>
               <w:rPr>
                 <w:rStyle w:val="Hyperlink"/>
@@ -2381,7 +2381,7 @@
                 <w:noProof/>
                 <w:webHidden/>
               </w:rPr>
-              <w:instrText xml:space="preserve"> PAGEREF _Toc507052832 \h </w:instrText>
+              <w:instrText xml:space="preserve"> PAGEREF _Toc507316693 \h </w:instrText>
             </w:r>
             <w:r>
               <w:rPr>
@@ -2425,7 +2425,7 @@
               <w:sz w:val="22"/>
             </w:rPr>
           </w:pPr>
-          <w:hyperlink w:anchor="_Toc507052833" w:history="1">
+          <w:hyperlink w:anchor="_Toc507316694" w:history="1">
             <w:r>
               <w:rPr>
                 <w:rStyle w:val="Hyperlink"/>
@@ -2467,7 +2467,7 @@
                 <w:noProof/>
                 <w:webHidden/>
               </w:rPr>
-              <w:instrText xml:space="preserve"> PAGEREF _Toc507052833 \h </w:instrText>
+              <w:instrText xml:space="preserve"> PAGEREF _Toc507316694 \h </w:instrText>
             </w:r>
             <w:r>
               <w:rPr>
@@ -2511,7 +2511,7 @@
               <w:sz w:val="22"/>
             </w:rPr>
           </w:pPr>
-          <w:hyperlink w:anchor="_Toc507052834" w:history="1">
+          <w:hyperlink w:anchor="_Toc507316695" w:history="1">
             <w:r>
               <w:rPr>
                 <w:rStyle w:val="Hyperlink"/>
@@ -2553,7 +2553,7 @@
                 <w:noProof/>
                 <w:webHidden/>
               </w:rPr>
-              <w:instrText xml:space="preserve"> PAGEREF _Toc507052834 \h </w:instrText>
+              <w:instrText xml:space="preserve"> PAGEREF _Toc507316695 \h </w:instrText>
             </w:r>
             <w:r>
               <w:rPr>
@@ -2597,7 +2597,7 @@
               <w:sz w:val="22"/>
             </w:rPr>
           </w:pPr>
-          <w:hyperlink w:anchor="_Toc507052835" w:history="1">
+          <w:hyperlink w:anchor="_Toc507316696" w:history="1">
             <w:r>
               <w:rPr>
                 <w:rStyle w:val="Hyperlink"/>
@@ -2639,7 +2639,7 @@
                 <w:noProof/>
                 <w:webHidden/>
               </w:rPr>
-              <w:instrText xml:space="preserve"> PAGEREF _Toc507052835 \h </w:instrText>
+              <w:instrText xml:space="preserve"> PAGEREF _Toc507316696 \h </w:instrText>
             </w:r>
             <w:r>
               <w:rPr>
@@ -2683,7 +2683,7 @@
               <w:sz w:val="22"/>
             </w:rPr>
           </w:pPr>
-          <w:hyperlink w:anchor="_Toc507052836" w:history="1">
+          <w:hyperlink w:anchor="_Toc507316697" w:history="1">
             <w:r>
               <w:rPr>
                 <w:rStyle w:val="Hyperlink"/>
@@ -2727,7 +2727,7 @@
                 <w:noProof/>
                 <w:webHidden/>
               </w:rPr>
-              <w:instrText xml:space="preserve"> PAGEREF _Toc507052836 \h </w:instrText>
+              <w:instrText xml:space="preserve"> PAGEREF _Toc507316697 \h </w:instrText>
             </w:r>
             <w:r>
               <w:rPr>
@@ -2771,7 +2771,7 @@
               <w:sz w:val="22"/>
             </w:rPr>
           </w:pPr>
-          <w:hyperlink w:anchor="_Toc507052837" w:history="1">
+          <w:hyperlink w:anchor="_Toc507316698" w:history="1">
             <w:r>
               <w:rPr>
                 <w:rStyle w:val="Hyperlink"/>
@@ -2813,7 +2813,7 @@
                 <w:noProof/>
                 <w:webHidden/>
               </w:rPr>
-              <w:instrText xml:space="preserve"> PAGEREF _Toc507052837 \h </w:instrText>
+              <w:instrText xml:space="preserve"> PAGEREF _Toc507316698 \h </w:instrText>
             </w:r>
             <w:r>
               <w:rPr>
@@ -2857,7 +2857,7 @@
               <w:sz w:val="22"/>
             </w:rPr>
           </w:pPr>
-          <w:hyperlink w:anchor="_Toc507052838" w:history="1">
+          <w:hyperlink w:anchor="_Toc507316699" w:history="1">
             <w:r>
               <w:rPr>
                 <w:rStyle w:val="Hyperlink"/>
@@ -2899,7 +2899,7 @@
                 <w:noProof/>
                 <w:webHidden/>
               </w:rPr>
-              <w:instrText xml:space="preserve"> PAGEREF _Toc507052838 \h </w:instrText>
+              <w:instrText xml:space="preserve"> PAGEREF _Toc507316699 \h </w:instrText>
             </w:r>
             <w:r>
               <w:rPr>
@@ -2943,7 +2943,7 @@
               <w:sz w:val="22"/>
             </w:rPr>
           </w:pPr>
-          <w:hyperlink w:anchor="_Toc507052839" w:history="1">
+          <w:hyperlink w:anchor="_Toc507316700" w:history="1">
             <w:r>
               <w:rPr>
                 <w:rStyle w:val="Hyperlink"/>
@@ -2987,7 +2987,7 @@
                 <w:noProof/>
                 <w:webHidden/>
               </w:rPr>
-              <w:instrText xml:space="preserve"> PAGEREF _Toc507052839 \h </w:instrText>
+              <w:instrText xml:space="preserve"> PAGEREF _Toc507316700 \h </w:instrText>
             </w:r>
             <w:r>
               <w:rPr>
@@ -3031,7 +3031,7 @@
               <w:sz w:val="22"/>
             </w:rPr>
           </w:pPr>
-          <w:hyperlink w:anchor="_Toc507052840" w:history="1">
+          <w:hyperlink w:anchor="_Toc507316701" w:history="1">
             <w:r>
               <w:rPr>
                 <w:rStyle w:val="Hyperlink"/>
@@ -3073,7 +3073,7 @@
                 <w:noProof/>
                 <w:webHidden/>
               </w:rPr>
-              <w:instrText xml:space="preserve"> PAGEREF _Toc507052840 \h </w:instrText>
+              <w:instrText xml:space="preserve"> PAGEREF _Toc507316701 \h </w:instrText>
             </w:r>
             <w:r>
               <w:rPr>
@@ -3117,7 +3117,7 @@
               <w:sz w:val="22"/>
             </w:rPr>
           </w:pPr>
-          <w:hyperlink w:anchor="_Toc507052841" w:history="1">
+          <w:hyperlink w:anchor="_Toc507316702" w:history="1">
             <w:r>
               <w:rPr>
                 <w:rStyle w:val="Hyperlink"/>
@@ -3159,7 +3159,7 @@
                 <w:noProof/>
                 <w:webHidden/>
               </w:rPr>
-              <w:instrText xml:space="preserve"> PAGEREF _Toc507052841 \h </w:instrText>
+              <w:instrText xml:space="preserve"> PAGEREF _Toc507316702 \h </w:instrText>
             </w:r>
             <w:r>
               <w:rPr>
@@ -3203,7 +3203,7 @@
               <w:sz w:val="22"/>
             </w:rPr>
           </w:pPr>
-          <w:hyperlink w:anchor="_Toc507052842" w:history="1">
+          <w:hyperlink w:anchor="_Toc507316703" w:history="1">
             <w:r>
               <w:rPr>
                 <w:rStyle w:val="Hyperlink"/>
@@ -3245,7 +3245,7 @@
                 <w:noProof/>
                 <w:webHidden/>
               </w:rPr>
-              <w:instrText xml:space="preserve"> PAGEREF _Toc507052842 \h </w:instrText>
+              <w:instrText xml:space="preserve"> PAGEREF _Toc507316703 \h </w:instrText>
             </w:r>
             <w:r>
               <w:rPr>
@@ -3289,7 +3289,7 @@
               <w:sz w:val="22"/>
             </w:rPr>
           </w:pPr>
-          <w:hyperlink w:anchor="_Toc507052843" w:history="1">
+          <w:hyperlink w:anchor="_Toc507316704" w:history="1">
             <w:r>
               <w:rPr>
                 <w:rStyle w:val="Hyperlink"/>
@@ -3331,7 +3331,7 @@
                 <w:noProof/>
                 <w:webHidden/>
               </w:rPr>
-              <w:instrText xml:space="preserve"> PAGEREF _Toc507052843 \h </w:instrText>
+              <w:instrText xml:space="preserve"> PAGEREF _Toc507316704 \h </w:instrText>
             </w:r>
             <w:r>
               <w:rPr>
@@ -3375,7 +3375,7 @@
               <w:sz w:val="22"/>
             </w:rPr>
           </w:pPr>
-          <w:hyperlink w:anchor="_Toc507052844" w:history="1">
+          <w:hyperlink w:anchor="_Toc507316705" w:history="1">
             <w:r>
               <w:rPr>
                 <w:rStyle w:val="Hyperlink"/>
@@ -3417,7 +3417,7 @@
                 <w:noProof/>
                 <w:webHidden/>
               </w:rPr>
-              <w:instrText xml:space="preserve"> PAGEREF _Toc507052844 \h </w:instrText>
+              <w:instrText xml:space="preserve"> PAGEREF _Toc507316705 \h </w:instrText>
             </w:r>
             <w:r>
               <w:rPr>
@@ -3461,7 +3461,7 @@
               <w:sz w:val="22"/>
             </w:rPr>
           </w:pPr>
-          <w:hyperlink w:anchor="_Toc507052845" w:history="1">
+          <w:hyperlink w:anchor="_Toc507316706" w:history="1">
             <w:r>
               <w:rPr>
                 <w:rStyle w:val="Hyperlink"/>
@@ -3505,7 +3505,7 @@
                 <w:noProof/>
                 <w:webHidden/>
               </w:rPr>
-              <w:instrText xml:space="preserve"> PAGEREF _Toc507052845 \h </w:instrText>
+              <w:instrText xml:space="preserve"> PAGEREF _Toc507316706 \h </w:instrText>
             </w:r>
             <w:r>
               <w:rPr>
@@ -3549,7 +3549,7 @@
               <w:sz w:val="22"/>
             </w:rPr>
           </w:pPr>
-          <w:hyperlink w:anchor="_Toc507052846" w:history="1">
+          <w:hyperlink w:anchor="_Toc507316707" w:history="1">
             <w:r>
               <w:rPr>
                 <w:rStyle w:val="Hyperlink"/>
@@ -3593,7 +3593,7 @@
                 <w:noProof/>
                 <w:webHidden/>
               </w:rPr>
-              <w:instrText xml:space="preserve"> PAGEREF _Toc507052846 \h </w:instrText>
+              <w:instrText xml:space="preserve"> PAGEREF _Toc507316707 \h </w:instrText>
             </w:r>
             <w:r>
               <w:rPr>
@@ -3655,7 +3655,7 @@
       <w:pPr>
         <w:pStyle w:val="Heading1"/>
       </w:pPr>
-      <w:bookmarkStart w:id="0" w:name="_Toc507052806"/>
+      <w:bookmarkStart w:id="0" w:name="_Toc507316667"/>
       <w:r>
         <w:lastRenderedPageBreak/>
         <w:t>Installing</w:t>
@@ -3876,7 +3876,7 @@
           <w:rFonts w:eastAsia="Times New Roman"/>
         </w:rPr>
       </w:pPr>
-      <w:bookmarkStart w:id="1" w:name="_Toc507052807"/>
+      <w:bookmarkStart w:id="1" w:name="_Toc507316668"/>
       <w:r>
         <w:rPr>
           <w:rFonts w:eastAsia="Times New Roman"/>
@@ -12962,8 +12962,6 @@
         </w:rPr>
         <w:t xml:space="preserve"> accumulates manifest information for imported files and provides the information for the Lookup Table Template file.</w:t>
       </w:r>
-      <w:bookmarkStart w:id="2" w:name="_GoBack"/>
-      <w:bookmarkEnd w:id="2"/>
     </w:p>
     <w:p>
       <w:pPr>
@@ -13069,14 +13067,14 @@
           <w:rFonts w:eastAsia="Times New Roman"/>
         </w:rPr>
       </w:pPr>
-      <w:bookmarkStart w:id="3" w:name="_Toc507052808"/>
+      <w:bookmarkStart w:id="2" w:name="_Toc507316669"/>
       <w:r>
         <w:rPr>
           <w:rFonts w:eastAsia="Times New Roman"/>
         </w:rPr>
         <w:t>User Accounts</w:t>
       </w:r>
-      <w:bookmarkEnd w:id="3"/>
+      <w:bookmarkEnd w:id="2"/>
     </w:p>
     <w:p>
       <w:pPr>
@@ -13929,7 +13927,7 @@
           <w:rFonts w:eastAsia="Times New Roman"/>
         </w:rPr>
       </w:pPr>
-      <w:bookmarkStart w:id="4" w:name="_Toc507052809"/>
+      <w:bookmarkStart w:id="3" w:name="_Toc507316670"/>
       <w:r>
         <w:rPr>
           <w:rFonts w:eastAsia="Times New Roman"/>
@@ -13950,133 +13948,133 @@
         </w:rPr>
         <w:t xml:space="preserve"> API</w:t>
       </w:r>
+      <w:bookmarkEnd w:id="3"/>
+    </w:p>
+    <w:p>
+      <w:pPr>
+        <w:spacing w:after="0"/>
+        <w:rPr>
+          <w:rFonts w:ascii="Calibri" w:eastAsia="Times New Roman" w:hAnsi="Calibri" w:cs="Calibri"/>
+          <w:color w:val="000000"/>
+          <w:szCs w:val="24"/>
+        </w:rPr>
+      </w:pPr>
+      <w:r>
+        <w:rPr>
+          <w:rFonts w:ascii="Calibri" w:eastAsia="Times New Roman" w:hAnsi="Calibri" w:cs="Calibri"/>
+          <w:color w:val="000000"/>
+          <w:szCs w:val="24"/>
+        </w:rPr>
+        <w:t xml:space="preserve">This section describes the functions provided to the wizard by the </w:t>
+      </w:r>
+      <w:proofErr w:type="spellStart"/>
+      <w:r>
+        <w:rPr>
+          <w:rFonts w:ascii="Calibri" w:eastAsia="Times New Roman" w:hAnsi="Calibri" w:cs="Calibri"/>
+          <w:color w:val="000000"/>
+          <w:szCs w:val="24"/>
+        </w:rPr>
+        <w:t>TCIAServlet</w:t>
+      </w:r>
+      <w:proofErr w:type="spellEnd"/>
+      <w:r>
+        <w:rPr>
+          <w:rFonts w:ascii="Calibri" w:eastAsia="Times New Roman" w:hAnsi="Calibri" w:cs="Calibri"/>
+          <w:color w:val="000000"/>
+          <w:szCs w:val="24"/>
+        </w:rPr>
+        <w:t>.</w:t>
+      </w:r>
+      <w:r>
+        <w:rPr>
+          <w:rFonts w:ascii="Calibri" w:eastAsia="Times New Roman" w:hAnsi="Calibri" w:cs="Calibri"/>
+          <w:color w:val="000000"/>
+          <w:szCs w:val="24"/>
+        </w:rPr>
+        <w:t xml:space="preserve"> All functions are accessed by making an HTTP connection to the CTP server.</w:t>
+      </w:r>
+      <w:r>
+        <w:rPr>
+          <w:rFonts w:ascii="Calibri" w:eastAsia="Times New Roman" w:hAnsi="Calibri" w:cs="Calibri"/>
+          <w:color w:val="000000"/>
+          <w:szCs w:val="24"/>
+        </w:rPr>
+        <w:t xml:space="preserve"> Unless otherwise indicated, all functions return an HTTP response with </w:t>
+      </w:r>
+      <w:r>
+        <w:rPr>
+          <w:rFonts w:ascii="Calibri" w:eastAsia="Times New Roman" w:hAnsi="Calibri" w:cs="Calibri"/>
+          <w:b/>
+          <w:color w:val="000000"/>
+          <w:szCs w:val="24"/>
+        </w:rPr>
+        <w:t>Content-Type: text/</w:t>
+      </w:r>
+      <w:proofErr w:type="spellStart"/>
+      <w:r>
+        <w:rPr>
+          <w:rFonts w:ascii="Calibri" w:eastAsia="Times New Roman" w:hAnsi="Calibri" w:cs="Calibri"/>
+          <w:b/>
+          <w:color w:val="000000"/>
+          <w:szCs w:val="24"/>
+        </w:rPr>
+        <w:t>xml</w:t>
+      </w:r>
+      <w:proofErr w:type="gramStart"/>
+      <w:r>
+        <w:rPr>
+          <w:rFonts w:ascii="Calibri" w:eastAsia="Times New Roman" w:hAnsi="Calibri" w:cs="Calibri"/>
+          <w:b/>
+          <w:color w:val="000000"/>
+          <w:szCs w:val="24"/>
+        </w:rPr>
+        <w:t>;charset</w:t>
+      </w:r>
+      <w:proofErr w:type="spellEnd"/>
+      <w:proofErr w:type="gramEnd"/>
+      <w:r>
+        <w:rPr>
+          <w:rFonts w:ascii="Calibri" w:eastAsia="Times New Roman" w:hAnsi="Calibri" w:cs="Calibri"/>
+          <w:b/>
+          <w:color w:val="000000"/>
+          <w:szCs w:val="24"/>
+        </w:rPr>
+        <w:t>=UTF-8</w:t>
+      </w:r>
+      <w:r>
+        <w:rPr>
+          <w:rFonts w:ascii="Calibri" w:eastAsia="Times New Roman" w:hAnsi="Calibri" w:cs="Calibri"/>
+          <w:color w:val="000000"/>
+          <w:szCs w:val="24"/>
+        </w:rPr>
+        <w:t>.</w:t>
+      </w:r>
+    </w:p>
+    <w:p>
+      <w:pPr>
+        <w:pStyle w:val="Heading2"/>
+        <w:rPr>
+          <w:rFonts w:eastAsia="Times New Roman"/>
+        </w:rPr>
+      </w:pPr>
+      <w:bookmarkStart w:id="4" w:name="_Toc507316671"/>
+      <w:r>
+        <w:rPr>
+          <w:rFonts w:eastAsia="Times New Roman"/>
+        </w:rPr>
+        <w:t>Submitting Files to the Import Pipeline</w:t>
+      </w:r>
       <w:bookmarkEnd w:id="4"/>
     </w:p>
     <w:p>
       <w:pPr>
-        <w:spacing w:after="0"/>
-        <w:rPr>
-          <w:rFonts w:ascii="Calibri" w:eastAsia="Times New Roman" w:hAnsi="Calibri" w:cs="Calibri"/>
-          <w:color w:val="000000"/>
-          <w:szCs w:val="24"/>
-        </w:rPr>
-      </w:pPr>
-      <w:r>
-        <w:rPr>
-          <w:rFonts w:ascii="Calibri" w:eastAsia="Times New Roman" w:hAnsi="Calibri" w:cs="Calibri"/>
-          <w:color w:val="000000"/>
-          <w:szCs w:val="24"/>
-        </w:rPr>
-        <w:t xml:space="preserve">This section describes the functions provided to the wizard by the </w:t>
-      </w:r>
-      <w:proofErr w:type="spellStart"/>
-      <w:r>
-        <w:rPr>
-          <w:rFonts w:ascii="Calibri" w:eastAsia="Times New Roman" w:hAnsi="Calibri" w:cs="Calibri"/>
-          <w:color w:val="000000"/>
-          <w:szCs w:val="24"/>
-        </w:rPr>
-        <w:t>TCIAServlet</w:t>
-      </w:r>
-      <w:proofErr w:type="spellEnd"/>
-      <w:r>
-        <w:rPr>
-          <w:rFonts w:ascii="Calibri" w:eastAsia="Times New Roman" w:hAnsi="Calibri" w:cs="Calibri"/>
-          <w:color w:val="000000"/>
-          <w:szCs w:val="24"/>
-        </w:rPr>
-        <w:t>.</w:t>
-      </w:r>
-      <w:r>
-        <w:rPr>
-          <w:rFonts w:ascii="Calibri" w:eastAsia="Times New Roman" w:hAnsi="Calibri" w:cs="Calibri"/>
-          <w:color w:val="000000"/>
-          <w:szCs w:val="24"/>
-        </w:rPr>
-        <w:t xml:space="preserve"> All functions are accessed by making an HTTP connection to the CTP server.</w:t>
-      </w:r>
-      <w:r>
-        <w:rPr>
-          <w:rFonts w:ascii="Calibri" w:eastAsia="Times New Roman" w:hAnsi="Calibri" w:cs="Calibri"/>
-          <w:color w:val="000000"/>
-          <w:szCs w:val="24"/>
-        </w:rPr>
-        <w:t xml:space="preserve"> Unless otherwise indicated, all functions return an HTTP response with </w:t>
-      </w:r>
-      <w:r>
-        <w:rPr>
-          <w:rFonts w:ascii="Calibri" w:eastAsia="Times New Roman" w:hAnsi="Calibri" w:cs="Calibri"/>
-          <w:b/>
-          <w:color w:val="000000"/>
-          <w:szCs w:val="24"/>
-        </w:rPr>
-        <w:t>Content-Type: text/</w:t>
-      </w:r>
-      <w:proofErr w:type="spellStart"/>
-      <w:r>
-        <w:rPr>
-          <w:rFonts w:ascii="Calibri" w:eastAsia="Times New Roman" w:hAnsi="Calibri" w:cs="Calibri"/>
-          <w:b/>
-          <w:color w:val="000000"/>
-          <w:szCs w:val="24"/>
-        </w:rPr>
-        <w:t>xml</w:t>
-      </w:r>
-      <w:proofErr w:type="gramStart"/>
-      <w:r>
-        <w:rPr>
-          <w:rFonts w:ascii="Calibri" w:eastAsia="Times New Roman" w:hAnsi="Calibri" w:cs="Calibri"/>
-          <w:b/>
-          <w:color w:val="000000"/>
-          <w:szCs w:val="24"/>
-        </w:rPr>
-        <w:t>;charset</w:t>
-      </w:r>
-      <w:proofErr w:type="spellEnd"/>
-      <w:proofErr w:type="gramEnd"/>
-      <w:r>
-        <w:rPr>
-          <w:rFonts w:ascii="Calibri" w:eastAsia="Times New Roman" w:hAnsi="Calibri" w:cs="Calibri"/>
-          <w:b/>
-          <w:color w:val="000000"/>
-          <w:szCs w:val="24"/>
-        </w:rPr>
-        <w:t>=UTF-8</w:t>
-      </w:r>
-      <w:r>
-        <w:rPr>
-          <w:rFonts w:ascii="Calibri" w:eastAsia="Times New Roman" w:hAnsi="Calibri" w:cs="Calibri"/>
-          <w:color w:val="000000"/>
-          <w:szCs w:val="24"/>
-        </w:rPr>
-        <w:t>.</w:t>
-      </w:r>
-    </w:p>
-    <w:p>
-      <w:pPr>
-        <w:pStyle w:val="Heading2"/>
-        <w:rPr>
-          <w:rFonts w:eastAsia="Times New Roman"/>
-        </w:rPr>
-      </w:pPr>
-      <w:bookmarkStart w:id="5" w:name="_Toc507052810"/>
-      <w:r>
-        <w:rPr>
-          <w:rFonts w:eastAsia="Times New Roman"/>
-        </w:rPr>
-        <w:t>Submitting Files to the Import Pipeline</w:t>
+        <w:pStyle w:val="Heading3"/>
+      </w:pPr>
+      <w:bookmarkStart w:id="5" w:name="_Toc507316672"/>
+      <w:r>
+        <w:t>Listing Files on the Server</w:t>
       </w:r>
       <w:bookmarkEnd w:id="5"/>
-    </w:p>
-    <w:p>
-      <w:pPr>
-        <w:pStyle w:val="Heading3"/>
-      </w:pPr>
-      <w:bookmarkStart w:id="6" w:name="_Toc507052811"/>
-      <w:r>
-        <w:t>Listing Files on the Server</w:t>
-      </w:r>
-      <w:bookmarkEnd w:id="6"/>
     </w:p>
     <w:p>
       <w:pPr>
@@ -14523,7 +14521,7 @@
       <w:pPr>
         <w:pStyle w:val="Heading3"/>
       </w:pPr>
-      <w:bookmarkStart w:id="7" w:name="_Toc507052812"/>
+      <w:bookmarkStart w:id="6" w:name="_Toc507316673"/>
       <w:r>
         <w:t xml:space="preserve">Submitting Files to the </w:t>
       </w:r>
@@ -14531,445 +14529,445 @@
       <w:r>
         <w:t>DirectoryImportService</w:t>
       </w:r>
+      <w:bookmarkEnd w:id="6"/>
+      <w:proofErr w:type="spellEnd"/>
+    </w:p>
+    <w:p>
+      <w:pPr>
+        <w:spacing w:after="0"/>
+      </w:pPr>
+      <w:r>
+        <w:t xml:space="preserve">To </w:t>
+      </w:r>
+      <w:r>
+        <w:t xml:space="preserve">submit a list of files to the </w:t>
+      </w:r>
+      <w:proofErr w:type="spellStart"/>
+      <w:r>
+        <w:t>DirectoryImportService</w:t>
+      </w:r>
+      <w:proofErr w:type="spellEnd"/>
+      <w:r>
+        <w:t xml:space="preserve"> in the import pipeline</w:t>
+      </w:r>
+      <w:r>
+        <w:t>, the wizard does</w:t>
+      </w:r>
+      <w:r>
+        <w:t xml:space="preserve"> </w:t>
+      </w:r>
+      <w:r>
+        <w:rPr>
+          <w:rFonts w:ascii="Calibri" w:eastAsia="Times New Roman" w:hAnsi="Calibri" w:cs="Calibri"/>
+          <w:color w:val="000000"/>
+          <w:szCs w:val="24"/>
+        </w:rPr>
+        <w:t xml:space="preserve">an HTTP GET </w:t>
+      </w:r>
+      <w:r>
+        <w:t>to:</w:t>
+      </w:r>
+    </w:p>
+    <w:p>
+      <w:pPr>
+        <w:spacing w:after="0"/>
+        <w:ind w:firstLine="720"/>
+        <w:rPr>
+          <w:rFonts w:ascii="Calibri" w:eastAsia="Times New Roman" w:hAnsi="Calibri" w:cs="Calibri"/>
+          <w:color w:val="000000"/>
+          <w:szCs w:val="24"/>
+        </w:rPr>
+      </w:pPr>
+      <w:r>
+        <w:rPr>
+          <w:rFonts w:ascii="Calibri" w:eastAsia="Times New Roman" w:hAnsi="Calibri" w:cs="Calibri"/>
+          <w:b/>
+          <w:bCs/>
+          <w:color w:val="000000"/>
+          <w:szCs w:val="24"/>
+        </w:rPr>
+        <w:t>/Collection/</w:t>
+      </w:r>
+      <w:proofErr w:type="spellStart"/>
+      <w:r>
+        <w:rPr>
+          <w:rFonts w:ascii="Calibri" w:eastAsia="Times New Roman" w:hAnsi="Calibri" w:cs="Calibri"/>
+          <w:b/>
+          <w:bCs/>
+          <w:color w:val="000000"/>
+          <w:szCs w:val="24"/>
+        </w:rPr>
+        <w:t>submitFile</w:t>
+      </w:r>
+      <w:proofErr w:type="gramStart"/>
+      <w:r>
+        <w:rPr>
+          <w:rFonts w:ascii="Calibri" w:eastAsia="Times New Roman" w:hAnsi="Calibri" w:cs="Calibri"/>
+          <w:b/>
+          <w:bCs/>
+          <w:color w:val="000000"/>
+          <w:szCs w:val="24"/>
+        </w:rPr>
+        <w:t>?file</w:t>
+      </w:r>
+      <w:proofErr w:type="spellEnd"/>
+      <w:proofErr w:type="gramEnd"/>
+      <w:r>
+        <w:rPr>
+          <w:rFonts w:ascii="Calibri" w:eastAsia="Times New Roman" w:hAnsi="Calibri" w:cs="Calibri"/>
+          <w:b/>
+          <w:bCs/>
+          <w:color w:val="000000"/>
+          <w:szCs w:val="24"/>
+        </w:rPr>
+        <w:t>="path sequence</w:t>
+      </w:r>
+      <w:r>
+        <w:rPr>
+          <w:rFonts w:ascii="Calibri" w:eastAsia="Times New Roman" w:hAnsi="Calibri" w:cs="Calibri"/>
+          <w:b/>
+          <w:bCs/>
+          <w:color w:val="000000"/>
+          <w:szCs w:val="24"/>
+        </w:rPr>
+        <w:t>"</w:t>
+      </w:r>
+    </w:p>
+    <w:p>
+      <w:pPr>
+        <w:spacing w:after="0"/>
+        <w:rPr>
+          <w:rFonts w:ascii="Calibri" w:eastAsia="Times New Roman" w:hAnsi="Calibri" w:cs="Calibri"/>
+          <w:color w:val="000000"/>
+          <w:szCs w:val="24"/>
+        </w:rPr>
+      </w:pPr>
+      <w:proofErr w:type="gramStart"/>
+      <w:r>
+        <w:rPr>
+          <w:rFonts w:ascii="Calibri" w:eastAsia="Times New Roman" w:hAnsi="Calibri" w:cs="Calibri"/>
+          <w:color w:val="000000"/>
+          <w:szCs w:val="24"/>
+        </w:rPr>
+        <w:t>where</w:t>
+      </w:r>
+      <w:proofErr w:type="gramEnd"/>
+      <w:r>
+        <w:rPr>
+          <w:rFonts w:ascii="Calibri" w:eastAsia="Times New Roman" w:hAnsi="Calibri" w:cs="Calibri"/>
+          <w:color w:val="000000"/>
+          <w:szCs w:val="24"/>
+        </w:rPr>
+        <w:t xml:space="preserve"> </w:t>
+      </w:r>
+      <w:r>
+        <w:rPr>
+          <w:rFonts w:ascii="Calibri" w:eastAsia="Times New Roman" w:hAnsi="Calibri" w:cs="Calibri"/>
+          <w:b/>
+          <w:bCs/>
+          <w:color w:val="000000"/>
+          <w:szCs w:val="24"/>
+        </w:rPr>
+        <w:t>path sequence</w:t>
+      </w:r>
+      <w:r>
+        <w:rPr>
+          <w:rFonts w:ascii="Calibri" w:eastAsia="Times New Roman" w:hAnsi="Calibri" w:cs="Calibri"/>
+          <w:color w:val="000000"/>
+          <w:szCs w:val="24"/>
+        </w:rPr>
+        <w:t xml:space="preserve"> is a string of paths separated by pipe characters, like this:</w:t>
+      </w:r>
+    </w:p>
+    <w:p>
+      <w:pPr>
+        <w:spacing w:after="0"/>
+        <w:ind w:firstLine="720"/>
+        <w:rPr>
+          <w:rFonts w:ascii="Calibri" w:eastAsia="Times New Roman" w:hAnsi="Calibri" w:cs="Calibri"/>
+          <w:b/>
+          <w:color w:val="000000"/>
+          <w:szCs w:val="24"/>
+        </w:rPr>
+      </w:pPr>
+      <w:proofErr w:type="gramStart"/>
+      <w:r>
+        <w:rPr>
+          <w:rFonts w:ascii="Calibri" w:eastAsia="Times New Roman" w:hAnsi="Calibri" w:cs="Calibri"/>
+          <w:b/>
+          <w:color w:val="000000"/>
+          <w:szCs w:val="24"/>
+        </w:rPr>
+        <w:t>absolutePath-1|absolutePath-2</w:t>
+      </w:r>
+      <w:proofErr w:type="gramEnd"/>
+      <w:r>
+        <w:rPr>
+          <w:rFonts w:ascii="Calibri" w:eastAsia="Times New Roman" w:hAnsi="Calibri" w:cs="Calibri"/>
+          <w:b/>
+          <w:color w:val="000000"/>
+          <w:szCs w:val="24"/>
+        </w:rPr>
+        <w:t>|...|</w:t>
+      </w:r>
+      <w:proofErr w:type="spellStart"/>
+      <w:r>
+        <w:rPr>
+          <w:rFonts w:ascii="Calibri" w:eastAsia="Times New Roman" w:hAnsi="Calibri" w:cs="Calibri"/>
+          <w:b/>
+          <w:color w:val="000000"/>
+          <w:szCs w:val="24"/>
+        </w:rPr>
+        <w:t>absolutePath</w:t>
+      </w:r>
+      <w:proofErr w:type="spellEnd"/>
+      <w:r>
+        <w:rPr>
+          <w:rFonts w:ascii="Calibri" w:eastAsia="Times New Roman" w:hAnsi="Calibri" w:cs="Calibri"/>
+          <w:b/>
+          <w:color w:val="000000"/>
+          <w:szCs w:val="24"/>
+        </w:rPr>
+        <w:t>-n</w:t>
+      </w:r>
+    </w:p>
+    <w:p>
+      <w:pPr>
+        <w:spacing w:after="0"/>
+        <w:rPr>
+          <w:rFonts w:ascii="Calibri" w:eastAsia="Times New Roman" w:hAnsi="Calibri" w:cs="Calibri"/>
+          <w:color w:val="000000"/>
+          <w:szCs w:val="24"/>
+        </w:rPr>
+      </w:pPr>
+      <w:r>
+        <w:rPr>
+          <w:rFonts w:ascii="Calibri" w:eastAsia="Times New Roman" w:hAnsi="Calibri" w:cs="Calibri"/>
+          <w:color w:val="000000"/>
+          <w:szCs w:val="24"/>
+        </w:rPr>
+        <w:t> </w:t>
+      </w:r>
+    </w:p>
+    <w:p>
+      <w:pPr>
+        <w:spacing w:after="0"/>
+        <w:rPr>
+          <w:rFonts w:ascii="Calibri" w:eastAsia="Times New Roman" w:hAnsi="Calibri" w:cs="Calibri"/>
+          <w:color w:val="000000"/>
+          <w:szCs w:val="24"/>
+        </w:rPr>
+      </w:pPr>
+      <w:r>
+        <w:rPr>
+          <w:rFonts w:ascii="Calibri" w:eastAsia="Times New Roman" w:hAnsi="Calibri" w:cs="Calibri"/>
+          <w:color w:val="000000"/>
+          <w:szCs w:val="24"/>
+        </w:rPr>
+        <w:t>T</w:t>
+      </w:r>
+      <w:r>
+        <w:rPr>
+          <w:rFonts w:ascii="Calibri" w:eastAsia="Times New Roman" w:hAnsi="Calibri" w:cs="Calibri"/>
+          <w:color w:val="000000"/>
+          <w:szCs w:val="24"/>
+        </w:rPr>
+        <w:t xml:space="preserve">he servlet </w:t>
+      </w:r>
+      <w:r>
+        <w:rPr>
+          <w:rFonts w:ascii="Calibri" w:eastAsia="Times New Roman" w:hAnsi="Calibri" w:cs="Calibri"/>
+          <w:color w:val="000000"/>
+          <w:szCs w:val="24"/>
+        </w:rPr>
+        <w:t>copies</w:t>
+      </w:r>
+      <w:r>
+        <w:rPr>
+          <w:rFonts w:ascii="Calibri" w:eastAsia="Times New Roman" w:hAnsi="Calibri" w:cs="Calibri"/>
+          <w:color w:val="000000"/>
+          <w:szCs w:val="24"/>
+        </w:rPr>
+        <w:t xml:space="preserve"> the files to the import pipeline. An </w:t>
+      </w:r>
+      <w:proofErr w:type="spellStart"/>
+      <w:r>
+        <w:rPr>
+          <w:rFonts w:ascii="Calibri" w:eastAsia="Times New Roman" w:hAnsi="Calibri" w:cs="Calibri"/>
+          <w:color w:val="000000"/>
+          <w:szCs w:val="24"/>
+        </w:rPr>
+        <w:t>absolutePath</w:t>
+      </w:r>
+      <w:proofErr w:type="spellEnd"/>
+      <w:r>
+        <w:rPr>
+          <w:rFonts w:ascii="Calibri" w:eastAsia="Times New Roman" w:hAnsi="Calibri" w:cs="Calibri"/>
+          <w:color w:val="000000"/>
+          <w:szCs w:val="24"/>
+        </w:rPr>
+        <w:t xml:space="preserve"> that points to a file import</w:t>
+      </w:r>
+      <w:r>
+        <w:rPr>
+          <w:rFonts w:ascii="Calibri" w:eastAsia="Times New Roman" w:hAnsi="Calibri" w:cs="Calibri"/>
+          <w:color w:val="000000"/>
+          <w:szCs w:val="24"/>
+        </w:rPr>
+        <w:t>s</w:t>
+      </w:r>
+      <w:r>
+        <w:rPr>
+          <w:rFonts w:ascii="Calibri" w:eastAsia="Times New Roman" w:hAnsi="Calibri" w:cs="Calibri"/>
+          <w:color w:val="000000"/>
+          <w:szCs w:val="24"/>
+        </w:rPr>
+        <w:t xml:space="preserve"> that file. An </w:t>
+      </w:r>
+      <w:proofErr w:type="spellStart"/>
+      <w:r>
+        <w:rPr>
+          <w:rFonts w:ascii="Calibri" w:eastAsia="Times New Roman" w:hAnsi="Calibri" w:cs="Calibri"/>
+          <w:color w:val="000000"/>
+          <w:szCs w:val="24"/>
+        </w:rPr>
+        <w:t>absolutePath</w:t>
+      </w:r>
+      <w:proofErr w:type="spellEnd"/>
+      <w:r>
+        <w:rPr>
+          <w:rFonts w:ascii="Calibri" w:eastAsia="Times New Roman" w:hAnsi="Calibri" w:cs="Calibri"/>
+          <w:color w:val="000000"/>
+          <w:szCs w:val="24"/>
+        </w:rPr>
+        <w:t xml:space="preserve"> that points to a directory import</w:t>
+      </w:r>
+      <w:r>
+        <w:rPr>
+          <w:rFonts w:ascii="Calibri" w:eastAsia="Times New Roman" w:hAnsi="Calibri" w:cs="Calibri"/>
+          <w:color w:val="000000"/>
+          <w:szCs w:val="24"/>
+        </w:rPr>
+        <w:t>s</w:t>
+      </w:r>
+      <w:r>
+        <w:rPr>
+          <w:rFonts w:ascii="Calibri" w:eastAsia="Times New Roman" w:hAnsi="Calibri" w:cs="Calibri"/>
+          <w:color w:val="000000"/>
+          <w:szCs w:val="24"/>
+        </w:rPr>
+        <w:t xml:space="preserve"> all the files in the</w:t>
+      </w:r>
+      <w:r>
+        <w:rPr>
+          <w:rFonts w:ascii="Calibri" w:eastAsia="Times New Roman" w:hAnsi="Calibri" w:cs="Calibri"/>
+          <w:color w:val="000000"/>
+          <w:szCs w:val="24"/>
+        </w:rPr>
+        <w:t xml:space="preserve"> directory and all of its child directories </w:t>
+      </w:r>
+      <w:r>
+        <w:rPr>
+          <w:rFonts w:ascii="Calibri" w:eastAsia="Times New Roman" w:hAnsi="Calibri" w:cs="Calibri"/>
+          <w:color w:val="000000"/>
+          <w:szCs w:val="24"/>
+        </w:rPr>
+        <w:t>recursively</w:t>
+      </w:r>
+      <w:r>
+        <w:rPr>
+          <w:rFonts w:ascii="Calibri" w:eastAsia="Times New Roman" w:hAnsi="Calibri" w:cs="Calibri"/>
+          <w:color w:val="000000"/>
+          <w:szCs w:val="24"/>
+        </w:rPr>
+        <w:t>.</w:t>
+      </w:r>
+    </w:p>
+    <w:p>
+      <w:pPr>
+        <w:spacing w:before="120" w:after="0"/>
+        <w:rPr>
+          <w:rFonts w:ascii="Calibri" w:eastAsia="Times New Roman" w:hAnsi="Calibri" w:cs="Calibri"/>
+          <w:color w:val="000000"/>
+          <w:szCs w:val="24"/>
+        </w:rPr>
+      </w:pPr>
+      <w:r>
+        <w:rPr>
+          <w:rFonts w:ascii="Calibri" w:eastAsia="Times New Roman" w:hAnsi="Calibri" w:cs="Calibri"/>
+          <w:color w:val="000000"/>
+          <w:szCs w:val="24"/>
+        </w:rPr>
+        <w:t xml:space="preserve">The </w:t>
+      </w:r>
+      <w:r>
+        <w:rPr>
+          <w:rFonts w:ascii="Calibri" w:eastAsia="Times New Roman" w:hAnsi="Calibri" w:cs="Calibri"/>
+          <w:color w:val="000000"/>
+          <w:szCs w:val="24"/>
+        </w:rPr>
+        <w:t xml:space="preserve">servlet returns an XML structure </w:t>
+      </w:r>
+      <w:r>
+        <w:rPr>
+          <w:rFonts w:ascii="Calibri" w:eastAsia="Times New Roman" w:hAnsi="Calibri" w:cs="Calibri"/>
+          <w:color w:val="000000"/>
+          <w:szCs w:val="24"/>
+        </w:rPr>
+        <w:t>indicating whether the submissions all succeeded (&lt;OK/&gt;) or at least one failed (&lt;NOTOK/&gt;).</w:t>
+      </w:r>
+    </w:p>
+    <w:p>
+      <w:pPr>
+        <w:pStyle w:val="Heading3"/>
+        <w:rPr>
+          <w:rFonts w:eastAsia="Times New Roman"/>
+        </w:rPr>
+      </w:pPr>
+      <w:bookmarkStart w:id="7" w:name="_Toc507316674"/>
+      <w:r>
+        <w:rPr>
+          <w:rFonts w:eastAsia="Times New Roman"/>
+        </w:rPr>
+        <w:t xml:space="preserve">Submitting Files to the </w:t>
+      </w:r>
+      <w:proofErr w:type="spellStart"/>
+      <w:r>
+        <w:rPr>
+          <w:rFonts w:eastAsia="Times New Roman"/>
+        </w:rPr>
+        <w:t>Dicom</w:t>
+      </w:r>
+      <w:r>
+        <w:rPr>
+          <w:rFonts w:eastAsia="Times New Roman"/>
+        </w:rPr>
+        <w:t>ImportService</w:t>
+      </w:r>
       <w:bookmarkEnd w:id="7"/>
       <w:proofErr w:type="spellEnd"/>
     </w:p>
     <w:p>
-      <w:pPr>
-        <w:spacing w:after="0"/>
-      </w:pPr>
-      <w:r>
-        <w:t xml:space="preserve">To </w:t>
-      </w:r>
-      <w:r>
-        <w:t xml:space="preserve">submit a list of files to the </w:t>
-      </w:r>
-      <w:proofErr w:type="spellStart"/>
-      <w:r>
-        <w:t>DirectoryImportService</w:t>
-      </w:r>
-      <w:proofErr w:type="spellEnd"/>
-      <w:r>
-        <w:t xml:space="preserve"> in the import pipeline</w:t>
-      </w:r>
-      <w:r>
-        <w:t>, the wizard does</w:t>
-      </w:r>
-      <w:r>
-        <w:t xml:space="preserve"> </w:t>
-      </w:r>
-      <w:r>
-        <w:rPr>
-          <w:rFonts w:ascii="Calibri" w:eastAsia="Times New Roman" w:hAnsi="Calibri" w:cs="Calibri"/>
-          <w:color w:val="000000"/>
-          <w:szCs w:val="24"/>
-        </w:rPr>
-        <w:t xml:space="preserve">an HTTP GET </w:t>
-      </w:r>
-      <w:r>
-        <w:t>to:</w:t>
-      </w:r>
-    </w:p>
-    <w:p>
-      <w:pPr>
-        <w:spacing w:after="0"/>
-        <w:ind w:firstLine="720"/>
-        <w:rPr>
-          <w:rFonts w:ascii="Calibri" w:eastAsia="Times New Roman" w:hAnsi="Calibri" w:cs="Calibri"/>
-          <w:color w:val="000000"/>
-          <w:szCs w:val="24"/>
-        </w:rPr>
-      </w:pPr>
-      <w:r>
-        <w:rPr>
-          <w:rFonts w:ascii="Calibri" w:eastAsia="Times New Roman" w:hAnsi="Calibri" w:cs="Calibri"/>
-          <w:b/>
-          <w:bCs/>
-          <w:color w:val="000000"/>
-          <w:szCs w:val="24"/>
-        </w:rPr>
-        <w:t>/Collection/</w:t>
-      </w:r>
-      <w:proofErr w:type="spellStart"/>
-      <w:r>
-        <w:rPr>
-          <w:rFonts w:ascii="Calibri" w:eastAsia="Times New Roman" w:hAnsi="Calibri" w:cs="Calibri"/>
-          <w:b/>
-          <w:bCs/>
-          <w:color w:val="000000"/>
-          <w:szCs w:val="24"/>
-        </w:rPr>
-        <w:t>submitFile</w:t>
-      </w:r>
-      <w:proofErr w:type="gramStart"/>
-      <w:r>
-        <w:rPr>
-          <w:rFonts w:ascii="Calibri" w:eastAsia="Times New Roman" w:hAnsi="Calibri" w:cs="Calibri"/>
-          <w:b/>
-          <w:bCs/>
-          <w:color w:val="000000"/>
-          <w:szCs w:val="24"/>
-        </w:rPr>
-        <w:t>?file</w:t>
-      </w:r>
-      <w:proofErr w:type="spellEnd"/>
-      <w:proofErr w:type="gramEnd"/>
-      <w:r>
-        <w:rPr>
-          <w:rFonts w:ascii="Calibri" w:eastAsia="Times New Roman" w:hAnsi="Calibri" w:cs="Calibri"/>
-          <w:b/>
-          <w:bCs/>
-          <w:color w:val="000000"/>
-          <w:szCs w:val="24"/>
-        </w:rPr>
-        <w:t>="path sequence</w:t>
-      </w:r>
-      <w:r>
-        <w:rPr>
-          <w:rFonts w:ascii="Calibri" w:eastAsia="Times New Roman" w:hAnsi="Calibri" w:cs="Calibri"/>
-          <w:b/>
-          <w:bCs/>
-          <w:color w:val="000000"/>
-          <w:szCs w:val="24"/>
-        </w:rPr>
-        <w:t>"</w:t>
-      </w:r>
-    </w:p>
-    <w:p>
-      <w:pPr>
-        <w:spacing w:after="0"/>
-        <w:rPr>
-          <w:rFonts w:ascii="Calibri" w:eastAsia="Times New Roman" w:hAnsi="Calibri" w:cs="Calibri"/>
-          <w:color w:val="000000"/>
-          <w:szCs w:val="24"/>
-        </w:rPr>
-      </w:pPr>
-      <w:proofErr w:type="gramStart"/>
-      <w:r>
-        <w:rPr>
-          <w:rFonts w:ascii="Calibri" w:eastAsia="Times New Roman" w:hAnsi="Calibri" w:cs="Calibri"/>
-          <w:color w:val="000000"/>
-          <w:szCs w:val="24"/>
-        </w:rPr>
-        <w:t>where</w:t>
-      </w:r>
-      <w:proofErr w:type="gramEnd"/>
-      <w:r>
-        <w:rPr>
-          <w:rFonts w:ascii="Calibri" w:eastAsia="Times New Roman" w:hAnsi="Calibri" w:cs="Calibri"/>
-          <w:color w:val="000000"/>
-          <w:szCs w:val="24"/>
-        </w:rPr>
-        <w:t xml:space="preserve"> </w:t>
-      </w:r>
-      <w:r>
-        <w:rPr>
-          <w:rFonts w:ascii="Calibri" w:eastAsia="Times New Roman" w:hAnsi="Calibri" w:cs="Calibri"/>
-          <w:b/>
-          <w:bCs/>
-          <w:color w:val="000000"/>
-          <w:szCs w:val="24"/>
-        </w:rPr>
-        <w:t>path sequence</w:t>
-      </w:r>
-      <w:r>
-        <w:rPr>
-          <w:rFonts w:ascii="Calibri" w:eastAsia="Times New Roman" w:hAnsi="Calibri" w:cs="Calibri"/>
-          <w:color w:val="000000"/>
-          <w:szCs w:val="24"/>
-        </w:rPr>
-        <w:t xml:space="preserve"> is a string of paths separated by pipe characters, like this:</w:t>
-      </w:r>
-    </w:p>
-    <w:p>
-      <w:pPr>
-        <w:spacing w:after="0"/>
-        <w:ind w:firstLine="720"/>
-        <w:rPr>
-          <w:rFonts w:ascii="Calibri" w:eastAsia="Times New Roman" w:hAnsi="Calibri" w:cs="Calibri"/>
-          <w:b/>
-          <w:color w:val="000000"/>
-          <w:szCs w:val="24"/>
-        </w:rPr>
-      </w:pPr>
-      <w:proofErr w:type="gramStart"/>
-      <w:r>
-        <w:rPr>
-          <w:rFonts w:ascii="Calibri" w:eastAsia="Times New Roman" w:hAnsi="Calibri" w:cs="Calibri"/>
-          <w:b/>
-          <w:color w:val="000000"/>
-          <w:szCs w:val="24"/>
-        </w:rPr>
-        <w:t>absolutePath-1|absolutePath-2</w:t>
-      </w:r>
-      <w:proofErr w:type="gramEnd"/>
-      <w:r>
-        <w:rPr>
-          <w:rFonts w:ascii="Calibri" w:eastAsia="Times New Roman" w:hAnsi="Calibri" w:cs="Calibri"/>
-          <w:b/>
-          <w:color w:val="000000"/>
-          <w:szCs w:val="24"/>
-        </w:rPr>
-        <w:t>|...|</w:t>
-      </w:r>
-      <w:proofErr w:type="spellStart"/>
-      <w:r>
-        <w:rPr>
-          <w:rFonts w:ascii="Calibri" w:eastAsia="Times New Roman" w:hAnsi="Calibri" w:cs="Calibri"/>
-          <w:b/>
-          <w:color w:val="000000"/>
-          <w:szCs w:val="24"/>
-        </w:rPr>
-        <w:t>absolutePath</w:t>
-      </w:r>
-      <w:proofErr w:type="spellEnd"/>
-      <w:r>
-        <w:rPr>
-          <w:rFonts w:ascii="Calibri" w:eastAsia="Times New Roman" w:hAnsi="Calibri" w:cs="Calibri"/>
-          <w:b/>
-          <w:color w:val="000000"/>
-          <w:szCs w:val="24"/>
-        </w:rPr>
-        <w:t>-n</w:t>
-      </w:r>
-    </w:p>
-    <w:p>
-      <w:pPr>
-        <w:spacing w:after="0"/>
-        <w:rPr>
-          <w:rFonts w:ascii="Calibri" w:eastAsia="Times New Roman" w:hAnsi="Calibri" w:cs="Calibri"/>
-          <w:color w:val="000000"/>
-          <w:szCs w:val="24"/>
-        </w:rPr>
-      </w:pPr>
-      <w:r>
-        <w:rPr>
-          <w:rFonts w:ascii="Calibri" w:eastAsia="Times New Roman" w:hAnsi="Calibri" w:cs="Calibri"/>
-          <w:color w:val="000000"/>
-          <w:szCs w:val="24"/>
-        </w:rPr>
-        <w:t> </w:t>
-      </w:r>
-    </w:p>
-    <w:p>
-      <w:pPr>
-        <w:spacing w:after="0"/>
-        <w:rPr>
-          <w:rFonts w:ascii="Calibri" w:eastAsia="Times New Roman" w:hAnsi="Calibri" w:cs="Calibri"/>
-          <w:color w:val="000000"/>
-          <w:szCs w:val="24"/>
-        </w:rPr>
-      </w:pPr>
-      <w:r>
-        <w:rPr>
-          <w:rFonts w:ascii="Calibri" w:eastAsia="Times New Roman" w:hAnsi="Calibri" w:cs="Calibri"/>
-          <w:color w:val="000000"/>
-          <w:szCs w:val="24"/>
-        </w:rPr>
-        <w:t>T</w:t>
-      </w:r>
-      <w:r>
-        <w:rPr>
-          <w:rFonts w:ascii="Calibri" w:eastAsia="Times New Roman" w:hAnsi="Calibri" w:cs="Calibri"/>
-          <w:color w:val="000000"/>
-          <w:szCs w:val="24"/>
-        </w:rPr>
-        <w:t xml:space="preserve">he servlet </w:t>
-      </w:r>
-      <w:r>
-        <w:rPr>
-          <w:rFonts w:ascii="Calibri" w:eastAsia="Times New Roman" w:hAnsi="Calibri" w:cs="Calibri"/>
-          <w:color w:val="000000"/>
-          <w:szCs w:val="24"/>
-        </w:rPr>
-        <w:t>copies</w:t>
-      </w:r>
-      <w:r>
-        <w:rPr>
-          <w:rFonts w:ascii="Calibri" w:eastAsia="Times New Roman" w:hAnsi="Calibri" w:cs="Calibri"/>
-          <w:color w:val="000000"/>
-          <w:szCs w:val="24"/>
-        </w:rPr>
-        <w:t xml:space="preserve"> the files to the import pipeline. An </w:t>
-      </w:r>
-      <w:proofErr w:type="spellStart"/>
-      <w:r>
-        <w:rPr>
-          <w:rFonts w:ascii="Calibri" w:eastAsia="Times New Roman" w:hAnsi="Calibri" w:cs="Calibri"/>
-          <w:color w:val="000000"/>
-          <w:szCs w:val="24"/>
-        </w:rPr>
-        <w:t>absolutePath</w:t>
-      </w:r>
-      <w:proofErr w:type="spellEnd"/>
-      <w:r>
-        <w:rPr>
-          <w:rFonts w:ascii="Calibri" w:eastAsia="Times New Roman" w:hAnsi="Calibri" w:cs="Calibri"/>
-          <w:color w:val="000000"/>
-          <w:szCs w:val="24"/>
-        </w:rPr>
-        <w:t xml:space="preserve"> that points to a file import</w:t>
-      </w:r>
-      <w:r>
-        <w:rPr>
-          <w:rFonts w:ascii="Calibri" w:eastAsia="Times New Roman" w:hAnsi="Calibri" w:cs="Calibri"/>
-          <w:color w:val="000000"/>
-          <w:szCs w:val="24"/>
-        </w:rPr>
-        <w:t>s</w:t>
-      </w:r>
-      <w:r>
-        <w:rPr>
-          <w:rFonts w:ascii="Calibri" w:eastAsia="Times New Roman" w:hAnsi="Calibri" w:cs="Calibri"/>
-          <w:color w:val="000000"/>
-          <w:szCs w:val="24"/>
-        </w:rPr>
-        <w:t xml:space="preserve"> that file. An </w:t>
-      </w:r>
-      <w:proofErr w:type="spellStart"/>
-      <w:r>
-        <w:rPr>
-          <w:rFonts w:ascii="Calibri" w:eastAsia="Times New Roman" w:hAnsi="Calibri" w:cs="Calibri"/>
-          <w:color w:val="000000"/>
-          <w:szCs w:val="24"/>
-        </w:rPr>
-        <w:t>absolutePath</w:t>
-      </w:r>
-      <w:proofErr w:type="spellEnd"/>
-      <w:r>
-        <w:rPr>
-          <w:rFonts w:ascii="Calibri" w:eastAsia="Times New Roman" w:hAnsi="Calibri" w:cs="Calibri"/>
-          <w:color w:val="000000"/>
-          <w:szCs w:val="24"/>
-        </w:rPr>
-        <w:t xml:space="preserve"> that points to a directory import</w:t>
-      </w:r>
-      <w:r>
-        <w:rPr>
-          <w:rFonts w:ascii="Calibri" w:eastAsia="Times New Roman" w:hAnsi="Calibri" w:cs="Calibri"/>
-          <w:color w:val="000000"/>
-          <w:szCs w:val="24"/>
-        </w:rPr>
-        <w:t>s</w:t>
-      </w:r>
-      <w:r>
-        <w:rPr>
-          <w:rFonts w:ascii="Calibri" w:eastAsia="Times New Roman" w:hAnsi="Calibri" w:cs="Calibri"/>
-          <w:color w:val="000000"/>
-          <w:szCs w:val="24"/>
-        </w:rPr>
-        <w:t xml:space="preserve"> all the files in the</w:t>
-      </w:r>
-      <w:r>
-        <w:rPr>
-          <w:rFonts w:ascii="Calibri" w:eastAsia="Times New Roman" w:hAnsi="Calibri" w:cs="Calibri"/>
-          <w:color w:val="000000"/>
-          <w:szCs w:val="24"/>
-        </w:rPr>
-        <w:t xml:space="preserve"> directory and all of its child directories </w:t>
-      </w:r>
-      <w:r>
-        <w:rPr>
-          <w:rFonts w:ascii="Calibri" w:eastAsia="Times New Roman" w:hAnsi="Calibri" w:cs="Calibri"/>
-          <w:color w:val="000000"/>
-          <w:szCs w:val="24"/>
-        </w:rPr>
-        <w:t>recursively</w:t>
-      </w:r>
-      <w:r>
-        <w:rPr>
-          <w:rFonts w:ascii="Calibri" w:eastAsia="Times New Roman" w:hAnsi="Calibri" w:cs="Calibri"/>
-          <w:color w:val="000000"/>
-          <w:szCs w:val="24"/>
-        </w:rPr>
-        <w:t>.</w:t>
-      </w:r>
-    </w:p>
-    <w:p>
-      <w:pPr>
-        <w:spacing w:before="120" w:after="0"/>
-        <w:rPr>
-          <w:rFonts w:ascii="Calibri" w:eastAsia="Times New Roman" w:hAnsi="Calibri" w:cs="Calibri"/>
-          <w:color w:val="000000"/>
-          <w:szCs w:val="24"/>
-        </w:rPr>
-      </w:pPr>
-      <w:r>
-        <w:rPr>
-          <w:rFonts w:ascii="Calibri" w:eastAsia="Times New Roman" w:hAnsi="Calibri" w:cs="Calibri"/>
-          <w:color w:val="000000"/>
-          <w:szCs w:val="24"/>
-        </w:rPr>
+      <w:r>
         <w:t xml:space="preserve">The </w:t>
       </w:r>
-      <w:r>
-        <w:rPr>
-          <w:rFonts w:ascii="Calibri" w:eastAsia="Times New Roman" w:hAnsi="Calibri" w:cs="Calibri"/>
-          <w:color w:val="000000"/>
-          <w:szCs w:val="24"/>
-        </w:rPr>
-        <w:t xml:space="preserve">servlet returns an XML structure </w:t>
-      </w:r>
-      <w:r>
-        <w:rPr>
-          <w:rFonts w:ascii="Calibri" w:eastAsia="Times New Roman" w:hAnsi="Calibri" w:cs="Calibri"/>
-          <w:color w:val="000000"/>
-          <w:szCs w:val="24"/>
-        </w:rPr>
-        <w:t>indicating whether the submissions all succeeded (&lt;OK/&gt;) or at least one failed (&lt;NOTOK/&gt;).</w:t>
-      </w:r>
-    </w:p>
-    <w:p>
-      <w:pPr>
-        <w:pStyle w:val="Heading3"/>
+      <w:proofErr w:type="spellStart"/>
+      <w:r>
+        <w:t>DicomImportService</w:t>
+      </w:r>
+      <w:proofErr w:type="spellEnd"/>
+      <w:r>
+        <w:t xml:space="preserve"> receives DICOM transfers on port 104. No configuration of the AE Titles is necessary; the SCP accepts all AE Titles.</w:t>
+      </w:r>
+    </w:p>
+    <w:p>
+      <w:pPr>
+        <w:pStyle w:val="Heading2"/>
         <w:rPr>
           <w:rFonts w:eastAsia="Times New Roman"/>
         </w:rPr>
       </w:pPr>
-      <w:bookmarkStart w:id="8" w:name="_Toc507052813"/>
-      <w:r>
-        <w:rPr>
-          <w:rFonts w:eastAsia="Times New Roman"/>
-        </w:rPr>
-        <w:t xml:space="preserve">Submitting Files to the </w:t>
-      </w:r>
-      <w:proofErr w:type="spellStart"/>
-      <w:r>
-        <w:rPr>
-          <w:rFonts w:eastAsia="Times New Roman"/>
-        </w:rPr>
-        <w:t>Dicom</w:t>
-      </w:r>
-      <w:r>
-        <w:rPr>
-          <w:rFonts w:eastAsia="Times New Roman"/>
-        </w:rPr>
-        <w:t>ImportService</w:t>
-      </w:r>
-      <w:bookmarkEnd w:id="8"/>
-      <w:proofErr w:type="spellEnd"/>
-    </w:p>
-    <w:p>
-      <w:r>
-        <w:t xml:space="preserve">The </w:t>
-      </w:r>
-      <w:proofErr w:type="spellStart"/>
-      <w:r>
-        <w:t>DicomImportService</w:t>
-      </w:r>
-      <w:proofErr w:type="spellEnd"/>
-      <w:r>
-        <w:t xml:space="preserve"> receives DICOM transfers on port 104. No configuration of the AE Titles is necessary; the SCP accepts all AE Titles.</w:t>
-      </w:r>
-    </w:p>
-    <w:p>
-      <w:pPr>
-        <w:pStyle w:val="Heading2"/>
-        <w:rPr>
-          <w:rFonts w:eastAsia="Times New Roman"/>
-        </w:rPr>
-      </w:pPr>
-      <w:bookmarkStart w:id="9" w:name="_Toc507052814"/>
+      <w:bookmarkStart w:id="8" w:name="_Toc507316675"/>
       <w:r>
         <w:rPr>
           <w:rFonts w:eastAsia="Times New Roman"/>
@@ -14977,370 +14975,370 @@
         <w:lastRenderedPageBreak/>
         <w:t>Viewing the Status of the Import Pipeline</w:t>
       </w:r>
+      <w:bookmarkEnd w:id="8"/>
+    </w:p>
+    <w:p>
+      <w:pPr>
+        <w:spacing w:after="0"/>
+        <w:rPr>
+          <w:rFonts w:ascii="Calibri" w:eastAsia="Times New Roman" w:hAnsi="Calibri" w:cs="Calibri"/>
+          <w:color w:val="000000"/>
+          <w:szCs w:val="24"/>
+        </w:rPr>
+      </w:pPr>
+      <w:r>
+        <w:rPr>
+          <w:rFonts w:ascii="Calibri" w:eastAsia="Times New Roman" w:hAnsi="Calibri" w:cs="Calibri"/>
+          <w:color w:val="000000"/>
+          <w:szCs w:val="24"/>
+        </w:rPr>
+        <w:t>To obtain the</w:t>
+      </w:r>
+      <w:r>
+        <w:rPr>
+          <w:rFonts w:ascii="Calibri" w:eastAsia="Times New Roman" w:hAnsi="Calibri" w:cs="Calibri"/>
+          <w:color w:val="000000"/>
+          <w:szCs w:val="24"/>
+        </w:rPr>
+        <w:t xml:space="preserve"> </w:t>
+      </w:r>
+      <w:r>
+        <w:rPr>
+          <w:rFonts w:ascii="Calibri" w:eastAsia="Times New Roman" w:hAnsi="Calibri" w:cs="Calibri"/>
+          <w:color w:val="000000"/>
+          <w:szCs w:val="24"/>
+        </w:rPr>
+        <w:t>number</w:t>
+      </w:r>
+      <w:r>
+        <w:rPr>
+          <w:rFonts w:ascii="Calibri" w:eastAsia="Times New Roman" w:hAnsi="Calibri" w:cs="Calibri"/>
+          <w:color w:val="000000"/>
+          <w:szCs w:val="24"/>
+        </w:rPr>
+        <w:t xml:space="preserve"> of files that have been received but not yet </w:t>
+      </w:r>
+      <w:r>
+        <w:rPr>
+          <w:rFonts w:ascii="Calibri" w:eastAsia="Times New Roman" w:hAnsi="Calibri" w:cs="Calibri"/>
+          <w:color w:val="000000"/>
+          <w:szCs w:val="24"/>
+        </w:rPr>
+        <w:t>processed by the import pipeline</w:t>
+      </w:r>
+      <w:r>
+        <w:rPr>
+          <w:rFonts w:ascii="Calibri" w:eastAsia="Times New Roman" w:hAnsi="Calibri" w:cs="Calibri"/>
+          <w:color w:val="000000"/>
+          <w:szCs w:val="24"/>
+        </w:rPr>
+        <w:t xml:space="preserve">, </w:t>
+      </w:r>
+      <w:r>
+        <w:rPr>
+          <w:rFonts w:ascii="Calibri" w:eastAsia="Times New Roman" w:hAnsi="Calibri" w:cs="Calibri"/>
+          <w:color w:val="000000"/>
+          <w:szCs w:val="24"/>
+        </w:rPr>
+        <w:t>t</w:t>
+      </w:r>
+      <w:r>
+        <w:rPr>
+          <w:rFonts w:ascii="Calibri" w:eastAsia="Times New Roman" w:hAnsi="Calibri" w:cs="Calibri"/>
+          <w:color w:val="000000"/>
+          <w:szCs w:val="24"/>
+        </w:rPr>
+        <w:t xml:space="preserve">he </w:t>
+      </w:r>
+      <w:r>
+        <w:rPr>
+          <w:rFonts w:ascii="Calibri" w:eastAsia="Times New Roman" w:hAnsi="Calibri" w:cs="Calibri"/>
+          <w:color w:val="000000"/>
+          <w:szCs w:val="24"/>
+        </w:rPr>
+        <w:t>wizard does an HTTP GET to the</w:t>
+      </w:r>
+      <w:r>
+        <w:rPr>
+          <w:rFonts w:ascii="Calibri" w:eastAsia="Times New Roman" w:hAnsi="Calibri" w:cs="Calibri"/>
+          <w:color w:val="000000"/>
+          <w:szCs w:val="24"/>
+        </w:rPr>
+        <w:t xml:space="preserve"> URL</w:t>
+      </w:r>
+      <w:r>
+        <w:rPr>
+          <w:rFonts w:ascii="Calibri" w:eastAsia="Times New Roman" w:hAnsi="Calibri" w:cs="Calibri"/>
+          <w:color w:val="000000"/>
+          <w:szCs w:val="24"/>
+        </w:rPr>
+        <w:t>:</w:t>
+      </w:r>
+    </w:p>
+    <w:p>
+      <w:pPr>
+        <w:spacing w:after="0"/>
+        <w:ind w:firstLine="720"/>
+        <w:rPr>
+          <w:rFonts w:ascii="Calibri" w:eastAsia="Times New Roman" w:hAnsi="Calibri" w:cs="Calibri"/>
+          <w:color w:val="000000"/>
+          <w:szCs w:val="24"/>
+        </w:rPr>
+      </w:pPr>
+      <w:r>
+        <w:rPr>
+          <w:rFonts w:ascii="Calibri" w:eastAsia="Times New Roman" w:hAnsi="Calibri" w:cs="Calibri"/>
+          <w:b/>
+          <w:bCs/>
+          <w:color w:val="000000"/>
+          <w:szCs w:val="24"/>
+        </w:rPr>
+        <w:t>/Collection/</w:t>
+      </w:r>
+      <w:proofErr w:type="spellStart"/>
+      <w:r>
+        <w:rPr>
+          <w:rFonts w:ascii="Calibri" w:eastAsia="Times New Roman" w:hAnsi="Calibri" w:cs="Calibri"/>
+          <w:b/>
+          <w:bCs/>
+          <w:color w:val="000000"/>
+          <w:szCs w:val="24"/>
+        </w:rPr>
+        <w:t>get</w:t>
+      </w:r>
+      <w:r>
+        <w:rPr>
+          <w:rFonts w:ascii="Calibri" w:eastAsia="Times New Roman" w:hAnsi="Calibri" w:cs="Calibri"/>
+          <w:b/>
+          <w:bCs/>
+          <w:color w:val="000000"/>
+          <w:szCs w:val="24"/>
+        </w:rPr>
+        <w:t>Import</w:t>
+      </w:r>
+      <w:r>
+        <w:rPr>
+          <w:rFonts w:ascii="Calibri" w:eastAsia="Times New Roman" w:hAnsi="Calibri" w:cs="Calibri"/>
+          <w:b/>
+          <w:bCs/>
+          <w:color w:val="000000"/>
+          <w:szCs w:val="24"/>
+        </w:rPr>
+        <w:t>Status</w:t>
+      </w:r>
+      <w:proofErr w:type="spellEnd"/>
+    </w:p>
+    <w:p>
+      <w:pPr>
+        <w:spacing w:after="0"/>
+        <w:rPr>
+          <w:rFonts w:ascii="Calibri" w:eastAsia="Times New Roman" w:hAnsi="Calibri" w:cs="Calibri"/>
+          <w:color w:val="000000"/>
+          <w:szCs w:val="24"/>
+        </w:rPr>
+      </w:pPr>
+      <w:r>
+        <w:rPr>
+          <w:rFonts w:ascii="Calibri" w:eastAsia="Times New Roman" w:hAnsi="Calibri" w:cs="Calibri"/>
+          <w:color w:val="000000"/>
+          <w:szCs w:val="24"/>
+        </w:rPr>
+        <w:t>The AJAX call returns an XML structure like this:</w:t>
+      </w:r>
+    </w:p>
+    <w:p>
+      <w:pPr>
+        <w:spacing w:after="0"/>
+        <w:ind w:firstLine="576"/>
+        <w:rPr>
+          <w:rFonts w:ascii="Courier New" w:hAnsi="Courier New" w:cs="Courier New"/>
+          <w:b/>
+          <w:sz w:val="20"/>
+          <w:szCs w:val="20"/>
+        </w:rPr>
+      </w:pPr>
+      <w:r>
+        <w:rPr>
+          <w:rFonts w:ascii="Courier New" w:hAnsi="Courier New" w:cs="Courier New"/>
+          <w:b/>
+          <w:sz w:val="20"/>
+          <w:szCs w:val="20"/>
+        </w:rPr>
+        <w:t>&lt;status</w:t>
+      </w:r>
+      <w:r>
+        <w:rPr>
+          <w:rStyle w:val="html-attribute"/>
+          <w:rFonts w:ascii="Courier New" w:hAnsi="Courier New" w:cs="Courier New"/>
+          <w:b/>
+          <w:sz w:val="20"/>
+          <w:szCs w:val="20"/>
+        </w:rPr>
+        <w:t> </w:t>
+      </w:r>
+      <w:proofErr w:type="spellStart"/>
+      <w:r>
+        <w:rPr>
+          <w:rStyle w:val="html-attribute-name"/>
+          <w:rFonts w:ascii="Courier New" w:hAnsi="Courier New" w:cs="Courier New"/>
+          <w:b/>
+          <w:sz w:val="20"/>
+          <w:szCs w:val="20"/>
+        </w:rPr>
+        <w:t>queueSize</w:t>
+      </w:r>
+      <w:proofErr w:type="spellEnd"/>
+      <w:r>
+        <w:rPr>
+          <w:rStyle w:val="html-attribute"/>
+          <w:rFonts w:ascii="Courier New" w:hAnsi="Courier New" w:cs="Courier New"/>
+          <w:b/>
+          <w:sz w:val="20"/>
+          <w:szCs w:val="20"/>
+        </w:rPr>
+        <w:t>="</w:t>
+      </w:r>
+      <w:r>
+        <w:rPr>
+          <w:rStyle w:val="html-attribute-value"/>
+          <w:rFonts w:ascii="Courier New" w:hAnsi="Courier New" w:cs="Courier New"/>
+          <w:b/>
+          <w:sz w:val="20"/>
+          <w:szCs w:val="20"/>
+        </w:rPr>
+        <w:t>0</w:t>
+      </w:r>
+      <w:r>
+        <w:rPr>
+          <w:rStyle w:val="html-attribute"/>
+          <w:rFonts w:ascii="Courier New" w:hAnsi="Courier New" w:cs="Courier New"/>
+          <w:b/>
+          <w:sz w:val="20"/>
+          <w:szCs w:val="20"/>
+        </w:rPr>
+        <w:t>"</w:t>
+      </w:r>
+      <w:r>
+        <w:rPr>
+          <w:rFonts w:ascii="Courier New" w:hAnsi="Courier New" w:cs="Courier New"/>
+          <w:b/>
+          <w:sz w:val="20"/>
+          <w:szCs w:val="20"/>
+        </w:rPr>
+        <w:t>/&gt;</w:t>
+      </w:r>
+    </w:p>
+    <w:p>
+      <w:pPr>
+        <w:spacing w:before="120" w:after="0"/>
+        <w:rPr>
+          <w:rFonts w:ascii="Calibri" w:eastAsia="Times New Roman" w:hAnsi="Calibri" w:cs="Calibri"/>
+          <w:color w:val="000000"/>
+          <w:szCs w:val="24"/>
+        </w:rPr>
+      </w:pPr>
+      <w:r>
+        <w:rPr>
+          <w:rFonts w:ascii="Calibri" w:eastAsia="Times New Roman" w:hAnsi="Calibri" w:cs="Calibri"/>
+          <w:color w:val="000000"/>
+          <w:szCs w:val="24"/>
+        </w:rPr>
+        <w:t xml:space="preserve">The </w:t>
+      </w:r>
+      <w:proofErr w:type="spellStart"/>
+      <w:r>
+        <w:rPr>
+          <w:rFonts w:ascii="Calibri" w:eastAsia="Times New Roman" w:hAnsi="Calibri" w:cs="Calibri"/>
+          <w:color w:val="000000"/>
+          <w:szCs w:val="24"/>
+        </w:rPr>
+        <w:t>queueSize</w:t>
+      </w:r>
+      <w:proofErr w:type="spellEnd"/>
+      <w:r>
+        <w:rPr>
+          <w:rFonts w:ascii="Calibri" w:eastAsia="Times New Roman" w:hAnsi="Calibri" w:cs="Calibri"/>
+          <w:color w:val="000000"/>
+          <w:szCs w:val="24"/>
+        </w:rPr>
+        <w:t xml:space="preserve"> attribute is the sum of the queue sizes of all the import services in the import pipeline</w:t>
+      </w:r>
+      <w:r>
+        <w:rPr>
+          <w:rFonts w:ascii="Calibri" w:eastAsia="Times New Roman" w:hAnsi="Calibri" w:cs="Calibri"/>
+          <w:color w:val="000000"/>
+          <w:szCs w:val="24"/>
+        </w:rPr>
+        <w:t>.</w:t>
+      </w:r>
+      <w:r>
+        <w:rPr>
+          <w:rFonts w:ascii="Calibri" w:eastAsia="Times New Roman" w:hAnsi="Calibri" w:cs="Calibri"/>
+          <w:color w:val="000000"/>
+          <w:szCs w:val="24"/>
+        </w:rPr>
+        <w:t xml:space="preserve"> When the </w:t>
+      </w:r>
+      <w:proofErr w:type="spellStart"/>
+      <w:r>
+        <w:rPr>
+          <w:rFonts w:ascii="Calibri" w:eastAsia="Times New Roman" w:hAnsi="Calibri" w:cs="Calibri"/>
+          <w:color w:val="000000"/>
+          <w:szCs w:val="24"/>
+        </w:rPr>
+        <w:t>queueSize</w:t>
+      </w:r>
+      <w:proofErr w:type="spellEnd"/>
+      <w:r>
+        <w:rPr>
+          <w:rFonts w:ascii="Calibri" w:eastAsia="Times New Roman" w:hAnsi="Calibri" w:cs="Calibri"/>
+          <w:color w:val="000000"/>
+          <w:szCs w:val="24"/>
+        </w:rPr>
+        <w:t xml:space="preserve"> attribute is zero, all the received files have been passed down the pipeline and are ready for anonymization.</w:t>
+      </w:r>
+    </w:p>
+    <w:p>
+      <w:pPr>
+        <w:pStyle w:val="Heading2"/>
+        <w:rPr>
+          <w:rFonts w:eastAsia="Times New Roman"/>
+        </w:rPr>
+      </w:pPr>
+      <w:bookmarkStart w:id="9" w:name="_Toc507316676"/>
+      <w:r>
+        <w:rPr>
+          <w:rFonts w:eastAsia="Times New Roman"/>
+        </w:rPr>
+        <w:t>The Import Manifest</w:t>
+      </w:r>
       <w:bookmarkEnd w:id="9"/>
     </w:p>
     <w:p>
-      <w:pPr>
-        <w:spacing w:after="0"/>
-        <w:rPr>
-          <w:rFonts w:ascii="Calibri" w:eastAsia="Times New Roman" w:hAnsi="Calibri" w:cs="Calibri"/>
-          <w:color w:val="000000"/>
-          <w:szCs w:val="24"/>
-        </w:rPr>
-      </w:pPr>
-      <w:r>
-        <w:rPr>
-          <w:rFonts w:ascii="Calibri" w:eastAsia="Times New Roman" w:hAnsi="Calibri" w:cs="Calibri"/>
-          <w:color w:val="000000"/>
-          <w:szCs w:val="24"/>
-        </w:rPr>
-        <w:t>To obtain the</w:t>
-      </w:r>
-      <w:r>
-        <w:rPr>
-          <w:rFonts w:ascii="Calibri" w:eastAsia="Times New Roman" w:hAnsi="Calibri" w:cs="Calibri"/>
-          <w:color w:val="000000"/>
-          <w:szCs w:val="24"/>
-        </w:rPr>
-        <w:t xml:space="preserve"> </w:t>
-      </w:r>
-      <w:r>
-        <w:rPr>
-          <w:rFonts w:ascii="Calibri" w:eastAsia="Times New Roman" w:hAnsi="Calibri" w:cs="Calibri"/>
-          <w:color w:val="000000"/>
-          <w:szCs w:val="24"/>
-        </w:rPr>
-        <w:t>number</w:t>
-      </w:r>
-      <w:r>
-        <w:rPr>
-          <w:rFonts w:ascii="Calibri" w:eastAsia="Times New Roman" w:hAnsi="Calibri" w:cs="Calibri"/>
-          <w:color w:val="000000"/>
-          <w:szCs w:val="24"/>
-        </w:rPr>
-        <w:t xml:space="preserve"> of files that have been received but not yet </w:t>
-      </w:r>
-      <w:r>
-        <w:rPr>
-          <w:rFonts w:ascii="Calibri" w:eastAsia="Times New Roman" w:hAnsi="Calibri" w:cs="Calibri"/>
-          <w:color w:val="000000"/>
-          <w:szCs w:val="24"/>
-        </w:rPr>
-        <w:t>processed by the import pipeline</w:t>
-      </w:r>
-      <w:r>
-        <w:rPr>
-          <w:rFonts w:ascii="Calibri" w:eastAsia="Times New Roman" w:hAnsi="Calibri" w:cs="Calibri"/>
-          <w:color w:val="000000"/>
-          <w:szCs w:val="24"/>
-        </w:rPr>
-        <w:t xml:space="preserve">, </w:t>
-      </w:r>
-      <w:r>
-        <w:rPr>
-          <w:rFonts w:ascii="Calibri" w:eastAsia="Times New Roman" w:hAnsi="Calibri" w:cs="Calibri"/>
-          <w:color w:val="000000"/>
-          <w:szCs w:val="24"/>
-        </w:rPr>
-        <w:t>t</w:t>
-      </w:r>
-      <w:r>
-        <w:rPr>
-          <w:rFonts w:ascii="Calibri" w:eastAsia="Times New Roman" w:hAnsi="Calibri" w:cs="Calibri"/>
-          <w:color w:val="000000"/>
-          <w:szCs w:val="24"/>
-        </w:rPr>
-        <w:t xml:space="preserve">he </w:t>
-      </w:r>
-      <w:r>
-        <w:rPr>
-          <w:rFonts w:ascii="Calibri" w:eastAsia="Times New Roman" w:hAnsi="Calibri" w:cs="Calibri"/>
-          <w:color w:val="000000"/>
-          <w:szCs w:val="24"/>
-        </w:rPr>
-        <w:t>wizard does an HTTP GET to the</w:t>
-      </w:r>
-      <w:r>
-        <w:rPr>
-          <w:rFonts w:ascii="Calibri" w:eastAsia="Times New Roman" w:hAnsi="Calibri" w:cs="Calibri"/>
-          <w:color w:val="000000"/>
-          <w:szCs w:val="24"/>
-        </w:rPr>
-        <w:t xml:space="preserve"> URL</w:t>
-      </w:r>
-      <w:r>
-        <w:rPr>
-          <w:rFonts w:ascii="Calibri" w:eastAsia="Times New Roman" w:hAnsi="Calibri" w:cs="Calibri"/>
-          <w:color w:val="000000"/>
-          <w:szCs w:val="24"/>
-        </w:rPr>
-        <w:t>:</w:t>
-      </w:r>
-    </w:p>
-    <w:p>
-      <w:pPr>
-        <w:spacing w:after="0"/>
-        <w:ind w:firstLine="720"/>
-        <w:rPr>
-          <w:rFonts w:ascii="Calibri" w:eastAsia="Times New Roman" w:hAnsi="Calibri" w:cs="Calibri"/>
-          <w:color w:val="000000"/>
-          <w:szCs w:val="24"/>
-        </w:rPr>
-      </w:pPr>
-      <w:r>
-        <w:rPr>
-          <w:rFonts w:ascii="Calibri" w:eastAsia="Times New Roman" w:hAnsi="Calibri" w:cs="Calibri"/>
-          <w:b/>
-          <w:bCs/>
-          <w:color w:val="000000"/>
-          <w:szCs w:val="24"/>
-        </w:rPr>
-        <w:t>/Collection/</w:t>
-      </w:r>
-      <w:proofErr w:type="spellStart"/>
-      <w:r>
-        <w:rPr>
-          <w:rFonts w:ascii="Calibri" w:eastAsia="Times New Roman" w:hAnsi="Calibri" w:cs="Calibri"/>
-          <w:b/>
-          <w:bCs/>
-          <w:color w:val="000000"/>
-          <w:szCs w:val="24"/>
-        </w:rPr>
-        <w:t>get</w:t>
-      </w:r>
-      <w:r>
-        <w:rPr>
-          <w:rFonts w:ascii="Calibri" w:eastAsia="Times New Roman" w:hAnsi="Calibri" w:cs="Calibri"/>
-          <w:b/>
-          <w:bCs/>
-          <w:color w:val="000000"/>
-          <w:szCs w:val="24"/>
-        </w:rPr>
-        <w:t>Import</w:t>
-      </w:r>
-      <w:r>
-        <w:rPr>
-          <w:rFonts w:ascii="Calibri" w:eastAsia="Times New Roman" w:hAnsi="Calibri" w:cs="Calibri"/>
-          <w:b/>
-          <w:bCs/>
-          <w:color w:val="000000"/>
-          <w:szCs w:val="24"/>
-        </w:rPr>
-        <w:t>Status</w:t>
-      </w:r>
-      <w:proofErr w:type="spellEnd"/>
-    </w:p>
-    <w:p>
-      <w:pPr>
-        <w:spacing w:after="0"/>
-        <w:rPr>
-          <w:rFonts w:ascii="Calibri" w:eastAsia="Times New Roman" w:hAnsi="Calibri" w:cs="Calibri"/>
-          <w:color w:val="000000"/>
-          <w:szCs w:val="24"/>
-        </w:rPr>
-      </w:pPr>
-      <w:r>
-        <w:rPr>
-          <w:rFonts w:ascii="Calibri" w:eastAsia="Times New Roman" w:hAnsi="Calibri" w:cs="Calibri"/>
-          <w:color w:val="000000"/>
-          <w:szCs w:val="24"/>
-        </w:rPr>
-        <w:t>The AJAX call returns an XML structure like this:</w:t>
-      </w:r>
-    </w:p>
-    <w:p>
-      <w:pPr>
-        <w:spacing w:after="0"/>
-        <w:ind w:firstLine="576"/>
-        <w:rPr>
-          <w:rFonts w:ascii="Courier New" w:hAnsi="Courier New" w:cs="Courier New"/>
-          <w:b/>
-          <w:sz w:val="20"/>
-          <w:szCs w:val="20"/>
-        </w:rPr>
-      </w:pPr>
-      <w:r>
-        <w:rPr>
-          <w:rFonts w:ascii="Courier New" w:hAnsi="Courier New" w:cs="Courier New"/>
-          <w:b/>
-          <w:sz w:val="20"/>
-          <w:szCs w:val="20"/>
-        </w:rPr>
-        <w:t>&lt;status</w:t>
-      </w:r>
-      <w:r>
-        <w:rPr>
-          <w:rStyle w:val="html-attribute"/>
-          <w:rFonts w:ascii="Courier New" w:hAnsi="Courier New" w:cs="Courier New"/>
-          <w:b/>
-          <w:sz w:val="20"/>
-          <w:szCs w:val="20"/>
-        </w:rPr>
-        <w:t> </w:t>
-      </w:r>
-      <w:proofErr w:type="spellStart"/>
-      <w:r>
-        <w:rPr>
-          <w:rStyle w:val="html-attribute-name"/>
-          <w:rFonts w:ascii="Courier New" w:hAnsi="Courier New" w:cs="Courier New"/>
-          <w:b/>
-          <w:sz w:val="20"/>
-          <w:szCs w:val="20"/>
-        </w:rPr>
-        <w:t>queueSize</w:t>
-      </w:r>
-      <w:proofErr w:type="spellEnd"/>
-      <w:r>
-        <w:rPr>
-          <w:rStyle w:val="html-attribute"/>
-          <w:rFonts w:ascii="Courier New" w:hAnsi="Courier New" w:cs="Courier New"/>
-          <w:b/>
-          <w:sz w:val="20"/>
-          <w:szCs w:val="20"/>
-        </w:rPr>
-        <w:t>="</w:t>
-      </w:r>
-      <w:r>
-        <w:rPr>
-          <w:rStyle w:val="html-attribute-value"/>
-          <w:rFonts w:ascii="Courier New" w:hAnsi="Courier New" w:cs="Courier New"/>
-          <w:b/>
-          <w:sz w:val="20"/>
-          <w:szCs w:val="20"/>
-        </w:rPr>
-        <w:t>0</w:t>
-      </w:r>
-      <w:r>
-        <w:rPr>
-          <w:rStyle w:val="html-attribute"/>
-          <w:rFonts w:ascii="Courier New" w:hAnsi="Courier New" w:cs="Courier New"/>
-          <w:b/>
-          <w:sz w:val="20"/>
-          <w:szCs w:val="20"/>
-        </w:rPr>
-        <w:t>"</w:t>
-      </w:r>
-      <w:r>
-        <w:rPr>
-          <w:rFonts w:ascii="Courier New" w:hAnsi="Courier New" w:cs="Courier New"/>
-          <w:b/>
-          <w:sz w:val="20"/>
-          <w:szCs w:val="20"/>
-        </w:rPr>
-        <w:t>/&gt;</w:t>
-      </w:r>
-    </w:p>
-    <w:p>
-      <w:pPr>
-        <w:spacing w:before="120" w:after="0"/>
-        <w:rPr>
-          <w:rFonts w:ascii="Calibri" w:eastAsia="Times New Roman" w:hAnsi="Calibri" w:cs="Calibri"/>
-          <w:color w:val="000000"/>
-          <w:szCs w:val="24"/>
-        </w:rPr>
-      </w:pPr>
-      <w:r>
-        <w:rPr>
-          <w:rFonts w:ascii="Calibri" w:eastAsia="Times New Roman" w:hAnsi="Calibri" w:cs="Calibri"/>
-          <w:color w:val="000000"/>
-          <w:szCs w:val="24"/>
-        </w:rPr>
-        <w:t xml:space="preserve">The </w:t>
-      </w:r>
-      <w:proofErr w:type="spellStart"/>
-      <w:r>
-        <w:rPr>
-          <w:rFonts w:ascii="Calibri" w:eastAsia="Times New Roman" w:hAnsi="Calibri" w:cs="Calibri"/>
-          <w:color w:val="000000"/>
-          <w:szCs w:val="24"/>
-        </w:rPr>
-        <w:t>queueSize</w:t>
-      </w:r>
-      <w:proofErr w:type="spellEnd"/>
-      <w:r>
-        <w:rPr>
-          <w:rFonts w:ascii="Calibri" w:eastAsia="Times New Roman" w:hAnsi="Calibri" w:cs="Calibri"/>
-          <w:color w:val="000000"/>
-          <w:szCs w:val="24"/>
-        </w:rPr>
-        <w:t xml:space="preserve"> attribute is the sum of the queue sizes of all the import services in the import pipeline</w:t>
-      </w:r>
-      <w:r>
-        <w:rPr>
-          <w:rFonts w:ascii="Calibri" w:eastAsia="Times New Roman" w:hAnsi="Calibri" w:cs="Calibri"/>
-          <w:color w:val="000000"/>
-          <w:szCs w:val="24"/>
-        </w:rPr>
-        <w:t>.</w:t>
-      </w:r>
-      <w:r>
-        <w:rPr>
-          <w:rFonts w:ascii="Calibri" w:eastAsia="Times New Roman" w:hAnsi="Calibri" w:cs="Calibri"/>
-          <w:color w:val="000000"/>
-          <w:szCs w:val="24"/>
-        </w:rPr>
-        <w:t xml:space="preserve"> When the </w:t>
-      </w:r>
-      <w:proofErr w:type="spellStart"/>
-      <w:r>
-        <w:rPr>
-          <w:rFonts w:ascii="Calibri" w:eastAsia="Times New Roman" w:hAnsi="Calibri" w:cs="Calibri"/>
-          <w:color w:val="000000"/>
-          <w:szCs w:val="24"/>
-        </w:rPr>
-        <w:t>queueSize</w:t>
-      </w:r>
-      <w:proofErr w:type="spellEnd"/>
-      <w:r>
-        <w:rPr>
-          <w:rFonts w:ascii="Calibri" w:eastAsia="Times New Roman" w:hAnsi="Calibri" w:cs="Calibri"/>
-          <w:color w:val="000000"/>
-          <w:szCs w:val="24"/>
-        </w:rPr>
-        <w:t xml:space="preserve"> attribute is zero, all the received files have been passed down the pipeline and are ready for anonymization.</w:t>
-      </w:r>
-    </w:p>
-    <w:p>
-      <w:pPr>
-        <w:pStyle w:val="Heading2"/>
-        <w:rPr>
-          <w:rFonts w:eastAsia="Times New Roman"/>
-        </w:rPr>
-      </w:pPr>
-      <w:bookmarkStart w:id="10" w:name="_Toc507052815"/>
-      <w:r>
-        <w:rPr>
-          <w:rFonts w:eastAsia="Times New Roman"/>
-        </w:rPr>
-        <w:t>The Import Manifest</w:t>
+      <w:r>
+        <w:t xml:space="preserve">As files are imported, a manifest listing key identifiers from each file is created. The manifest can be obtained as either XML or CSV. The manifest contains one entry for each series. The </w:t>
+      </w:r>
+      <w:proofErr w:type="spellStart"/>
+      <w:r>
+        <w:t>TCIAServlet</w:t>
+      </w:r>
+      <w:proofErr w:type="spellEnd"/>
+      <w:r>
+        <w:t xml:space="preserve"> provides three funct</w:t>
+      </w:r>
+      <w:r>
+        <w:t>ions for accessing the manifest.</w:t>
+      </w:r>
+    </w:p>
+    <w:p>
+      <w:pPr>
+        <w:pStyle w:val="Heading3"/>
+      </w:pPr>
+      <w:bookmarkStart w:id="10" w:name="_Toc507316677"/>
+      <w:r>
+        <w:t>Listing the Import Manifest as XML</w:t>
       </w:r>
       <w:bookmarkEnd w:id="10"/>
-    </w:p>
-    <w:p>
-      <w:r>
-        <w:t xml:space="preserve">As files are imported, a manifest listing key identifiers from each file is created. The manifest can be obtained as either XML or CSV. The manifest contains one entry for each series. The </w:t>
-      </w:r>
-      <w:proofErr w:type="spellStart"/>
-      <w:r>
-        <w:t>TCIAServlet</w:t>
-      </w:r>
-      <w:proofErr w:type="spellEnd"/>
-      <w:r>
-        <w:t xml:space="preserve"> provides three funct</w:t>
-      </w:r>
-      <w:r>
-        <w:t>ions for accessing the manifest.</w:t>
-      </w:r>
-    </w:p>
-    <w:p>
-      <w:pPr>
-        <w:pStyle w:val="Heading3"/>
-      </w:pPr>
-      <w:bookmarkStart w:id="11" w:name="_Toc507052816"/>
-      <w:r>
-        <w:t>Listing the Import Manifest as XML</w:t>
-      </w:r>
-      <w:bookmarkEnd w:id="11"/>
     </w:p>
     <w:p>
       <w:pPr>
@@ -15461,11 +15459,11 @@
       <w:pPr>
         <w:pStyle w:val="Heading3"/>
       </w:pPr>
-      <w:bookmarkStart w:id="12" w:name="_Toc507052817"/>
+      <w:bookmarkStart w:id="11" w:name="_Toc507316678"/>
       <w:r>
         <w:t>Listing the Import Manifest as CSV</w:t>
       </w:r>
-      <w:bookmarkEnd w:id="12"/>
+      <w:bookmarkEnd w:id="11"/>
     </w:p>
     <w:p>
       <w:pPr>
@@ -15658,11 +15656,11 @@
       <w:pPr>
         <w:pStyle w:val="Heading3"/>
       </w:pPr>
-      <w:bookmarkStart w:id="13" w:name="_Toc507052818"/>
+      <w:bookmarkStart w:id="12" w:name="_Toc507316679"/>
       <w:r>
         <w:t>Listing the Import Manifest as XLSX</w:t>
       </w:r>
-      <w:bookmarkEnd w:id="13"/>
+      <w:bookmarkEnd w:id="12"/>
     </w:p>
     <w:p>
       <w:pPr>
@@ -15903,7 +15901,7 @@
           <w:rFonts w:eastAsia="Times New Roman"/>
         </w:rPr>
       </w:pPr>
-      <w:bookmarkStart w:id="14" w:name="_Toc507052819"/>
+      <w:bookmarkStart w:id="13" w:name="_Toc507316680"/>
       <w:r>
         <w:rPr>
           <w:rFonts w:eastAsia="Times New Roman"/>
@@ -15924,23 +15922,23 @@
         </w:rPr>
         <w:t xml:space="preserve"> Lookup Table</w:t>
       </w:r>
+      <w:bookmarkEnd w:id="13"/>
+    </w:p>
+    <w:p>
+      <w:pPr>
+        <w:pStyle w:val="Heading3"/>
+      </w:pPr>
+      <w:bookmarkStart w:id="14" w:name="_Toc507316681"/>
+      <w:r>
+        <w:t>Listing</w:t>
+      </w:r>
+      <w:r>
+        <w:t xml:space="preserve"> the Lookup Table Template Spreadsheet</w:t>
+      </w:r>
       <w:bookmarkEnd w:id="14"/>
     </w:p>
     <w:p>
       <w:pPr>
-        <w:pStyle w:val="Heading3"/>
-      </w:pPr>
-      <w:bookmarkStart w:id="15" w:name="_Toc507052820"/>
-      <w:r>
-        <w:t>Listing</w:t>
-      </w:r>
-      <w:r>
-        <w:t xml:space="preserve"> the Lookup Table Template Spreadsheet</w:t>
-      </w:r>
-      <w:bookmarkEnd w:id="15"/>
-    </w:p>
-    <w:p>
-      <w:pPr>
         <w:spacing w:after="0"/>
         <w:rPr>
           <w:rFonts w:ascii="Calibri" w:eastAsia="Times New Roman" w:hAnsi="Calibri" w:cs="Calibri"/>
@@ -16029,16 +16027,6 @@
         <w:t>LookupTableTemplate</w:t>
       </w:r>
       <w:proofErr w:type="spellEnd"/>
-      <w:r>
-        <w:rPr>
-          <w:rFonts w:ascii="Calibri" w:eastAsia="Times New Roman" w:hAnsi="Calibri" w:cs="Calibri"/>
-          <w:b/>
-          <w:bCs/>
-          <w:color w:val="000000"/>
-          <w:szCs w:val="24"/>
-        </w:rPr>
-        <w:t>/xml</w:t>
-      </w:r>
     </w:p>
     <w:p>
       <w:pPr>
@@ -16136,9 +16124,116 @@
     </w:p>
     <w:p>
       <w:pPr>
+        <w:spacing w:after="0"/>
+      </w:pPr>
+    </w:p>
+    <w:p>
+      <w:pPr>
+        <w:spacing w:after="0"/>
+        <w:rPr>
+          <w:rFonts w:ascii="Calibri" w:eastAsia="Times New Roman" w:hAnsi="Calibri" w:cs="Calibri"/>
+          <w:color w:val="000000"/>
+          <w:szCs w:val="24"/>
+        </w:rPr>
+      </w:pPr>
+      <w:r>
+        <w:t xml:space="preserve">To get the spreadsheet containing the </w:t>
+      </w:r>
+      <w:proofErr w:type="spellStart"/>
+      <w:r>
+        <w:t>PatientIDs</w:t>
+      </w:r>
+      <w:proofErr w:type="spellEnd"/>
+      <w:r>
+        <w:t xml:space="preserve"> of </w:t>
+      </w:r>
+      <w:r>
+        <w:t>selected patients</w:t>
+      </w:r>
+      <w:r>
+        <w:t xml:space="preserve">, the wizard does an </w:t>
+      </w:r>
+      <w:r>
+        <w:rPr>
+          <w:rFonts w:ascii="Calibri" w:eastAsia="Times New Roman" w:hAnsi="Calibri" w:cs="Calibri"/>
+          <w:color w:val="000000"/>
+          <w:szCs w:val="24"/>
+        </w:rPr>
+        <w:t>HTTP GET to the</w:t>
+      </w:r>
+      <w:r>
+        <w:rPr>
+          <w:rFonts w:ascii="Calibri" w:eastAsia="Times New Roman" w:hAnsi="Calibri" w:cs="Calibri"/>
+          <w:color w:val="000000"/>
+          <w:szCs w:val="24"/>
+        </w:rPr>
+        <w:t xml:space="preserve"> URL</w:t>
+      </w:r>
+      <w:r>
+        <w:rPr>
+          <w:rFonts w:ascii="Calibri" w:eastAsia="Times New Roman" w:hAnsi="Calibri" w:cs="Calibri"/>
+          <w:color w:val="000000"/>
+          <w:szCs w:val="24"/>
+        </w:rPr>
+        <w:t>:</w:t>
+      </w:r>
+    </w:p>
+    <w:p>
+      <w:pPr>
+        <w:ind w:firstLine="720"/>
+        <w:rPr>
+          <w:rFonts w:ascii="Calibri" w:eastAsia="Times New Roman" w:hAnsi="Calibri" w:cs="Calibri"/>
+          <w:color w:val="000000"/>
+          <w:szCs w:val="24"/>
+        </w:rPr>
+      </w:pPr>
+      <w:bookmarkStart w:id="15" w:name="_GoBack"/>
+      <w:bookmarkEnd w:id="15"/>
+      <w:r>
+        <w:rPr>
+          <w:rFonts w:ascii="Calibri" w:eastAsia="Times New Roman" w:hAnsi="Calibri" w:cs="Calibri"/>
+          <w:b/>
+          <w:bCs/>
+          <w:color w:val="000000"/>
+          <w:szCs w:val="24"/>
+        </w:rPr>
+        <w:t>/Collection/list</w:t>
+      </w:r>
+      <w:r>
+        <w:rPr>
+          <w:rFonts w:ascii="Calibri" w:eastAsia="Times New Roman" w:hAnsi="Calibri" w:cs="Calibri"/>
+          <w:b/>
+          <w:bCs/>
+          <w:color w:val="000000"/>
+          <w:szCs w:val="24"/>
+        </w:rPr>
+        <w:t>LookupTableTemplate</w:t>
+      </w:r>
+      <w:r>
+        <w:rPr>
+          <w:rFonts w:ascii="Calibri" w:eastAsia="Times New Roman" w:hAnsi="Calibri" w:cs="Calibri"/>
+          <w:b/>
+          <w:bCs/>
+          <w:color w:val="000000"/>
+          <w:szCs w:val="24"/>
+        </w:rPr>
+        <w:t>?id=</w:t>
+      </w:r>
+      <w:r>
+        <w:rPr>
+          <w:rFonts w:ascii="Calibri" w:eastAsia="Times New Roman" w:hAnsi="Calibri" w:cs="Calibri"/>
+          <w:b/>
+          <w:color w:val="000000"/>
+          <w:szCs w:val="24"/>
+        </w:rPr>
+        <w:t>PatientID1|PatientID2|...|PatientIDn</w:t>
+      </w:r>
+    </w:p>
+    <w:p>
+      <w:pPr>
         <w:pStyle w:val="Heading3"/>
       </w:pPr>
-      <w:bookmarkStart w:id="16" w:name="_Toc507052821"/>
+      <w:bookmarkStart w:id="16" w:name="_Toc507316682"/>
       <w:r>
         <w:t>Submitting the Lookup Table</w:t>
       </w:r>
@@ -16467,7 +16562,6 @@
           <w:color w:val="000000"/>
           <w:szCs w:val="24"/>
         </w:rPr>
-        <w:lastRenderedPageBreak/>
         <w:t>The second row provides a human-readable label for the column. The TCIA servlet needs the first row. It ignores the second row and starts processing rows at the third row.</w:t>
       </w:r>
     </w:p>
@@ -16478,7 +16572,7 @@
           <w:rFonts w:eastAsia="Times New Roman"/>
         </w:rPr>
       </w:pPr>
-      <w:bookmarkStart w:id="17" w:name="_Toc507052822"/>
+      <w:bookmarkStart w:id="17" w:name="_Toc507316683"/>
       <w:r>
         <w:rPr>
           <w:rFonts w:eastAsia="Times New Roman"/>
@@ -16919,6 +17013,7 @@
           <w:color w:val="000000"/>
           <w:szCs w:val="24"/>
         </w:rPr>
+        <w:lastRenderedPageBreak/>
         <w:t>DirectoryStorageService</w:t>
       </w:r>
       <w:proofErr w:type="spellEnd"/>
@@ -16988,12 +17083,11 @@
           <w:rFonts w:eastAsia="Times New Roman"/>
         </w:rPr>
       </w:pPr>
-      <w:bookmarkStart w:id="18" w:name="_Toc507052823"/>
+      <w:bookmarkStart w:id="18" w:name="_Toc507316684"/>
       <w:r>
         <w:rPr>
           <w:rFonts w:eastAsia="Times New Roman"/>
         </w:rPr>
-        <w:lastRenderedPageBreak/>
         <w:t>Submitting Files for Anonymization</w:t>
       </w:r>
       <w:bookmarkEnd w:id="18"/>
@@ -17356,7 +17450,7 @@
           <w:rFonts w:eastAsia="Times New Roman"/>
         </w:rPr>
       </w:pPr>
-      <w:bookmarkStart w:id="19" w:name="_Toc507052824"/>
+      <w:bookmarkStart w:id="19" w:name="_Toc507316685"/>
       <w:r>
         <w:rPr>
           <w:rFonts w:eastAsia="Times New Roman"/>
@@ -17617,6 +17711,7 @@
           <w:color w:val="000000"/>
           <w:szCs w:val="24"/>
         </w:rPr>
+        <w:lastRenderedPageBreak/>
         <w:t xml:space="preserve">The XML structure exactly mimics the one that listed the imported files, but it references a different </w:t>
       </w:r>
       <w:proofErr w:type="spellStart"/>
@@ -17671,7 +17766,6 @@
           <w:color w:val="000000"/>
           <w:szCs w:val="24"/>
         </w:rPr>
-        <w:lastRenderedPageBreak/>
         <w:t xml:space="preserve"> </w:t>
       </w:r>
       <w:r>
@@ -17690,7 +17784,7 @@
           <w:rFonts w:eastAsia="Times New Roman"/>
         </w:rPr>
       </w:pPr>
-      <w:bookmarkStart w:id="20" w:name="_Toc507052825"/>
+      <w:bookmarkStart w:id="20" w:name="_Toc507316686"/>
       <w:r>
         <w:rPr>
           <w:rFonts w:eastAsia="Times New Roman"/>
@@ -17947,7 +18041,7 @@
           <w:rFonts w:eastAsia="Times New Roman"/>
         </w:rPr>
       </w:pPr>
-      <w:bookmarkStart w:id="21" w:name="_Toc507052826"/>
+      <w:bookmarkStart w:id="21" w:name="_Toc507316687"/>
       <w:r>
         <w:rPr>
           <w:rFonts w:eastAsia="Times New Roman"/>
@@ -18027,7 +18121,7 @@
       <w:pPr>
         <w:pStyle w:val="Heading3"/>
       </w:pPr>
-      <w:bookmarkStart w:id="22" w:name="_Toc507052827"/>
+      <w:bookmarkStart w:id="22" w:name="_Toc507316688"/>
       <w:r>
         <w:t>Clearing the M</w:t>
       </w:r>
@@ -18111,7 +18205,7 @@
       <w:pPr>
         <w:pStyle w:val="Heading3"/>
       </w:pPr>
-      <w:bookmarkStart w:id="23" w:name="_Toc507052828"/>
+      <w:bookmarkStart w:id="23" w:name="_Toc507316689"/>
       <w:r>
         <w:t xml:space="preserve">Getting the </w:t>
       </w:r>
@@ -18248,7 +18342,7 @@
       <w:pPr>
         <w:pStyle w:val="Heading3"/>
       </w:pPr>
-      <w:bookmarkStart w:id="24" w:name="_Toc507052829"/>
+      <w:bookmarkStart w:id="24" w:name="_Toc507316690"/>
       <w:r>
         <w:t xml:space="preserve">Listing the </w:t>
       </w:r>
@@ -18401,7 +18495,7 @@
       <w:pPr>
         <w:pStyle w:val="Heading3"/>
       </w:pPr>
-      <w:bookmarkStart w:id="25" w:name="_Toc507052830"/>
+      <w:bookmarkStart w:id="25" w:name="_Toc507316691"/>
       <w:r>
         <w:t xml:space="preserve">Listing the </w:t>
       </w:r>
@@ -18529,7 +18623,7 @@
       <w:pPr>
         <w:pStyle w:val="Heading3"/>
       </w:pPr>
-      <w:bookmarkStart w:id="26" w:name="_Toc507052831"/>
+      <w:bookmarkStart w:id="26" w:name="_Toc507316692"/>
       <w:r>
         <w:t xml:space="preserve">Listing the </w:t>
       </w:r>
@@ -18767,7 +18861,7 @@
       <w:pPr>
         <w:pStyle w:val="Heading3"/>
       </w:pPr>
-      <w:bookmarkStart w:id="27" w:name="_Toc507052832"/>
+      <w:bookmarkStart w:id="27" w:name="_Toc507316693"/>
       <w:r>
         <w:lastRenderedPageBreak/>
         <w:t xml:space="preserve">Listing the </w:t>
@@ -18964,7 +19058,7 @@
       <w:pPr>
         <w:pStyle w:val="Heading3"/>
       </w:pPr>
-      <w:bookmarkStart w:id="28" w:name="_Toc507052833"/>
+      <w:bookmarkStart w:id="28" w:name="_Toc507316694"/>
       <w:r>
         <w:t xml:space="preserve">Listing the </w:t>
       </w:r>
@@ -19162,7 +19256,7 @@
       <w:pPr>
         <w:pStyle w:val="Heading3"/>
       </w:pPr>
-      <w:bookmarkStart w:id="29" w:name="_Toc507052834"/>
+      <w:bookmarkStart w:id="29" w:name="_Toc507316695"/>
       <w:r>
         <w:t xml:space="preserve">Listing the </w:t>
       </w:r>
@@ -19303,7 +19397,7 @@
       <w:pPr>
         <w:pStyle w:val="Heading3"/>
       </w:pPr>
-      <w:bookmarkStart w:id="30" w:name="_Toc507052835"/>
+      <w:bookmarkStart w:id="30" w:name="_Toc507316696"/>
       <w:r>
         <w:t>Exporting the M</w:t>
       </w:r>
@@ -19402,7 +19496,7 @@
           <w:rFonts w:eastAsia="Times New Roman"/>
         </w:rPr>
       </w:pPr>
-      <w:bookmarkStart w:id="31" w:name="_Toc507052836"/>
+      <w:bookmarkStart w:id="31" w:name="_Toc507316697"/>
       <w:r>
         <w:rPr>
           <w:rFonts w:eastAsia="Times New Roman"/>
@@ -19415,7 +19509,7 @@
       <w:pPr>
         <w:pStyle w:val="Heading3"/>
       </w:pPr>
-      <w:bookmarkStart w:id="32" w:name="_Toc507052837"/>
+      <w:bookmarkStart w:id="32" w:name="_Toc507316698"/>
       <w:r>
         <w:t>Listing the Elements of a DICOM File</w:t>
       </w:r>
@@ -19521,7 +19615,7 @@
       <w:pPr>
         <w:pStyle w:val="Heading3"/>
       </w:pPr>
-      <w:bookmarkStart w:id="33" w:name="_Toc507052838"/>
+      <w:bookmarkStart w:id="33" w:name="_Toc507316699"/>
       <w:r>
         <w:t>Getting a JPEG Image from a DICOM File</w:t>
       </w:r>
@@ -19675,7 +19769,7 @@
           <w:rFonts w:eastAsia="Times New Roman"/>
         </w:rPr>
       </w:pPr>
-      <w:bookmarkStart w:id="34" w:name="_Toc507052839"/>
+      <w:bookmarkStart w:id="34" w:name="_Toc507316700"/>
       <w:r>
         <w:rPr>
           <w:rFonts w:eastAsia="Times New Roman"/>
@@ -19688,7 +19782,7 @@
       <w:pPr>
         <w:pStyle w:val="Heading3"/>
       </w:pPr>
-      <w:bookmarkStart w:id="35" w:name="_Toc507052840"/>
+      <w:bookmarkStart w:id="35" w:name="_Toc507316701"/>
       <w:r>
         <w:t>Getting the List of File System Roots on the Server</w:t>
       </w:r>
@@ -19825,7 +19919,7 @@
       <w:pPr>
         <w:pStyle w:val="Heading3"/>
       </w:pPr>
-      <w:bookmarkStart w:id="36" w:name="_Toc507052841"/>
+      <w:bookmarkStart w:id="36" w:name="_Toc507316702"/>
       <w:r>
         <w:t>Getting the Available Space on the Server</w:t>
       </w:r>
@@ -20178,7 +20272,7 @@
       <w:pPr>
         <w:pStyle w:val="Heading3"/>
       </w:pPr>
-      <w:bookmarkStart w:id="37" w:name="_Toc507052842"/>
+      <w:bookmarkStart w:id="37" w:name="_Toc507316703"/>
       <w:r>
         <w:t>Getting the Export Queue Size</w:t>
       </w:r>
@@ -20384,7 +20478,7 @@
       <w:pPr>
         <w:pStyle w:val="Heading3"/>
       </w:pPr>
-      <w:bookmarkStart w:id="38" w:name="_Toc507052843"/>
+      <w:bookmarkStart w:id="38" w:name="_Toc507316704"/>
       <w:r>
         <w:t>Getting the URL of the Quarantine Manager Servlet</w:t>
       </w:r>
@@ -20647,7 +20741,7 @@
       <w:pPr>
         <w:pStyle w:val="Heading3"/>
       </w:pPr>
-      <w:bookmarkStart w:id="39" w:name="_Toc507052844"/>
+      <w:bookmarkStart w:id="39" w:name="_Toc507316705"/>
       <w:r>
         <w:lastRenderedPageBreak/>
         <w:t xml:space="preserve">Getting a Summary of the </w:t>
@@ -20787,7 +20881,7 @@
           <w:rFonts w:eastAsia="Times New Roman"/>
         </w:rPr>
       </w:pPr>
-      <w:bookmarkStart w:id="40" w:name="_Toc507052845"/>
+      <w:bookmarkStart w:id="40" w:name="_Toc507316706"/>
       <w:r>
         <w:rPr>
           <w:rFonts w:eastAsia="Times New Roman"/>
@@ -20926,7 +21020,7 @@
           <w:rFonts w:eastAsia="Times New Roman"/>
         </w:rPr>
       </w:pPr>
-      <w:bookmarkStart w:id="41" w:name="_Toc507052846"/>
+      <w:bookmarkStart w:id="41" w:name="_Toc507316707"/>
       <w:r>
         <w:rPr>
           <w:rFonts w:eastAsia="Times New Roman"/>
@@ -21181,7 +21275,7 @@
                               <w:sz w:val="26"/>
                               <w:szCs w:val="26"/>
                             </w:rPr>
-                            <w:t>6</w:t>
+                            <w:t>1</w:t>
                           </w:r>
                           <w:r>
                             <w:rPr>
@@ -21262,7 +21356,7 @@
                         <w:sz w:val="26"/>
                         <w:szCs w:val="26"/>
                       </w:rPr>
-                      <w:t>6</w:t>
+                      <w:t>1</w:t>
                     </w:r>
                     <w:r>
                       <w:rPr>
@@ -24213,7 +24307,7 @@
 </file>
 
 <file path=customXml/itemProps1.xml><?xml version="1.0" encoding="utf-8"?>
-<ds:datastoreItem xmlns:ds="http://schemas.openxmlformats.org/officeDocument/2006/customXml" ds:itemID="{FCF79E0F-7D58-4EE5-BE3C-D7BF43745522}">
+<ds:datastoreItem xmlns:ds="http://schemas.openxmlformats.org/officeDocument/2006/customXml" ds:itemID="{4C212AF5-19F8-43A2-BE9E-2FE2629853E4}">
   <ds:schemaRefs>
     <ds:schemaRef ds:uri="http://schemas.openxmlformats.org/officeDocument/2006/bibliography"/>
   </ds:schemaRefs>

</xml_diff>

<commit_message>
Support dcm query parameter in listFiles
</commit_message>
<xml_diff>
--- a/dox/TCIAPlugin.docx
+++ b/dox/TCIAPlugin.docx
@@ -21,8 +21,6 @@
         </w:rPr>
         <w:t xml:space="preserve"> Plugin and Servlet API</w:t>
       </w:r>
-      <w:bookmarkStart w:id="0" w:name="_GoBack"/>
-      <w:bookmarkEnd w:id="0"/>
     </w:p>
     <w:sdt>
       <w:sdtPr>
@@ -733,7 +731,7 @@
                 <w:noProof/>
                 <w:webHidden/>
               </w:rPr>
-              <w:t>7</w:t>
+              <w:t>8</w:t>
             </w:r>
             <w:r>
               <w:rPr>
@@ -4000,7 +3998,7 @@
       <w:pPr>
         <w:pStyle w:val="Heading1"/>
       </w:pPr>
-      <w:bookmarkStart w:id="1" w:name="_Toc508898213"/>
+      <w:bookmarkStart w:id="0" w:name="_Toc508898213"/>
       <w:r>
         <w:lastRenderedPageBreak/>
         <w:t>Installing</w:t>
@@ -4011,7 +4009,7 @@
       <w:r>
         <w:t>TCIA Software</w:t>
       </w:r>
-      <w:bookmarkEnd w:id="1"/>
+      <w:bookmarkEnd w:id="0"/>
     </w:p>
     <w:p>
       <w:r>
@@ -4221,14 +4219,14 @@
           <w:rFonts w:eastAsia="Times New Roman"/>
         </w:rPr>
       </w:pPr>
-      <w:bookmarkStart w:id="2" w:name="_Toc508898214"/>
+      <w:bookmarkStart w:id="1" w:name="_Toc508898214"/>
       <w:r>
         <w:rPr>
           <w:rFonts w:eastAsia="Times New Roman"/>
         </w:rPr>
         <w:t>The config.xml file</w:t>
       </w:r>
-      <w:bookmarkEnd w:id="2"/>
+      <w:bookmarkEnd w:id="1"/>
     </w:p>
     <w:p>
       <w:r>
@@ -8312,7 +8310,6 @@
           <w:sz w:val="20"/>
           <w:szCs w:val="20"/>
         </w:rPr>
-        <w:lastRenderedPageBreak/>
         <w:t xml:space="preserve">            root="roots/</w:t>
       </w:r>
       <w:proofErr w:type="spellStart"/>
@@ -8360,6 +8357,7 @@
           <w:sz w:val="20"/>
           <w:szCs w:val="20"/>
         </w:rPr>
+        <w:lastRenderedPageBreak/>
         <w:t xml:space="preserve">            script="scripts/</w:t>
       </w:r>
       <w:proofErr w:type="spellStart"/>
@@ -10760,7 +10758,6 @@
           <w:sz w:val="20"/>
           <w:szCs w:val="20"/>
         </w:rPr>
-        <w:lastRenderedPageBreak/>
         <w:t xml:space="preserve">        root="Collection/dummy/manifest"&gt;</w:t>
       </w:r>
     </w:p>
@@ -10826,6 +10823,7 @@
           <w:sz w:val="20"/>
           <w:szCs w:val="20"/>
         </w:rPr>
+        <w:lastRenderedPageBreak/>
         <w:t xml:space="preserve">            class="</w:t>
       </w:r>
       <w:proofErr w:type="spellStart"/>
@@ -11572,14 +11570,14 @@
           <w:rFonts w:eastAsia="Times New Roman"/>
         </w:rPr>
       </w:pPr>
-      <w:bookmarkStart w:id="3" w:name="_Toc508898215"/>
+      <w:bookmarkStart w:id="2" w:name="_Toc508898215"/>
       <w:r>
         <w:rPr>
           <w:rFonts w:eastAsia="Times New Roman"/>
         </w:rPr>
         <w:t>User Accounts</w:t>
       </w:r>
-      <w:bookmarkEnd w:id="3"/>
+      <w:bookmarkEnd w:id="2"/>
     </w:p>
     <w:p>
       <w:pPr>
@@ -12336,52 +12334,52 @@
           <w:color w:val="000000"/>
           <w:szCs w:val="24"/>
         </w:rPr>
+        <w:t>T</w:t>
+      </w:r>
+      <w:r>
+        <w:rPr>
+          <w:rFonts w:ascii="Calibri" w:eastAsia="Times New Roman" w:hAnsi="Calibri" w:cs="Calibri"/>
+          <w:color w:val="000000"/>
+          <w:szCs w:val="24"/>
+        </w:rPr>
+        <w:t xml:space="preserve">o provide a logout feature, </w:t>
+      </w:r>
+      <w:r>
+        <w:rPr>
+          <w:rFonts w:ascii="Calibri" w:eastAsia="Times New Roman" w:hAnsi="Calibri" w:cs="Calibri"/>
+          <w:color w:val="000000"/>
+          <w:szCs w:val="24"/>
+        </w:rPr>
+        <w:t xml:space="preserve">the wizard can </w:t>
+      </w:r>
+      <w:r>
+        <w:rPr>
+          <w:rFonts w:ascii="Calibri" w:eastAsia="Times New Roman" w:hAnsi="Calibri" w:cs="Calibri"/>
+          <w:color w:val="000000"/>
+          <w:szCs w:val="24"/>
+        </w:rPr>
+        <w:t>use this URL:</w:t>
+      </w:r>
+    </w:p>
+    <w:p>
+      <w:pPr>
+        <w:spacing w:after="0"/>
+        <w:ind w:firstLine="720"/>
+        <w:rPr>
+          <w:rFonts w:ascii="Calibri" w:eastAsia="Times New Roman" w:hAnsi="Calibri" w:cs="Calibri"/>
+          <w:b/>
+          <w:color w:val="000000"/>
+          <w:szCs w:val="24"/>
+        </w:rPr>
+      </w:pPr>
+      <w:r>
+        <w:rPr>
+          <w:rFonts w:ascii="Calibri" w:eastAsia="Times New Roman" w:hAnsi="Calibri" w:cs="Calibri"/>
+          <w:b/>
+          <w:color w:val="000000"/>
+          <w:szCs w:val="24"/>
+        </w:rPr>
         <w:lastRenderedPageBreak/>
-        <w:t>T</w:t>
-      </w:r>
-      <w:r>
-        <w:rPr>
-          <w:rFonts w:ascii="Calibri" w:eastAsia="Times New Roman" w:hAnsi="Calibri" w:cs="Calibri"/>
-          <w:color w:val="000000"/>
-          <w:szCs w:val="24"/>
-        </w:rPr>
-        <w:t xml:space="preserve">o provide a logout feature, </w:t>
-      </w:r>
-      <w:r>
-        <w:rPr>
-          <w:rFonts w:ascii="Calibri" w:eastAsia="Times New Roman" w:hAnsi="Calibri" w:cs="Calibri"/>
-          <w:color w:val="000000"/>
-          <w:szCs w:val="24"/>
-        </w:rPr>
-        <w:t xml:space="preserve">the wizard can </w:t>
-      </w:r>
-      <w:r>
-        <w:rPr>
-          <w:rFonts w:ascii="Calibri" w:eastAsia="Times New Roman" w:hAnsi="Calibri" w:cs="Calibri"/>
-          <w:color w:val="000000"/>
-          <w:szCs w:val="24"/>
-        </w:rPr>
-        <w:t>use this URL:</w:t>
-      </w:r>
-    </w:p>
-    <w:p>
-      <w:pPr>
-        <w:spacing w:after="0"/>
-        <w:ind w:firstLine="720"/>
-        <w:rPr>
-          <w:rFonts w:ascii="Calibri" w:eastAsia="Times New Roman" w:hAnsi="Calibri" w:cs="Calibri"/>
-          <w:b/>
-          <w:color w:val="000000"/>
-          <w:szCs w:val="24"/>
-        </w:rPr>
-      </w:pPr>
-      <w:r>
-        <w:rPr>
-          <w:rFonts w:ascii="Calibri" w:eastAsia="Times New Roman" w:hAnsi="Calibri" w:cs="Calibri"/>
-          <w:b/>
-          <w:color w:val="000000"/>
-          <w:szCs w:val="24"/>
-        </w:rPr>
         <w:t>/login/</w:t>
       </w:r>
       <w:proofErr w:type="spellStart"/>
@@ -12421,7 +12419,7 @@
           <w:rFonts w:eastAsia="Times New Roman"/>
         </w:rPr>
       </w:pPr>
-      <w:bookmarkStart w:id="4" w:name="_Toc508898216"/>
+      <w:bookmarkStart w:id="3" w:name="_Toc508898216"/>
       <w:r>
         <w:rPr>
           <w:rFonts w:eastAsia="Times New Roman"/>
@@ -12442,122 +12440,122 @@
         </w:rPr>
         <w:t xml:space="preserve"> API</w:t>
       </w:r>
+      <w:bookmarkEnd w:id="3"/>
+    </w:p>
+    <w:p>
+      <w:pPr>
+        <w:spacing w:after="0"/>
+        <w:rPr>
+          <w:rFonts w:ascii="Calibri" w:eastAsia="Times New Roman" w:hAnsi="Calibri" w:cs="Calibri"/>
+          <w:color w:val="000000"/>
+          <w:szCs w:val="24"/>
+        </w:rPr>
+      </w:pPr>
+      <w:r>
+        <w:rPr>
+          <w:rFonts w:ascii="Calibri" w:eastAsia="Times New Roman" w:hAnsi="Calibri" w:cs="Calibri"/>
+          <w:color w:val="000000"/>
+          <w:szCs w:val="24"/>
+        </w:rPr>
+        <w:t xml:space="preserve">This section describes the functions provided to the wizard by the </w:t>
+      </w:r>
+      <w:proofErr w:type="spellStart"/>
+      <w:r>
+        <w:rPr>
+          <w:rFonts w:ascii="Calibri" w:eastAsia="Times New Roman" w:hAnsi="Calibri" w:cs="Calibri"/>
+          <w:color w:val="000000"/>
+          <w:szCs w:val="24"/>
+        </w:rPr>
+        <w:t>TCIAServlet</w:t>
+      </w:r>
+      <w:proofErr w:type="spellEnd"/>
+      <w:r>
+        <w:rPr>
+          <w:rFonts w:ascii="Calibri" w:eastAsia="Times New Roman" w:hAnsi="Calibri" w:cs="Calibri"/>
+          <w:color w:val="000000"/>
+          <w:szCs w:val="24"/>
+        </w:rPr>
+        <w:t>.</w:t>
+      </w:r>
+      <w:r>
+        <w:rPr>
+          <w:rFonts w:ascii="Calibri" w:eastAsia="Times New Roman" w:hAnsi="Calibri" w:cs="Calibri"/>
+          <w:color w:val="000000"/>
+          <w:szCs w:val="24"/>
+        </w:rPr>
+        <w:t xml:space="preserve"> All functions are accessed by making an HTTP connection to the CTP server.</w:t>
+      </w:r>
+      <w:r>
+        <w:rPr>
+          <w:rFonts w:ascii="Calibri" w:eastAsia="Times New Roman" w:hAnsi="Calibri" w:cs="Calibri"/>
+          <w:color w:val="000000"/>
+          <w:szCs w:val="24"/>
+        </w:rPr>
+        <w:t xml:space="preserve"> Unless otherwise indicated, all functions return an HTTP response with </w:t>
+      </w:r>
+      <w:r>
+        <w:rPr>
+          <w:rFonts w:ascii="Calibri" w:eastAsia="Times New Roman" w:hAnsi="Calibri" w:cs="Calibri"/>
+          <w:b/>
+          <w:color w:val="000000"/>
+          <w:szCs w:val="24"/>
+        </w:rPr>
+        <w:t>Content-Type: text/</w:t>
+      </w:r>
+      <w:proofErr w:type="spellStart"/>
+      <w:r>
+        <w:rPr>
+          <w:rFonts w:ascii="Calibri" w:eastAsia="Times New Roman" w:hAnsi="Calibri" w:cs="Calibri"/>
+          <w:b/>
+          <w:color w:val="000000"/>
+          <w:szCs w:val="24"/>
+        </w:rPr>
+        <w:t>xml;charset</w:t>
+      </w:r>
+      <w:proofErr w:type="spellEnd"/>
+      <w:r>
+        <w:rPr>
+          <w:rFonts w:ascii="Calibri" w:eastAsia="Times New Roman" w:hAnsi="Calibri" w:cs="Calibri"/>
+          <w:b/>
+          <w:color w:val="000000"/>
+          <w:szCs w:val="24"/>
+        </w:rPr>
+        <w:t>=UTF-8</w:t>
+      </w:r>
+      <w:r>
+        <w:rPr>
+          <w:rFonts w:ascii="Calibri" w:eastAsia="Times New Roman" w:hAnsi="Calibri" w:cs="Calibri"/>
+          <w:color w:val="000000"/>
+          <w:szCs w:val="24"/>
+        </w:rPr>
+        <w:t>.</w:t>
+      </w:r>
+    </w:p>
+    <w:p>
+      <w:pPr>
+        <w:pStyle w:val="Heading2"/>
+        <w:rPr>
+          <w:rFonts w:eastAsia="Times New Roman"/>
+        </w:rPr>
+      </w:pPr>
+      <w:bookmarkStart w:id="4" w:name="_Toc508898217"/>
+      <w:r>
+        <w:rPr>
+          <w:rFonts w:eastAsia="Times New Roman"/>
+        </w:rPr>
+        <w:t>Submitting Files to the Import Pipeline</w:t>
+      </w:r>
       <w:bookmarkEnd w:id="4"/>
     </w:p>
     <w:p>
       <w:pPr>
-        <w:spacing w:after="0"/>
-        <w:rPr>
-          <w:rFonts w:ascii="Calibri" w:eastAsia="Times New Roman" w:hAnsi="Calibri" w:cs="Calibri"/>
-          <w:color w:val="000000"/>
-          <w:szCs w:val="24"/>
-        </w:rPr>
-      </w:pPr>
-      <w:r>
-        <w:rPr>
-          <w:rFonts w:ascii="Calibri" w:eastAsia="Times New Roman" w:hAnsi="Calibri" w:cs="Calibri"/>
-          <w:color w:val="000000"/>
-          <w:szCs w:val="24"/>
-        </w:rPr>
-        <w:t xml:space="preserve">This section describes the functions provided to the wizard by the </w:t>
-      </w:r>
-      <w:proofErr w:type="spellStart"/>
-      <w:r>
-        <w:rPr>
-          <w:rFonts w:ascii="Calibri" w:eastAsia="Times New Roman" w:hAnsi="Calibri" w:cs="Calibri"/>
-          <w:color w:val="000000"/>
-          <w:szCs w:val="24"/>
-        </w:rPr>
-        <w:t>TCIAServlet</w:t>
-      </w:r>
-      <w:proofErr w:type="spellEnd"/>
-      <w:r>
-        <w:rPr>
-          <w:rFonts w:ascii="Calibri" w:eastAsia="Times New Roman" w:hAnsi="Calibri" w:cs="Calibri"/>
-          <w:color w:val="000000"/>
-          <w:szCs w:val="24"/>
-        </w:rPr>
-        <w:t>.</w:t>
-      </w:r>
-      <w:r>
-        <w:rPr>
-          <w:rFonts w:ascii="Calibri" w:eastAsia="Times New Roman" w:hAnsi="Calibri" w:cs="Calibri"/>
-          <w:color w:val="000000"/>
-          <w:szCs w:val="24"/>
-        </w:rPr>
-        <w:t xml:space="preserve"> All functions are accessed by making an HTTP connection to the CTP server.</w:t>
-      </w:r>
-      <w:r>
-        <w:rPr>
-          <w:rFonts w:ascii="Calibri" w:eastAsia="Times New Roman" w:hAnsi="Calibri" w:cs="Calibri"/>
-          <w:color w:val="000000"/>
-          <w:szCs w:val="24"/>
-        </w:rPr>
-        <w:t xml:space="preserve"> Unless otherwise indicated, all functions return an HTTP response with </w:t>
-      </w:r>
-      <w:r>
-        <w:rPr>
-          <w:rFonts w:ascii="Calibri" w:eastAsia="Times New Roman" w:hAnsi="Calibri" w:cs="Calibri"/>
-          <w:b/>
-          <w:color w:val="000000"/>
-          <w:szCs w:val="24"/>
-        </w:rPr>
-        <w:t>Content-Type: text/</w:t>
-      </w:r>
-      <w:proofErr w:type="spellStart"/>
-      <w:r>
-        <w:rPr>
-          <w:rFonts w:ascii="Calibri" w:eastAsia="Times New Roman" w:hAnsi="Calibri" w:cs="Calibri"/>
-          <w:b/>
-          <w:color w:val="000000"/>
-          <w:szCs w:val="24"/>
-        </w:rPr>
-        <w:t>xml;charset</w:t>
-      </w:r>
-      <w:proofErr w:type="spellEnd"/>
-      <w:r>
-        <w:rPr>
-          <w:rFonts w:ascii="Calibri" w:eastAsia="Times New Roman" w:hAnsi="Calibri" w:cs="Calibri"/>
-          <w:b/>
-          <w:color w:val="000000"/>
-          <w:szCs w:val="24"/>
-        </w:rPr>
-        <w:t>=UTF-8</w:t>
-      </w:r>
-      <w:r>
-        <w:rPr>
-          <w:rFonts w:ascii="Calibri" w:eastAsia="Times New Roman" w:hAnsi="Calibri" w:cs="Calibri"/>
-          <w:color w:val="000000"/>
-          <w:szCs w:val="24"/>
-        </w:rPr>
-        <w:t>.</w:t>
-      </w:r>
-    </w:p>
-    <w:p>
-      <w:pPr>
-        <w:pStyle w:val="Heading2"/>
-        <w:rPr>
-          <w:rFonts w:eastAsia="Times New Roman"/>
-        </w:rPr>
-      </w:pPr>
-      <w:bookmarkStart w:id="5" w:name="_Toc508898217"/>
-      <w:r>
-        <w:rPr>
-          <w:rFonts w:eastAsia="Times New Roman"/>
-        </w:rPr>
-        <w:t>Submitting Files to the Import Pipeline</w:t>
+        <w:pStyle w:val="Heading3"/>
+      </w:pPr>
+      <w:bookmarkStart w:id="5" w:name="_Toc508898218"/>
+      <w:r>
+        <w:t>Listing Files on the Server</w:t>
       </w:r>
       <w:bookmarkEnd w:id="5"/>
-    </w:p>
-    <w:p>
-      <w:pPr>
-        <w:pStyle w:val="Heading3"/>
-      </w:pPr>
-      <w:bookmarkStart w:id="6" w:name="_Toc508898218"/>
-      <w:r>
-        <w:t>Listing Files on the Server</w:t>
-      </w:r>
-      <w:bookmarkEnd w:id="6"/>
     </w:p>
     <w:p>
       <w:pPr>
@@ -12965,18 +12963,19 @@
       <w:pPr>
         <w:spacing w:after="0"/>
         <w:rPr>
-          <w:rFonts w:ascii="Calibri" w:eastAsia="Times New Roman" w:hAnsi="Calibri" w:cs="Calibri"/>
-          <w:b/>
-          <w:szCs w:val="24"/>
-        </w:rPr>
-      </w:pPr>
-      <w:r>
-        <w:rPr>
           <w:rFonts w:ascii="Courier New" w:eastAsia="Times New Roman" w:hAnsi="Courier New" w:cs="Courier New"/>
           <w:b/>
           <w:sz w:val="20"/>
           <w:szCs w:val="20"/>
         </w:rPr>
+      </w:pPr>
+      <w:r>
+        <w:rPr>
+          <w:rFonts w:ascii="Courier New" w:eastAsia="Times New Roman" w:hAnsi="Courier New" w:cs="Courier New"/>
+          <w:b/>
+          <w:sz w:val="20"/>
+          <w:szCs w:val="20"/>
+        </w:rPr>
         <w:t>&lt;/</w:t>
       </w:r>
       <w:proofErr w:type="spellStart"/>
@@ -13002,12 +13001,95 @@
     </w:p>
     <w:p>
       <w:pPr>
+        <w:spacing w:before="120" w:after="0"/>
+        <w:rPr>
+          <w:u w:val="double"/>
+        </w:rPr>
+      </w:pPr>
+      <w:bookmarkStart w:id="6" w:name="_Toc508898219"/>
+      <w:r>
+        <w:t xml:space="preserve">If the </w:t>
+      </w:r>
+      <w:proofErr w:type="spellStart"/>
+      <w:proofErr w:type="gramStart"/>
+      <w:r>
+        <w:rPr>
+          <w:rFonts w:cstheme="minorHAnsi"/>
+          <w:b/>
+        </w:rPr>
+        <w:t>dcm</w:t>
+      </w:r>
+      <w:proofErr w:type="spellEnd"/>
+      <w:proofErr w:type="gramEnd"/>
+      <w:r>
+        <w:t xml:space="preserve"> query parameter is supplied, </w:t>
+      </w:r>
+      <w:r>
+        <w:rPr>
+          <w:rFonts w:ascii="Courier New" w:hAnsi="Courier New" w:cs="Courier New"/>
+          <w:b/>
+          <w:sz w:val="20"/>
+          <w:szCs w:val="20"/>
+        </w:rPr>
+        <w:t>&lt;file&gt;</w:t>
+      </w:r>
+      <w:r>
+        <w:t xml:space="preserve"> elements are only returned for files that parse as DICOM files.</w:t>
+      </w:r>
+      <w:r>
+        <w:t xml:space="preserve"> </w:t>
+      </w:r>
+      <w:r>
+        <w:t xml:space="preserve">If the </w:t>
+      </w:r>
+      <w:proofErr w:type="spellStart"/>
+      <w:proofErr w:type="gramStart"/>
+      <w:r>
+        <w:rPr>
+          <w:rFonts w:cstheme="minorHAnsi"/>
+          <w:b/>
+        </w:rPr>
+        <w:t>dcm</w:t>
+      </w:r>
+      <w:proofErr w:type="spellEnd"/>
+      <w:proofErr w:type="gramEnd"/>
+      <w:r>
+        <w:t xml:space="preserve"> query parameter is </w:t>
+      </w:r>
+      <w:r>
+        <w:t>missing</w:t>
+      </w:r>
+      <w:r>
+        <w:t xml:space="preserve">, </w:t>
+      </w:r>
+      <w:r>
+        <w:rPr>
+          <w:rFonts w:ascii="Courier New" w:hAnsi="Courier New" w:cs="Courier New"/>
+          <w:b/>
+          <w:sz w:val="20"/>
+          <w:szCs w:val="20"/>
+        </w:rPr>
+        <w:t>&lt;file&gt;</w:t>
+      </w:r>
+      <w:r>
+        <w:t xml:space="preserve"> elements are returned for </w:t>
+      </w:r>
+      <w:r>
+        <w:t xml:space="preserve">all </w:t>
+      </w:r>
+      <w:r>
+        <w:t>files.</w:t>
+      </w:r>
+    </w:p>
+    <w:p>
+      <w:pPr>
         <w:pStyle w:val="Heading3"/>
       </w:pPr>
-      <w:bookmarkStart w:id="7" w:name="_Toc508898219"/>
       <w:r>
         <w:t>Checking the Space Required for Import</w:t>
       </w:r>
+      <w:bookmarkStart w:id="7" w:name="_GoBack"/>
+      <w:bookmarkEnd w:id="6"/>
       <w:bookmarkEnd w:id="7"/>
     </w:p>
     <w:p>
@@ -13640,6 +13722,7 @@
       </w:pPr>
       <w:bookmarkStart w:id="8" w:name="_Toc508898220"/>
       <w:r>
+        <w:lastRenderedPageBreak/>
         <w:t xml:space="preserve">Submitting Files to the </w:t>
       </w:r>
       <w:proofErr w:type="spellStart"/>
@@ -13766,7 +13849,6 @@
           <w:color w:val="000000"/>
           <w:szCs w:val="24"/>
         </w:rPr>
-        <w:lastRenderedPageBreak/>
         <w:t>where</w:t>
       </w:r>
       <w:proofErr w:type="gramEnd"/>
@@ -17126,17 +17208,7 @@
           <w:color w:val="000000"/>
           <w:szCs w:val="24"/>
         </w:rPr>
-        <w:t>restart</w:t>
-      </w:r>
-      <w:r>
-        <w:rPr>
-          <w:rFonts w:ascii="Calibri" w:eastAsia="Times New Roman" w:hAnsi="Calibri" w:cs="Calibri"/>
-          <w:b/>
-          <w:bCs/>
-          <w:color w:val="000000"/>
-          <w:szCs w:val="24"/>
-        </w:rPr>
-        <w:t>/</w:t>
+        <w:t>restart/</w:t>
       </w:r>
       <w:proofErr w:type="spellStart"/>
       <w:r>
@@ -20946,7 +21018,7 @@
                               <w:sz w:val="26"/>
                               <w:szCs w:val="26"/>
                             </w:rPr>
-                            <w:t>6</w:t>
+                            <w:t>1</w:t>
                           </w:r>
                           <w:r>
                             <w:rPr>
@@ -21027,7 +21099,7 @@
                         <w:sz w:val="26"/>
                         <w:szCs w:val="26"/>
                       </w:rPr>
-                      <w:t>6</w:t>
+                      <w:t>1</w:t>
                     </w:r>
                     <w:r>
                       <w:rPr>
@@ -24018,7 +24090,7 @@
 </file>
 
 <file path=customXml/itemProps1.xml><?xml version="1.0" encoding="utf-8"?>
-<ds:datastoreItem xmlns:ds="http://schemas.openxmlformats.org/officeDocument/2006/customXml" ds:itemID="{9926E00D-AD7A-4988-B99D-05F9CFBBD7A0}">
+<ds:datastoreItem xmlns:ds="http://schemas.openxmlformats.org/officeDocument/2006/customXml" ds:itemID="{770C20DD-C86B-4532-8EE9-7825100E0621}">
   <ds:schemaRefs>
     <ds:schemaRef ds:uri="http://schemas.openxmlformats.org/officeDocument/2006/bibliography"/>
   </ds:schemaRefs>

</xml_diff>

<commit_message>
Add debug logging to TCIAServlet
</commit_message>
<xml_diff>
--- a/dox/TCIAPlugin.docx
+++ b/dox/TCIAPlugin.docx
@@ -75,7 +75,7 @@
           <w:r>
             <w:fldChar w:fldCharType="separate"/>
           </w:r>
-          <w:hyperlink w:anchor="_Toc514680865" w:history="1">
+          <w:hyperlink w:anchor="_Toc514912212" w:history="1">
             <w:r>
               <w:rPr>
                 <w:rStyle w:val="Hyperlink"/>
@@ -117,7 +117,7 @@
                 <w:noProof/>
                 <w:webHidden/>
               </w:rPr>
-              <w:instrText xml:space="preserve"> PAGEREF _Toc514680865 \h </w:instrText>
+              <w:instrText xml:space="preserve"> PAGEREF _Toc514912212 \h </w:instrText>
             </w:r>
             <w:r>
               <w:rPr>
@@ -161,7 +161,7 @@
               <w:sz w:val="22"/>
             </w:rPr>
           </w:pPr>
-          <w:hyperlink w:anchor="_Toc514680866" w:history="1">
+          <w:hyperlink w:anchor="_Toc514912213" w:history="1">
             <w:r>
               <w:rPr>
                 <w:rStyle w:val="Hyperlink"/>
@@ -205,7 +205,7 @@
                 <w:noProof/>
                 <w:webHidden/>
               </w:rPr>
-              <w:instrText xml:space="preserve"> PAGEREF _Toc514680866 \h </w:instrText>
+              <w:instrText xml:space="preserve"> PAGEREF _Toc514912213 \h </w:instrText>
             </w:r>
             <w:r>
               <w:rPr>
@@ -249,7 +249,7 @@
               <w:sz w:val="22"/>
             </w:rPr>
           </w:pPr>
-          <w:hyperlink w:anchor="_Toc514680867" w:history="1">
+          <w:hyperlink w:anchor="_Toc514912214" w:history="1">
             <w:r>
               <w:rPr>
                 <w:rStyle w:val="Hyperlink"/>
@@ -293,7 +293,7 @@
                 <w:noProof/>
                 <w:webHidden/>
               </w:rPr>
-              <w:instrText xml:space="preserve"> PAGEREF _Toc514680867 \h </w:instrText>
+              <w:instrText xml:space="preserve"> PAGEREF _Toc514912214 \h </w:instrText>
             </w:r>
             <w:r>
               <w:rPr>
@@ -337,7 +337,7 @@
               <w:sz w:val="22"/>
             </w:rPr>
           </w:pPr>
-          <w:hyperlink w:anchor="_Toc514680868" w:history="1">
+          <w:hyperlink w:anchor="_Toc514912215" w:history="1">
             <w:r>
               <w:rPr>
                 <w:rStyle w:val="Hyperlink"/>
@@ -381,7 +381,7 @@
                 <w:noProof/>
                 <w:webHidden/>
               </w:rPr>
-              <w:instrText xml:space="preserve"> PAGEREF _Toc514680868 \h </w:instrText>
+              <w:instrText xml:space="preserve"> PAGEREF _Toc514912215 \h </w:instrText>
             </w:r>
             <w:r>
               <w:rPr>
@@ -421,7 +421,7 @@
               <w:sz w:val="22"/>
             </w:rPr>
           </w:pPr>
-          <w:hyperlink w:anchor="_Toc514680869" w:history="1">
+          <w:hyperlink w:anchor="_Toc514912216" w:history="1">
             <w:r>
               <w:rPr>
                 <w:rStyle w:val="Hyperlink"/>
@@ -465,7 +465,7 @@
                 <w:noProof/>
                 <w:webHidden/>
               </w:rPr>
-              <w:instrText xml:space="preserve"> PAGEREF _Toc514680869 \h </w:instrText>
+              <w:instrText xml:space="preserve"> PAGEREF _Toc514912216 \h </w:instrText>
             </w:r>
             <w:r>
               <w:rPr>
@@ -505,7 +505,7 @@
               <w:sz w:val="22"/>
             </w:rPr>
           </w:pPr>
-          <w:hyperlink w:anchor="_Toc514680870" w:history="1">
+          <w:hyperlink w:anchor="_Toc514912217" w:history="1">
             <w:r>
               <w:rPr>
                 <w:rStyle w:val="Hyperlink"/>
@@ -547,7 +547,7 @@
                 <w:noProof/>
                 <w:webHidden/>
               </w:rPr>
-              <w:instrText xml:space="preserve"> PAGEREF _Toc514680870 \h </w:instrText>
+              <w:instrText xml:space="preserve"> PAGEREF _Toc514912217 \h </w:instrText>
             </w:r>
             <w:r>
               <w:rPr>
@@ -587,7 +587,7 @@
               <w:sz w:val="22"/>
             </w:rPr>
           </w:pPr>
-          <w:hyperlink w:anchor="_Toc514680871" w:history="1">
+          <w:hyperlink w:anchor="_Toc514912218" w:history="1">
             <w:r>
               <w:rPr>
                 <w:rStyle w:val="Hyperlink"/>
@@ -629,7 +629,7 @@
                 <w:noProof/>
                 <w:webHidden/>
               </w:rPr>
-              <w:instrText xml:space="preserve"> PAGEREF _Toc514680871 \h </w:instrText>
+              <w:instrText xml:space="preserve"> PAGEREF _Toc514912218 \h </w:instrText>
             </w:r>
             <w:r>
               <w:rPr>
@@ -669,7 +669,7 @@
               <w:sz w:val="22"/>
             </w:rPr>
           </w:pPr>
-          <w:hyperlink w:anchor="_Toc514680872" w:history="1">
+          <w:hyperlink w:anchor="_Toc514912219" w:history="1">
             <w:r>
               <w:rPr>
                 <w:rStyle w:val="Hyperlink"/>
@@ -711,7 +711,7 @@
                 <w:noProof/>
                 <w:webHidden/>
               </w:rPr>
-              <w:instrText xml:space="preserve"> PAGEREF _Toc514680872 \h </w:instrText>
+              <w:instrText xml:space="preserve"> PAGEREF _Toc514912219 \h </w:instrText>
             </w:r>
             <w:r>
               <w:rPr>
@@ -751,7 +751,7 @@
               <w:sz w:val="22"/>
             </w:rPr>
           </w:pPr>
-          <w:hyperlink w:anchor="_Toc514680873" w:history="1">
+          <w:hyperlink w:anchor="_Toc514912220" w:history="1">
             <w:r>
               <w:rPr>
                 <w:rStyle w:val="Hyperlink"/>
@@ -795,7 +795,7 @@
                 <w:noProof/>
                 <w:webHidden/>
               </w:rPr>
-              <w:instrText xml:space="preserve"> PAGEREF _Toc514680873 \h </w:instrText>
+              <w:instrText xml:space="preserve"> PAGEREF _Toc514912220 \h </w:instrText>
             </w:r>
             <w:r>
               <w:rPr>
@@ -835,7 +835,7 @@
               <w:sz w:val="22"/>
             </w:rPr>
           </w:pPr>
-          <w:hyperlink w:anchor="_Toc514680874" w:history="1">
+          <w:hyperlink w:anchor="_Toc514912221" w:history="1">
             <w:r>
               <w:rPr>
                 <w:rStyle w:val="Hyperlink"/>
@@ -879,7 +879,7 @@
                 <w:noProof/>
                 <w:webHidden/>
               </w:rPr>
-              <w:instrText xml:space="preserve"> PAGEREF _Toc514680874 \h </w:instrText>
+              <w:instrText xml:space="preserve"> PAGEREF _Toc514912221 \h </w:instrText>
             </w:r>
             <w:r>
               <w:rPr>
@@ -919,7 +919,7 @@
               <w:sz w:val="22"/>
             </w:rPr>
           </w:pPr>
-          <w:hyperlink w:anchor="_Toc514680875" w:history="1">
+          <w:hyperlink w:anchor="_Toc514912222" w:history="1">
             <w:r>
               <w:rPr>
                 <w:rStyle w:val="Hyperlink"/>
@@ -963,7 +963,7 @@
                 <w:noProof/>
                 <w:webHidden/>
               </w:rPr>
-              <w:instrText xml:space="preserve"> PAGEREF _Toc514680875 \h </w:instrText>
+              <w:instrText xml:space="preserve"> PAGEREF _Toc514912222 \h </w:instrText>
             </w:r>
             <w:r>
               <w:rPr>
@@ -1003,7 +1003,7 @@
               <w:sz w:val="22"/>
             </w:rPr>
           </w:pPr>
-          <w:hyperlink w:anchor="_Toc514680876" w:history="1">
+          <w:hyperlink w:anchor="_Toc514912223" w:history="1">
             <w:r>
               <w:rPr>
                 <w:rStyle w:val="Hyperlink"/>
@@ -1045,7 +1045,7 @@
                 <w:noProof/>
                 <w:webHidden/>
               </w:rPr>
-              <w:instrText xml:space="preserve"> PAGEREF _Toc514680876 \h </w:instrText>
+              <w:instrText xml:space="preserve"> PAGEREF _Toc514912223 \h </w:instrText>
             </w:r>
             <w:r>
               <w:rPr>
@@ -1085,7 +1085,7 @@
               <w:sz w:val="22"/>
             </w:rPr>
           </w:pPr>
-          <w:hyperlink w:anchor="_Toc514680877" w:history="1">
+          <w:hyperlink w:anchor="_Toc514912224" w:history="1">
             <w:r>
               <w:rPr>
                 <w:rStyle w:val="Hyperlink"/>
@@ -1127,7 +1127,7 @@
                 <w:noProof/>
                 <w:webHidden/>
               </w:rPr>
-              <w:instrText xml:space="preserve"> PAGEREF _Toc514680877 \h </w:instrText>
+              <w:instrText xml:space="preserve"> PAGEREF _Toc514912224 \h </w:instrText>
             </w:r>
             <w:r>
               <w:rPr>
@@ -1167,7 +1167,7 @@
               <w:sz w:val="22"/>
             </w:rPr>
           </w:pPr>
-          <w:hyperlink w:anchor="_Toc514680878" w:history="1">
+          <w:hyperlink w:anchor="_Toc514912225" w:history="1">
             <w:r>
               <w:rPr>
                 <w:rStyle w:val="Hyperlink"/>
@@ -1209,7 +1209,7 @@
                 <w:noProof/>
                 <w:webHidden/>
               </w:rPr>
-              <w:instrText xml:space="preserve"> PAGEREF _Toc514680878 \h </w:instrText>
+              <w:instrText xml:space="preserve"> PAGEREF _Toc514912225 \h </w:instrText>
             </w:r>
             <w:r>
               <w:rPr>
@@ -1249,7 +1249,7 @@
               <w:sz w:val="22"/>
             </w:rPr>
           </w:pPr>
-          <w:hyperlink w:anchor="_Toc514680879" w:history="1">
+          <w:hyperlink w:anchor="_Toc514912226" w:history="1">
             <w:r>
               <w:rPr>
                 <w:rStyle w:val="Hyperlink"/>
@@ -1293,7 +1293,7 @@
                 <w:noProof/>
                 <w:webHidden/>
               </w:rPr>
-              <w:instrText xml:space="preserve"> PAGEREF _Toc514680879 \h </w:instrText>
+              <w:instrText xml:space="preserve"> PAGEREF _Toc514912226 \h </w:instrText>
             </w:r>
             <w:r>
               <w:rPr>
@@ -1333,7 +1333,7 @@
               <w:sz w:val="22"/>
             </w:rPr>
           </w:pPr>
-          <w:hyperlink w:anchor="_Toc514680880" w:history="1">
+          <w:hyperlink w:anchor="_Toc514912227" w:history="1">
             <w:r>
               <w:rPr>
                 <w:rStyle w:val="Hyperlink"/>
@@ -1375,7 +1375,7 @@
                 <w:noProof/>
                 <w:webHidden/>
               </w:rPr>
-              <w:instrText xml:space="preserve"> PAGEREF _Toc514680880 \h </w:instrText>
+              <w:instrText xml:space="preserve"> PAGEREF _Toc514912227 \h </w:instrText>
             </w:r>
             <w:r>
               <w:rPr>
@@ -1415,7 +1415,7 @@
               <w:sz w:val="22"/>
             </w:rPr>
           </w:pPr>
-          <w:hyperlink w:anchor="_Toc514680881" w:history="1">
+          <w:hyperlink w:anchor="_Toc514912228" w:history="1">
             <w:r>
               <w:rPr>
                 <w:rStyle w:val="Hyperlink"/>
@@ -1457,7 +1457,7 @@
                 <w:noProof/>
                 <w:webHidden/>
               </w:rPr>
-              <w:instrText xml:space="preserve"> PAGEREF _Toc514680881 \h </w:instrText>
+              <w:instrText xml:space="preserve"> PAGEREF _Toc514912228 \h </w:instrText>
             </w:r>
             <w:r>
               <w:rPr>
@@ -1497,7 +1497,7 @@
               <w:sz w:val="22"/>
             </w:rPr>
           </w:pPr>
-          <w:hyperlink w:anchor="_Toc514680882" w:history="1">
+          <w:hyperlink w:anchor="_Toc514912229" w:history="1">
             <w:r>
               <w:rPr>
                 <w:rStyle w:val="Hyperlink"/>
@@ -1541,7 +1541,7 @@
                 <w:noProof/>
                 <w:webHidden/>
               </w:rPr>
-              <w:instrText xml:space="preserve"> PAGEREF _Toc514680882 \h </w:instrText>
+              <w:instrText xml:space="preserve"> PAGEREF _Toc514912229 \h </w:instrText>
             </w:r>
             <w:r>
               <w:rPr>
@@ -1581,7 +1581,7 @@
               <w:sz w:val="22"/>
             </w:rPr>
           </w:pPr>
-          <w:hyperlink w:anchor="_Toc514680883" w:history="1">
+          <w:hyperlink w:anchor="_Toc514912230" w:history="1">
             <w:r>
               <w:rPr>
                 <w:rStyle w:val="Hyperlink"/>
@@ -1625,7 +1625,7 @@
                 <w:noProof/>
                 <w:webHidden/>
               </w:rPr>
-              <w:instrText xml:space="preserve"> PAGEREF _Toc514680883 \h </w:instrText>
+              <w:instrText xml:space="preserve"> PAGEREF _Toc514912230 \h </w:instrText>
             </w:r>
             <w:r>
               <w:rPr>
@@ -1665,7 +1665,7 @@
               <w:sz w:val="22"/>
             </w:rPr>
           </w:pPr>
-          <w:hyperlink w:anchor="_Toc514680884" w:history="1">
+          <w:hyperlink w:anchor="_Toc514912231" w:history="1">
             <w:r>
               <w:rPr>
                 <w:rStyle w:val="Hyperlink"/>
@@ -1709,7 +1709,7 @@
                 <w:noProof/>
                 <w:webHidden/>
               </w:rPr>
-              <w:instrText xml:space="preserve"> PAGEREF _Toc514680884 \h </w:instrText>
+              <w:instrText xml:space="preserve"> PAGEREF _Toc514912231 \h </w:instrText>
             </w:r>
             <w:r>
               <w:rPr>
@@ -1749,7 +1749,7 @@
               <w:sz w:val="22"/>
             </w:rPr>
           </w:pPr>
-          <w:hyperlink w:anchor="_Toc514680885" w:history="1">
+          <w:hyperlink w:anchor="_Toc514912232" w:history="1">
             <w:r>
               <w:rPr>
                 <w:rStyle w:val="Hyperlink"/>
@@ -1793,7 +1793,7 @@
                 <w:noProof/>
                 <w:webHidden/>
               </w:rPr>
-              <w:instrText xml:space="preserve"> PAGEREF _Toc514680885 \h </w:instrText>
+              <w:instrText xml:space="preserve"> PAGEREF _Toc514912232 \h </w:instrText>
             </w:r>
             <w:r>
               <w:rPr>
@@ -1833,7 +1833,7 @@
               <w:sz w:val="22"/>
             </w:rPr>
           </w:pPr>
-          <w:hyperlink w:anchor="_Toc514680886" w:history="1">
+          <w:hyperlink w:anchor="_Toc514912233" w:history="1">
             <w:r>
               <w:rPr>
                 <w:rStyle w:val="Hyperlink"/>
@@ -1877,7 +1877,7 @@
                 <w:noProof/>
                 <w:webHidden/>
               </w:rPr>
-              <w:instrText xml:space="preserve"> PAGEREF _Toc514680886 \h </w:instrText>
+              <w:instrText xml:space="preserve"> PAGEREF _Toc514912233 \h </w:instrText>
             </w:r>
             <w:r>
               <w:rPr>
@@ -1917,7 +1917,7 @@
               <w:sz w:val="22"/>
             </w:rPr>
           </w:pPr>
-          <w:hyperlink w:anchor="_Toc514680887" w:history="1">
+          <w:hyperlink w:anchor="_Toc514912234" w:history="1">
             <w:r>
               <w:rPr>
                 <w:rStyle w:val="Hyperlink"/>
@@ -1961,7 +1961,7 @@
                 <w:noProof/>
                 <w:webHidden/>
               </w:rPr>
-              <w:instrText xml:space="preserve"> PAGEREF _Toc514680887 \h </w:instrText>
+              <w:instrText xml:space="preserve"> PAGEREF _Toc514912234 \h </w:instrText>
             </w:r>
             <w:r>
               <w:rPr>
@@ -2001,7 +2001,7 @@
               <w:sz w:val="22"/>
             </w:rPr>
           </w:pPr>
-          <w:hyperlink w:anchor="_Toc514680888" w:history="1">
+          <w:hyperlink w:anchor="_Toc514912235" w:history="1">
             <w:r>
               <w:rPr>
                 <w:rStyle w:val="Hyperlink"/>
@@ -2045,7 +2045,7 @@
                 <w:noProof/>
                 <w:webHidden/>
               </w:rPr>
-              <w:instrText xml:space="preserve"> PAGEREF _Toc514680888 \h </w:instrText>
+              <w:instrText xml:space="preserve"> PAGEREF _Toc514912235 \h </w:instrText>
             </w:r>
             <w:r>
               <w:rPr>
@@ -2085,7 +2085,7 @@
               <w:sz w:val="22"/>
             </w:rPr>
           </w:pPr>
-          <w:hyperlink w:anchor="_Toc514680889" w:history="1">
+          <w:hyperlink w:anchor="_Toc514912236" w:history="1">
             <w:r>
               <w:rPr>
                 <w:rStyle w:val="Hyperlink"/>
@@ -2129,7 +2129,7 @@
                 <w:noProof/>
                 <w:webHidden/>
               </w:rPr>
-              <w:instrText xml:space="preserve"> PAGEREF _Toc514680889 \h </w:instrText>
+              <w:instrText xml:space="preserve"> PAGEREF _Toc514912236 \h </w:instrText>
             </w:r>
             <w:r>
               <w:rPr>
@@ -2169,7 +2169,7 @@
               <w:sz w:val="22"/>
             </w:rPr>
           </w:pPr>
-          <w:hyperlink w:anchor="_Toc514680890" w:history="1">
+          <w:hyperlink w:anchor="_Toc514912237" w:history="1">
             <w:r>
               <w:rPr>
                 <w:rStyle w:val="Hyperlink"/>
@@ -2211,7 +2211,7 @@
                 <w:noProof/>
                 <w:webHidden/>
               </w:rPr>
-              <w:instrText xml:space="preserve"> PAGEREF _Toc514680890 \h </w:instrText>
+              <w:instrText xml:space="preserve"> PAGEREF _Toc514912237 \h </w:instrText>
             </w:r>
             <w:r>
               <w:rPr>
@@ -2251,7 +2251,7 @@
               <w:sz w:val="22"/>
             </w:rPr>
           </w:pPr>
-          <w:hyperlink w:anchor="_Toc514680891" w:history="1">
+          <w:hyperlink w:anchor="_Toc514912238" w:history="1">
             <w:r>
               <w:rPr>
                 <w:rStyle w:val="Hyperlink"/>
@@ -2293,7 +2293,7 @@
                 <w:noProof/>
                 <w:webHidden/>
               </w:rPr>
-              <w:instrText xml:space="preserve"> PAGEREF _Toc514680891 \h </w:instrText>
+              <w:instrText xml:space="preserve"> PAGEREF _Toc514912238 \h </w:instrText>
             </w:r>
             <w:r>
               <w:rPr>
@@ -2333,7 +2333,7 @@
               <w:sz w:val="22"/>
             </w:rPr>
           </w:pPr>
-          <w:hyperlink w:anchor="_Toc514680892" w:history="1">
+          <w:hyperlink w:anchor="_Toc514912239" w:history="1">
             <w:r>
               <w:rPr>
                 <w:rStyle w:val="Hyperlink"/>
@@ -2375,7 +2375,7 @@
                 <w:noProof/>
                 <w:webHidden/>
               </w:rPr>
-              <w:instrText xml:space="preserve"> PAGEREF _Toc514680892 \h </w:instrText>
+              <w:instrText xml:space="preserve"> PAGEREF _Toc514912239 \h </w:instrText>
             </w:r>
             <w:r>
               <w:rPr>
@@ -2415,7 +2415,7 @@
               <w:sz w:val="22"/>
             </w:rPr>
           </w:pPr>
-          <w:hyperlink w:anchor="_Toc514680893" w:history="1">
+          <w:hyperlink w:anchor="_Toc514912240" w:history="1">
             <w:r>
               <w:rPr>
                 <w:rStyle w:val="Hyperlink"/>
@@ -2457,7 +2457,7 @@
                 <w:noProof/>
                 <w:webHidden/>
               </w:rPr>
-              <w:instrText xml:space="preserve"> PAGEREF _Toc514680893 \h </w:instrText>
+              <w:instrText xml:space="preserve"> PAGEREF _Toc514912240 \h </w:instrText>
             </w:r>
             <w:r>
               <w:rPr>
@@ -2497,7 +2497,7 @@
               <w:sz w:val="22"/>
             </w:rPr>
           </w:pPr>
-          <w:hyperlink w:anchor="_Toc514680894" w:history="1">
+          <w:hyperlink w:anchor="_Toc514912241" w:history="1">
             <w:r>
               <w:rPr>
                 <w:rStyle w:val="Hyperlink"/>
@@ -2539,7 +2539,7 @@
                 <w:noProof/>
                 <w:webHidden/>
               </w:rPr>
-              <w:instrText xml:space="preserve"> PAGEREF _Toc514680894 \h </w:instrText>
+              <w:instrText xml:space="preserve"> PAGEREF _Toc514912241 \h </w:instrText>
             </w:r>
             <w:r>
               <w:rPr>
@@ -2579,7 +2579,7 @@
               <w:sz w:val="22"/>
             </w:rPr>
           </w:pPr>
-          <w:hyperlink w:anchor="_Toc514680895" w:history="1">
+          <w:hyperlink w:anchor="_Toc514912242" w:history="1">
             <w:r>
               <w:rPr>
                 <w:rStyle w:val="Hyperlink"/>
@@ -2621,7 +2621,7 @@
                 <w:noProof/>
                 <w:webHidden/>
               </w:rPr>
-              <w:instrText xml:space="preserve"> PAGEREF _Toc514680895 \h </w:instrText>
+              <w:instrText xml:space="preserve"> PAGEREF _Toc514912242 \h </w:instrText>
             </w:r>
             <w:r>
               <w:rPr>
@@ -2661,7 +2661,7 @@
               <w:sz w:val="22"/>
             </w:rPr>
           </w:pPr>
-          <w:hyperlink w:anchor="_Toc514680896" w:history="1">
+          <w:hyperlink w:anchor="_Toc514912243" w:history="1">
             <w:r>
               <w:rPr>
                 <w:rStyle w:val="Hyperlink"/>
@@ -2703,7 +2703,7 @@
                 <w:noProof/>
                 <w:webHidden/>
               </w:rPr>
-              <w:instrText xml:space="preserve"> PAGEREF _Toc514680896 \h </w:instrText>
+              <w:instrText xml:space="preserve"> PAGEREF _Toc514912243 \h </w:instrText>
             </w:r>
             <w:r>
               <w:rPr>
@@ -2743,7 +2743,7 @@
               <w:sz w:val="22"/>
             </w:rPr>
           </w:pPr>
-          <w:hyperlink w:anchor="_Toc514680897" w:history="1">
+          <w:hyperlink w:anchor="_Toc514912244" w:history="1">
             <w:r>
               <w:rPr>
                 <w:rStyle w:val="Hyperlink"/>
@@ -2785,7 +2785,7 @@
                 <w:noProof/>
                 <w:webHidden/>
               </w:rPr>
-              <w:instrText xml:space="preserve"> PAGEREF _Toc514680897 \h </w:instrText>
+              <w:instrText xml:space="preserve"> PAGEREF _Toc514912244 \h </w:instrText>
             </w:r>
             <w:r>
               <w:rPr>
@@ -2825,7 +2825,7 @@
               <w:sz w:val="22"/>
             </w:rPr>
           </w:pPr>
-          <w:hyperlink w:anchor="_Toc514680898" w:history="1">
+          <w:hyperlink w:anchor="_Toc514912245" w:history="1">
             <w:r>
               <w:rPr>
                 <w:rStyle w:val="Hyperlink"/>
@@ -2867,7 +2867,7 @@
                 <w:noProof/>
                 <w:webHidden/>
               </w:rPr>
-              <w:instrText xml:space="preserve"> PAGEREF _Toc514680898 \h </w:instrText>
+              <w:instrText xml:space="preserve"> PAGEREF _Toc514912245 \h </w:instrText>
             </w:r>
             <w:r>
               <w:rPr>
@@ -2907,7 +2907,7 @@
               <w:sz w:val="22"/>
             </w:rPr>
           </w:pPr>
-          <w:hyperlink w:anchor="_Toc514680899" w:history="1">
+          <w:hyperlink w:anchor="_Toc514912246" w:history="1">
             <w:r>
               <w:rPr>
                 <w:rStyle w:val="Hyperlink"/>
@@ -2949,7 +2949,7 @@
                 <w:noProof/>
                 <w:webHidden/>
               </w:rPr>
-              <w:instrText xml:space="preserve"> PAGEREF _Toc514680899 \h </w:instrText>
+              <w:instrText xml:space="preserve"> PAGEREF _Toc514912246 \h </w:instrText>
             </w:r>
             <w:r>
               <w:rPr>
@@ -2989,7 +2989,7 @@
               <w:sz w:val="22"/>
             </w:rPr>
           </w:pPr>
-          <w:hyperlink w:anchor="_Toc514680900" w:history="1">
+          <w:hyperlink w:anchor="_Toc514912247" w:history="1">
             <w:r>
               <w:rPr>
                 <w:rStyle w:val="Hyperlink"/>
@@ -3031,7 +3031,7 @@
                 <w:noProof/>
                 <w:webHidden/>
               </w:rPr>
-              <w:instrText xml:space="preserve"> PAGEREF _Toc514680900 \h </w:instrText>
+              <w:instrText xml:space="preserve"> PAGEREF _Toc514912247 \h </w:instrText>
             </w:r>
             <w:r>
               <w:rPr>
@@ -3071,7 +3071,7 @@
               <w:sz w:val="22"/>
             </w:rPr>
           </w:pPr>
-          <w:hyperlink w:anchor="_Toc514680901" w:history="1">
+          <w:hyperlink w:anchor="_Toc514912248" w:history="1">
             <w:r>
               <w:rPr>
                 <w:rStyle w:val="Hyperlink"/>
@@ -3113,7 +3113,7 @@
                 <w:noProof/>
                 <w:webHidden/>
               </w:rPr>
-              <w:instrText xml:space="preserve"> PAGEREF _Toc514680901 \h </w:instrText>
+              <w:instrText xml:space="preserve"> PAGEREF _Toc514912248 \h </w:instrText>
             </w:r>
             <w:r>
               <w:rPr>
@@ -3153,7 +3153,7 @@
               <w:sz w:val="22"/>
             </w:rPr>
           </w:pPr>
-          <w:hyperlink w:anchor="_Toc514680902" w:history="1">
+          <w:hyperlink w:anchor="_Toc514912249" w:history="1">
             <w:r>
               <w:rPr>
                 <w:rStyle w:val="Hyperlink"/>
@@ -3195,7 +3195,7 @@
                 <w:noProof/>
                 <w:webHidden/>
               </w:rPr>
-              <w:instrText xml:space="preserve"> PAGEREF _Toc514680902 \h </w:instrText>
+              <w:instrText xml:space="preserve"> PAGEREF _Toc514912249 \h </w:instrText>
             </w:r>
             <w:r>
               <w:rPr>
@@ -3235,7 +3235,7 @@
               <w:sz w:val="22"/>
             </w:rPr>
           </w:pPr>
-          <w:hyperlink w:anchor="_Toc514680903" w:history="1">
+          <w:hyperlink w:anchor="_Toc514912250" w:history="1">
             <w:r>
               <w:rPr>
                 <w:rStyle w:val="Hyperlink"/>
@@ -3277,7 +3277,7 @@
                 <w:noProof/>
                 <w:webHidden/>
               </w:rPr>
-              <w:instrText xml:space="preserve"> PAGEREF _Toc514680903 \h </w:instrText>
+              <w:instrText xml:space="preserve"> PAGEREF _Toc514912250 \h </w:instrText>
             </w:r>
             <w:r>
               <w:rPr>
@@ -3317,7 +3317,7 @@
               <w:sz w:val="22"/>
             </w:rPr>
           </w:pPr>
-          <w:hyperlink w:anchor="_Toc514680904" w:history="1">
+          <w:hyperlink w:anchor="_Toc514912251" w:history="1">
             <w:r>
               <w:rPr>
                 <w:rStyle w:val="Hyperlink"/>
@@ -3359,7 +3359,89 @@
                 <w:noProof/>
                 <w:webHidden/>
               </w:rPr>
-              <w:instrText xml:space="preserve"> PAGEREF _Toc514680904 \h </w:instrText>
+              <w:instrText xml:space="preserve"> PAGEREF _Toc514912251 \h </w:instrText>
+            </w:r>
+            <w:r>
+              <w:rPr>
+                <w:noProof/>
+                <w:webHidden/>
+              </w:rPr>
+            </w:r>
+            <w:r>
+              <w:rPr>
+                <w:noProof/>
+                <w:webHidden/>
+              </w:rPr>
+              <w:fldChar w:fldCharType="separate"/>
+            </w:r>
+            <w:r>
+              <w:rPr>
+                <w:noProof/>
+                <w:webHidden/>
+              </w:rPr>
+              <w:t>16</w:t>
+            </w:r>
+            <w:r>
+              <w:rPr>
+                <w:noProof/>
+                <w:webHidden/>
+              </w:rPr>
+              <w:fldChar w:fldCharType="end"/>
+            </w:r>
+          </w:hyperlink>
+        </w:p>
+        <w:p>
+          <w:pPr>
+            <w:pStyle w:val="TOC3"/>
+            <w:rPr>
+              <w:rFonts w:eastAsiaTheme="minorEastAsia"/>
+              <w:noProof/>
+              <w:sz w:val="22"/>
+            </w:rPr>
+          </w:pPr>
+          <w:hyperlink w:anchor="_Toc514912252" w:history="1">
+            <w:r>
+              <w:rPr>
+                <w:rStyle w:val="Hyperlink"/>
+                <w:noProof/>
+              </w:rPr>
+              <w:t>4.13.4</w:t>
+            </w:r>
+            <w:r>
+              <w:rPr>
+                <w:rFonts w:eastAsiaTheme="minorEastAsia"/>
+                <w:noProof/>
+                <w:sz w:val="22"/>
+              </w:rPr>
+              <w:tab/>
+            </w:r>
+            <w:r>
+              <w:rPr>
+                <w:rStyle w:val="Hyperlink"/>
+                <w:noProof/>
+              </w:rPr>
+              <w:t>Exporting the History</w:t>
+            </w:r>
+            <w:r>
+              <w:rPr>
+                <w:noProof/>
+                <w:webHidden/>
+              </w:rPr>
+              <w:tab/>
+            </w:r>
+            <w:r>
+              <w:rPr>
+                <w:noProof/>
+                <w:webHidden/>
+              </w:rPr>
+              <w:fldChar w:fldCharType="begin"/>
+            </w:r>
+            <w:r>
+              <w:rPr>
+                <w:noProof/>
+                <w:webHidden/>
+              </w:rPr>
+              <w:instrText xml:space="preserve"> PAGEREF _Toc514912252 \h </w:instrText>
             </w:r>
             <w:r>
               <w:rPr>
@@ -3399,7 +3481,7 @@
               <w:sz w:val="22"/>
             </w:rPr>
           </w:pPr>
-          <w:hyperlink w:anchor="_Toc514680905" w:history="1">
+          <w:hyperlink w:anchor="_Toc514912253" w:history="1">
             <w:r>
               <w:rPr>
                 <w:rStyle w:val="Hyperlink"/>
@@ -3443,7 +3525,7 @@
                 <w:noProof/>
                 <w:webHidden/>
               </w:rPr>
-              <w:instrText xml:space="preserve"> PAGEREF _Toc514680905 \h </w:instrText>
+              <w:instrText xml:space="preserve"> PAGEREF _Toc514912253 \h </w:instrText>
             </w:r>
             <w:r>
               <w:rPr>
@@ -3463,7 +3545,7 @@
                 <w:noProof/>
                 <w:webHidden/>
               </w:rPr>
-              <w:t>16</w:t>
+              <w:t>17</w:t>
             </w:r>
             <w:r>
               <w:rPr>
@@ -3483,7 +3565,7 @@
               <w:sz w:val="22"/>
             </w:rPr>
           </w:pPr>
-          <w:hyperlink w:anchor="_Toc514680906" w:history="1">
+          <w:hyperlink w:anchor="_Toc514912254" w:history="1">
             <w:r>
               <w:rPr>
                 <w:rStyle w:val="Hyperlink"/>
@@ -3525,7 +3607,7 @@
                 <w:noProof/>
                 <w:webHidden/>
               </w:rPr>
-              <w:instrText xml:space="preserve"> PAGEREF _Toc514680906 \h </w:instrText>
+              <w:instrText xml:space="preserve"> PAGEREF _Toc514912254 \h </w:instrText>
             </w:r>
             <w:r>
               <w:rPr>
@@ -3545,7 +3627,7 @@
                 <w:noProof/>
                 <w:webHidden/>
               </w:rPr>
-              <w:t>16</w:t>
+              <w:t>17</w:t>
             </w:r>
             <w:r>
               <w:rPr>
@@ -3565,7 +3647,7 @@
               <w:sz w:val="22"/>
             </w:rPr>
           </w:pPr>
-          <w:hyperlink w:anchor="_Toc514680907" w:history="1">
+          <w:hyperlink w:anchor="_Toc514912255" w:history="1">
             <w:r>
               <w:rPr>
                 <w:rStyle w:val="Hyperlink"/>
@@ -3607,7 +3689,7 @@
                 <w:noProof/>
                 <w:webHidden/>
               </w:rPr>
-              <w:instrText xml:space="preserve"> PAGEREF _Toc514680907 \h </w:instrText>
+              <w:instrText xml:space="preserve"> PAGEREF _Toc514912255 \h </w:instrText>
             </w:r>
             <w:r>
               <w:rPr>
@@ -3647,7 +3729,7 @@
               <w:sz w:val="22"/>
             </w:rPr>
           </w:pPr>
-          <w:hyperlink w:anchor="_Toc514680908" w:history="1">
+          <w:hyperlink w:anchor="_Toc514912256" w:history="1">
             <w:r>
               <w:rPr>
                 <w:rStyle w:val="Hyperlink"/>
@@ -3691,7 +3773,7 @@
                 <w:noProof/>
                 <w:webHidden/>
               </w:rPr>
-              <w:instrText xml:space="preserve"> PAGEREF _Toc514680908 \h </w:instrText>
+              <w:instrText xml:space="preserve"> PAGEREF _Toc514912256 \h </w:instrText>
             </w:r>
             <w:r>
               <w:rPr>
@@ -3731,7 +3813,7 @@
               <w:sz w:val="22"/>
             </w:rPr>
           </w:pPr>
-          <w:hyperlink w:anchor="_Toc514680909" w:history="1">
+          <w:hyperlink w:anchor="_Toc514912257" w:history="1">
             <w:r>
               <w:rPr>
                 <w:rStyle w:val="Hyperlink"/>
@@ -3773,7 +3855,7 @@
                 <w:noProof/>
                 <w:webHidden/>
               </w:rPr>
-              <w:instrText xml:space="preserve"> PAGEREF _Toc514680909 \h </w:instrText>
+              <w:instrText xml:space="preserve"> PAGEREF _Toc514912257 \h </w:instrText>
             </w:r>
             <w:r>
               <w:rPr>
@@ -3813,7 +3895,7 @@
               <w:sz w:val="22"/>
             </w:rPr>
           </w:pPr>
-          <w:hyperlink w:anchor="_Toc514680910" w:history="1">
+          <w:hyperlink w:anchor="_Toc514912258" w:history="1">
             <w:r>
               <w:rPr>
                 <w:rStyle w:val="Hyperlink"/>
@@ -3855,7 +3937,7 @@
                 <w:noProof/>
                 <w:webHidden/>
               </w:rPr>
-              <w:instrText xml:space="preserve"> PAGEREF _Toc514680910 \h </w:instrText>
+              <w:instrText xml:space="preserve"> PAGEREF _Toc514912258 \h </w:instrText>
             </w:r>
             <w:r>
               <w:rPr>
@@ -3895,7 +3977,7 @@
               <w:sz w:val="22"/>
             </w:rPr>
           </w:pPr>
-          <w:hyperlink w:anchor="_Toc514680911" w:history="1">
+          <w:hyperlink w:anchor="_Toc514912259" w:history="1">
             <w:r>
               <w:rPr>
                 <w:rStyle w:val="Hyperlink"/>
@@ -3937,7 +4019,7 @@
                 <w:noProof/>
                 <w:webHidden/>
               </w:rPr>
-              <w:instrText xml:space="preserve"> PAGEREF _Toc514680911 \h </w:instrText>
+              <w:instrText xml:space="preserve"> PAGEREF _Toc514912259 \h </w:instrText>
             </w:r>
             <w:r>
               <w:rPr>
@@ -3957,7 +4039,7 @@
                 <w:noProof/>
                 <w:webHidden/>
               </w:rPr>
-              <w:t>17</w:t>
+              <w:t>18</w:t>
             </w:r>
             <w:r>
               <w:rPr>
@@ -3977,7 +4059,7 @@
               <w:sz w:val="22"/>
             </w:rPr>
           </w:pPr>
-          <w:hyperlink w:anchor="_Toc514680912" w:history="1">
+          <w:hyperlink w:anchor="_Toc514912260" w:history="1">
             <w:r>
               <w:rPr>
                 <w:rStyle w:val="Hyperlink"/>
@@ -4019,7 +4101,7 @@
                 <w:noProof/>
                 <w:webHidden/>
               </w:rPr>
-              <w:instrText xml:space="preserve"> PAGEREF _Toc514680912 \h </w:instrText>
+              <w:instrText xml:space="preserve"> PAGEREF _Toc514912260 \h </w:instrText>
             </w:r>
             <w:r>
               <w:rPr>
@@ -4059,7 +4141,7 @@
               <w:sz w:val="22"/>
             </w:rPr>
           </w:pPr>
-          <w:hyperlink w:anchor="_Toc514680913" w:history="1">
+          <w:hyperlink w:anchor="_Toc514912261" w:history="1">
             <w:r>
               <w:rPr>
                 <w:rStyle w:val="Hyperlink"/>
@@ -4101,7 +4183,7 @@
                 <w:noProof/>
                 <w:webHidden/>
               </w:rPr>
-              <w:instrText xml:space="preserve"> PAGEREF _Toc514680913 \h </w:instrText>
+              <w:instrText xml:space="preserve"> PAGEREF _Toc514912261 \h </w:instrText>
             </w:r>
             <w:r>
               <w:rPr>
@@ -4141,7 +4223,7 @@
               <w:sz w:val="22"/>
             </w:rPr>
           </w:pPr>
-          <w:hyperlink w:anchor="_Toc514680914" w:history="1">
+          <w:hyperlink w:anchor="_Toc514912262" w:history="1">
             <w:r>
               <w:rPr>
                 <w:rStyle w:val="Hyperlink"/>
@@ -4185,7 +4267,7 @@
                 <w:noProof/>
                 <w:webHidden/>
               </w:rPr>
-              <w:instrText xml:space="preserve"> PAGEREF _Toc514680914 \h </w:instrText>
+              <w:instrText xml:space="preserve"> PAGEREF _Toc514912262 \h </w:instrText>
             </w:r>
             <w:r>
               <w:rPr>
@@ -4225,7 +4307,7 @@
               <w:sz w:val="22"/>
             </w:rPr>
           </w:pPr>
-          <w:hyperlink w:anchor="_Toc514680915" w:history="1">
+          <w:hyperlink w:anchor="_Toc514912263" w:history="1">
             <w:r>
               <w:rPr>
                 <w:rStyle w:val="Hyperlink"/>
@@ -4269,7 +4351,7 @@
                 <w:noProof/>
                 <w:webHidden/>
               </w:rPr>
-              <w:instrText xml:space="preserve"> PAGEREF _Toc514680915 \h </w:instrText>
+              <w:instrText xml:space="preserve"> PAGEREF _Toc514912263 \h </w:instrText>
             </w:r>
             <w:r>
               <w:rPr>
@@ -4326,7 +4408,7 @@
       <w:pPr>
         <w:pStyle w:val="Heading1"/>
       </w:pPr>
-      <w:bookmarkStart w:id="0" w:name="_Toc514680865"/>
+      <w:bookmarkStart w:id="0" w:name="_Toc514912212"/>
       <w:r>
         <w:lastRenderedPageBreak/>
         <w:t>Installing</w:t>
@@ -4547,7 +4629,7 @@
           <w:rFonts w:eastAsia="Times New Roman"/>
         </w:rPr>
       </w:pPr>
-      <w:bookmarkStart w:id="1" w:name="_Toc514680866"/>
+      <w:bookmarkStart w:id="1" w:name="_Toc514912213"/>
       <w:r>
         <w:rPr>
           <w:rFonts w:eastAsia="Times New Roman"/>
@@ -13738,7 +13820,7 @@
           <w:rFonts w:eastAsia="Times New Roman"/>
         </w:rPr>
       </w:pPr>
-      <w:bookmarkStart w:id="2" w:name="_Toc514680867"/>
+      <w:bookmarkStart w:id="2" w:name="_Toc514912214"/>
       <w:r>
         <w:rPr>
           <w:rFonts w:eastAsia="Times New Roman"/>
@@ -14598,7 +14680,7 @@
           <w:rFonts w:eastAsia="Times New Roman"/>
         </w:rPr>
       </w:pPr>
-      <w:bookmarkStart w:id="3" w:name="_Toc514680868"/>
+      <w:bookmarkStart w:id="3" w:name="_Toc514912215"/>
       <w:r>
         <w:rPr>
           <w:rFonts w:eastAsia="Times New Roman"/>
@@ -14728,7 +14810,7 @@
           <w:rFonts w:eastAsia="Times New Roman"/>
         </w:rPr>
       </w:pPr>
-      <w:bookmarkStart w:id="4" w:name="_Toc514680869"/>
+      <w:bookmarkStart w:id="4" w:name="_Toc514912216"/>
       <w:r>
         <w:rPr>
           <w:rFonts w:eastAsia="Times New Roman"/>
@@ -14741,7 +14823,7 @@
       <w:pPr>
         <w:pStyle w:val="Heading3"/>
       </w:pPr>
-      <w:bookmarkStart w:id="5" w:name="_Toc514680870"/>
+      <w:bookmarkStart w:id="5" w:name="_Toc514912217"/>
       <w:r>
         <w:t>Listing Files on the Server</w:t>
       </w:r>
@@ -15262,7 +15344,7 @@
       <w:pPr>
         <w:pStyle w:val="Heading3"/>
       </w:pPr>
-      <w:bookmarkStart w:id="6" w:name="_Toc514680871"/>
+      <w:bookmarkStart w:id="6" w:name="_Toc514912218"/>
       <w:r>
         <w:t>Checking the Space Required for Import</w:t>
       </w:r>
@@ -15896,7 +15978,7 @@
       <w:pPr>
         <w:pStyle w:val="Heading3"/>
       </w:pPr>
-      <w:bookmarkStart w:id="7" w:name="_Toc514680872"/>
+      <w:bookmarkStart w:id="7" w:name="_Toc514912219"/>
       <w:r>
         <w:lastRenderedPageBreak/>
         <w:t xml:space="preserve">Submitting Files to the </w:t>
@@ -16292,7 +16374,7 @@
           <w:rFonts w:eastAsia="Times New Roman"/>
         </w:rPr>
       </w:pPr>
-      <w:bookmarkStart w:id="8" w:name="_Toc514680873"/>
+      <w:bookmarkStart w:id="8" w:name="_Toc514912220"/>
       <w:r>
         <w:rPr>
           <w:rFonts w:eastAsia="Times New Roman"/>
@@ -16335,7 +16417,7 @@
           <w:rFonts w:eastAsia="Times New Roman"/>
         </w:rPr>
       </w:pPr>
-      <w:bookmarkStart w:id="9" w:name="_Toc514680874"/>
+      <w:bookmarkStart w:id="9" w:name="_Toc514912221"/>
       <w:r>
         <w:rPr>
           <w:rFonts w:eastAsia="Times New Roman"/>
@@ -16672,7 +16754,7 @@
           <w:rFonts w:eastAsia="Times New Roman"/>
         </w:rPr>
       </w:pPr>
-      <w:bookmarkStart w:id="10" w:name="_Toc514680875"/>
+      <w:bookmarkStart w:id="10" w:name="_Toc514912222"/>
       <w:r>
         <w:rPr>
           <w:rFonts w:eastAsia="Times New Roman"/>
@@ -16713,7 +16795,7 @@
       <w:pPr>
         <w:pStyle w:val="Heading3"/>
       </w:pPr>
-      <w:bookmarkStart w:id="11" w:name="_Toc514680876"/>
+      <w:bookmarkStart w:id="11" w:name="_Toc514912223"/>
       <w:r>
         <w:t>Listing the Import Manifest as XML</w:t>
       </w:r>
@@ -16839,7 +16921,7 @@
       <w:pPr>
         <w:pStyle w:val="Heading3"/>
       </w:pPr>
-      <w:bookmarkStart w:id="12" w:name="_Toc514680877"/>
+      <w:bookmarkStart w:id="12" w:name="_Toc514912224"/>
       <w:r>
         <w:t>Listing the Import Manifest as CSV</w:t>
       </w:r>
@@ -17051,7 +17133,7 @@
       <w:pPr>
         <w:pStyle w:val="Heading3"/>
       </w:pPr>
-      <w:bookmarkStart w:id="13" w:name="_Toc514680878"/>
+      <w:bookmarkStart w:id="13" w:name="_Toc514912225"/>
       <w:r>
         <w:t>Listing the Import Manifest as XLSX</w:t>
       </w:r>
@@ -17296,7 +17378,7 @@
           <w:rFonts w:eastAsia="Times New Roman"/>
         </w:rPr>
       </w:pPr>
-      <w:bookmarkStart w:id="14" w:name="_Toc514680879"/>
+      <w:bookmarkStart w:id="14" w:name="_Toc514912226"/>
       <w:r>
         <w:rPr>
           <w:rFonts w:eastAsia="Times New Roman"/>
@@ -17323,7 +17405,7 @@
       <w:pPr>
         <w:pStyle w:val="Heading3"/>
       </w:pPr>
-      <w:bookmarkStart w:id="15" w:name="_Toc514680880"/>
+      <w:bookmarkStart w:id="15" w:name="_Toc514912227"/>
       <w:r>
         <w:t>Listing</w:t>
       </w:r>
@@ -17610,7 +17692,7 @@
       <w:pPr>
         <w:pStyle w:val="Heading3"/>
       </w:pPr>
-      <w:bookmarkStart w:id="16" w:name="_Toc514680881"/>
+      <w:bookmarkStart w:id="16" w:name="_Toc514912228"/>
       <w:r>
         <w:t>Submitting the Lookup Table</w:t>
       </w:r>
@@ -17955,7 +18037,7 @@
           <w:rFonts w:eastAsia="Times New Roman"/>
         </w:rPr>
       </w:pPr>
-      <w:bookmarkStart w:id="17" w:name="_Toc514680882"/>
+      <w:bookmarkStart w:id="17" w:name="_Toc514912229"/>
       <w:r>
         <w:rPr>
           <w:rFonts w:eastAsia="Times New Roman"/>
@@ -18466,7 +18548,7 @@
           <w:rFonts w:eastAsia="Times New Roman"/>
         </w:rPr>
       </w:pPr>
-      <w:bookmarkStart w:id="18" w:name="_Toc514680883"/>
+      <w:bookmarkStart w:id="18" w:name="_Toc514912230"/>
       <w:r>
         <w:rPr>
           <w:rFonts w:eastAsia="Times New Roman"/>
@@ -18586,7 +18668,7 @@
           <w:rFonts w:eastAsia="Times New Roman"/>
         </w:rPr>
       </w:pPr>
-      <w:bookmarkStart w:id="19" w:name="_Toc514680884"/>
+      <w:bookmarkStart w:id="19" w:name="_Toc514912231"/>
       <w:r>
         <w:rPr>
           <w:rFonts w:eastAsia="Times New Roman"/>
@@ -18953,7 +19035,7 @@
           <w:rFonts w:eastAsia="Times New Roman"/>
         </w:rPr>
       </w:pPr>
-      <w:bookmarkStart w:id="20" w:name="_Toc514680885"/>
+      <w:bookmarkStart w:id="20" w:name="_Toc514912232"/>
       <w:r>
         <w:rPr>
           <w:rFonts w:eastAsia="Times New Roman"/>
@@ -19122,7 +19204,7 @@
           <w:rFonts w:eastAsia="Times New Roman"/>
         </w:rPr>
       </w:pPr>
-      <w:bookmarkStart w:id="21" w:name="_Toc514680886"/>
+      <w:bookmarkStart w:id="21" w:name="_Toc514912233"/>
       <w:r>
         <w:rPr>
           <w:rFonts w:eastAsia="Times New Roman"/>
@@ -19406,7 +19488,7 @@
           <w:rFonts w:eastAsia="Times New Roman"/>
         </w:rPr>
       </w:pPr>
-      <w:bookmarkStart w:id="22" w:name="_Toc514680887"/>
+      <w:bookmarkStart w:id="22" w:name="_Toc514912234"/>
       <w:r>
         <w:rPr>
           <w:rFonts w:eastAsia="Times New Roman"/>
@@ -19740,7 +19822,7 @@
           <w:rFonts w:eastAsia="Times New Roman"/>
         </w:rPr>
       </w:pPr>
-      <w:bookmarkStart w:id="23" w:name="_Toc514680888"/>
+      <w:bookmarkStart w:id="23" w:name="_Toc514912235"/>
       <w:r>
         <w:rPr>
           <w:rFonts w:eastAsia="Times New Roman"/>
@@ -19997,7 +20079,7 @@
           <w:rFonts w:eastAsia="Times New Roman"/>
         </w:rPr>
       </w:pPr>
-      <w:bookmarkStart w:id="24" w:name="_Toc514680889"/>
+      <w:bookmarkStart w:id="24" w:name="_Toc514912236"/>
       <w:r>
         <w:rPr>
           <w:rFonts w:eastAsia="Times New Roman"/>
@@ -20116,7 +20198,7 @@
       <w:pPr>
         <w:pStyle w:val="Heading3"/>
       </w:pPr>
-      <w:bookmarkStart w:id="25" w:name="_Toc514680890"/>
+      <w:bookmarkStart w:id="25" w:name="_Toc514912237"/>
       <w:r>
         <w:lastRenderedPageBreak/>
         <w:t xml:space="preserve">Clearing the </w:t>
@@ -20239,7 +20321,7 @@
       <w:pPr>
         <w:pStyle w:val="Heading3"/>
       </w:pPr>
-      <w:bookmarkStart w:id="26" w:name="_Toc514680891"/>
+      <w:bookmarkStart w:id="26" w:name="_Toc514912238"/>
       <w:r>
         <w:t xml:space="preserve">Getting the </w:t>
       </w:r>
@@ -20301,8 +20383,6 @@
         </w:rPr>
         <w:t>:</w:t>
       </w:r>
-      <w:bookmarkStart w:id="27" w:name="_GoBack"/>
-      <w:bookmarkEnd w:id="27"/>
     </w:p>
     <w:p>
       <w:pPr>
@@ -20396,33 +20476,33 @@
       <w:pPr>
         <w:pStyle w:val="Heading3"/>
       </w:pPr>
-      <w:bookmarkStart w:id="28" w:name="_Toc514680892"/>
+      <w:bookmarkStart w:id="27" w:name="_Toc514912239"/>
       <w:r>
         <w:t>The Local Manifest</w:t>
       </w:r>
+      <w:bookmarkEnd w:id="27"/>
+    </w:p>
+    <w:p>
+      <w:pPr>
+        <w:pStyle w:val="Heading4"/>
+      </w:pPr>
+      <w:bookmarkStart w:id="28" w:name="_Toc514912240"/>
+      <w:r>
+        <w:t>Listing the M</w:t>
+      </w:r>
+      <w:r>
+        <w:t>anifest</w:t>
+      </w:r>
+      <w:r>
+        <w:t xml:space="preserve"> </w:t>
+      </w:r>
+      <w:r>
+        <w:t xml:space="preserve">with PHI </w:t>
+      </w:r>
+      <w:r>
+        <w:t>as XML</w:t>
+      </w:r>
       <w:bookmarkEnd w:id="28"/>
-    </w:p>
-    <w:p>
-      <w:pPr>
-        <w:pStyle w:val="Heading4"/>
-      </w:pPr>
-      <w:bookmarkStart w:id="29" w:name="_Toc514680893"/>
-      <w:r>
-        <w:t>Listing the M</w:t>
-      </w:r>
-      <w:r>
-        <w:t>anifest</w:t>
-      </w:r>
-      <w:r>
-        <w:t xml:space="preserve"> </w:t>
-      </w:r>
-      <w:r>
-        <w:t xml:space="preserve">with PHI </w:t>
-      </w:r>
-      <w:r>
-        <w:t>as XML</w:t>
-      </w:r>
-      <w:bookmarkEnd w:id="29"/>
     </w:p>
     <w:p>
       <w:pPr>
@@ -20552,11 +20632,11 @@
       <w:pPr>
         <w:pStyle w:val="Heading4"/>
       </w:pPr>
-      <w:bookmarkStart w:id="30" w:name="_Toc514680894"/>
+      <w:bookmarkStart w:id="29" w:name="_Toc514912241"/>
       <w:r>
         <w:t>Listing the Manifest with PHI as CSV</w:t>
       </w:r>
-      <w:bookmarkEnd w:id="30"/>
+      <w:bookmarkEnd w:id="29"/>
     </w:p>
     <w:p>
       <w:pPr>
@@ -20718,12 +20798,12 @@
       <w:pPr>
         <w:pStyle w:val="Heading4"/>
       </w:pPr>
-      <w:bookmarkStart w:id="31" w:name="_Toc514680895"/>
+      <w:bookmarkStart w:id="30" w:name="_Toc514912242"/>
       <w:r>
         <w:lastRenderedPageBreak/>
         <w:t>Listing the Manifest with PHI as XLSX</w:t>
       </w:r>
-      <w:bookmarkEnd w:id="31"/>
+      <w:bookmarkEnd w:id="30"/>
     </w:p>
     <w:p>
       <w:pPr>
@@ -20869,21 +20949,21 @@
       <w:pPr>
         <w:pStyle w:val="Heading3"/>
       </w:pPr>
-      <w:bookmarkStart w:id="32" w:name="_Toc514680896"/>
+      <w:bookmarkStart w:id="31" w:name="_Toc514912243"/>
       <w:r>
         <w:t>The Export Manifest</w:t>
       </w:r>
+      <w:bookmarkEnd w:id="31"/>
+    </w:p>
+    <w:p>
+      <w:pPr>
+        <w:pStyle w:val="Heading4"/>
+      </w:pPr>
+      <w:bookmarkStart w:id="32" w:name="_Toc514912244"/>
+      <w:r>
+        <w:t>Listing the Manifest without PHI as XML</w:t>
+      </w:r>
       <w:bookmarkEnd w:id="32"/>
-    </w:p>
-    <w:p>
-      <w:pPr>
-        <w:pStyle w:val="Heading4"/>
-      </w:pPr>
-      <w:bookmarkStart w:id="33" w:name="_Toc514680897"/>
-      <w:r>
-        <w:t>Listing the Manifest without PHI as XML</w:t>
-      </w:r>
-      <w:bookmarkEnd w:id="33"/>
     </w:p>
     <w:p>
       <w:pPr>
@@ -21001,7 +21081,7 @@
       <w:pPr>
         <w:pStyle w:val="Heading4"/>
       </w:pPr>
-      <w:bookmarkStart w:id="34" w:name="_Toc514680898"/>
+      <w:bookmarkStart w:id="33" w:name="_Toc514912245"/>
       <w:r>
         <w:t>Listing the Manifest with</w:t>
       </w:r>
@@ -21011,7 +21091,7 @@
       <w:r>
         <w:t xml:space="preserve"> PHI as CSV</w:t>
       </w:r>
-      <w:bookmarkEnd w:id="34"/>
+      <w:bookmarkEnd w:id="33"/>
     </w:p>
     <w:p>
       <w:pPr>
@@ -21191,11 +21271,11 @@
       <w:pPr>
         <w:pStyle w:val="Heading4"/>
       </w:pPr>
-      <w:bookmarkStart w:id="35" w:name="_Toc514680899"/>
+      <w:bookmarkStart w:id="34" w:name="_Toc514912246"/>
       <w:r>
         <w:t>Listing the Manifest without PHI as XLSX</w:t>
       </w:r>
-      <w:bookmarkEnd w:id="35"/>
+      <w:bookmarkEnd w:id="34"/>
     </w:p>
     <w:p>
       <w:pPr>
@@ -21333,14 +21413,14 @@
       <w:pPr>
         <w:pStyle w:val="Heading3"/>
       </w:pPr>
-      <w:bookmarkStart w:id="36" w:name="_Toc514680900"/>
+      <w:bookmarkStart w:id="35" w:name="_Toc514912247"/>
       <w:r>
         <w:t>Exporting the M</w:t>
       </w:r>
       <w:r>
         <w:t>anifest</w:t>
       </w:r>
-      <w:bookmarkEnd w:id="36"/>
+      <w:bookmarkEnd w:id="35"/>
     </w:p>
     <w:p>
       <w:pPr>
@@ -21429,26 +21509,26 @@
       <w:pPr>
         <w:pStyle w:val="Heading2"/>
       </w:pPr>
-      <w:bookmarkStart w:id="37" w:name="_Toc514680901"/>
+      <w:bookmarkStart w:id="36" w:name="_Toc514912248"/>
       <w:r>
         <w:t>The History Database</w:t>
       </w:r>
+      <w:bookmarkEnd w:id="36"/>
+    </w:p>
+    <w:p>
+      <w:r>
+        <w:t>The system maintains a persistent history of all DICOM instances that have been exported.</w:t>
+      </w:r>
+    </w:p>
+    <w:p>
+      <w:pPr>
+        <w:pStyle w:val="Heading3"/>
+      </w:pPr>
+      <w:bookmarkStart w:id="37" w:name="_Toc514912249"/>
+      <w:r>
+        <w:t>Resetting the History Database</w:t>
+      </w:r>
       <w:bookmarkEnd w:id="37"/>
-    </w:p>
-    <w:p>
-      <w:r>
-        <w:t>The system maintains a persistent history of all DICOM instances that have been exported.</w:t>
-      </w:r>
-    </w:p>
-    <w:p>
-      <w:pPr>
-        <w:pStyle w:val="Heading3"/>
-      </w:pPr>
-      <w:bookmarkStart w:id="38" w:name="_Toc514680902"/>
-      <w:r>
-        <w:t>Resetting the History Database</w:t>
-      </w:r>
-      <w:bookmarkEnd w:id="38"/>
     </w:p>
     <w:p>
       <w:pPr>
@@ -21507,11 +21587,11 @@
       <w:pPr>
         <w:pStyle w:val="Heading3"/>
       </w:pPr>
-      <w:bookmarkStart w:id="39" w:name="_Toc514680903"/>
+      <w:bookmarkStart w:id="38" w:name="_Toc514912250"/>
       <w:r>
         <w:t>Listing the History without PHI</w:t>
       </w:r>
-      <w:bookmarkEnd w:id="39"/>
+      <w:bookmarkEnd w:id="38"/>
     </w:p>
     <w:p>
       <w:pPr>
@@ -21631,11 +21711,11 @@
       <w:pPr>
         <w:pStyle w:val="Heading3"/>
       </w:pPr>
-      <w:bookmarkStart w:id="40" w:name="_Toc514680904"/>
+      <w:bookmarkStart w:id="39" w:name="_Toc514912251"/>
       <w:r>
         <w:t>Listing the History with PHI</w:t>
       </w:r>
-      <w:bookmarkEnd w:id="40"/>
+      <w:bookmarkEnd w:id="39"/>
     </w:p>
     <w:p>
       <w:pPr>
@@ -21759,29 +21839,112 @@
     </w:p>
     <w:p>
       <w:pPr>
+        <w:pStyle w:val="Heading3"/>
+      </w:pPr>
+      <w:bookmarkStart w:id="40" w:name="_Toc514912252"/>
+      <w:r>
+        <w:t>Exporting</w:t>
+      </w:r>
+      <w:r>
+        <w:t xml:space="preserve"> the History</w:t>
+      </w:r>
+      <w:bookmarkStart w:id="41" w:name="_GoBack"/>
+      <w:bookmarkEnd w:id="40"/>
+      <w:bookmarkEnd w:id="41"/>
+    </w:p>
+    <w:p>
+      <w:pPr>
+        <w:spacing w:after="0"/>
+      </w:pPr>
+      <w:r>
+        <w:t xml:space="preserve">The wizard can sent the </w:t>
+      </w:r>
+      <w:proofErr w:type="spellStart"/>
+      <w:r>
+        <w:t>hisatory</w:t>
+      </w:r>
+      <w:proofErr w:type="spellEnd"/>
+      <w:r>
+        <w:t xml:space="preserve"> manifest without PHI to the principal investigator by </w:t>
+      </w:r>
+      <w:r>
+        <w:rPr>
+          <w:rFonts w:ascii="Calibri" w:eastAsia="Times New Roman" w:hAnsi="Calibri" w:cs="Calibri"/>
+          <w:color w:val="000000"/>
+          <w:szCs w:val="24"/>
+        </w:rPr>
+        <w:t xml:space="preserve">an HTTP GET </w:t>
+      </w:r>
+      <w:r>
+        <w:t>to:</w:t>
+      </w:r>
+    </w:p>
+    <w:p>
+      <w:pPr>
+        <w:spacing w:after="0"/>
+        <w:rPr>
+          <w:b/>
+        </w:rPr>
+      </w:pPr>
+      <w:r>
+        <w:rPr>
+          <w:b/>
+        </w:rPr>
+        <w:tab/>
+        <w:t>/Collection/</w:t>
+      </w:r>
+      <w:proofErr w:type="spellStart"/>
+      <w:r>
+        <w:rPr>
+          <w:b/>
+        </w:rPr>
+        <w:t>export</w:t>
+      </w:r>
+      <w:r>
+        <w:rPr>
+          <w:b/>
+        </w:rPr>
+        <w:t>History</w:t>
+      </w:r>
+      <w:proofErr w:type="spellEnd"/>
+    </w:p>
+    <w:p>
+      <w:r>
+        <w:t xml:space="preserve">The servlet returns an XML structure with one element &lt;OK/&gt; or &lt;NOTOK/&gt; to indicate whether the </w:t>
+      </w:r>
+      <w:r>
+        <w:t>transmission was</w:t>
+      </w:r>
+      <w:r>
+        <w:t xml:space="preserve"> successful.</w:t>
+      </w:r>
+    </w:p>
+    <w:p>
+      <w:pPr>
         <w:pStyle w:val="Heading2"/>
         <w:rPr>
           <w:rFonts w:eastAsia="Times New Roman"/>
         </w:rPr>
       </w:pPr>
-      <w:bookmarkStart w:id="41" w:name="_Toc514680905"/>
+      <w:bookmarkStart w:id="42" w:name="_Toc514912253"/>
       <w:r>
         <w:rPr>
           <w:rFonts w:eastAsia="Times New Roman"/>
         </w:rPr>
+        <w:lastRenderedPageBreak/>
         <w:t>Image Functions</w:t>
       </w:r>
-      <w:bookmarkEnd w:id="41"/>
+      <w:bookmarkEnd w:id="42"/>
     </w:p>
     <w:p>
       <w:pPr>
         <w:pStyle w:val="Heading3"/>
       </w:pPr>
-      <w:bookmarkStart w:id="42" w:name="_Toc514680906"/>
+      <w:bookmarkStart w:id="43" w:name="_Toc514912254"/>
       <w:r>
         <w:t>Listing the Elements of a DICOM File</w:t>
       </w:r>
-      <w:bookmarkEnd w:id="42"/>
+      <w:bookmarkEnd w:id="43"/>
     </w:p>
     <w:p>
       <w:pPr>
@@ -21883,12 +22046,11 @@
       <w:pPr>
         <w:pStyle w:val="Heading3"/>
       </w:pPr>
-      <w:bookmarkStart w:id="43" w:name="_Toc514680907"/>
-      <w:r>
-        <w:lastRenderedPageBreak/>
+      <w:bookmarkStart w:id="44" w:name="_Toc514912255"/>
+      <w:r>
         <w:t>Getting a JPEG Image from a DICOM File</w:t>
       </w:r>
-      <w:bookmarkEnd w:id="43"/>
+      <w:bookmarkEnd w:id="44"/>
     </w:p>
     <w:p>
       <w:pPr>
@@ -22034,24 +22196,24 @@
           <w:rFonts w:eastAsia="Times New Roman"/>
         </w:rPr>
       </w:pPr>
-      <w:bookmarkStart w:id="44" w:name="_Toc514680908"/>
+      <w:bookmarkStart w:id="45" w:name="_Toc514912256"/>
       <w:r>
         <w:rPr>
           <w:rFonts w:eastAsia="Times New Roman"/>
         </w:rPr>
         <w:t>Special Functions</w:t>
       </w:r>
-      <w:bookmarkEnd w:id="44"/>
+      <w:bookmarkEnd w:id="45"/>
     </w:p>
     <w:p>
       <w:pPr>
         <w:pStyle w:val="Heading3"/>
       </w:pPr>
-      <w:bookmarkStart w:id="45" w:name="_Toc514680909"/>
+      <w:bookmarkStart w:id="46" w:name="_Toc514912257"/>
       <w:r>
         <w:t>Getting the List of File System Roots on the Server</w:t>
       </w:r>
-      <w:bookmarkEnd w:id="45"/>
+      <w:bookmarkEnd w:id="46"/>
     </w:p>
     <w:p>
       <w:pPr>
@@ -22184,11 +22346,11 @@
       <w:pPr>
         <w:pStyle w:val="Heading3"/>
       </w:pPr>
-      <w:bookmarkStart w:id="46" w:name="_Toc514680910"/>
+      <w:bookmarkStart w:id="47" w:name="_Toc514912258"/>
       <w:r>
         <w:t>Getting the Available Space on the Server</w:t>
       </w:r>
-      <w:bookmarkEnd w:id="46"/>
+      <w:bookmarkEnd w:id="47"/>
     </w:p>
     <w:p>
       <w:pPr>
@@ -22537,11 +22699,12 @@
       <w:pPr>
         <w:pStyle w:val="Heading3"/>
       </w:pPr>
-      <w:bookmarkStart w:id="47" w:name="_Toc514680911"/>
-      <w:r>
+      <w:bookmarkStart w:id="48" w:name="_Toc514912259"/>
+      <w:r>
+        <w:lastRenderedPageBreak/>
         <w:t>Getting the Export Queue Size</w:t>
       </w:r>
-      <w:bookmarkEnd w:id="47"/>
+      <w:bookmarkEnd w:id="48"/>
     </w:p>
     <w:p>
       <w:pPr>
@@ -22743,12 +22906,11 @@
       <w:pPr>
         <w:pStyle w:val="Heading3"/>
       </w:pPr>
-      <w:bookmarkStart w:id="48" w:name="_Toc514680912"/>
-      <w:r>
-        <w:lastRenderedPageBreak/>
+      <w:bookmarkStart w:id="49" w:name="_Toc514912260"/>
+      <w:r>
         <w:t>Getting the URL of the Quarantine Manager Servlet</w:t>
       </w:r>
-      <w:bookmarkEnd w:id="48"/>
+      <w:bookmarkEnd w:id="49"/>
     </w:p>
     <w:p>
       <w:pPr>
@@ -23007,7 +23169,7 @@
       <w:pPr>
         <w:pStyle w:val="Heading3"/>
       </w:pPr>
-      <w:bookmarkStart w:id="49" w:name="_Toc514680913"/>
+      <w:bookmarkStart w:id="50" w:name="_Toc514912261"/>
       <w:r>
         <w:t xml:space="preserve">Getting a Summary of the </w:t>
       </w:r>
@@ -23019,7 +23181,7 @@
       <w:r>
         <w:t xml:space="preserve"> Quarantine</w:t>
       </w:r>
-      <w:bookmarkEnd w:id="49"/>
+      <w:bookmarkEnd w:id="50"/>
     </w:p>
     <w:p>
       <w:pPr>
@@ -23146,14 +23308,14 @@
           <w:rFonts w:eastAsia="Times New Roman"/>
         </w:rPr>
       </w:pPr>
-      <w:bookmarkStart w:id="50" w:name="_Toc514680914"/>
+      <w:bookmarkStart w:id="51" w:name="_Toc514912262"/>
       <w:r>
         <w:rPr>
           <w:rFonts w:eastAsia="Times New Roman"/>
         </w:rPr>
         <w:t>Shutting Down the Server</w:t>
       </w:r>
-      <w:bookmarkEnd w:id="50"/>
+      <w:bookmarkEnd w:id="51"/>
     </w:p>
     <w:p>
       <w:pPr>
@@ -23285,14 +23447,14 @@
           <w:rFonts w:eastAsia="Times New Roman"/>
         </w:rPr>
       </w:pPr>
-      <w:bookmarkStart w:id="51" w:name="_Toc514680915"/>
+      <w:bookmarkStart w:id="52" w:name="_Toc514912263"/>
       <w:r>
         <w:rPr>
           <w:rFonts w:eastAsia="Times New Roman"/>
         </w:rPr>
         <w:t>Testing Functions</w:t>
       </w:r>
-      <w:bookmarkEnd w:id="51"/>
+      <w:bookmarkEnd w:id="52"/>
     </w:p>
     <w:p>
       <w:pPr>
@@ -23540,7 +23702,7 @@
                               <w:sz w:val="26"/>
                               <w:szCs w:val="26"/>
                             </w:rPr>
-                            <w:t>1</w:t>
+                            <w:t>2</w:t>
                           </w:r>
                           <w:r>
                             <w:rPr>
@@ -23621,7 +23783,7 @@
                         <w:sz w:val="26"/>
                         <w:szCs w:val="26"/>
                       </w:rPr>
-                      <w:t>1</w:t>
+                      <w:t>2</w:t>
                     </w:r>
                     <w:r>
                       <w:rPr>
@@ -26612,7 +26774,7 @@
 </file>
 
 <file path=customXml/itemProps1.xml><?xml version="1.0" encoding="utf-8"?>
-<ds:datastoreItem xmlns:ds="http://schemas.openxmlformats.org/officeDocument/2006/customXml" ds:itemID="{43A5C53D-9122-4EBA-8C4E-B4624BB917C2}">
+<ds:datastoreItem xmlns:ds="http://schemas.openxmlformats.org/officeDocument/2006/customXml" ds:itemID="{14546A6A-9BC2-4721-A1EC-FEB3936AD639}">
   <ds:schemaRefs>
     <ds:schemaRef ds:uri="http://schemas.openxmlformats.org/officeDocument/2006/bibliography"/>
   </ds:schemaRefs>

</xml_diff>